<commit_message>
LEDs für RX Ausgänge des Funkmodules hinzugefügt
</commit_message>
<xml_diff>
--- a/Bachelorarbeit Dokument.docx
+++ b/Bachelorarbeit Dokument.docx
@@ -4,6 +4,15 @@
   <w:body>
     <w:sdt>
       <w:sdtPr>
+        <w:rPr>
+          <w:rFonts w:asciiTheme="minorHAnsi" w:eastAsiaTheme="minorHAnsi" w:hAnsiTheme="minorHAnsi" w:cstheme="minorBidi"/>
+          <w:color w:val="auto"/>
+          <w:kern w:val="2"/>
+          <w:sz w:val="24"/>
+          <w:szCs w:val="24"/>
+          <w:lang w:eastAsia="en-US"/>
+          <w14:ligatures w14:val="standardContextual"/>
+        </w:rPr>
         <w:id w:val="904649584"/>
         <w:docPartObj>
           <w:docPartGallery w:val="Table of Contents"/>
@@ -12,15 +21,8 @@
       </w:sdtPr>
       <w:sdtEndPr>
         <w:rPr>
-          <w:rFonts w:asciiTheme="minorHAnsi" w:eastAsiaTheme="minorHAnsi" w:hAnsiTheme="minorHAnsi" w:cstheme="minorBidi"/>
           <w:b/>
           <w:bCs/>
-          <w:color w:val="auto"/>
-          <w:kern w:val="2"/>
-          <w:sz w:val="24"/>
-          <w:szCs w:val="24"/>
-          <w:lang w:eastAsia="en-US"/>
-          <w14:ligatures w14:val="standardContextual"/>
         </w:rPr>
       </w:sdtEndPr>
       <w:sdtContent>
@@ -1787,6 +1789,43 @@
           <w:szCs w:val="36"/>
         </w:rPr>
       </w:pPr>
+      <w:r>
+        <w:rPr>
+          <w:sz w:val="36"/>
+          <w:szCs w:val="36"/>
+        </w:rPr>
+        <w:t>Grundlagenkapitel</w:t>
+      </w:r>
+    </w:p>
+    <w:p>
+      <w:pPr>
+        <w:rPr>
+          <w:sz w:val="36"/>
+          <w:szCs w:val="36"/>
+        </w:rPr>
+      </w:pPr>
+      <w:r>
+        <w:rPr>
+          <w:sz w:val="36"/>
+          <w:szCs w:val="36"/>
+        </w:rPr>
+        <w:t>3+4+5 zusammenfassen</w:t>
+      </w:r>
+    </w:p>
+    <w:p>
+      <w:pPr>
+        <w:rPr>
+          <w:sz w:val="36"/>
+          <w:szCs w:val="36"/>
+        </w:rPr>
+      </w:pPr>
+      <w:r>
+        <w:rPr>
+          <w:sz w:val="36"/>
+          <w:szCs w:val="36"/>
+        </w:rPr>
+        <w:t>6+7 zusammenfassen</w:t>
+      </w:r>
     </w:p>
     <w:p>
       <w:pPr>
@@ -1821,6 +1860,7 @@
         <w:rPr>
           <w:highlight w:val="lightGray"/>
         </w:rPr>
+        <w:lastRenderedPageBreak/>
         <w:br w:type="page"/>
       </w:r>
     </w:p>
@@ -1887,6 +1927,7 @@
       </w:pPr>
       <w:bookmarkStart w:id="3" w:name="_Toc204676942"/>
       <w:r>
+        <w:lastRenderedPageBreak/>
         <w:t>Bestehendes System</w:t>
       </w:r>
       <w:bookmarkEnd w:id="3"/>
@@ -1959,6 +2000,7 @@
         </w:rPr>
       </w:pPr>
       <w:r>
+        <w:lastRenderedPageBreak/>
         <w:br w:type="page"/>
       </w:r>
     </w:p>
@@ -1972,6 +2014,7 @@
       </w:pPr>
       <w:bookmarkStart w:id="7" w:name="_Toc204676946"/>
       <w:r>
+        <w:lastRenderedPageBreak/>
         <w:t>Anforderungen</w:t>
       </w:r>
       <w:bookmarkEnd w:id="7"/>
@@ -1999,6 +2042,7 @@
       </w:pPr>
       <w:bookmarkStart w:id="8" w:name="_Toc204676947"/>
       <w:r>
+        <w:lastRenderedPageBreak/>
         <w:t>Integration ins bestehende System</w:t>
       </w:r>
       <w:bookmarkEnd w:id="8"/>
@@ -2026,6 +2070,7 @@
       </w:pPr>
       <w:bookmarkStart w:id="9" w:name="_Toc204676948"/>
       <w:r>
+        <w:lastRenderedPageBreak/>
         <w:t>Konzepte</w:t>
       </w:r>
       <w:bookmarkEnd w:id="9"/>
@@ -2053,6 +2098,7 @@
       </w:pPr>
       <w:bookmarkStart w:id="10" w:name="_Toc204676949"/>
       <w:r>
+        <w:lastRenderedPageBreak/>
         <w:t>Schaltungsaufbau</w:t>
       </w:r>
       <w:bookmarkEnd w:id="10"/>
@@ -2080,6 +2126,7 @@
       </w:pPr>
       <w:bookmarkStart w:id="11" w:name="_Toc204676950"/>
       <w:r>
+        <w:lastRenderedPageBreak/>
         <w:t>PCB-Layout</w:t>
       </w:r>
       <w:bookmarkEnd w:id="11"/>
@@ -2107,6 +2154,7 @@
       </w:pPr>
       <w:bookmarkStart w:id="12" w:name="_Toc204676951"/>
       <w:r>
+        <w:lastRenderedPageBreak/>
         <w:t>Software</w:t>
       </w:r>
       <w:bookmarkEnd w:id="12"/>
@@ -2176,6 +2224,7 @@
       </w:pPr>
       <w:bookmarkStart w:id="16" w:name="_Toc204676955"/>
       <w:r>
+        <w:lastRenderedPageBreak/>
         <w:t>Test und Inbetriebnahme</w:t>
       </w:r>
       <w:bookmarkEnd w:id="16"/>
@@ -2203,6 +2252,7 @@
       </w:pPr>
       <w:bookmarkStart w:id="17" w:name="_Toc204676956"/>
       <w:r>
+        <w:lastRenderedPageBreak/>
         <w:t>Fazit und Ausblick</w:t>
       </w:r>
       <w:bookmarkEnd w:id="17"/>

</xml_diff>

<commit_message>
Kapitel 4 - Konzepte begonnen mit Erklärung zu Paarvergleichen und Nutzwertanalysen
</commit_message>
<xml_diff>
--- a/Bachelorarbeit Dokument.docx
+++ b/Bachelorarbeit Dokument.docx
@@ -3036,6 +3036,84 @@
         <w:t>Konzepte</w:t>
       </w:r>
       <w:bookmarkEnd w:id="17"/>
+    </w:p>
+    <w:p>
+      <w:pPr>
+        <w:rPr>
+          <w:sz w:val="28"/>
+          <w:szCs w:val="28"/>
+        </w:rPr>
+      </w:pPr>
+      <w:r>
+        <w:rPr>
+          <w:sz w:val="28"/>
+          <w:szCs w:val="28"/>
+        </w:rPr>
+        <w:t>Um</w:t>
+      </w:r>
+      <w:r>
+        <w:rPr>
+          <w:sz w:val="28"/>
+          <w:szCs w:val="28"/>
+        </w:rPr>
+        <w:t xml:space="preserve"> diese Anforderungen an das neue System möglichst gut zu erfüllen kann es mehrere Möglichkeiten geben, welche jeweils besondere Aspekte eines Problems oder einer Anforderung besonders erfüllen können, oder aber auch auf Ausgewogenheit abzielen, um jede Anforderung möglichst gleich gut abzudecken. Um eine fundierte Entscheidung für eines dieser  verschiedene</w:t>
+      </w:r>
+      <w:r>
+        <w:rPr>
+          <w:sz w:val="28"/>
+          <w:szCs w:val="28"/>
+        </w:rPr>
+        <w:t>n</w:t>
+      </w:r>
+      <w:r>
+        <w:rPr>
+          <w:sz w:val="28"/>
+          <w:szCs w:val="28"/>
+        </w:rPr>
+        <w:t xml:space="preserve"> Konzepte zu treffen, ist es daher nötig, Anforderungen möglichst spezifisch zu definieren und zu gewichten, aber auch Konzepte möglichst detailreich zu beschreiben und </w:t>
+      </w:r>
+      <w:r>
+        <w:rPr>
+          <w:sz w:val="28"/>
+          <w:szCs w:val="28"/>
+        </w:rPr>
+        <w:t>S</w:t>
+      </w:r>
+      <w:r>
+        <w:rPr>
+          <w:sz w:val="28"/>
+          <w:szCs w:val="28"/>
+        </w:rPr>
+        <w:t xml:space="preserve">tärken und Schwächen einzelner Möglichkeiten gezielt </w:t>
+      </w:r>
+      <w:r>
+        <w:rPr>
+          <w:sz w:val="28"/>
+          <w:szCs w:val="28"/>
+        </w:rPr>
+        <w:t xml:space="preserve">herauszuarbeiten. Diese Vorarbeit bietet die Möglichkeit auf einer fundierten Entscheidungsgrundlage die Konzepte zu vergleichen und die bestmögliche Lösung zu identifizieren und eine begründete Entscheidung für eine der Umsetzungsmöglichkeiten für das System zu treffen. Für die Durchführung dieser Gewichtungen, Vergleiche und Abwägungen gibt es verschieden Möglichkeiten, welche in den Ingenieurwissenschaften zur Anwendung kommen. Für diese Arbeit wurde sich für Paarvergleiche zur Gewichtung der Anforderungen, sowie für Nutzwertanalysen zum Vergleich der Konzepte auf Grundlage der Gewichtungen der Anforderungen entschieden. Dieses System wurde gewählt, da es sich hierbei um ein sehr einfaches und schnell umsetzbares System handelt, welches sich vor allem für kleinere Systeme sehr gut </w:t>
+      </w:r>
+      <w:r>
+        <w:rPr>
+          <w:sz w:val="28"/>
+          <w:szCs w:val="28"/>
+        </w:rPr>
+        <w:t>eignet,</w:t>
+      </w:r>
+      <w:r>
+        <w:rPr>
+          <w:sz w:val="28"/>
+          <w:szCs w:val="28"/>
+        </w:rPr>
+        <w:t xml:space="preserve"> ohne unübersichtlich zu werden. Im Folgenden sollen die Paarvergleiche und Nutzwertanalysen kurz beschrieben und erklärt werden. Die Möglichen Konzepte</w:t>
+      </w:r>
+      <w:r>
+        <w:rPr>
+          <w:sz w:val="28"/>
+          <w:szCs w:val="28"/>
+        </w:rPr>
+        <w:t xml:space="preserve"> sollen zudem erläutert werden, sowie die Entscheidungen, die getroffen wurden, erklärt werden.</w:t>
+      </w:r>
     </w:p>
     <w:p>
       <w:pPr>
@@ -3984,6 +4062,7 @@
   <w:style w:type="character" w:default="1" w:styleId="Absatz-Standardschriftart">
     <w:name w:val="Default Paragraph Font"/>
     <w:uiPriority w:val="1"/>
+    <w:semiHidden/>
     <w:unhideWhenUsed/>
   </w:style>
   <w:style w:type="table" w:default="1" w:styleId="NormaleTabelle">

</xml_diff>

<commit_message>
Funktionen für Read/Write I2C hinzugefügt, test steht aus
</commit_message>
<xml_diff>
--- a/Bachelorarbeit Dokument.docx
+++ b/Bachelorarbeit Dokument.docx
@@ -4091,71 +4091,56 @@
           <w:sz w:val="28"/>
           <w:szCs w:val="28"/>
         </w:rPr>
-        <w:t xml:space="preserve">Beim Paarvergleich geht es darum Anforderungen gegeneinander abzuwägen und zu priorisieren. Der Paarvergleich dient dabei dazu dieses Vorgehen zu vereinfachen und transparenter zu machen, indem man jeden Punkt mit jedem anderen einzeln vergleicht. Am Ende ergibt sich eine sehr genaue Staffelung. Dieses Verfahren soll kurz erklärt </w:t>
-      </w:r>
-      <w:proofErr w:type="gramStart"/>
+        <w:t xml:space="preserve">Beim Paarvergleich geht es darum Anforderungen gegeneinander abzuwägen und zu priorisieren. Der Paarvergleich dient dabei dazu dieses Vorgehen zu vereinfachen und transparenter zu machen, indem man jeden Punkt mit jedem anderen einzeln vergleicht. Am Ende ergibt sich eine sehr genaue Staffelung. Dieses Verfahren soll kurz erklärt werden bevor die </w:t>
+      </w:r>
       <w:r>
         <w:rPr>
           <w:sz w:val="28"/>
           <w:szCs w:val="28"/>
         </w:rPr>
-        <w:t>werden</w:t>
-      </w:r>
-      <w:proofErr w:type="gramEnd"/>
-      <w:r>
+        <w:lastRenderedPageBreak/>
+        <w:t xml:space="preserve">Paarvergleiche für jeden der vorher definierten Anforderungspunkte durchgeführt und erklärt werden. </w:t>
+      </w:r>
+    </w:p>
+    <w:p>
+      <w:pPr>
         <w:rPr>
           <w:sz w:val="28"/>
           <w:szCs w:val="28"/>
         </w:rPr>
-        <w:t xml:space="preserve"> bevor die </w:t>
-      </w:r>
+      </w:pPr>
       <w:r>
         <w:rPr>
           <w:sz w:val="28"/>
           <w:szCs w:val="28"/>
         </w:rPr>
-        <w:lastRenderedPageBreak/>
-        <w:t xml:space="preserve">Paarvergleiche für jeden der vorher definierten Anforderungspunkte durchgeführt und erklärt werden. </w:t>
-      </w:r>
-    </w:p>
-    <w:p>
-      <w:pPr>
+        <w:t>Bei den zu vergleichenden Anforderungen handelt es sich nicht um die vorher definierten Anforderungen an das System, sondern viel mehr sollen für diese Anforderungen verschiedene Konzepte diskutiert werden. Daher werden verschiedene Kriterien erstellt, die für diese Konzepte relevant sein können, aufgrund derer am Ende die Wahl für eines der Konzepte in der Nutzwertanalyse fällt</w:t>
+      </w:r>
+      <w:r>
         <w:rPr>
           <w:sz w:val="28"/>
           <w:szCs w:val="28"/>
         </w:rPr>
-      </w:pPr>
+        <w:t>. Dieses Vorgehen soll beispielhaft an dem Paarvergleich gezeigt werden.</w:t>
+      </w:r>
       <w:r>
         <w:rPr>
           <w:sz w:val="28"/>
           <w:szCs w:val="28"/>
         </w:rPr>
-        <w:t>Bei den zu vergleichenden Anforderungen handelt es sich nicht um die vorher definierten Anforderungen an das System, sondern viel mehr sollen für diese Anforderungen verschiedene Konzepte diskutiert werden. Daher werden verschiedene Kriterien erstellt, die für diese Konzepte relevant sein können, aufgrund derer am Ende die Wahl für eines der Konzepte in der Nutzwertanalyse fällt</w:t>
+        <w:br/>
+        <w:t>Für den Paarvergleich wurde eine Excelliste erstellt, welche die Berechnungen automatisch durchführt und dem Anwender einfach aufzeigt, welche Informationen von Ihm benötigt werden.</w:t>
       </w:r>
       <w:r>
         <w:rPr>
           <w:sz w:val="28"/>
           <w:szCs w:val="28"/>
         </w:rPr>
-        <w:t>. Dieses Vorgehen soll beispielhaft an dem Paarvergleich gezeigt werden.</w:t>
-      </w:r>
-      <w:r>
-        <w:rPr>
-          <w:sz w:val="28"/>
-          <w:szCs w:val="28"/>
-        </w:rPr>
         <w:br/>
-        <w:t>Für den Paarvergleich wurde eine Excelliste erstellt, welche die Berechnungen automatisch durchführt und dem Anwender einfach aufzeigt, welche Informationen von Ihm benötigt werden.</w:t>
-      </w:r>
-      <w:r>
-        <w:rPr>
-          <w:sz w:val="28"/>
-          <w:szCs w:val="28"/>
-        </w:rPr>
-        <w:br/>
-      </w:r>
-      <w:r>
-        <w:rPr>
+      </w:r>
+      <w:r>
+        <w:rPr>
+          <w:noProof/>
           <w:sz w:val="28"/>
           <w:szCs w:val="28"/>
         </w:rPr>
@@ -4229,34 +4214,19 @@
           <w:sz w:val="28"/>
           <w:szCs w:val="28"/>
         </w:rPr>
-        <w:t xml:space="preserve">. Um die Ergebnisse durch falsche Eingaben nicht zu </w:t>
-      </w:r>
-      <w:proofErr w:type="gramStart"/>
-      <w:r>
+        <w:t>. Um die Ergebnisse durch falsche Eingaben nicht zu verfälschen musss der Nutzer diese Kriterien nur in die Zeilen Eintragen, in die Spaltenüberschriften werden die Kriterien Namen dann gemäß der Reihenfolge ihrer Eintragungen automatisch kopiert. Damit ergibt sich die Tabelle auf deren Grundlage anschließend die Vergleichsergebnisse eingetragen werden können. In der letzten Spalte sollten zudem Kurze Erläuterungen zu den Kriterien erstellt werden, um es dem Leser oder jemandem, der ebenfalls an dem System arbeiten soll möglichst verständlich zu machen, worauf dieses Kriterium abzielt. Eine Beispielhafte Tabelle könnte damit in etwa so aussehen.</w:t>
+      </w:r>
+    </w:p>
+    <w:p>
+      <w:pPr>
         <w:rPr>
           <w:sz w:val="28"/>
           <w:szCs w:val="28"/>
         </w:rPr>
-        <w:t>verfälschen</w:t>
-      </w:r>
-      <w:proofErr w:type="gramEnd"/>
-      <w:r>
-        <w:rPr>
-          <w:sz w:val="28"/>
-          <w:szCs w:val="28"/>
-        </w:rPr>
-        <w:t xml:space="preserve"> musss der Nutzer diese Kriterien nur in die Zeilen Eintragen, in die Spaltenüberschriften werden die Kriterien Namen dann gemäß der Reihenfolge ihrer Eintragungen automatisch kopiert. Damit ergibt sich die Tabelle auf deren Grundlage anschließend die Vergleichsergebnisse eingetragen werden können. In der letzten Spalte sollten zudem Kurze Erläuterungen zu den Kriterien erstellt werden, um es dem Leser oder jemandem, der ebenfalls an dem System arbeiten soll möglichst verständlich zu machen, worauf dieses Kriterium abzielt. Eine Beispielhafte Tabelle könnte damit in etwa so aussehen.</w:t>
-      </w:r>
-    </w:p>
-    <w:p>
-      <w:pPr>
-        <w:rPr>
-          <w:sz w:val="28"/>
-          <w:szCs w:val="28"/>
-        </w:rPr>
-      </w:pPr>
-      <w:r>
-        <w:rPr>
+      </w:pPr>
+      <w:r>
+        <w:rPr>
+          <w:noProof/>
           <w:sz w:val="28"/>
           <w:szCs w:val="28"/>
         </w:rPr>
@@ -4594,6 +4564,7 @@
       </w:pPr>
       <w:r>
         <w:rPr>
+          <w:noProof/>
           <w:sz w:val="28"/>
           <w:szCs w:val="28"/>
         </w:rPr>
@@ -4686,6 +4657,71 @@
         <w:t>Nutzwertanalysen</w:t>
       </w:r>
       <w:bookmarkEnd w:id="19"/>
+    </w:p>
+    <w:p>
+      <w:pPr>
+        <w:rPr>
+          <w:sz w:val="28"/>
+          <w:szCs w:val="28"/>
+        </w:rPr>
+      </w:pPr>
+      <w:r>
+        <w:rPr>
+          <w:sz w:val="28"/>
+          <w:szCs w:val="28"/>
+        </w:rPr>
+        <w:t>blablabla</w:t>
+      </w:r>
+    </w:p>
+    <w:p>
+      <w:r>
+        <w:drawing>
+          <wp:inline distT="0" distB="0" distL="0" distR="0" wp14:anchorId="25383A4A" wp14:editId="02416715">
+            <wp:extent cx="5696243" cy="2902099"/>
+            <wp:effectExtent l="0" t="0" r="0" b="0"/>
+            <wp:docPr id="553006761" name="Grafik 1" descr="Ein Bild, das Text, Zahl, Screenshot, parallel enthält.&#10;&#10;KI-generierte Inhalte können fehlerhaft sein."/>
+            <wp:cNvGraphicFramePr>
+              <a:graphicFrameLocks xmlns:a="http://schemas.openxmlformats.org/drawingml/2006/main" noChangeAspect="1"/>
+            </wp:cNvGraphicFramePr>
+            <a:graphic xmlns:a="http://schemas.openxmlformats.org/drawingml/2006/main">
+              <a:graphicData uri="http://schemas.openxmlformats.org/drawingml/2006/picture">
+                <pic:pic xmlns:pic="http://schemas.openxmlformats.org/drawingml/2006/picture">
+                  <pic:nvPicPr>
+                    <pic:cNvPr id="553006761" name="Grafik 1" descr="Ein Bild, das Text, Zahl, Screenshot, parallel enthält.&#10;&#10;KI-generierte Inhalte können fehlerhaft sein."/>
+                    <pic:cNvPicPr/>
+                  </pic:nvPicPr>
+                  <pic:blipFill>
+                    <a:blip r:embed="rId9"/>
+                    <a:stretch>
+                      <a:fillRect/>
+                    </a:stretch>
+                  </pic:blipFill>
+                  <pic:spPr>
+                    <a:xfrm>
+                      <a:off x="0" y="0"/>
+                      <a:ext cx="5696243" cy="2902099"/>
+                    </a:xfrm>
+                    <a:prstGeom prst="rect">
+                      <a:avLst/>
+                    </a:prstGeom>
+                  </pic:spPr>
+                </pic:pic>
+              </a:graphicData>
+            </a:graphic>
+          </wp:inline>
+        </w:drawing>
+      </w:r>
+    </w:p>
+    <w:p>
+      <w:pPr>
+        <w:spacing w:after="0" w:line="240" w:lineRule="auto"/>
+        <w:rPr>
+          <w:rFonts w:ascii="Times New Roman" w:eastAsia="Times New Roman" w:hAnsi="Times New Roman" w:cs="Times New Roman"/>
+          <w:kern w:val="0"/>
+          <w:lang w:eastAsia="de-DE"/>
+          <w14:ligatures w14:val="none"/>
+        </w:rPr>
+      </w:pPr>
     </w:p>
     <w:p>
       <w:pPr>

</xml_diff>

<commit_message>
Beschreibund des aktuellen Systems und der Anforderungen begonnen
</commit_message>
<xml_diff>
--- a/Bachelorarbeit Dokument.docx
+++ b/Bachelorarbeit Dokument.docx
@@ -3876,6 +3876,35 @@
     </w:p>
     <w:p>
       <w:pPr>
+        <w:rPr>
+          <w:sz w:val="28"/>
+          <w:szCs w:val="28"/>
+        </w:rPr>
+      </w:pPr>
+      <w:r>
+        <w:rPr>
+          <w:sz w:val="28"/>
+          <w:szCs w:val="28"/>
+        </w:rPr>
+        <w:t>Bei dem bestehenden System handelt es sich um</w:t>
+      </w:r>
+      <w:r>
+        <w:rPr>
+          <w:sz w:val="28"/>
+          <w:szCs w:val="28"/>
+        </w:rPr>
+        <w:t xml:space="preserve"> ein vollelektrisches Rennsport-Kart für den Einsatz im Jugend Kart Slalom Wettbewerb und Training. </w:t>
+      </w:r>
+      <w:r>
+        <w:rPr>
+          <w:sz w:val="28"/>
+          <w:szCs w:val="28"/>
+        </w:rPr>
+        <w:t xml:space="preserve"> </w:t>
+      </w:r>
+    </w:p>
+    <w:p>
+      <w:pPr>
         <w:pStyle w:val="berschrift3"/>
         <w:numPr>
           <w:ilvl w:val="2"/>
@@ -3919,6 +3948,267 @@
       </w:r>
       <w:bookmarkEnd w:id="15"/>
     </w:p>
+    <w:p>
+      <w:pPr>
+        <w:rPr>
+          <w:sz w:val="28"/>
+          <w:szCs w:val="28"/>
+        </w:rPr>
+      </w:pPr>
+      <w:r>
+        <w:rPr>
+          <w:sz w:val="28"/>
+          <w:szCs w:val="28"/>
+        </w:rPr>
+        <w:t xml:space="preserve">Die Aufgabe meines Projekts besteht darin alle Erweiterungsoptionen, welche für das Kart verfügbar sind in einem kompakten und günstigen System zu vereinen. Ziel ist Verkabelungsaufwand zu verringern und damit das System Stabiler, günstiger und weniger Fehleranfällig zu gestalten. Dabei sollen alle bisherigen Funktionen erhalten bleiben. Zusätzlich soll das neue System Schnittstellen schaffen, welche sowohl dem Kunden und Fahrer neue Informationen geben </w:t>
+      </w:r>
+      <w:r>
+        <w:rPr>
+          <w:sz w:val="28"/>
+          <w:szCs w:val="28"/>
+        </w:rPr>
+        <w:t>sollen</w:t>
+      </w:r>
+      <w:r>
+        <w:rPr>
+          <w:sz w:val="28"/>
+          <w:szCs w:val="28"/>
+        </w:rPr>
+        <w:t xml:space="preserve"> als auch für den Entwicklungs- und Wartungstechniker neue Schnittstellen schaffen, um Probleme schnell und einfacher beheben zu können</w:t>
+      </w:r>
+      <w:r>
+        <w:rPr>
+          <w:sz w:val="28"/>
+          <w:szCs w:val="28"/>
+        </w:rPr>
+        <w:t>, sowie Anpassungen</w:t>
+      </w:r>
+      <w:r>
+        <w:rPr>
+          <w:sz w:val="28"/>
+          <w:szCs w:val="28"/>
+        </w:rPr>
+        <w:t xml:space="preserve"> und Updates einfacher </w:t>
+      </w:r>
+      <w:r>
+        <w:rPr>
+          <w:sz w:val="28"/>
+          <w:szCs w:val="28"/>
+        </w:rPr>
+        <w:t xml:space="preserve">aufspielen zu können. </w:t>
+      </w:r>
+      <w:r>
+        <w:rPr>
+          <w:sz w:val="28"/>
+          <w:szCs w:val="28"/>
+        </w:rPr>
+        <w:t>Neben dem Beibehalten der alten Funktionen soll auch die Kompatibilität zu bereits gebauten und verkauften Karts beibehalten werden, um auch diese nachrüsten zu können, ohne Änderungen am kabelbaum des Karts vornehmen zu müssen.</w:t>
+      </w:r>
+    </w:p>
+    <w:p>
+      <w:pPr>
+        <w:rPr>
+          <w:sz w:val="28"/>
+          <w:szCs w:val="28"/>
+        </w:rPr>
+      </w:pPr>
+      <w:r>
+        <w:rPr>
+          <w:sz w:val="28"/>
+          <w:szCs w:val="28"/>
+        </w:rPr>
+        <w:t>Aufgabe der Erweiterung bleibt weiterhin die Funktionalität eines RFID-Readers. Die Ausgelesenen Daten werden dabei sowohl auf der Erweiterungsplatine als auch per CAN in der VCU benötigt. Dabei müssen als Daten die Kundennummer und der Leistungsmodus auf der RFID-Karte gespeichert sein. Auf der Optionsplatine wird davon nur die Kundennummer zum freischalten des Herstellermodus benötigt, das Steuergerät ist auf alle Daten angewiesen.</w:t>
+      </w:r>
+    </w:p>
+    <w:p>
+      <w:pPr>
+        <w:rPr>
+          <w:sz w:val="28"/>
+          <w:szCs w:val="28"/>
+        </w:rPr>
+      </w:pPr>
+      <w:r>
+        <w:rPr>
+          <w:sz w:val="28"/>
+          <w:szCs w:val="28"/>
+        </w:rPr>
+        <w:t xml:space="preserve">Mit den bestehenden Funktionen gehört eine Status-Leuchte weiterhin zu den Anforderungen. Diese Statusleuchte muss sowohl von der VCU als auch dem Funkempfänger, welcher auf meiner neuen Platine platziert sein </w:t>
+      </w:r>
+      <w:r>
+        <w:rPr>
+          <w:sz w:val="28"/>
+          <w:szCs w:val="28"/>
+        </w:rPr>
+        <w:lastRenderedPageBreak/>
+        <w:t>wird, steuerbar sein. Die LED muss in verschiedenen Situationen steuerbar sein:</w:t>
+      </w:r>
+    </w:p>
+    <w:p>
+      <w:pPr>
+        <w:pStyle w:val="Listenabsatz"/>
+        <w:numPr>
+          <w:ilvl w:val="0"/>
+          <w:numId w:val="2"/>
+        </w:numPr>
+        <w:rPr>
+          <w:sz w:val="28"/>
+          <w:szCs w:val="28"/>
+        </w:rPr>
+      </w:pPr>
+      <w:r>
+        <w:rPr>
+          <w:sz w:val="28"/>
+          <w:szCs w:val="28"/>
+        </w:rPr>
+        <w:t xml:space="preserve">Ready-To-Drive-Status: </w:t>
+      </w:r>
+      <w:r>
+        <w:rPr>
+          <w:sz w:val="28"/>
+          <w:szCs w:val="28"/>
+        </w:rPr>
+        <w:br/>
+      </w:r>
+      <w:r>
+        <w:rPr>
+          <w:sz w:val="28"/>
+          <w:szCs w:val="28"/>
+        </w:rPr>
+        <w:t>Die LED blinkt kontinuierlich, sobald das Kart in Fahrbereitem Zustand ist, solange das Kart steht</w:t>
+      </w:r>
+      <w:r>
+        <w:rPr>
+          <w:sz w:val="28"/>
+          <w:szCs w:val="28"/>
+        </w:rPr>
+        <w:t xml:space="preserve">. </w:t>
+      </w:r>
+      <w:r>
+        <w:rPr>
+          <w:sz w:val="28"/>
+          <w:szCs w:val="28"/>
+        </w:rPr>
+        <w:t>Das Steuersignal dafür sendet die VCU.</w:t>
+      </w:r>
+    </w:p>
+    <w:p>
+      <w:pPr>
+        <w:pStyle w:val="Listenabsatz"/>
+        <w:numPr>
+          <w:ilvl w:val="0"/>
+          <w:numId w:val="2"/>
+        </w:numPr>
+        <w:rPr>
+          <w:sz w:val="28"/>
+          <w:szCs w:val="28"/>
+        </w:rPr>
+      </w:pPr>
+      <w:r>
+        <w:rPr>
+          <w:sz w:val="28"/>
+          <w:szCs w:val="28"/>
+        </w:rPr>
+        <w:t xml:space="preserve">SOC-Abfrage: </w:t>
+      </w:r>
+      <w:r>
+        <w:rPr>
+          <w:sz w:val="28"/>
+          <w:szCs w:val="28"/>
+        </w:rPr>
+        <w:br/>
+        <w:t>Die LED blinkt 1- bis 4-mal, je nach aktuellem SOC-Stand. Die Berechnung des SOCs und Übermittlung des LED-Signals übernimmt die VCU</w:t>
+      </w:r>
+    </w:p>
+    <w:p>
+      <w:pPr>
+        <w:pStyle w:val="Listenabsatz"/>
+        <w:numPr>
+          <w:ilvl w:val="0"/>
+          <w:numId w:val="2"/>
+        </w:numPr>
+        <w:rPr>
+          <w:sz w:val="28"/>
+          <w:szCs w:val="28"/>
+        </w:rPr>
+      </w:pPr>
+      <w:r>
+        <w:rPr>
+          <w:sz w:val="28"/>
+          <w:szCs w:val="28"/>
+        </w:rPr>
+        <w:t>Identifizierung:</w:t>
+      </w:r>
+      <w:r>
+        <w:rPr>
+          <w:sz w:val="28"/>
+          <w:szCs w:val="28"/>
+        </w:rPr>
+        <w:br/>
+        <w:t>Die LED leuchtet kontinuierlich, solange per Funkfernbedienung die Identifizierung des Karts abgefragt wird. Das Signal wird vom Funkempfänger ausgegeben</w:t>
+      </w:r>
+    </w:p>
+    <w:p>
+      <w:pPr>
+        <w:rPr>
+          <w:sz w:val="28"/>
+          <w:szCs w:val="28"/>
+        </w:rPr>
+      </w:pPr>
+      <w:r>
+        <w:rPr>
+          <w:sz w:val="28"/>
+          <w:szCs w:val="28"/>
+        </w:rPr>
+        <w:t xml:space="preserve">Um den Aktuellen Verkabelungsaufwand zu reduzieren, soll das Signal nicht mehr als Digitalsignal über eine Leitung direkt vom Steuergerät aus übermittelt werden, sondern als CAN-Message an die Erweiterungsplatine gesendet werden. Um Abwärtskompatibilität beizubehalten soll zusätzlich die Möglichkeit einer </w:t>
+      </w:r>
+      <w:r>
+        <w:rPr>
+          <w:sz w:val="28"/>
+          <w:szCs w:val="28"/>
+        </w:rPr>
+        <w:t>Physischen Übertragung und Auswertung auf der Platine vorgesehen werden.</w:t>
+      </w:r>
+    </w:p>
+    <w:p>
+      <w:r>
+        <w:br/>
+      </w:r>
+      <w:r>
+        <w:br/>
+        <w:t>RFID</w:t>
+      </w:r>
+      <w:r>
+        <w:br/>
+        <w:t>Status-Leuchte</w:t>
+      </w:r>
+      <w:r>
+        <w:br/>
+        <w:t>Funkempfänger</w:t>
+      </w:r>
+      <w:r>
+        <w:br/>
+      </w:r>
+      <w:r>
+        <w:br/>
+        <w:t>Wifi</w:t>
+      </w:r>
+      <w:r>
+        <w:br/>
+        <w:t>Display</w:t>
+      </w:r>
+      <w:r>
+        <w:br/>
+        <w:t>Fehlerspeicher</w:t>
+      </w:r>
+      <w:r>
+        <w:br/>
+        <w:t>CAN-Verbindung</w:t>
+      </w:r>
+      <w:r>
+        <w:br/>
+      </w:r>
+    </w:p>
+    <w:p/>
     <w:p>
       <w:pPr>
         <w:pStyle w:val="berschrift2"/>
@@ -4675,6 +4965,9 @@
     </w:p>
     <w:p>
       <w:r>
+        <w:rPr>
+          <w:noProof/>
+        </w:rPr>
         <w:drawing>
           <wp:inline distT="0" distB="0" distL="0" distR="0" wp14:anchorId="25383A4A" wp14:editId="02416715">
             <wp:extent cx="5696243" cy="2902099"/>
@@ -5083,8 +5376,124 @@
       </w:pPr>
     </w:lvl>
   </w:abstractNum>
+  <w:abstractNum w:abstractNumId="1" w15:restartNumberingAfterBreak="0">
+    <w:nsid w:val="6D8F4349"/>
+    <w:multiLevelType w:val="hybridMultilevel"/>
+    <w:tmpl w:val="26723D6E"/>
+    <w:lvl w:ilvl="0" w:tplc="04070001">
+      <w:start w:val="1"/>
+      <w:numFmt w:val="bullet"/>
+      <w:lvlText w:val=""/>
+      <w:lvlJc w:val="left"/>
+      <w:pPr>
+        <w:ind w:left="720" w:hanging="360"/>
+      </w:pPr>
+      <w:rPr>
+        <w:rFonts w:ascii="Symbol" w:hAnsi="Symbol" w:hint="default"/>
+      </w:rPr>
+    </w:lvl>
+    <w:lvl w:ilvl="1" w:tplc="04070003" w:tentative="1">
+      <w:start w:val="1"/>
+      <w:numFmt w:val="bullet"/>
+      <w:lvlText w:val="o"/>
+      <w:lvlJc w:val="left"/>
+      <w:pPr>
+        <w:ind w:left="1440" w:hanging="360"/>
+      </w:pPr>
+      <w:rPr>
+        <w:rFonts w:ascii="Courier New" w:hAnsi="Courier New" w:cs="Courier New" w:hint="default"/>
+      </w:rPr>
+    </w:lvl>
+    <w:lvl w:ilvl="2" w:tplc="04070005" w:tentative="1">
+      <w:start w:val="1"/>
+      <w:numFmt w:val="bullet"/>
+      <w:lvlText w:val=""/>
+      <w:lvlJc w:val="left"/>
+      <w:pPr>
+        <w:ind w:left="2160" w:hanging="360"/>
+      </w:pPr>
+      <w:rPr>
+        <w:rFonts w:ascii="Wingdings" w:hAnsi="Wingdings" w:hint="default"/>
+      </w:rPr>
+    </w:lvl>
+    <w:lvl w:ilvl="3" w:tplc="04070001" w:tentative="1">
+      <w:start w:val="1"/>
+      <w:numFmt w:val="bullet"/>
+      <w:lvlText w:val=""/>
+      <w:lvlJc w:val="left"/>
+      <w:pPr>
+        <w:ind w:left="2880" w:hanging="360"/>
+      </w:pPr>
+      <w:rPr>
+        <w:rFonts w:ascii="Symbol" w:hAnsi="Symbol" w:hint="default"/>
+      </w:rPr>
+    </w:lvl>
+    <w:lvl w:ilvl="4" w:tplc="04070003" w:tentative="1">
+      <w:start w:val="1"/>
+      <w:numFmt w:val="bullet"/>
+      <w:lvlText w:val="o"/>
+      <w:lvlJc w:val="left"/>
+      <w:pPr>
+        <w:ind w:left="3600" w:hanging="360"/>
+      </w:pPr>
+      <w:rPr>
+        <w:rFonts w:ascii="Courier New" w:hAnsi="Courier New" w:cs="Courier New" w:hint="default"/>
+      </w:rPr>
+    </w:lvl>
+    <w:lvl w:ilvl="5" w:tplc="04070005" w:tentative="1">
+      <w:start w:val="1"/>
+      <w:numFmt w:val="bullet"/>
+      <w:lvlText w:val=""/>
+      <w:lvlJc w:val="left"/>
+      <w:pPr>
+        <w:ind w:left="4320" w:hanging="360"/>
+      </w:pPr>
+      <w:rPr>
+        <w:rFonts w:ascii="Wingdings" w:hAnsi="Wingdings" w:hint="default"/>
+      </w:rPr>
+    </w:lvl>
+    <w:lvl w:ilvl="6" w:tplc="04070001" w:tentative="1">
+      <w:start w:val="1"/>
+      <w:numFmt w:val="bullet"/>
+      <w:lvlText w:val=""/>
+      <w:lvlJc w:val="left"/>
+      <w:pPr>
+        <w:ind w:left="5040" w:hanging="360"/>
+      </w:pPr>
+      <w:rPr>
+        <w:rFonts w:ascii="Symbol" w:hAnsi="Symbol" w:hint="default"/>
+      </w:rPr>
+    </w:lvl>
+    <w:lvl w:ilvl="7" w:tplc="04070003" w:tentative="1">
+      <w:start w:val="1"/>
+      <w:numFmt w:val="bullet"/>
+      <w:lvlText w:val="o"/>
+      <w:lvlJc w:val="left"/>
+      <w:pPr>
+        <w:ind w:left="5760" w:hanging="360"/>
+      </w:pPr>
+      <w:rPr>
+        <w:rFonts w:ascii="Courier New" w:hAnsi="Courier New" w:cs="Courier New" w:hint="default"/>
+      </w:rPr>
+    </w:lvl>
+    <w:lvl w:ilvl="8" w:tplc="04070005" w:tentative="1">
+      <w:start w:val="1"/>
+      <w:numFmt w:val="bullet"/>
+      <w:lvlText w:val=""/>
+      <w:lvlJc w:val="left"/>
+      <w:pPr>
+        <w:ind w:left="6480" w:hanging="360"/>
+      </w:pPr>
+      <w:rPr>
+        <w:rFonts w:ascii="Wingdings" w:hAnsi="Wingdings" w:hint="default"/>
+      </w:rPr>
+    </w:lvl>
+  </w:abstractNum>
   <w:num w:numId="1" w16cid:durableId="696005516">
     <w:abstractNumId w:val="0"/>
+  </w:num>
+  <w:num w:numId="2" w16cid:durableId="144594178">
+    <w:abstractNumId w:val="1"/>
   </w:num>
 </w:numbering>
 </file>

</xml_diff>

<commit_message>
Anforderungen kapitel weiter geschrieben
</commit_message>
<xml_diff>
--- a/Bachelorarbeit Dokument.docx
+++ b/Bachelorarbeit Dokument.docx
@@ -4002,37 +4002,43 @@
           <w:sz w:val="28"/>
           <w:szCs w:val="28"/>
         </w:rPr>
-        <w:t>Neben dem Beibehalten der alten Funktionen soll auch die Kompatibilität zu bereits gebauten und verkauften Karts beibehalten werden, um auch diese nachrüsten zu können, ohne Änderungen am kabelbaum des Karts vornehmen zu müssen.</w:t>
-      </w:r>
-    </w:p>
-    <w:p>
-      <w:pPr>
-        <w:rPr>
-          <w:sz w:val="28"/>
-          <w:szCs w:val="28"/>
-        </w:rPr>
-      </w:pPr>
-      <w:r>
-        <w:rPr>
-          <w:sz w:val="28"/>
-          <w:szCs w:val="28"/>
-        </w:rPr>
-        <w:t>Aufgabe der Erweiterung bleibt weiterhin die Funktionalität eines RFID-Readers. Die Ausgelesenen Daten werden dabei sowohl auf der Erweiterungsplatine als auch per CAN in der VCU benötigt. Dabei müssen als Daten die Kundennummer und der Leistungsmodus auf der RFID-Karte gespeichert sein. Auf der Optionsplatine wird davon nur die Kundennummer zum freischalten des Herstellermodus benötigt, das Steuergerät ist auf alle Daten angewiesen.</w:t>
-      </w:r>
-    </w:p>
-    <w:p>
-      <w:pPr>
-        <w:rPr>
-          <w:sz w:val="28"/>
-          <w:szCs w:val="28"/>
-        </w:rPr>
-      </w:pPr>
-      <w:r>
-        <w:rPr>
-          <w:sz w:val="28"/>
-          <w:szCs w:val="28"/>
-        </w:rPr>
-        <w:t xml:space="preserve">Mit den bestehenden Funktionen gehört eine Status-Leuchte weiterhin zu den Anforderungen. Diese Statusleuchte muss sowohl von der VCU als auch dem Funkempfänger, welcher auf meiner neuen Platine platziert sein </w:t>
+        <w:t xml:space="preserve">Neben dem Beibehalten der alten Funktionen soll auch die Kompatibilität zu bereits gebauten und verkauften Karts beibehalten werden, um auch diese nachrüsten zu können, ohne Änderungen am </w:t>
+      </w:r>
+      <w:r>
+        <w:rPr>
+          <w:sz w:val="28"/>
+          <w:szCs w:val="28"/>
+        </w:rPr>
+        <w:t>K</w:t>
+      </w:r>
+      <w:r>
+        <w:rPr>
+          <w:sz w:val="28"/>
+          <w:szCs w:val="28"/>
+        </w:rPr>
+        <w:t>abelbaum des Karts vornehmen zu müssen.</w:t>
+      </w:r>
+    </w:p>
+    <w:p>
+      <w:pPr>
+        <w:rPr>
+          <w:sz w:val="28"/>
+          <w:szCs w:val="28"/>
+        </w:rPr>
+      </w:pPr>
+      <w:r>
+        <w:rPr>
+          <w:sz w:val="28"/>
+          <w:szCs w:val="28"/>
+        </w:rPr>
+        <w:t xml:space="preserve">Aufgabe der Erweiterung bleibt weiterhin die Funktionalität eines RFID-Readers. Die Ausgelesenen Daten werden dabei sowohl auf der Erweiterungsplatine als auch per CAN in der VCU benötigt. </w:t>
+      </w:r>
+      <w:r>
+        <w:rPr>
+          <w:sz w:val="28"/>
+          <w:szCs w:val="28"/>
+        </w:rPr>
+        <w:t xml:space="preserve">Auf der RFID -Karte müssen dafür verschiedene Daten gespeichert sein. Die RFID-Karten werden weiterhin zur Einstellung des vordefinierten Leistungsmodus verwendet. Hierfür wird auf den Karten die ID des Leistungsmodus gespeichert und per CAN an die VCU übermittelt. Um zu verhindern, dass jeder Kunde die Einstellungen aller Karts verändern und so unter Umständen Wettbewerbe verfälschen kann, wird zusätzlich zum Modus auch eine Kundenspezifische Nummer auf der karte gespeichert und </w:t>
       </w:r>
       <w:r>
         <w:rPr>
@@ -4040,7 +4046,29 @@
           <w:szCs w:val="28"/>
         </w:rPr>
         <w:lastRenderedPageBreak/>
-        <w:t>wird, steuerbar sein. Die LED muss in verschiedenen Situationen steuerbar sein:</w:t>
+        <w:t>übertragen. Mit dieser Nummer, welche per CAN an das Steuergerät übermittelt werden soll, kann validiert werden, dass die Chips und das Kart zum selben Kunden gehören, sodass jeder Kunde die Chips nur an seine eigenen Karts einsetzen kann. Zusätzlich soll die Kundennummer auch auf der Erweiterungsplatine ausgelesen werden.</w:t>
+      </w:r>
+      <w:r>
+        <w:rPr>
+          <w:sz w:val="28"/>
+          <w:szCs w:val="28"/>
+        </w:rPr>
+        <w:t xml:space="preserve"> Eine wichtige Anforderung an den RFID Reader ist eine hohe Verschlüsselungsstufe. Da die Karts auch im Wettbewerb eingesetzt werden, darf es nicht möglich sein RFID Chips zu</w:t>
+      </w:r>
+    </w:p>
+    <w:p>
+      <w:pPr>
+        <w:rPr>
+          <w:sz w:val="28"/>
+          <w:szCs w:val="28"/>
+        </w:rPr>
+      </w:pPr>
+      <w:r>
+        <w:rPr>
+          <w:sz w:val="28"/>
+          <w:szCs w:val="28"/>
+        </w:rPr>
+        <w:t>Mit den bestehenden Funktionen gehört eine Status-Leuchte weiterhin zu den Anforderungen. Diese Statusleuchte muss sowohl von der VCU als auch dem Funkempfänger, welcher auf meiner neuen Platine platziert sein wird, steuerbar sein. Die LED muss in verschiedenen Situationen steuerbar sein:</w:t>
       </w:r>
     </w:p>
     <w:p>
@@ -4159,7 +4187,21 @@
           <w:sz w:val="28"/>
           <w:szCs w:val="28"/>
         </w:rPr>
-        <w:t xml:space="preserve">Um den Aktuellen Verkabelungsaufwand zu reduzieren, soll das Signal nicht mehr als Digitalsignal über eine Leitung direkt vom Steuergerät aus übermittelt werden, sondern als CAN-Message an die Erweiterungsplatine gesendet werden. Um Abwärtskompatibilität beizubehalten soll zusätzlich die Möglichkeit einer </w:t>
+        <w:t xml:space="preserve">Um den Aktuellen Verkabelungsaufwand zu reduzieren, soll das Signal nicht mehr als Digitalsignal über eine Leitung direkt vom Steuergerät aus übermittelt werden, sondern als CAN-Message an die Erweiterungsplatine gesendet werden. Um Abwärtskompatibilität </w:t>
+      </w:r>
+      <w:r>
+        <w:rPr>
+          <w:sz w:val="28"/>
+          <w:szCs w:val="28"/>
+        </w:rPr>
+        <w:t>beizubehalten,</w:t>
+      </w:r>
+      <w:r>
+        <w:rPr>
+          <w:sz w:val="28"/>
+          <w:szCs w:val="28"/>
+        </w:rPr>
+        <w:t xml:space="preserve"> soll zusätzlich die Möglichkeit einer </w:t>
       </w:r>
       <w:r>
         <w:rPr>
@@ -4170,23 +4212,481 @@
       </w:r>
     </w:p>
     <w:p>
-      <w:r>
+      <w:pPr>
+        <w:rPr>
+          <w:sz w:val="28"/>
+          <w:szCs w:val="28"/>
+        </w:rPr>
+      </w:pPr>
+      <w:r>
+        <w:rPr>
+          <w:sz w:val="28"/>
+          <w:szCs w:val="28"/>
+        </w:rPr>
+        <w:t xml:space="preserve">Eine weitere </w:t>
+      </w:r>
+      <w:r>
+        <w:rPr>
+          <w:sz w:val="28"/>
+          <w:szCs w:val="28"/>
+        </w:rPr>
+        <w:t>Funktion,</w:t>
+      </w:r>
+      <w:r>
+        <w:rPr>
+          <w:sz w:val="28"/>
+          <w:szCs w:val="28"/>
+        </w:rPr>
+        <w:t xml:space="preserve"> welche beibehalten werden soll, ist die Möglichkeit einige Funktionen des Karts mittels einer Funkfernbedienung zu steuern. </w:t>
+      </w:r>
+      <w:r>
+        <w:rPr>
+          <w:sz w:val="28"/>
+          <w:szCs w:val="28"/>
+        </w:rPr>
         <w:br/>
-      </w:r>
-      <w:r>
+        <w:t>Dabei soll es Möglich sein folgende vier Funktionen mittels der Fernbedienung steuern zu können:</w:t>
+      </w:r>
+    </w:p>
+    <w:p>
+      <w:pPr>
+        <w:pStyle w:val="Listenabsatz"/>
+        <w:numPr>
+          <w:ilvl w:val="0"/>
+          <w:numId w:val="3"/>
+        </w:numPr>
+        <w:rPr>
+          <w:sz w:val="28"/>
+          <w:szCs w:val="28"/>
+        </w:rPr>
+      </w:pPr>
+      <w:r>
+        <w:rPr>
+          <w:sz w:val="28"/>
+          <w:szCs w:val="28"/>
+        </w:rPr>
+        <w:lastRenderedPageBreak/>
+        <w:t>Notaus</w:t>
+      </w:r>
+      <w:r>
+        <w:rPr>
+          <w:sz w:val="28"/>
+          <w:szCs w:val="28"/>
+        </w:rPr>
+        <w:t xml:space="preserve"> - Funktionalität</w:t>
+      </w:r>
+      <w:r>
+        <w:rPr>
+          <w:sz w:val="28"/>
+          <w:szCs w:val="28"/>
+        </w:rPr>
+        <w:t>:</w:t>
+      </w:r>
+      <w:r>
+        <w:rPr>
+          <w:sz w:val="28"/>
+          <w:szCs w:val="28"/>
+        </w:rPr>
         <w:br/>
-        <w:t>RFID</w:t>
-      </w:r>
-      <w:r>
+        <w:t xml:space="preserve">Mittels einer Taste muss der Notaus ausgelöst werden, welcher sofort die Stromversorgung für das Kart trennt und es zum Stillstand bringt. Die Funktionalität des Notaus ist dabei bereits vorhanden, die Aufgabe der Option 1 besteht lediglich darin ein Signal 12V Signal auszugeben, welches den Notaus aktivieren kann. Zur Sicherheit muss dieses Signal Kabelbruchsicher realisiert werden und soll nicht Softwaregesteuert durch den Mikrocontroller sein. </w:t>
+      </w:r>
+    </w:p>
+    <w:p>
+      <w:pPr>
+        <w:pStyle w:val="Listenabsatz"/>
+        <w:rPr>
+          <w:sz w:val="28"/>
+          <w:szCs w:val="28"/>
+        </w:rPr>
+      </w:pPr>
+    </w:p>
+    <w:p>
+      <w:pPr>
+        <w:pStyle w:val="Listenabsatz"/>
+        <w:numPr>
+          <w:ilvl w:val="0"/>
+          <w:numId w:val="3"/>
+        </w:numPr>
+        <w:rPr>
+          <w:sz w:val="28"/>
+          <w:szCs w:val="28"/>
+        </w:rPr>
+      </w:pPr>
+      <w:r>
+        <w:rPr>
+          <w:sz w:val="28"/>
+          <w:szCs w:val="28"/>
+        </w:rPr>
+        <w:t>Remote Drive - Funktionalität</w:t>
+      </w:r>
+      <w:r>
+        <w:rPr>
+          <w:sz w:val="28"/>
+          <w:szCs w:val="28"/>
+        </w:rPr>
+        <w:t>:</w:t>
+      </w:r>
+    </w:p>
+    <w:p>
+      <w:pPr>
+        <w:pStyle w:val="Listenabsatz"/>
+        <w:rPr>
+          <w:sz w:val="28"/>
+          <w:szCs w:val="28"/>
+        </w:rPr>
+      </w:pPr>
+      <w:r>
+        <w:rPr>
+          <w:sz w:val="28"/>
+          <w:szCs w:val="28"/>
+        </w:rPr>
+        <w:t>Remote Drive bezeichnet das Signal, welches das Kart in den Fahrbereiten Zustand (Ready to Drive) versetzt, in welchem der Fahrer jederzeit in der Lage ist, loszufahren. Die Aktivierung und damit verbundenen Sicherheitschecks übernimmt vollständig die VCU, Aufgabe des Zusatzsystems ist es lediglich ein Signal an das Steuergerät zu senden. Um Verkabelungsaufwand zu minimieren, soll dieses Signal nicht mehr über eine eigene Leitung im kabelbaum realisiert werden, sondern als Signal auf dem CAN-Bus an die VCU gesendet werden. Um die Möglichkeit zu haben alte Karts nachzurüsten, soll aber zusätzlich die Möglichkeit vorgesehen werden, das Signal auch weiterhin über eine eigene physische Leitung an das Steuergerät zu übermitteln, da die alten Kabelbäume keine CAN-Leitungen zur Option 1 führen.</w:t>
+      </w:r>
+    </w:p>
+    <w:p>
+      <w:pPr>
+        <w:pStyle w:val="Listenabsatz"/>
+        <w:rPr>
+          <w:sz w:val="28"/>
+          <w:szCs w:val="28"/>
+        </w:rPr>
+      </w:pPr>
+    </w:p>
+    <w:p>
+      <w:pPr>
+        <w:pStyle w:val="Listenabsatz"/>
+        <w:numPr>
+          <w:ilvl w:val="0"/>
+          <w:numId w:val="3"/>
+        </w:numPr>
+        <w:rPr>
+          <w:sz w:val="28"/>
+          <w:szCs w:val="28"/>
+        </w:rPr>
+      </w:pPr>
+      <w:r>
+        <w:rPr>
+          <w:sz w:val="28"/>
+          <w:szCs w:val="28"/>
+        </w:rPr>
+        <w:t>SOC-Abfrage:</w:t>
+      </w:r>
+      <w:r>
+        <w:rPr>
+          <w:sz w:val="28"/>
+          <w:szCs w:val="28"/>
+        </w:rPr>
         <w:br/>
-        <w:t>Status-Leuchte</w:t>
-      </w:r>
-      <w:r>
+        <w:t>Die dritte Funktionalität</w:t>
+      </w:r>
+      <w:r>
+        <w:rPr>
+          <w:sz w:val="28"/>
+          <w:szCs w:val="28"/>
+        </w:rPr>
+        <w:t>,</w:t>
+      </w:r>
+      <w:r>
+        <w:rPr>
+          <w:sz w:val="28"/>
+          <w:szCs w:val="28"/>
+        </w:rPr>
+        <w:t xml:space="preserve"> welche per Funkfernbedienung zur Verfügung gestellt werden soll</w:t>
+      </w:r>
+      <w:r>
+        <w:rPr>
+          <w:sz w:val="28"/>
+          <w:szCs w:val="28"/>
+        </w:rPr>
+        <w:t>,</w:t>
+      </w:r>
+      <w:r>
+        <w:rPr>
+          <w:sz w:val="28"/>
+          <w:szCs w:val="28"/>
+        </w:rPr>
+        <w:t xml:space="preserve"> ist die Abfrage des State of Charge. Mit Drücken des Knopfes an der Fernbedienung soll die Status-LED zwischen ein und vier-mal, abhängig vom aktuellen State of Charge</w:t>
+      </w:r>
+      <w:r>
+        <w:rPr>
+          <w:sz w:val="28"/>
+          <w:szCs w:val="28"/>
+        </w:rPr>
+        <w:t>,</w:t>
+      </w:r>
+      <w:r>
+        <w:rPr>
+          <w:sz w:val="28"/>
+          <w:szCs w:val="28"/>
+        </w:rPr>
+        <w:t xml:space="preserve"> blinken. Die </w:t>
+      </w:r>
+      <w:r>
+        <w:rPr>
+          <w:sz w:val="28"/>
+          <w:szCs w:val="28"/>
+        </w:rPr>
+        <w:t>Abfrage</w:t>
+      </w:r>
+      <w:r>
+        <w:rPr>
+          <w:sz w:val="28"/>
+          <w:szCs w:val="28"/>
+        </w:rPr>
+        <w:t xml:space="preserve"> des</w:t>
+      </w:r>
+      <w:r>
+        <w:rPr>
+          <w:sz w:val="28"/>
+          <w:szCs w:val="28"/>
+        </w:rPr>
+        <w:t xml:space="preserve"> SOC und Berechnung der Anzahl der LED-Signale übernimmt dabei die VCU. Diese Funktionalität soll weiterhin die VCU übernehmen, obwohl der SOC für andere Funktionalitäten bereits an die VCU übermittelt wird, um die Kompatibilität zu alten Kabelbäumen zu wahren, welche noch Keine CAN-Verbindung zur Option 1 vorgesehen haben. Aus demselben Grund soll das Signal auch weiterhin zur Übertragung über eine eigene Leitung zum </w:t>
+      </w:r>
+      <w:r>
+        <w:rPr>
+          <w:sz w:val="28"/>
+          <w:szCs w:val="28"/>
+        </w:rPr>
+        <w:lastRenderedPageBreak/>
+        <w:t>Steuergerät vorgesehen werden. Primär soll das Signal aber per CAN übermittelt werden, um die Kabelanzahl zu reduzieren und damit Kosten und Aufwand zu verringern.</w:t>
+      </w:r>
+    </w:p>
+    <w:p>
+      <w:pPr>
+        <w:pStyle w:val="Listenabsatz"/>
+        <w:rPr>
+          <w:sz w:val="28"/>
+          <w:szCs w:val="28"/>
+        </w:rPr>
+      </w:pPr>
+    </w:p>
+    <w:p>
+      <w:pPr>
+        <w:pStyle w:val="Listenabsatz"/>
+        <w:numPr>
+          <w:ilvl w:val="0"/>
+          <w:numId w:val="3"/>
+        </w:numPr>
+        <w:rPr>
+          <w:sz w:val="28"/>
+          <w:szCs w:val="28"/>
+        </w:rPr>
+      </w:pPr>
+      <w:r>
+        <w:rPr>
+          <w:sz w:val="28"/>
+          <w:szCs w:val="28"/>
+        </w:rPr>
+        <w:t>Identifikation:</w:t>
+      </w:r>
+      <w:r>
+        <w:rPr>
+          <w:sz w:val="28"/>
+          <w:szCs w:val="28"/>
+        </w:rPr>
         <w:br/>
-        <w:t>Funkempfänger</w:t>
-      </w:r>
-      <w:r>
+        <w:t>Eine weitere Funktionalität der Funkfernbedienung soll es sein, dass Kart zu identifizieren. Hier soll die Status-LED leuchten, solange die entsprechende Taste auf der Fernbedienung gedrückt gehalten wird.</w:t>
+      </w:r>
+    </w:p>
+    <w:p>
+      <w:pPr>
+        <w:rPr>
+          <w:sz w:val="28"/>
+          <w:szCs w:val="28"/>
+        </w:rPr>
+      </w:pPr>
+      <w:r>
+        <w:rPr>
+          <w:sz w:val="28"/>
+          <w:szCs w:val="28"/>
+        </w:rPr>
+        <w:t xml:space="preserve">Neue Funktionen sollen nicht hinzugefügt werden. Bei der Umsetzung </w:t>
+      </w:r>
+      <w:r>
+        <w:rPr>
+          <w:sz w:val="28"/>
+          <w:szCs w:val="28"/>
+        </w:rPr>
+        <w:t>sollen vor allem Kostenreduktion und Aufwand</w:t>
+      </w:r>
+      <w:r>
+        <w:rPr>
+          <w:sz w:val="28"/>
+          <w:szCs w:val="28"/>
+        </w:rPr>
+        <w:t>verringerung</w:t>
+      </w:r>
+      <w:r>
+        <w:rPr>
+          <w:sz w:val="28"/>
+          <w:szCs w:val="28"/>
+        </w:rPr>
+        <w:t xml:space="preserve"> im Vordergrund stehen</w:t>
+      </w:r>
+      <w:r>
+        <w:rPr>
+          <w:sz w:val="28"/>
+          <w:szCs w:val="28"/>
+        </w:rPr>
+        <w:t xml:space="preserve">. So soll es auch möglich sein, dass die Zuweisung einer Fernbedienung auch nach dem Einbau der Option 1 möglich ist. Bisher musste eine Fernbedienung per Tastendruck auf dem Empfängermodul verbunden werden, bevor das Modul verbaut werden konnte und musste somit für den gesamten Fertigungs- und Verkabelungsprozess bei dem System bleiben. Außerdem war es nur mit großem Aufwand möglich defekte Fernbedienungen zu ersetzen oder Ersatz für verlorene Fernbedienungen zu verbinden. Für das Neue System soll dieser Verbindungsvorgang </w:t>
+      </w:r>
+      <w:r>
+        <w:rPr>
+          <w:sz w:val="28"/>
+          <w:szCs w:val="28"/>
+        </w:rPr>
+        <w:t>s</w:t>
+      </w:r>
+      <w:r>
+        <w:rPr>
+          <w:sz w:val="28"/>
+          <w:szCs w:val="28"/>
+        </w:rPr>
+        <w:t xml:space="preserve">oftwareseitig ausgelöst werden können, um eine Fernbedienung </w:t>
+      </w:r>
+      <w:r>
+        <w:rPr>
+          <w:sz w:val="28"/>
+          <w:szCs w:val="28"/>
+        </w:rPr>
+        <w:t>auch nachträglich ohne großen Aufwand verbinden zu können. Trotz allem soll für Testzwecke oder Sonderwünsche weiterhin eine Aktivierung des Verbindungsmodus per Knopfdruck auf der Platine vorgesehen werden.</w:t>
+      </w:r>
+    </w:p>
+    <w:p>
+      <w:pPr>
+        <w:rPr>
+          <w:sz w:val="28"/>
+          <w:szCs w:val="28"/>
+        </w:rPr>
+      </w:pPr>
+      <w:r>
+        <w:rPr>
+          <w:sz w:val="28"/>
+          <w:szCs w:val="28"/>
+        </w:rPr>
+        <w:t>Neben diesen bereits in alten variante bereitgestellten Funktionen soll die Erweiterungsplatine auch einige neue Funktionalitäten und Schnittstellen zur Verfügung stellen. Eine dieser Funktionen ist eine kabellose Datenverbindung. Dabei soll es Möglich sein, sich sowohl mit Mobilen Endgeräten wie Handy oder Tablet, aber auch mit Laptops mit dem Kart zu verbinden, um verschiedene Funktionalitäten dieser Schnittstelle nutzen zu können:</w:t>
+      </w:r>
+    </w:p>
+    <w:p>
+      <w:pPr>
+        <w:pStyle w:val="Listenabsatz"/>
+        <w:numPr>
+          <w:ilvl w:val="0"/>
+          <w:numId w:val="4"/>
+        </w:numPr>
+        <w:rPr>
+          <w:sz w:val="28"/>
+          <w:szCs w:val="28"/>
+        </w:rPr>
+      </w:pPr>
+      <w:r>
+        <w:rPr>
+          <w:sz w:val="28"/>
+          <w:szCs w:val="28"/>
+        </w:rPr>
+        <w:t>Livedaten:</w:t>
+      </w:r>
+      <w:r>
+        <w:rPr>
+          <w:sz w:val="28"/>
+          <w:szCs w:val="28"/>
+        </w:rPr>
         <w:br/>
+        <w:t>Die Hauptfunktionalität, welche die kabellose Schnittstelle bieten soll, ist die Zur Verfügungstellung von Livedaten</w:t>
+      </w:r>
+      <w:r>
+        <w:rPr>
+          <w:sz w:val="28"/>
+          <w:szCs w:val="28"/>
+        </w:rPr>
+        <w:t xml:space="preserve">. Sowohl der Kunde als auch ein Wartungstechniker sollen live Daten vom Kart </w:t>
+      </w:r>
+      <w:r>
+        <w:rPr>
+          <w:sz w:val="28"/>
+          <w:szCs w:val="28"/>
+        </w:rPr>
+        <w:lastRenderedPageBreak/>
+        <w:t>empfangen können, welche in einer GUI leicht verständlich und übersichtlich aufbereitet werden. Hierfür ist eine zuverlässige und schnelle Verbindung nötig. Zudem müssen die Daten per CAN empfangen und ausgewertet werden.</w:t>
+      </w:r>
+      <w:r>
+        <w:rPr>
+          <w:sz w:val="28"/>
+          <w:szCs w:val="28"/>
+        </w:rPr>
+        <w:br/>
+      </w:r>
+    </w:p>
+    <w:p>
+      <w:pPr>
+        <w:pStyle w:val="Listenabsatz"/>
+        <w:numPr>
+          <w:ilvl w:val="0"/>
+          <w:numId w:val="4"/>
+        </w:numPr>
+        <w:rPr>
+          <w:sz w:val="28"/>
+          <w:szCs w:val="28"/>
+        </w:rPr>
+      </w:pPr>
+      <w:r>
+        <w:rPr>
+          <w:sz w:val="28"/>
+          <w:szCs w:val="28"/>
+        </w:rPr>
+        <w:t>Kunden - Einstellungen:</w:t>
+      </w:r>
+      <w:r>
+        <w:rPr>
+          <w:sz w:val="28"/>
+          <w:szCs w:val="28"/>
+        </w:rPr>
+        <w:br/>
+        <w:t>Neben dem Einsehen von Livedaten soll es zudem möglich sein einfache Einstellungen, welche keine neuen Funktionalitäten erlauben oder verbieten, für den Kunden selbst vorzunehmen. Hierbei ist es wichtig, dass diese Einstellungen persistent gespeichert werden, damit die Daten auch nach einem Neustart des Karts erhalten bleiben. Zudem muss optisch dargestellt werden können, welche Einstellungen gerade aktiv oder deaktiviert sind</w:t>
+      </w:r>
+      <w:r>
+        <w:rPr>
+          <w:sz w:val="28"/>
+          <w:szCs w:val="28"/>
+        </w:rPr>
+        <w:br/>
+      </w:r>
+      <w:r>
+        <w:rPr>
+          <w:sz w:val="28"/>
+          <w:szCs w:val="28"/>
+        </w:rPr>
+        <w:br/>
+      </w:r>
+      <w:r>
+        <w:rPr>
+          <w:sz w:val="28"/>
+          <w:szCs w:val="28"/>
+        </w:rPr>
+        <w:br/>
+        <w:t>Sicherheit!!!</w:t>
+      </w:r>
+      <w:r>
+        <w:rPr>
+          <w:sz w:val="28"/>
+          <w:szCs w:val="28"/>
+        </w:rPr>
+        <w:br/>
+        <w:t>Passwort!!!!</w:t>
+      </w:r>
+    </w:p>
+    <w:p>
+      <w:pPr>
+        <w:rPr>
+          <w:sz w:val="28"/>
+          <w:szCs w:val="28"/>
+        </w:rPr>
+      </w:pPr>
+      <w:r>
+        <w:br/>
+      </w:r>
+      <w:r>
+        <w:t xml:space="preserve">Neben </w:t>
       </w:r>
       <w:r>
         <w:br/>
@@ -4202,7 +4702,9 @@
       </w:r>
       <w:r>
         <w:br/>
-        <w:t>CAN-Verbindung</w:t>
+      </w:r>
+      <w:r>
+        <w:t xml:space="preserve"> </w:t>
       </w:r>
       <w:r>
         <w:br/>
@@ -5287,6 +5789,119 @@
 <file path=word/numbering.xml><?xml version="1.0" encoding="utf-8"?>
 <w:numbering xmlns:wpc="http://schemas.microsoft.com/office/word/2010/wordprocessingCanvas" xmlns:cx="http://schemas.microsoft.com/office/drawing/2014/chartex" xmlns:cx1="http://schemas.microsoft.com/office/drawing/2015/9/8/chartex" xmlns:cx2="http://schemas.microsoft.com/office/drawing/2015/10/21/chartex" xmlns:cx3="http://schemas.microsoft.com/office/drawing/2016/5/9/chartex" xmlns:cx4="http://schemas.microsoft.com/office/drawing/2016/5/10/chartex" xmlns:cx5="http://schemas.microsoft.com/office/drawing/2016/5/11/chartex" xmlns:cx6="http://schemas.microsoft.com/office/drawing/2016/5/12/chartex" xmlns:cx7="http://schemas.microsoft.com/office/drawing/2016/5/13/chartex" xmlns:cx8="http://schemas.microsoft.com/office/drawing/2016/5/14/chartex" xmlns:mc="http://schemas.openxmlformats.org/markup-compatibility/2006" xmlns:aink="http://schemas.microsoft.com/office/drawing/2016/ink" xmlns:am3d="http://schemas.microsoft.com/office/drawing/2017/model3d" xmlns:o="urn:schemas-microsoft-com:office:office" xmlns:oel="http://schemas.microsoft.com/office/2019/extlst" xmlns:r="http://schemas.openxmlformats.org/officeDocument/2006/relationships" xmlns:m="http://schemas.openxmlformats.org/officeDocument/2006/math" xmlns:v="urn:schemas-microsoft-com:vml" xmlns:wp14="http://schemas.microsoft.com/office/word/2010/wordprocessingDrawing" xmlns:wp="http://schemas.openxmlformats.org/drawingml/2006/wordprocessingDrawing" xmlns:w10="urn:schemas-microsoft-com:office:word" xmlns:w="http://schemas.openxmlformats.org/wordprocessingml/2006/main" xmlns:w14="http://schemas.microsoft.com/office/word/2010/wordml" xmlns:w15="http://schemas.microsoft.com/office/word/2012/wordml" xmlns:w16cex="http://schemas.microsoft.com/office/word/2018/wordml/cex" xmlns:w16cid="http://schemas.microsoft.com/office/word/2016/wordml/cid" xmlns:w16="http://schemas.microsoft.com/office/word/2018/wordml" xmlns:w16du="http://schemas.microsoft.com/office/word/2023/wordml/word16du" xmlns:w16sdtdh="http://schemas.microsoft.com/office/word/2020/wordml/sdtdatahash" xmlns:w16sdtfl="http://schemas.microsoft.com/office/word/2024/wordml/sdtformatlock" xmlns:w16se="http://schemas.microsoft.com/office/word/2015/wordml/symex" xmlns:wpg="http://schemas.microsoft.com/office/word/2010/wordprocessingGroup" xmlns:wpi="http://schemas.microsoft.com/office/word/2010/wordprocessingInk" xmlns:wne="http://schemas.microsoft.com/office/word/2006/wordml" xmlns:wps="http://schemas.microsoft.com/office/word/2010/wordprocessingShape" mc:Ignorable="w14 w15 w16se w16cid w16 w16cex w16sdtdh w16sdtfl w16du wp14">
   <w:abstractNum w:abstractNumId="0" w15:restartNumberingAfterBreak="0">
+    <w:nsid w:val="074C22A8"/>
+    <w:multiLevelType w:val="hybridMultilevel"/>
+    <w:tmpl w:val="1272F79C"/>
+    <w:lvl w:ilvl="0" w:tplc="04070001">
+      <w:start w:val="1"/>
+      <w:numFmt w:val="bullet"/>
+      <w:lvlText w:val=""/>
+      <w:lvlJc w:val="left"/>
+      <w:pPr>
+        <w:ind w:left="720" w:hanging="360"/>
+      </w:pPr>
+      <w:rPr>
+        <w:rFonts w:ascii="Symbol" w:hAnsi="Symbol" w:hint="default"/>
+      </w:rPr>
+    </w:lvl>
+    <w:lvl w:ilvl="1" w:tplc="04070003" w:tentative="1">
+      <w:start w:val="1"/>
+      <w:numFmt w:val="bullet"/>
+      <w:lvlText w:val="o"/>
+      <w:lvlJc w:val="left"/>
+      <w:pPr>
+        <w:ind w:left="1440" w:hanging="360"/>
+      </w:pPr>
+      <w:rPr>
+        <w:rFonts w:ascii="Courier New" w:hAnsi="Courier New" w:cs="Courier New" w:hint="default"/>
+      </w:rPr>
+    </w:lvl>
+    <w:lvl w:ilvl="2" w:tplc="04070005" w:tentative="1">
+      <w:start w:val="1"/>
+      <w:numFmt w:val="bullet"/>
+      <w:lvlText w:val=""/>
+      <w:lvlJc w:val="left"/>
+      <w:pPr>
+        <w:ind w:left="2160" w:hanging="360"/>
+      </w:pPr>
+      <w:rPr>
+        <w:rFonts w:ascii="Wingdings" w:hAnsi="Wingdings" w:hint="default"/>
+      </w:rPr>
+    </w:lvl>
+    <w:lvl w:ilvl="3" w:tplc="04070001" w:tentative="1">
+      <w:start w:val="1"/>
+      <w:numFmt w:val="bullet"/>
+      <w:lvlText w:val=""/>
+      <w:lvlJc w:val="left"/>
+      <w:pPr>
+        <w:ind w:left="2880" w:hanging="360"/>
+      </w:pPr>
+      <w:rPr>
+        <w:rFonts w:ascii="Symbol" w:hAnsi="Symbol" w:hint="default"/>
+      </w:rPr>
+    </w:lvl>
+    <w:lvl w:ilvl="4" w:tplc="04070003" w:tentative="1">
+      <w:start w:val="1"/>
+      <w:numFmt w:val="bullet"/>
+      <w:lvlText w:val="o"/>
+      <w:lvlJc w:val="left"/>
+      <w:pPr>
+        <w:ind w:left="3600" w:hanging="360"/>
+      </w:pPr>
+      <w:rPr>
+        <w:rFonts w:ascii="Courier New" w:hAnsi="Courier New" w:cs="Courier New" w:hint="default"/>
+      </w:rPr>
+    </w:lvl>
+    <w:lvl w:ilvl="5" w:tplc="04070005" w:tentative="1">
+      <w:start w:val="1"/>
+      <w:numFmt w:val="bullet"/>
+      <w:lvlText w:val=""/>
+      <w:lvlJc w:val="left"/>
+      <w:pPr>
+        <w:ind w:left="4320" w:hanging="360"/>
+      </w:pPr>
+      <w:rPr>
+        <w:rFonts w:ascii="Wingdings" w:hAnsi="Wingdings" w:hint="default"/>
+      </w:rPr>
+    </w:lvl>
+    <w:lvl w:ilvl="6" w:tplc="04070001" w:tentative="1">
+      <w:start w:val="1"/>
+      <w:numFmt w:val="bullet"/>
+      <w:lvlText w:val=""/>
+      <w:lvlJc w:val="left"/>
+      <w:pPr>
+        <w:ind w:left="5040" w:hanging="360"/>
+      </w:pPr>
+      <w:rPr>
+        <w:rFonts w:ascii="Symbol" w:hAnsi="Symbol" w:hint="default"/>
+      </w:rPr>
+    </w:lvl>
+    <w:lvl w:ilvl="7" w:tplc="04070003" w:tentative="1">
+      <w:start w:val="1"/>
+      <w:numFmt w:val="bullet"/>
+      <w:lvlText w:val="o"/>
+      <w:lvlJc w:val="left"/>
+      <w:pPr>
+        <w:ind w:left="5760" w:hanging="360"/>
+      </w:pPr>
+      <w:rPr>
+        <w:rFonts w:ascii="Courier New" w:hAnsi="Courier New" w:cs="Courier New" w:hint="default"/>
+      </w:rPr>
+    </w:lvl>
+    <w:lvl w:ilvl="8" w:tplc="04070005" w:tentative="1">
+      <w:start w:val="1"/>
+      <w:numFmt w:val="bullet"/>
+      <w:lvlText w:val=""/>
+      <w:lvlJc w:val="left"/>
+      <w:pPr>
+        <w:ind w:left="6480" w:hanging="360"/>
+      </w:pPr>
+      <w:rPr>
+        <w:rFonts w:ascii="Wingdings" w:hAnsi="Wingdings" w:hint="default"/>
+      </w:rPr>
+    </w:lvl>
+  </w:abstractNum>
+  <w:abstractNum w:abstractNumId="1" w15:restartNumberingAfterBreak="0">
     <w:nsid w:val="46B377DA"/>
     <w:multiLevelType w:val="multilevel"/>
     <w:tmpl w:val="FFDA11C0"/>
@@ -5376,10 +5991,10 @@
       </w:pPr>
     </w:lvl>
   </w:abstractNum>
-  <w:abstractNum w:abstractNumId="1" w15:restartNumberingAfterBreak="0">
-    <w:nsid w:val="6D8F4349"/>
+  <w:abstractNum w:abstractNumId="2" w15:restartNumberingAfterBreak="0">
+    <w:nsid w:val="4C9246DD"/>
     <w:multiLevelType w:val="hybridMultilevel"/>
-    <w:tmpl w:val="26723D6E"/>
+    <w:tmpl w:val="7D4412AE"/>
     <w:lvl w:ilvl="0" w:tplc="04070001">
       <w:start w:val="1"/>
       <w:numFmt w:val="bullet"/>
@@ -5489,11 +6104,130 @@
       </w:rPr>
     </w:lvl>
   </w:abstractNum>
+  <w:abstractNum w:abstractNumId="3" w15:restartNumberingAfterBreak="0">
+    <w:nsid w:val="6D8F4349"/>
+    <w:multiLevelType w:val="hybridMultilevel"/>
+    <w:tmpl w:val="26723D6E"/>
+    <w:lvl w:ilvl="0" w:tplc="04070001">
+      <w:start w:val="1"/>
+      <w:numFmt w:val="bullet"/>
+      <w:lvlText w:val=""/>
+      <w:lvlJc w:val="left"/>
+      <w:pPr>
+        <w:ind w:left="720" w:hanging="360"/>
+      </w:pPr>
+      <w:rPr>
+        <w:rFonts w:ascii="Symbol" w:hAnsi="Symbol" w:hint="default"/>
+      </w:rPr>
+    </w:lvl>
+    <w:lvl w:ilvl="1" w:tplc="04070003" w:tentative="1">
+      <w:start w:val="1"/>
+      <w:numFmt w:val="bullet"/>
+      <w:lvlText w:val="o"/>
+      <w:lvlJc w:val="left"/>
+      <w:pPr>
+        <w:ind w:left="1440" w:hanging="360"/>
+      </w:pPr>
+      <w:rPr>
+        <w:rFonts w:ascii="Courier New" w:hAnsi="Courier New" w:cs="Courier New" w:hint="default"/>
+      </w:rPr>
+    </w:lvl>
+    <w:lvl w:ilvl="2" w:tplc="04070005" w:tentative="1">
+      <w:start w:val="1"/>
+      <w:numFmt w:val="bullet"/>
+      <w:lvlText w:val=""/>
+      <w:lvlJc w:val="left"/>
+      <w:pPr>
+        <w:ind w:left="2160" w:hanging="360"/>
+      </w:pPr>
+      <w:rPr>
+        <w:rFonts w:ascii="Wingdings" w:hAnsi="Wingdings" w:hint="default"/>
+      </w:rPr>
+    </w:lvl>
+    <w:lvl w:ilvl="3" w:tplc="04070001" w:tentative="1">
+      <w:start w:val="1"/>
+      <w:numFmt w:val="bullet"/>
+      <w:lvlText w:val=""/>
+      <w:lvlJc w:val="left"/>
+      <w:pPr>
+        <w:ind w:left="2880" w:hanging="360"/>
+      </w:pPr>
+      <w:rPr>
+        <w:rFonts w:ascii="Symbol" w:hAnsi="Symbol" w:hint="default"/>
+      </w:rPr>
+    </w:lvl>
+    <w:lvl w:ilvl="4" w:tplc="04070003" w:tentative="1">
+      <w:start w:val="1"/>
+      <w:numFmt w:val="bullet"/>
+      <w:lvlText w:val="o"/>
+      <w:lvlJc w:val="left"/>
+      <w:pPr>
+        <w:ind w:left="3600" w:hanging="360"/>
+      </w:pPr>
+      <w:rPr>
+        <w:rFonts w:ascii="Courier New" w:hAnsi="Courier New" w:cs="Courier New" w:hint="default"/>
+      </w:rPr>
+    </w:lvl>
+    <w:lvl w:ilvl="5" w:tplc="04070005" w:tentative="1">
+      <w:start w:val="1"/>
+      <w:numFmt w:val="bullet"/>
+      <w:lvlText w:val=""/>
+      <w:lvlJc w:val="left"/>
+      <w:pPr>
+        <w:ind w:left="4320" w:hanging="360"/>
+      </w:pPr>
+      <w:rPr>
+        <w:rFonts w:ascii="Wingdings" w:hAnsi="Wingdings" w:hint="default"/>
+      </w:rPr>
+    </w:lvl>
+    <w:lvl w:ilvl="6" w:tplc="04070001" w:tentative="1">
+      <w:start w:val="1"/>
+      <w:numFmt w:val="bullet"/>
+      <w:lvlText w:val=""/>
+      <w:lvlJc w:val="left"/>
+      <w:pPr>
+        <w:ind w:left="5040" w:hanging="360"/>
+      </w:pPr>
+      <w:rPr>
+        <w:rFonts w:ascii="Symbol" w:hAnsi="Symbol" w:hint="default"/>
+      </w:rPr>
+    </w:lvl>
+    <w:lvl w:ilvl="7" w:tplc="04070003" w:tentative="1">
+      <w:start w:val="1"/>
+      <w:numFmt w:val="bullet"/>
+      <w:lvlText w:val="o"/>
+      <w:lvlJc w:val="left"/>
+      <w:pPr>
+        <w:ind w:left="5760" w:hanging="360"/>
+      </w:pPr>
+      <w:rPr>
+        <w:rFonts w:ascii="Courier New" w:hAnsi="Courier New" w:cs="Courier New" w:hint="default"/>
+      </w:rPr>
+    </w:lvl>
+    <w:lvl w:ilvl="8" w:tplc="04070005" w:tentative="1">
+      <w:start w:val="1"/>
+      <w:numFmt w:val="bullet"/>
+      <w:lvlText w:val=""/>
+      <w:lvlJc w:val="left"/>
+      <w:pPr>
+        <w:ind w:left="6480" w:hanging="360"/>
+      </w:pPr>
+      <w:rPr>
+        <w:rFonts w:ascii="Wingdings" w:hAnsi="Wingdings" w:hint="default"/>
+      </w:rPr>
+    </w:lvl>
+  </w:abstractNum>
   <w:num w:numId="1" w16cid:durableId="696005516">
+    <w:abstractNumId w:val="1"/>
+  </w:num>
+  <w:num w:numId="2" w16cid:durableId="144594178">
+    <w:abstractNumId w:val="3"/>
+  </w:num>
+  <w:num w:numId="3" w16cid:durableId="1053777322">
     <w:abstractNumId w:val="0"/>
   </w:num>
-  <w:num w:numId="2" w16cid:durableId="144594178">
-    <w:abstractNumId w:val="1"/>
+  <w:num w:numId="4" w16cid:durableId="988288903">
+    <w:abstractNumId w:val="2"/>
   </w:num>
 </w:numbering>
 </file>

</xml_diff>

<commit_message>
Anforderungen und Integration ions bestehende System übernommen
</commit_message>
<xml_diff>
--- a/Bachelorarbeit Dokument.docx
+++ b/Bachelorarbeit Dokument.docx
@@ -4165,30 +4165,11 @@
     <w:p>
       <w:pPr>
         <w:pStyle w:val="Listenabsatz"/>
-        <w:numPr>
-          <w:ilvl w:val="0"/>
-          <w:numId w:val="2"/>
-        </w:numPr>
-        <w:rPr>
-          <w:sz w:val="28"/>
-          <w:szCs w:val="28"/>
-        </w:rPr>
-      </w:pPr>
-      <w:r>
-        <w:rPr>
-          <w:sz w:val="28"/>
-          <w:szCs w:val="28"/>
-        </w:rPr>
-        <w:t xml:space="preserve">SOC-Abfrage: </w:t>
-      </w:r>
-      <w:r>
-        <w:rPr>
-          <w:sz w:val="28"/>
-          <w:szCs w:val="28"/>
-        </w:rPr>
-        <w:br/>
-        <w:t>Die LED blinkt 1- bis 4-mal, je nach aktuellem SOC-Stand. Die Berechnung des SOCs und Übermittlung des LED-Signals übernimmt die VCU</w:t>
-      </w:r>
+        <w:rPr>
+          <w:sz w:val="28"/>
+          <w:szCs w:val="28"/>
+        </w:rPr>
+      </w:pPr>
     </w:p>
     <w:p>
       <w:pPr>
@@ -4207,6 +4188,41 @@
           <w:sz w:val="28"/>
           <w:szCs w:val="28"/>
         </w:rPr>
+        <w:t xml:space="preserve">SOC-Abfrage: </w:t>
+      </w:r>
+      <w:r>
+        <w:rPr>
+          <w:sz w:val="28"/>
+          <w:szCs w:val="28"/>
+        </w:rPr>
+        <w:br/>
+        <w:t>Die LED blinkt 1- bis 4-mal, je nach aktuellem SOC-Stand. Die Berechnung des SOCs und Übermittlung des LED-Signals übernimmt die VCU</w:t>
+      </w:r>
+      <w:r>
+        <w:rPr>
+          <w:sz w:val="28"/>
+          <w:szCs w:val="28"/>
+        </w:rPr>
+        <w:br/>
+      </w:r>
+    </w:p>
+    <w:p>
+      <w:pPr>
+        <w:pStyle w:val="Listenabsatz"/>
+        <w:numPr>
+          <w:ilvl w:val="0"/>
+          <w:numId w:val="2"/>
+        </w:numPr>
+        <w:rPr>
+          <w:sz w:val="28"/>
+          <w:szCs w:val="28"/>
+        </w:rPr>
+      </w:pPr>
+      <w:r>
+        <w:rPr>
+          <w:sz w:val="28"/>
+          <w:szCs w:val="28"/>
+        </w:rPr>
         <w:t>Identifizierung:</w:t>
       </w:r>
       <w:r>
@@ -4266,6 +4282,7 @@
           <w:sz w:val="28"/>
           <w:szCs w:val="28"/>
         </w:rPr>
+        <w:lastRenderedPageBreak/>
         <w:t xml:space="preserve">Eine weitere </w:t>
       </w:r>
       <w:r>
@@ -4288,13 +4305,6 @@
           <w:szCs w:val="28"/>
         </w:rPr>
         <w:br/>
-      </w:r>
-      <w:r>
-        <w:rPr>
-          <w:sz w:val="28"/>
-          <w:szCs w:val="28"/>
-        </w:rPr>
-        <w:lastRenderedPageBreak/>
         <w:t>Dabei soll es Möglich sein folgende vier Funktionen mittels der Fernbedienung steuern zu können:</w:t>
       </w:r>
     </w:p>
@@ -4389,23 +4399,7 @@
           <w:sz w:val="28"/>
           <w:szCs w:val="28"/>
         </w:rPr>
-        <w:t xml:space="preserve">Remote Drive bezeichnet das Signal, welches das Kart in den Fahrbereiten Zustand (Ready </w:t>
-      </w:r>
-      <w:proofErr w:type="spellStart"/>
-      <w:r>
-        <w:rPr>
-          <w:sz w:val="28"/>
-          <w:szCs w:val="28"/>
-        </w:rPr>
-        <w:t>to</w:t>
-      </w:r>
-      <w:proofErr w:type="spellEnd"/>
-      <w:r>
-        <w:rPr>
-          <w:sz w:val="28"/>
-          <w:szCs w:val="28"/>
-        </w:rPr>
-        <w:t xml:space="preserve"> Drive) versetzt, in welchem der Fahrer jederzeit in der Lage ist, loszufahren. Die Aktivierung und damit verbundenen Sicherheitschecks übernimmt vollständig die VCU, Aufgabe des Zusatzsystems ist es lediglich ein Signal an das Steuergerät zu senden. Um Verkabelungsaufwand zu minimieren, soll dieses Signal nicht mehr über eine eigene Leitung im kabelbaum realisiert werden, sondern als Signal auf dem CAN-Bus an die VCU gesendet werden. Um die Möglichkeit zu haben alte Karts nachzurüsten, soll aber zusätzlich die Möglichkeit vorgesehen werden, das Signal auch weiterhin über eine eigene physische Leitung an das Steuergerät zu übermitteln, da die alten Kabelbäume keine CAN-Leitungen zur Option 1 führen.</w:t>
+        <w:t>Remote Drive bezeichnet das Signal, welches das Kart in den Fahrbereiten Zustand (Ready to Drive) versetzt, in welchem der Fahrer jederzeit in der Lage ist, loszufahren. Die Aktivierung und damit verbundenen Sicherheitschecks übernimmt vollständig die VCU, Aufgabe des Zusatzsystems ist es lediglich ein Signal an das Steuergerät zu senden. Um Verkabelungsaufwand zu minimieren, soll dieses Signal nicht mehr über eine eigene Leitung im kabelbaum realisiert werden, sondern als Signal auf dem CAN-Bus an die VCU gesendet werden. Um die Möglichkeit zu haben alte Karts nachzurüsten, soll aber zusätzlich die Möglichkeit vorgesehen werden, das Signal auch weiterhin über eine eigene physische Leitung an das Steuergerät zu übermitteln, da die alten Kabelbäume keine CAN-Leitungen zur Option 1 führen.</w:t>
       </w:r>
     </w:p>
     <w:p>
@@ -4505,7 +4499,7 @@
           <w:sz w:val="28"/>
           <w:szCs w:val="28"/>
         </w:rPr>
-        <w:t xml:space="preserve"> SOC und Berechnung der Anzahl der LED-Signale übernimmt dabei die VCU. Diese Funktionalität soll weiterhin die VCU übernehmen, obwohl der SOC für andere Funktionalitäten bereits an die VCU übermittelt wird, um die Kompatibilität zu alten </w:t>
+        <w:t xml:space="preserve"> SOC und Berechnung der Anzahl der LED-Signale übernimmt dabei die VCU. Diese Funktionalität soll weiterhin </w:t>
       </w:r>
       <w:r>
         <w:rPr>
@@ -4513,7 +4507,7 @@
           <w:szCs w:val="28"/>
         </w:rPr>
         <w:lastRenderedPageBreak/>
-        <w:t>Kabelbäumen zu wahren, welche noch Keine CAN-Verbindung zur Option 1 vorgesehen haben. Aus demselben Grund soll das Signal auch weiterhin zur Übertragung über eine eigene Leitung zum Steuergerät vorgesehen werden. Primär soll das Signal aber per CAN übermittelt werden, um die Kabelanzahl zu reduzieren und damit Kosten und Aufwand zu verringern.</w:t>
+        <w:t>die VCU übernehmen, obwohl der SOC für andere Funktionalitäten bereits an die VCU übermittelt wird, um die Kompatibilität zu alten Kabelbäumen zu wahren, welche noch Keine CAN-Verbindung zur Option 1 vorgesehen haben. Aus demselben Grund soll das Signal auch weiterhin zur Übertragung über eine eigene Leitung zum Steuergerät vorgesehen werden. Primär soll das Signal aber per CAN übermittelt werden, um die Kabelanzahl zu reduzieren und damit Kosten und Aufwand zu verringern.</w:t>
       </w:r>
     </w:p>
     <w:p>
@@ -4721,7 +4715,7 @@
           <w:sz w:val="28"/>
           <w:szCs w:val="28"/>
         </w:rPr>
-        <w:t xml:space="preserve">. </w:t>
+        <w:t>.</w:t>
       </w:r>
     </w:p>
     <w:p>
@@ -4757,6 +4751,13 @@
           <w:sz w:val="28"/>
           <w:szCs w:val="28"/>
         </w:rPr>
+        <w:t>:</w:t>
+      </w:r>
+      <w:r>
+        <w:rPr>
+          <w:sz w:val="28"/>
+          <w:szCs w:val="28"/>
+        </w:rPr>
         <w:br/>
       </w:r>
       <w:r>
@@ -4764,6 +4765,184 @@
           <w:sz w:val="28"/>
           <w:szCs w:val="28"/>
         </w:rPr>
+        <w:t xml:space="preserve">Neben den </w:t>
+      </w:r>
+      <w:r>
+        <w:rPr>
+          <w:sz w:val="28"/>
+          <w:szCs w:val="28"/>
+        </w:rPr>
+        <w:t>Einstellungen,</w:t>
+      </w:r>
+      <w:r>
+        <w:rPr>
+          <w:sz w:val="28"/>
+          <w:szCs w:val="28"/>
+        </w:rPr>
+        <w:t xml:space="preserve"> die der Kunde selbst an seinem Kart vornehmen kann</w:t>
+      </w:r>
+      <w:r>
+        <w:rPr>
+          <w:sz w:val="28"/>
+          <w:szCs w:val="28"/>
+        </w:rPr>
+        <w:t>,</w:t>
+      </w:r>
+      <w:r>
+        <w:rPr>
+          <w:sz w:val="28"/>
+          <w:szCs w:val="28"/>
+        </w:rPr>
+        <w:t xml:space="preserve"> soll es zusätzlich einige Einstellungen geben, welche nur der Hersteller vornehmen kann. Hintergrund ist, dass in jedes Kart </w:t>
+      </w:r>
+      <w:r>
+        <w:rPr>
+          <w:sz w:val="28"/>
+          <w:szCs w:val="28"/>
+        </w:rPr>
+        <w:t>dieselbe</w:t>
+      </w:r>
+      <w:r>
+        <w:rPr>
+          <w:sz w:val="28"/>
+          <w:szCs w:val="28"/>
+        </w:rPr>
+        <w:t xml:space="preserve"> Platine verbaut und </w:t>
+      </w:r>
+      <w:r>
+        <w:rPr>
+          <w:sz w:val="28"/>
+          <w:szCs w:val="28"/>
+        </w:rPr>
+        <w:t>identische</w:t>
+      </w:r>
+      <w:r>
+        <w:rPr>
+          <w:sz w:val="28"/>
+          <w:szCs w:val="28"/>
+        </w:rPr>
+        <w:t xml:space="preserve"> Software aufgespielt wird. Je nach </w:t>
+      </w:r>
+      <w:r>
+        <w:rPr>
+          <w:sz w:val="28"/>
+          <w:szCs w:val="28"/>
+        </w:rPr>
+        <w:t>Bedarf</w:t>
+      </w:r>
+      <w:r>
+        <w:rPr>
+          <w:sz w:val="28"/>
+          <w:szCs w:val="28"/>
+        </w:rPr>
+        <w:t xml:space="preserve"> und Wunsch des Kunden werden nun die Funktionalitäten freigeschalten oder </w:t>
+      </w:r>
+      <w:r>
+        <w:rPr>
+          <w:sz w:val="28"/>
+          <w:szCs w:val="28"/>
+        </w:rPr>
+        <w:t>gesperrt</w:t>
+      </w:r>
+      <w:r>
+        <w:rPr>
+          <w:sz w:val="28"/>
+          <w:szCs w:val="28"/>
+        </w:rPr>
+        <w:t xml:space="preserve">. Dadurch sollen hohe kosten durch unterschiedliche Systeme und großer Aufwand </w:t>
+      </w:r>
+      <w:r>
+        <w:rPr>
+          <w:sz w:val="28"/>
+          <w:szCs w:val="28"/>
+        </w:rPr>
+        <w:t>beim Auseinanderhalten</w:t>
+      </w:r>
+      <w:r>
+        <w:rPr>
+          <w:sz w:val="28"/>
+          <w:szCs w:val="28"/>
+        </w:rPr>
+        <w:t xml:space="preserve"> der Karts mit unterschiedlichen Systemen vermieden werden. Zusätzlich ist es dadurch sehr einfach nachträglich weitere Features </w:t>
+      </w:r>
+      <w:r>
+        <w:rPr>
+          <w:sz w:val="28"/>
+          <w:szCs w:val="28"/>
+        </w:rPr>
+        <w:t>freizuschalten,</w:t>
+      </w:r>
+      <w:r>
+        <w:rPr>
+          <w:sz w:val="28"/>
+          <w:szCs w:val="28"/>
+        </w:rPr>
+        <w:t xml:space="preserve"> ohne </w:t>
+      </w:r>
+      <w:r>
+        <w:rPr>
+          <w:sz w:val="28"/>
+          <w:szCs w:val="28"/>
+        </w:rPr>
+        <w:t>Hardware</w:t>
+      </w:r>
+      <w:r>
+        <w:rPr>
+          <w:sz w:val="28"/>
+          <w:szCs w:val="28"/>
+        </w:rPr>
+        <w:t xml:space="preserve"> oder Software am Kart verändern zu müssen. Um zu verhindern das Kunden auf Funktionalitäten Zugriff erhalten, welche nicht gekauft wurden müssen die Einstellungsmöglichkeiten Zugriffsgeschützt werden</w:t>
+      </w:r>
+      <w:r>
+        <w:rPr>
+          <w:sz w:val="28"/>
+          <w:szCs w:val="28"/>
+        </w:rPr>
+        <w:t>.</w:t>
+      </w:r>
+    </w:p>
+    <w:p>
+      <w:pPr>
+        <w:rPr>
+          <w:sz w:val="28"/>
+          <w:szCs w:val="28"/>
+        </w:rPr>
+      </w:pPr>
+      <w:r>
+        <w:rPr>
+          <w:sz w:val="28"/>
+          <w:szCs w:val="28"/>
+        </w:rPr>
+        <w:t xml:space="preserve">Der Verbindungsaufbau soll dabei so einfach wie möglich sein, muss gleichzeitig aber trotzdem sicher genug sein, dass nur der Besitzer des </w:t>
+      </w:r>
+      <w:r>
+        <w:rPr>
+          <w:sz w:val="28"/>
+          <w:szCs w:val="28"/>
+        </w:rPr>
+        <w:lastRenderedPageBreak/>
+        <w:t xml:space="preserve">Karts Verbindung aufbauen kann. Für den Einsatz im Wettbewerb muss es außerdem möglich sein Zugriff auf das Netzwerk zu verhindern, da oft </w:t>
+      </w:r>
+      <w:r>
+        <w:rPr>
+          <w:sz w:val="28"/>
+          <w:szCs w:val="28"/>
+        </w:rPr>
+        <w:t xml:space="preserve">ein Kartclub die Karts für die gesamte Veranstaltung zur Verfügung stellt. Hier darf es nicht möglich sein die Einstellungen während der Veranstaltung zu manipulieren oder Livedaten anderer Fahrer auszulesen. </w:t>
+      </w:r>
+    </w:p>
+    <w:p>
+      <w:pPr>
+        <w:rPr>
+          <w:sz w:val="28"/>
+          <w:szCs w:val="28"/>
+        </w:rPr>
+      </w:pPr>
+      <w:r>
+        <w:rPr>
+          <w:sz w:val="28"/>
+          <w:szCs w:val="28"/>
+        </w:rPr>
         <w:br/>
       </w:r>
       <w:r>
@@ -4771,55 +4950,161 @@
           <w:sz w:val="28"/>
           <w:szCs w:val="28"/>
         </w:rPr>
-        <w:br/>
-      </w:r>
-      <w:r>
-        <w:rPr>
-          <w:sz w:val="28"/>
-          <w:szCs w:val="28"/>
-        </w:rPr>
-        <w:br/>
-        <w:t>Sicherheit!!!</w:t>
-      </w:r>
-      <w:r>
-        <w:rPr>
-          <w:sz w:val="28"/>
-          <w:szCs w:val="28"/>
-        </w:rPr>
-        <w:br/>
-        <w:t>Passwort!!!!</w:t>
-      </w:r>
-    </w:p>
-    <w:p>
-      <w:pPr>
-        <w:rPr>
-          <w:sz w:val="28"/>
-          <w:szCs w:val="28"/>
-        </w:rPr>
-      </w:pPr>
-      <w:r>
-        <w:br/>
-        <w:t>Wifi</w:t>
-      </w:r>
-      <w:r>
-        <w:br/>
-        <w:t>Display</w:t>
-      </w:r>
-      <w:r>
-        <w:br/>
-        <w:t>Fehlerspeicher</w:t>
-      </w:r>
-      <w:r>
-        <w:br/>
-      </w:r>
-      <w:r>
-        <w:t xml:space="preserve"> </w:t>
-      </w:r>
-      <w:r>
-        <w:br/>
-      </w:r>
-    </w:p>
-    <w:p/>
+        <w:t>Eine weitere Schnittstelle für Kunde und Techniker wird über ein Display zur Verfügung gestellt.</w:t>
+      </w:r>
+      <w:r>
+        <w:rPr>
+          <w:sz w:val="28"/>
+          <w:szCs w:val="28"/>
+        </w:rPr>
+        <w:t xml:space="preserve"> Dieses Display soll mehrere Seiten besitzen, zwischen welchen einfach gewechselt werden kann.</w:t>
+      </w:r>
+      <w:r>
+        <w:rPr>
+          <w:sz w:val="28"/>
+          <w:szCs w:val="28"/>
+        </w:rPr>
+        <w:t xml:space="preserve"> Auch hier steht die </w:t>
+      </w:r>
+      <w:r>
+        <w:rPr>
+          <w:sz w:val="28"/>
+          <w:szCs w:val="28"/>
+        </w:rPr>
+        <w:t xml:space="preserve">Darstellung </w:t>
+      </w:r>
+      <w:r>
+        <w:rPr>
+          <w:sz w:val="28"/>
+          <w:szCs w:val="28"/>
+        </w:rPr>
+        <w:t xml:space="preserve">von Livedaten im Vordergrund, welche auch für den Fahrer live während der Fahrt sichtbar sind. Hier sollen vor allem Daten wie </w:t>
+      </w:r>
+      <w:r>
+        <w:rPr>
+          <w:sz w:val="28"/>
+          <w:szCs w:val="28"/>
+        </w:rPr>
+        <w:t>Temperatur</w:t>
+      </w:r>
+      <w:r>
+        <w:rPr>
+          <w:sz w:val="28"/>
+          <w:szCs w:val="28"/>
+        </w:rPr>
+        <w:t xml:space="preserve"> und Ladestand angezeigt werden. Dabei ist es wichtig die Daten grafisch und Farblich aufzubereiten, um es dem </w:t>
+      </w:r>
+      <w:r>
+        <w:rPr>
+          <w:sz w:val="28"/>
+          <w:szCs w:val="28"/>
+        </w:rPr>
+        <w:t>Fahrer</w:t>
+      </w:r>
+      <w:r>
+        <w:rPr>
+          <w:sz w:val="28"/>
+          <w:szCs w:val="28"/>
+        </w:rPr>
+        <w:t xml:space="preserve"> einfacher zu machen, die Werte wahrzunehmen</w:t>
+      </w:r>
+      <w:r>
+        <w:rPr>
+          <w:sz w:val="28"/>
+          <w:szCs w:val="28"/>
+        </w:rPr>
+        <w:t xml:space="preserve">. Des Weiteren sollen auch einzelne Funktionen über das Display veränderbar sein. Aufgrund der Fehlenden Eingabemöglichkeiten soll es sich dabei nur um </w:t>
+      </w:r>
+      <w:r>
+        <w:rPr>
+          <w:sz w:val="28"/>
+          <w:szCs w:val="28"/>
+        </w:rPr>
+        <w:t>boolesche</w:t>
+      </w:r>
+      <w:r>
+        <w:rPr>
+          <w:sz w:val="28"/>
+          <w:szCs w:val="28"/>
+        </w:rPr>
+        <w:t xml:space="preserve"> Variablen handeln</w:t>
+      </w:r>
+      <w:r>
+        <w:rPr>
+          <w:sz w:val="28"/>
+          <w:szCs w:val="28"/>
+        </w:rPr>
+        <w:t xml:space="preserve">, die verändert werden können. </w:t>
+      </w:r>
+      <w:r>
+        <w:rPr>
+          <w:sz w:val="28"/>
+          <w:szCs w:val="28"/>
+        </w:rPr>
+        <w:t>Die Einstellungen sollen einfach und übersichtlich sein</w:t>
+      </w:r>
+      <w:r>
+        <w:rPr>
+          <w:sz w:val="28"/>
+          <w:szCs w:val="28"/>
+        </w:rPr>
+        <w:t>.</w:t>
+      </w:r>
+      <w:r>
+        <w:rPr>
+          <w:sz w:val="28"/>
+          <w:szCs w:val="28"/>
+        </w:rPr>
+        <w:t xml:space="preserve"> Da es sehr ablenkend für vor allem junge Fahrer sein kann, soll es die Funktion geben, dass sich das Display während der Fahrt ausschaltet. Die Daten sollen wieder sichtbar werden, sobald das Kart zum Stillstand kommt. Neben den Livedaten und den Einstellungen sollen hier auch Fehlercodes angezeigt werden, die während dem Initialisierungsprozess aufgetreten sind und indizieren, dass einzelne Funktionalitäten nicht zur Verfügung stehen.</w:t>
+      </w:r>
+    </w:p>
+    <w:p>
+      <w:pPr>
+        <w:rPr>
+          <w:sz w:val="28"/>
+          <w:szCs w:val="28"/>
+        </w:rPr>
+      </w:pPr>
+    </w:p>
+    <w:p>
+      <w:r>
+        <w:rPr>
+          <w:sz w:val="28"/>
+          <w:szCs w:val="28"/>
+        </w:rPr>
+        <w:t xml:space="preserve">Zusätzlich </w:t>
+      </w:r>
+      <w:r>
+        <w:rPr>
+          <w:sz w:val="28"/>
+          <w:szCs w:val="28"/>
+        </w:rPr>
+        <w:t>soll eine Logdateien Funktionalität vorgesehen werden. Das System soll sowohl Fehler speichern, welche im Betrieb der Erweiterungsplatine auftreten, als auch Fehler im Betrieb der VCU speichern, welche per CAN an die VCU übermittelt werden.</w:t>
+      </w:r>
+      <w:r>
+        <w:rPr>
+          <w:sz w:val="28"/>
+          <w:szCs w:val="28"/>
+        </w:rPr>
+        <w:t xml:space="preserve"> Die Speicherung erfolgt dabei mit Timestamp und Fehlercode. Der Fehlerspeicher muss dabei einfach auslesbar sein, ohne sich physisch mit dem </w:t>
+      </w:r>
+      <w:r>
+        <w:rPr>
+          <w:sz w:val="28"/>
+          <w:szCs w:val="28"/>
+        </w:rPr>
+        <w:t>System verbinden zu müssen.</w:t>
+      </w:r>
+    </w:p>
+    <w:p>
+      <w:pPr>
+        <w:pStyle w:val="berschrift2"/>
+      </w:pPr>
+      <w:bookmarkStart w:id="16" w:name="_Toc208232322"/>
+      <w:r>
+        <w:br w:type="page"/>
+      </w:r>
+    </w:p>
     <w:p>
       <w:pPr>
         <w:pStyle w:val="berschrift2"/>
@@ -4832,11 +5117,197 @@
           <w:szCs w:val="40"/>
         </w:rPr>
       </w:pPr>
-      <w:bookmarkStart w:id="16" w:name="_Toc208232322"/>
-      <w:r>
+      <w:r>
+        <w:lastRenderedPageBreak/>
         <w:t>Integration ins bestehende System</w:t>
       </w:r>
       <w:bookmarkEnd w:id="16"/>
+    </w:p>
+    <w:p>
+      <w:pPr>
+        <w:rPr>
+          <w:sz w:val="28"/>
+          <w:szCs w:val="28"/>
+        </w:rPr>
+      </w:pPr>
+      <w:r>
+        <w:rPr>
+          <w:sz w:val="28"/>
+          <w:szCs w:val="28"/>
+        </w:rPr>
+        <w:t xml:space="preserve">Einer der </w:t>
+      </w:r>
+      <w:r>
+        <w:rPr>
+          <w:sz w:val="28"/>
+          <w:szCs w:val="28"/>
+        </w:rPr>
+        <w:t>wichtigsten</w:t>
+      </w:r>
+      <w:r>
+        <w:rPr>
+          <w:sz w:val="28"/>
+          <w:szCs w:val="28"/>
+        </w:rPr>
+        <w:t xml:space="preserve"> Punkte bei der Entwicklung des neuen Systems ist </w:t>
+      </w:r>
+      <w:r>
+        <w:rPr>
+          <w:sz w:val="28"/>
+          <w:szCs w:val="28"/>
+        </w:rPr>
+        <w:t>Kompatibilität</w:t>
+      </w:r>
+      <w:r>
+        <w:rPr>
+          <w:sz w:val="28"/>
+          <w:szCs w:val="28"/>
+        </w:rPr>
+        <w:t xml:space="preserve"> mit dem Bereits vorhandenen </w:t>
+      </w:r>
+      <w:r>
+        <w:rPr>
+          <w:sz w:val="28"/>
+          <w:szCs w:val="28"/>
+        </w:rPr>
+        <w:t>Gesamtsystem</w:t>
+      </w:r>
+      <w:r>
+        <w:rPr>
+          <w:sz w:val="28"/>
+          <w:szCs w:val="28"/>
+        </w:rPr>
+        <w:t xml:space="preserve">. Dazu gehört, dass sich an anderen Systemen so wenig wie möglich ändern soll. Das beinhaltet sowohl mechanische </w:t>
+      </w:r>
+      <w:r>
+        <w:rPr>
+          <w:sz w:val="28"/>
+          <w:szCs w:val="28"/>
+        </w:rPr>
+        <w:t>Anpassungen</w:t>
+      </w:r>
+      <w:r>
+        <w:rPr>
+          <w:sz w:val="28"/>
+          <w:szCs w:val="28"/>
+        </w:rPr>
+        <w:t xml:space="preserve"> als auch minimale Anpassungen in der Software </w:t>
+      </w:r>
+      <w:r>
+        <w:rPr>
+          <w:sz w:val="28"/>
+          <w:szCs w:val="28"/>
+        </w:rPr>
+        <w:t xml:space="preserve">oder dem Kabelbaum. Ziel bleibt dabei trotzdem weiterhin möglichst viele Verbesserungen in Bezug auf Kosten und Arbeitsaufwand zu erzielen. </w:t>
+      </w:r>
+      <w:r>
+        <w:rPr>
+          <w:sz w:val="28"/>
+          <w:szCs w:val="28"/>
+        </w:rPr>
+        <w:br/>
+        <w:t>Vor allem mechanisch soll sich nichts am bisherigen Kart ändern, zum einen, da die Option 1 feste Anbindungspunkte am Kart nutzt, welche sich nur mit sehr großem konstruktionsaufwand für das gesamte Kart verändern lassen, und diesen vorhandenen Platz an den Anbindungspunkte bereits vollständig ausnutzt, zum anderen soll das neue System aber auch in bereits gebauten Karts ohne großen Aufwand nachgerüstet werden können. Diese mechanischen Vorgaben definieren damit die Größe und Form der Platine zu einem sehr großen Teil. Auch die Position der Stecker ist durch die Kabeldurchführungen im Gehäuse sehr beschränkt</w:t>
+      </w:r>
+      <w:r>
+        <w:rPr>
+          <w:sz w:val="28"/>
+          <w:szCs w:val="28"/>
+        </w:rPr>
+        <w:t xml:space="preserve">. Für die Erweiterung mit einem Display soll es ein eigenes Gehäuse geben, sodass für das Display das bestehende Gehäuse nicht bearbeitet werden muss sondern lediglich die Kabel herausgeführt werden müssen, wofür die bereits vorhandenen Kabeldurchführungen genutzt werden können. </w:t>
+      </w:r>
+      <w:r>
+        <w:rPr>
+          <w:sz w:val="28"/>
+          <w:szCs w:val="28"/>
+        </w:rPr>
+        <w:br/>
+      </w:r>
+      <w:r>
+        <w:rPr>
+          <w:sz w:val="28"/>
+          <w:szCs w:val="28"/>
+        </w:rPr>
+        <w:t>Auch für den Kabelbaum sollen möglichst wenig Änderungen nötig werden</w:t>
+      </w:r>
+      <w:r>
+        <w:rPr>
+          <w:sz w:val="28"/>
+          <w:szCs w:val="28"/>
+        </w:rPr>
+        <w:t>. Da das System bisher aus mehreren losen verkabelten Komponenten bestand gab es nur einen Stecker mit deutlich weniger Pins als bisher. Dieser 6Pin Stecker wird für die Anbindung des RFID-readers und der Statusleuchte übernommen, da bei diesem Stecker die losen, abisolierten Enden der Kabel einzeln in den Stecker auf der Platine gequetscht werden ohne das es einen Gegenstecker gibt, der vorbereitet werden muss. Das sorgt dafür, dass der RFID-reader und die Statusleuchte weiterhin wie vorher vorbereitet werden können und auch bereits vorbereitete Komponenten weiterverwendet werden können. Für alle Leitungen, die von der VCU zur Option1 geführt werden, wird ein neuer 14</w:t>
+      </w:r>
+      <w:r>
+        <w:rPr>
+          <w:sz w:val="28"/>
+          <w:szCs w:val="28"/>
+        </w:rPr>
+        <w:t>-</w:t>
+      </w:r>
+      <w:r>
+        <w:rPr>
+          <w:sz w:val="28"/>
+          <w:szCs w:val="28"/>
+        </w:rPr>
+        <w:t xml:space="preserve">Pin Stecker vorgesehen. Die Steckverbindung besteht dabei aus 2 Bauteilen mit Crimp Kontakten als Pins. </w:t>
+      </w:r>
+      <w:r>
+        <w:rPr>
+          <w:sz w:val="28"/>
+          <w:szCs w:val="28"/>
+        </w:rPr>
+        <w:t xml:space="preserve">Durch die Trennung von externen Bauteilen und Kabelbaumseite kann weiterhin der kabelbaum separat vorbereitet werden </w:t>
+      </w:r>
+      <w:r>
+        <w:rPr>
+          <w:sz w:val="28"/>
+          <w:szCs w:val="28"/>
+        </w:rPr>
+        <w:lastRenderedPageBreak/>
+        <w:t>ohne auf optimale Komponenten angewiesen zu sein. Die Verwendung eines neuen Steckers wird durch die höhere Anzahl an Kabeln notwendig. Für die Daten, welche auf Display und Webseite angezeigt werden sollen</w:t>
+      </w:r>
+      <w:r>
+        <w:rPr>
+          <w:sz w:val="28"/>
+          <w:szCs w:val="28"/>
+        </w:rPr>
+        <w:t>,</w:t>
+      </w:r>
+      <w:r>
+        <w:rPr>
+          <w:sz w:val="28"/>
+          <w:szCs w:val="28"/>
+        </w:rPr>
+        <w:t xml:space="preserve"> muss zusätzlich Can1 zur Erweiterungsplatine geführt werden. CAN1 wird zusätzlich auch für die VCU Befehle benötigt, welche über die Funkverbindung erhalten werden. Für alte Karts, die keine CAN1 Verbindung vorgesehen haben, sind zusätzlich noch die PINs zur Übertragung per Kabel vorgesehen, sodass zumindest die Funktionalität der Funkfernbedienung erhalten bleibt und die alten Karts ohne Anpassungen die Funktionalitäten des bisherigen Erweiterungspakets ohne Einschränkungen nutzen können, sollte aus Reparaturgründen die Option1 ausgetauscht werden müssen. Für Livedaten und Telemetrie müsste der Kabelbaum jedoch nachgerüstet werden.</w:t>
+      </w:r>
+      <w:r>
+        <w:rPr>
+          <w:sz w:val="28"/>
+          <w:szCs w:val="28"/>
+        </w:rPr>
+        <w:br/>
+      </w:r>
+      <w:r>
+        <w:rPr>
+          <w:sz w:val="28"/>
+          <w:szCs w:val="28"/>
+        </w:rPr>
+        <w:t>Auch beim Steuergerät steht es im Vordergrund, dass alte Systeme weiterhin zuverlässig laufen, sollte das alte System durch eine neue Platine ausgetauscht werden müssen. So soll sowohl die Auswertung von Digitalsignalen auf der Option1 möglich sein, welche von der VCU gesendet werden, aber auch die Option1 sieht Signale weiterhin vor, sodass sie sowohl als CAN-Signal oder über eine eigene Leitung an die VCU gesendet werden können. Auch die Struktur von Signalen soll gleichbleiben, um in der Auswertung keine Anpassungen vornehmen zu müssen. So werden die Daten, welche per RFID-Reader ausgelesen werden, weiterhin im Selben Aufbau und mit denselben IDs auf CAN2 an die VCU gesendet. Einige Änderungen müssen jedoch vorgenommen werden, diese beschränken sich jedoch auf das Senden und Empfangen von CAN-Nachrichten und deren Verarbeitung, sodass lediglich Erweiterungen, aber keine grundsätzlichen Änderungen in der Funktionsweise der Steuergerätsoftware nötig sind.</w:t>
+      </w:r>
+      <w:r>
+        <w:rPr>
+          <w:sz w:val="28"/>
+          <w:szCs w:val="28"/>
+        </w:rPr>
+        <w:br/>
+      </w:r>
+    </w:p>
+    <w:p>
+      <w:pPr>
+        <w:rPr>
+          <w:sz w:val="28"/>
+          <w:szCs w:val="28"/>
+        </w:rPr>
+      </w:pPr>
     </w:p>
     <w:p>
       <w:pPr>
@@ -4847,6 +5318,7 @@
           <w:szCs w:val="40"/>
         </w:rPr>
       </w:pPr>
+      <w:bookmarkStart w:id="17" w:name="_Toc208232323"/>
       <w:r>
         <w:br w:type="page"/>
       </w:r>
@@ -4859,7 +5331,6 @@
           <w:numId w:val="1"/>
         </w:numPr>
       </w:pPr>
-      <w:bookmarkStart w:id="17" w:name="_Toc208232323"/>
       <w:r>
         <w:lastRenderedPageBreak/>
         <w:t>Konzepte</w:t>
@@ -4992,23 +5463,7 @@
           <w:sz w:val="28"/>
           <w:szCs w:val="28"/>
         </w:rPr>
-        <w:t xml:space="preserve">Beim Paarvergleich geht es darum Anforderungen gegeneinander abzuwägen und zu priorisieren. Der Paarvergleich dient dabei dazu dieses Vorgehen zu vereinfachen und transparenter zu machen, indem man jeden Punkt mit jedem anderen einzeln vergleicht. Am Ende ergibt sich eine sehr genaue Staffelung. Dieses Verfahren soll kurz erklärt </w:t>
-      </w:r>
-      <w:proofErr w:type="gramStart"/>
-      <w:r>
-        <w:rPr>
-          <w:sz w:val="28"/>
-          <w:szCs w:val="28"/>
-        </w:rPr>
-        <w:t>werden</w:t>
-      </w:r>
-      <w:proofErr w:type="gramEnd"/>
-      <w:r>
-        <w:rPr>
-          <w:sz w:val="28"/>
-          <w:szCs w:val="28"/>
-        </w:rPr>
-        <w:t xml:space="preserve"> bevor die </w:t>
+        <w:t xml:space="preserve">Beim Paarvergleich geht es darum Anforderungen gegeneinander abzuwägen und zu priorisieren. Der Paarvergleich dient dabei dazu dieses Vorgehen zu vereinfachen und transparenter zu machen, indem man jeden Punkt mit jedem anderen einzeln vergleicht. Am Ende ergibt sich eine sehr genaue Staffelung. Dieses Verfahren soll kurz erklärt werden bevor die </w:t>
       </w:r>
       <w:r>
         <w:rPr>
@@ -5131,23 +5586,7 @@
           <w:sz w:val="28"/>
           <w:szCs w:val="28"/>
         </w:rPr>
-        <w:t xml:space="preserve">. Um die Ergebnisse durch falsche Eingaben nicht zu </w:t>
-      </w:r>
-      <w:proofErr w:type="gramStart"/>
-      <w:r>
-        <w:rPr>
-          <w:sz w:val="28"/>
-          <w:szCs w:val="28"/>
-        </w:rPr>
-        <w:t>verfälschen</w:t>
-      </w:r>
-      <w:proofErr w:type="gramEnd"/>
-      <w:r>
-        <w:rPr>
-          <w:sz w:val="28"/>
-          <w:szCs w:val="28"/>
-        </w:rPr>
-        <w:t xml:space="preserve"> musss der Nutzer diese Kriterien nur in die Zeilen Eintragen, in die Spaltenüberschriften werden die Kriterien Namen dann gemäß der Reihenfolge ihrer Eintragungen automatisch kopiert. Damit ergibt sich die Tabelle auf deren Grundlage anschließend die Vergleichsergebnisse eingetragen werden können. In der letzten Spalte sollten zudem Kurze Erläuterungen zu den Kriterien erstellt werden, um es dem Leser oder jemandem, der ebenfalls an dem System arbeiten soll möglichst verständlich zu machen, worauf dieses Kriterium abzielt. Eine Beispielhafte Tabelle könnte damit in etwa so aussehen.</w:t>
+        <w:t>. Um die Ergebnisse durch falsche Eingaben nicht zu verfälschen musss der Nutzer diese Kriterien nur in die Zeilen Eintragen, in die Spaltenüberschriften werden die Kriterien Namen dann gemäß der Reihenfolge ihrer Eintragungen automatisch kopiert. Damit ergibt sich die Tabelle auf deren Grundlage anschließend die Vergleichsergebnisse eingetragen werden können. In der letzten Spalte sollten zudem Kurze Erläuterungen zu den Kriterien erstellt werden, um es dem Leser oder jemandem, der ebenfalls an dem System arbeiten soll möglichst verständlich zu machen, worauf dieses Kriterium abzielt. Eine Beispielhafte Tabelle könnte damit in etwa so aussehen.</w:t>
       </w:r>
     </w:p>
     <w:p>
@@ -5558,7 +5997,21 @@
           <w:sz w:val="28"/>
           <w:szCs w:val="28"/>
         </w:rPr>
-        <w:t>wird nun zeilenweise die Summe gebildet. Dadurch, dass der Wert im Falle einer Höhergewichtung der Zeile gegenüber der Spalte am höchsten ist, ergibt sich nun, dass die Spalte mit der höchsten Summe gegenüber allen anderen Spalten am wichtigsten wiegt. Im oberen Beispiel wäre das die Störungssicherheit. Um nun ein mit anderen Paarvergleichen vergleichbares Ergebnis zu erhalten, werden die Werte auf insgesamt 100% normiert. Das erreicht man, indem man die Summen der einzelnen Zeilen durch die Summe aller Summen teilt. Mit diesen Werten kann nun in einer Nutzwertanalyse zur Bewertung der einzelnen Konzepte genutzt werden. Dieses verfahren soll nun anhand der realen Konzeptentscheidungen angewendet werden.</w:t>
+        <w:t xml:space="preserve">wird nun zeilenweise die Summe gebildet. Dadurch, dass der Wert im Falle einer Höhergewichtung der Zeile gegenüber der Spalte am höchsten ist, ergibt sich nun, dass die Spalte mit der höchsten Summe gegenüber allen anderen Spalten am wichtigsten wiegt. Im oberen Beispiel wäre das die Störungssicherheit. Um nun ein mit anderen Paarvergleichen vergleichbares Ergebnis zu erhalten, werden die Werte auf insgesamt 100% normiert. Das erreicht man, indem man die Summen der einzelnen Zeilen durch die Summe aller </w:t>
+      </w:r>
+      <w:r>
+        <w:rPr>
+          <w:sz w:val="28"/>
+          <w:szCs w:val="28"/>
+        </w:rPr>
+        <w:t>Werte</w:t>
+      </w:r>
+      <w:r>
+        <w:rPr>
+          <w:sz w:val="28"/>
+          <w:szCs w:val="28"/>
+        </w:rPr>
+        <w:t xml:space="preserve"> teilt. Mit diesen Werten kann nun in einer Nutzwertanalyse zur Bewertung der einzelnen Konzepte genutzt werden. Dieses verfahren soll nun anhand der realen Konzeptentscheidungen angewendet werden.</w:t>
       </w:r>
     </w:p>
     <w:p>
@@ -5598,7 +6051,6 @@
           <w:szCs w:val="28"/>
         </w:rPr>
       </w:pPr>
-      <w:proofErr w:type="spellStart"/>
       <w:r>
         <w:rPr>
           <w:sz w:val="28"/>
@@ -5606,7 +6058,6 @@
         </w:rPr>
         <w:t>blablabla</w:t>
       </w:r>
-      <w:proofErr w:type="spellEnd"/>
     </w:p>
     <w:p>
       <w:r>

</xml_diff>

<commit_message>
Erklärunge nchaltplan MCT und GPIO Exp fertig
</commit_message>
<xml_diff>
--- a/Bachelorarbeit Dokument.docx
+++ b/Bachelorarbeit Dokument.docx
@@ -2780,6 +2780,7 @@
       </w:r>
       <w:r>
         <w:rPr>
+          <w:noProof/>
           <w:sz w:val="28"/>
           <w:szCs w:val="28"/>
         </w:rPr>
@@ -2886,21 +2887,7 @@
           <w:sz w:val="28"/>
           <w:szCs w:val="28"/>
         </w:rPr>
-        <w:t xml:space="preserve">, eine entladene Batterie oder den ausgelösten Notausknopf. Dieser Notausknopf ist das Hauptsicherheitsfeature des Karts. Dabei handelt es sich um einen Normally Closed Druckknopf mit Verriegelung, mit welchem </w:t>
-      </w:r>
-      <w:r>
-        <w:rPr>
-          <w:sz w:val="28"/>
-          <w:szCs w:val="28"/>
-        </w:rPr>
-        <w:t xml:space="preserve">der Fahrer </w:t>
-      </w:r>
-      <w:r>
-        <w:rPr>
-          <w:sz w:val="28"/>
-          <w:szCs w:val="28"/>
-        </w:rPr>
-        <w:t>Im Falle eines Notfalls das Kart jederzeit ausschalten kann. Dabei wird nicht nur softwareseitig der Fahrmodus beendet, sondern tatsächlich der Ausgang der Batterie passiv geschalten, sodass das Fahrzeug auch elektrisch in einen sicheren Zustand übergeht, zum Beispiel nach einem Crash, bei dem unter Umständen Kabel gerissen sind oder Kontakte offen liegen. Aus diesem Grund ist der Notaus auch Kabelbruchsicher realisiert, das Bedeutet das sowohl das Drücken des Knopfes als auch eine zerstörte Signalleitung die Aktivierung des Notaus zur Folge hat. Zusätzlich ist diese Steuereinheit mit einem Buzzer ausgestattet, welcher dem Kunden und Fahrer akustische Rückmeldung bei jeder Zustandsänderung des Karts liefert, zum Beispiel bei Aktivierung des Fahrmodus oder einem ausgelösten Notaus.</w:t>
+        <w:t>, eine entladene Batterie oder den ausgelösten Notausknopf. Dieser Notausknopf ist das Hauptsicherheitsfeature des Karts. Dabei handelt es sich um einen Normally Closed Druckknopf mit Verriegelung, mit welchem der Fahrer Im Falle eines Notfalls das Kart jederzeit ausschalten kann. Dabei wird nicht nur softwareseitig der Fahrmodus beendet, sondern tatsächlich der Ausgang der Batterie passiv geschalten, sodass das Fahrzeug auch elektrisch in einen sicheren Zustand übergeht, zum Beispiel nach einem Crash, bei dem unter Umständen Kabel gerissen sind oder Kontakte offen liegen. Aus diesem Grund ist der Notaus auch Kabelbruchsicher realisiert, das Bedeutet das sowohl das Drücken des Knopfes als auch eine zerstörte Signalleitung die Aktivierung des Notaus zur Folge hat. Zusätzlich ist diese Steuereinheit mit einem Buzzer ausgestattet, welcher dem Kunden und Fahrer akustische Rückmeldung bei jeder Zustandsänderung des Karts liefert, zum Beispiel bei Aktivierung des Fahrmodus oder einem ausgelösten Notaus.</w:t>
       </w:r>
     </w:p>
     <w:p>
@@ -3171,35 +3158,7 @@
           <w:sz w:val="28"/>
           <w:szCs w:val="28"/>
         </w:rPr>
-        <w:t>Bisher waren a</w:t>
-      </w:r>
-      <w:r>
-        <w:rPr>
-          <w:sz w:val="28"/>
-          <w:szCs w:val="28"/>
-        </w:rPr>
-        <w:t xml:space="preserve">lle diese Komponenten </w:t>
-      </w:r>
-      <w:r>
-        <w:rPr>
-          <w:sz w:val="28"/>
-          <w:szCs w:val="28"/>
-        </w:rPr>
-        <w:t>voneinander</w:t>
-      </w:r>
-      <w:r>
-        <w:rPr>
-          <w:sz w:val="28"/>
-          <w:szCs w:val="28"/>
-        </w:rPr>
-        <w:t xml:space="preserve"> unabhängige Systeme, welche separat zugekauft werden müssen und durch viel Verkabelungsaufwand verbunden und angebunden werden</w:t>
-      </w:r>
-      <w:r>
-        <w:rPr>
-          <w:sz w:val="28"/>
-          <w:szCs w:val="28"/>
-        </w:rPr>
-        <w:t xml:space="preserve">. Dadurch war Vorbereitung kaum möglich, der Verkabelungsaufwand enorm und unübersichtlich, Fehlersuche erschwert. </w:t>
+        <w:t xml:space="preserve">Bisher waren alle diese Komponenten voneinander unabhängige Systeme, welche separat zugekauft werden müssen und durch viel Verkabelungsaufwand verbunden und angebunden werden. Dadurch war Vorbereitung kaum möglich, der Verkabelungsaufwand enorm und unübersichtlich, Fehlersuche erschwert. </w:t>
       </w:r>
       <w:r>
         <w:rPr>
@@ -3677,23 +3636,7 @@
           <w:sz w:val="28"/>
           <w:szCs w:val="28"/>
         </w:rPr>
-        <w:t xml:space="preserve">Remote Drive bezeichnet das Signal, welches das Kart in den Fahrbereiten Zustand (Ready </w:t>
-      </w:r>
-      <w:proofErr w:type="spellStart"/>
-      <w:r>
-        <w:rPr>
-          <w:sz w:val="28"/>
-          <w:szCs w:val="28"/>
-        </w:rPr>
-        <w:t>to</w:t>
-      </w:r>
-      <w:proofErr w:type="spellEnd"/>
-      <w:r>
-        <w:rPr>
-          <w:sz w:val="28"/>
-          <w:szCs w:val="28"/>
-        </w:rPr>
-        <w:t xml:space="preserve"> Drive) versetzt, in welchem der Fahrer jederzeit in der Lage ist, loszufahren. Die Aktivierung und damit verbundenen Sicherheitschecks übernimmt vollständig die VCU, Aufgabe des Zusatzsystems ist es lediglich ein Signal an das Steuergerät zu senden. Um Verkabelungsaufwand zu minimieren, soll dieses Signal nicht mehr über eine eigene Leitung im kabelbaum realisiert werden, sondern als Signal auf dem CAN-Bus an die VCU gesendet werden. Um die Möglichkeit zu haben alte Karts nachzurüsten, soll aber zusätzlich die Möglichkeit vorgesehen werden, das Signal auch weiterhin über eine eigene physische Leitung an das Steuergerät zu übermitteln, da die alten Kabelbäume keine CAN-Leitungen zur Option 1 führen.</w:t>
+        <w:t>Remote Drive bezeichnet das Signal, welches das Kart in den Fahrbereiten Zustand (Ready to Drive) versetzt, in welchem der Fahrer jederzeit in der Lage ist, loszufahren. Die Aktivierung und damit verbundenen Sicherheitschecks übernimmt vollständig die VCU, Aufgabe des Zusatzsystems ist es lediglich ein Signal an das Steuergerät zu senden. Um Verkabelungsaufwand zu minimieren, soll dieses Signal nicht mehr über eine eigene Leitung im kabelbaum realisiert werden, sondern als Signal auf dem CAN-Bus an die VCU gesendet werden. Um die Möglichkeit zu haben alte Karts nachzurüsten, soll aber zusätzlich die Möglichkeit vorgesehen werden, das Signal auch weiterhin über eine eigene physische Leitung an das Steuergerät zu übermitteln, da die alten Kabelbäume keine CAN-Leitungen zur Option 1 führen.</w:t>
       </w:r>
     </w:p>
     <w:p>
@@ -3948,7 +3891,38 @@
           <w:szCs w:val="28"/>
         </w:rPr>
         <w:br/>
-        <w:t>Neben dem Einsehen von Livedaten soll es zudem möglich sein einfache Einstellungen, welche keine neuen Funktionalitäten erlauben oder verbieten, für den Kunden selbst vorzunehmen. Hierbei ist es wichtig, dass diese Einstellungen persistent gespeichert werden, damit die Daten auch nach einem Neustart des Karts erhalten bleiben. Zudem muss optisch dargestellt werden können, welche Einstellungen gerade aktiv oder deaktiviert sind</w:t>
+      </w:r>
+      <w:proofErr w:type="gramStart"/>
+      <w:r>
+        <w:rPr>
+          <w:sz w:val="28"/>
+          <w:szCs w:val="28"/>
+        </w:rPr>
+        <w:t>Neben</w:t>
+      </w:r>
+      <w:proofErr w:type="gramEnd"/>
+      <w:r>
+        <w:rPr>
+          <w:sz w:val="28"/>
+          <w:szCs w:val="28"/>
+        </w:rPr>
+        <w:t xml:space="preserve"> dem Einsehen von Livedaten soll es zudem möglich </w:t>
+      </w:r>
+      <w:proofErr w:type="gramStart"/>
+      <w:r>
+        <w:rPr>
+          <w:sz w:val="28"/>
+          <w:szCs w:val="28"/>
+        </w:rPr>
+        <w:t>sein einfache Einstellungen</w:t>
+      </w:r>
+      <w:proofErr w:type="gramEnd"/>
+      <w:r>
+        <w:rPr>
+          <w:sz w:val="28"/>
+          <w:szCs w:val="28"/>
+        </w:rPr>
+        <w:t>, welche keine neuen Funktionalitäten erlauben oder verbieten, für den Kunden selbst vorzunehmen. Hierbei ist es wichtig, dass diese Einstellungen persistent gespeichert werden, damit die Daten auch nach einem Neustart des Karts erhalten bleiben. Zudem muss optisch dargestellt werden können, welche Einstellungen gerade aktiv oder deaktiviert sind</w:t>
       </w:r>
       <w:r>
         <w:rPr>
@@ -4000,12 +3974,21 @@
         </w:rPr>
         <w:br/>
       </w:r>
-      <w:r>
-        <w:rPr>
-          <w:sz w:val="28"/>
-          <w:szCs w:val="28"/>
-        </w:rPr>
-        <w:t xml:space="preserve">Neben den </w:t>
+      <w:proofErr w:type="gramStart"/>
+      <w:r>
+        <w:rPr>
+          <w:sz w:val="28"/>
+          <w:szCs w:val="28"/>
+        </w:rPr>
+        <w:t>Neben</w:t>
+      </w:r>
+      <w:proofErr w:type="gramEnd"/>
+      <w:r>
+        <w:rPr>
+          <w:sz w:val="28"/>
+          <w:szCs w:val="28"/>
+        </w:rPr>
+        <w:t xml:space="preserve"> den </w:t>
       </w:r>
       <w:r>
         <w:rPr>
@@ -4153,7 +4136,23 @@
           <w:sz w:val="28"/>
           <w:szCs w:val="28"/>
         </w:rPr>
-        <w:t xml:space="preserve">Der Verbindungsaufbau soll dabei so einfach wie möglich sein, muss gleichzeitig aber trotzdem sicher genug sein, dass nur der Besitzer des </w:t>
+        <w:t xml:space="preserve">Der Verbindungsaufbau soll dabei so einfach wie möglich sein, muss </w:t>
+      </w:r>
+      <w:proofErr w:type="gramStart"/>
+      <w:r>
+        <w:rPr>
+          <w:sz w:val="28"/>
+          <w:szCs w:val="28"/>
+        </w:rPr>
+        <w:t>gleichzeitig</w:t>
+      </w:r>
+      <w:proofErr w:type="gramEnd"/>
+      <w:r>
+        <w:rPr>
+          <w:sz w:val="28"/>
+          <w:szCs w:val="28"/>
+        </w:rPr>
+        <w:t xml:space="preserve"> aber trotzdem sicher genug sein, dass nur der Besitzer des </w:t>
       </w:r>
       <w:r>
         <w:rPr>
@@ -4295,7 +4294,23 @@
           <w:sz w:val="28"/>
           <w:szCs w:val="28"/>
         </w:rPr>
-        <w:t xml:space="preserve"> Da es sehr ablenkend für vor allem junge Fahrer sein kann, soll es die Funktion geben, dass sich das Display während der Fahrt ausschaltet. Die Daten sollen wieder sichtbar werden, sobald das Kart zum Stillstand kommt. Neben den Livedaten und den Einstellungen sollen hier auch Fehlercodes angezeigt werden, die während dem Initialisierungsprozess aufgetreten sind und indizieren, dass einzelne Funktionalitäten nicht zur Verfügung stehen.</w:t>
+        <w:t xml:space="preserve"> Da es sehr ablenkend für vor allem junge Fahrer sein kann, soll es die Funktion geben, dass sich das Display während der Fahrt ausschaltet. Die Daten sollen wieder sichtbar werden, sobald das Kart zum Stillstand kommt. Neben den Livedaten und den Einstellungen sollen hier auch Fehlercodes angezeigt werden, </w:t>
+      </w:r>
+      <w:proofErr w:type="gramStart"/>
+      <w:r>
+        <w:rPr>
+          <w:sz w:val="28"/>
+          <w:szCs w:val="28"/>
+        </w:rPr>
+        <w:t>die</w:t>
+      </w:r>
+      <w:proofErr w:type="gramEnd"/>
+      <w:r>
+        <w:rPr>
+          <w:sz w:val="28"/>
+          <w:szCs w:val="28"/>
+        </w:rPr>
+        <w:t xml:space="preserve"> während dem Initialisierungsprozess aufgetreten sind und indizieren, dass einzelne Funktionalitäten nicht zur Verfügung stehen.</w:t>
       </w:r>
     </w:p>
     <w:p>
@@ -4332,23 +4347,7 @@
           <w:sz w:val="28"/>
           <w:szCs w:val="28"/>
         </w:rPr>
-        <w:t xml:space="preserve"> Die Speicherung erfolgt dabei mit </w:t>
-      </w:r>
-      <w:proofErr w:type="spellStart"/>
-      <w:r>
-        <w:rPr>
-          <w:sz w:val="28"/>
-          <w:szCs w:val="28"/>
-        </w:rPr>
-        <w:t>Timestamp</w:t>
-      </w:r>
-      <w:proofErr w:type="spellEnd"/>
-      <w:r>
-        <w:rPr>
-          <w:sz w:val="28"/>
-          <w:szCs w:val="28"/>
-        </w:rPr>
-        <w:t xml:space="preserve"> und Fehlercode. Der Fehlerspeicher </w:t>
+        <w:t xml:space="preserve"> Die Speicherung erfolgt dabei mit Timestamp und Fehlercode. Der Fehlerspeicher </w:t>
       </w:r>
       <w:r>
         <w:rPr>
@@ -4525,7 +4524,23 @@
           <w:sz w:val="28"/>
           <w:szCs w:val="28"/>
         </w:rPr>
-        <w:t xml:space="preserve">. Für die Erweiterung mit einem Display soll es ein eigenes Gehäuse geben, sodass für das Display das bestehende Gehäuse nicht bearbeitet werden muss sondern lediglich die Kabel herausgeführt werden müssen, wofür die bereits vorhandenen Kabeldurchführungen genutzt werden können. </w:t>
+        <w:t xml:space="preserve">. Für die Erweiterung mit einem Display soll es ein eigenes Gehäuse geben, sodass für das Display das bestehende Gehäuse nicht bearbeitet werden </w:t>
+      </w:r>
+      <w:proofErr w:type="gramStart"/>
+      <w:r>
+        <w:rPr>
+          <w:sz w:val="28"/>
+          <w:szCs w:val="28"/>
+        </w:rPr>
+        <w:t>muss</w:t>
+      </w:r>
+      <w:proofErr w:type="gramEnd"/>
+      <w:r>
+        <w:rPr>
+          <w:sz w:val="28"/>
+          <w:szCs w:val="28"/>
+        </w:rPr>
+        <w:t xml:space="preserve"> sondern lediglich die Kabel herausgeführt werden müssen, wofür die bereits vorhandenen Kabeldurchführungen genutzt werden können. </w:t>
       </w:r>
       <w:r>
         <w:rPr>
@@ -4546,7 +4561,23 @@
           <w:sz w:val="28"/>
           <w:szCs w:val="28"/>
         </w:rPr>
-        <w:t xml:space="preserve">. Da das System bisher aus mehreren losen verkabelten Komponenten bestand gab es nur einen Stecker mit deutlich weniger Pins als bisher. Dieser 6Pin Stecker wird für die Anbindung des RFID-readers und der Statusleuchte übernommen, da bei diesem Stecker die losen, abisolierten Enden der Kabel einzeln in den Stecker auf der Platine gequetscht werden ohne das es einen Gegenstecker gibt, der vorbereitet werden muss. Das sorgt dafür, dass der RFID-reader und die Statusleuchte weiterhin wie vorher vorbereitet werden können und auch bereits vorbereitete Komponenten weiterverwendet werden können. Für alle Leitungen, die von </w:t>
+        <w:t xml:space="preserve">. Da das System bisher aus mehreren losen verkabelten Komponenten bestand gab es nur einen Stecker mit deutlich weniger Pins als bisher. Dieser 6Pin Stecker wird für die Anbindung des RFID-readers und der Statusleuchte übernommen, da bei diesem Stecker die losen, abisolierten Enden der Kabel einzeln in den Stecker auf der Platine gequetscht werden ohne </w:t>
+      </w:r>
+      <w:proofErr w:type="gramStart"/>
+      <w:r>
+        <w:rPr>
+          <w:sz w:val="28"/>
+          <w:szCs w:val="28"/>
+        </w:rPr>
+        <w:t>das</w:t>
+      </w:r>
+      <w:proofErr w:type="gramEnd"/>
+      <w:r>
+        <w:rPr>
+          <w:sz w:val="28"/>
+          <w:szCs w:val="28"/>
+        </w:rPr>
+        <w:t xml:space="preserve"> es einen Gegenstecker gibt, der vorbereitet werden muss. Das sorgt dafür, dass der RFID-reader und die Statusleuchte weiterhin wie vorher vorbereitet werden können und auch bereits vorbereitete Komponenten weiterverwendet werden können. Für alle Leitungen, die von </w:t>
       </w:r>
       <w:r>
         <w:rPr>
@@ -4575,7 +4606,23 @@
           <w:sz w:val="28"/>
           <w:szCs w:val="28"/>
         </w:rPr>
-        <w:t>Durch die Trennung von externen Bauteilen und Kabelbaumseite kann weiterhin der kabelbaum separat vorbereitet werden ohne auf optimale Komponenten angewiesen zu sein. Die Verwendung eines neuen Steckers wird durch die höhere Anzahl an Kabeln notwendig. Für die Daten, welche auf Display und Webseite angezeigt werden sollen</w:t>
+        <w:t xml:space="preserve">Durch die Trennung von externen Bauteilen und Kabelbaumseite kann weiterhin der kabelbaum separat vorbereitet </w:t>
+      </w:r>
+      <w:proofErr w:type="gramStart"/>
+      <w:r>
+        <w:rPr>
+          <w:sz w:val="28"/>
+          <w:szCs w:val="28"/>
+        </w:rPr>
+        <w:t>werden</w:t>
+      </w:r>
+      <w:proofErr w:type="gramEnd"/>
+      <w:r>
+        <w:rPr>
+          <w:sz w:val="28"/>
+          <w:szCs w:val="28"/>
+        </w:rPr>
+        <w:t xml:space="preserve"> ohne auf optimale Komponenten angewiesen zu sein. Die Verwendung eines neuen Steckers wird durch die höhere Anzahl an Kabeln notwendig. Für die Daten, welche auf Display und Webseite angezeigt werden sollen</w:t>
       </w:r>
       <w:r>
         <w:rPr>
@@ -4782,7 +4829,23 @@
           <w:sz w:val="28"/>
           <w:szCs w:val="28"/>
         </w:rPr>
-        <w:t xml:space="preserve">Beim Paarvergleich geht es darum Anforderungen gegeneinander abzuwägen und zu priorisieren. Der Paarvergleich dient dabei dazu dieses Vorgehen zu vereinfachen und transparenter zu machen, indem man jeden Punkt mit jedem anderen einzeln vergleicht. Am Ende ergibt sich eine sehr genaue Staffelung. Dieses Verfahren soll kurz erklärt werden bevor die </w:t>
+        <w:t xml:space="preserve">Beim Paarvergleich geht es darum Anforderungen gegeneinander abzuwägen und zu priorisieren. Der Paarvergleich dient dabei dazu dieses Vorgehen zu vereinfachen und transparenter zu machen, indem man jeden Punkt mit jedem anderen einzeln vergleicht. Am Ende ergibt sich eine sehr genaue Staffelung. Dieses Verfahren soll kurz erklärt </w:t>
+      </w:r>
+      <w:proofErr w:type="gramStart"/>
+      <w:r>
+        <w:rPr>
+          <w:sz w:val="28"/>
+          <w:szCs w:val="28"/>
+        </w:rPr>
+        <w:t>werden</w:t>
+      </w:r>
+      <w:proofErr w:type="gramEnd"/>
+      <w:r>
+        <w:rPr>
+          <w:sz w:val="28"/>
+          <w:szCs w:val="28"/>
+        </w:rPr>
+        <w:t xml:space="preserve"> bevor die </w:t>
       </w:r>
       <w:r>
         <w:rPr>
@@ -4847,6 +4910,7 @@
       </w:r>
       <w:r>
         <w:rPr>
+          <w:noProof/>
           <w:sz w:val="28"/>
           <w:szCs w:val="28"/>
         </w:rPr>
@@ -4946,6 +5010,7 @@
       </w:pPr>
       <w:r>
         <w:rPr>
+          <w:noProof/>
           <w:sz w:val="28"/>
           <w:szCs w:val="28"/>
         </w:rPr>
@@ -5299,6 +5364,7 @@
       </w:pPr>
       <w:r>
         <w:rPr>
+          <w:noProof/>
           <w:sz w:val="28"/>
           <w:szCs w:val="28"/>
         </w:rPr>
@@ -5439,6 +5505,9 @@
     </w:p>
     <w:p>
       <w:r>
+        <w:rPr>
+          <w:noProof/>
+        </w:rPr>
         <w:drawing>
           <wp:inline distT="0" distB="0" distL="0" distR="0" wp14:anchorId="25383A4A" wp14:editId="02416715">
             <wp:extent cx="5696243" cy="2902099"/>
@@ -5531,6 +5600,1247 @@
     </w:p>
     <w:p>
       <w:pPr>
+        <w:rPr>
+          <w:rFonts w:eastAsiaTheme="minorEastAsia"/>
+          <w:sz w:val="28"/>
+          <w:szCs w:val="28"/>
+        </w:rPr>
+      </w:pPr>
+      <w:r>
+        <w:rPr>
+          <w:sz w:val="28"/>
+          <w:szCs w:val="28"/>
+        </w:rPr>
+        <w:t xml:space="preserve">Der erste Entwicklungsschritt für das neue Erweiterungssystem ist der Aufbau geeigneter Schaltungen, welche alle Funktionalitäten abbilden. In diesem Kapitel soll es daher um die Schaltungen, deren Aufbau und Funktionsweiße gehen. </w:t>
+      </w:r>
+      <w:r>
+        <w:rPr>
+          <w:sz w:val="28"/>
+          <w:szCs w:val="28"/>
+        </w:rPr>
+        <w:t>Der Schaltungsaufbau ist dabei so organisiert, dass jede Einzelschaltung in einem eigenen Schaltplan realisiert ist und ein Masterblatt diese Systeme alle miteinander verbindet.</w:t>
+      </w:r>
+      <w:r>
+        <w:rPr>
+          <w:noProof/>
+          <w:sz w:val="28"/>
+          <w:szCs w:val="28"/>
+        </w:rPr>
+        <w:t xml:space="preserve"> Dabei wird jede Schaltung einzeln betrachtet und erläutert.  </w:t>
+      </w:r>
+      <w:r>
+        <w:rPr>
+          <w:noProof/>
+        </w:rPr>
+        <w:drawing>
+          <wp:inline distT="0" distB="0" distL="0" distR="0" wp14:anchorId="45E7595E" wp14:editId="7BEDF1E3">
+            <wp:extent cx="5760720" cy="3199765"/>
+            <wp:effectExtent l="0" t="0" r="0" b="635"/>
+            <wp:docPr id="603817176" name="Grafik 1" descr="Ein Bild, das Text, Diagramm, Plan, parallel enthält.&#10;&#10;KI-generierte Inhalte können fehlerhaft sein."/>
+            <wp:cNvGraphicFramePr>
+              <a:graphicFrameLocks xmlns:a="http://schemas.openxmlformats.org/drawingml/2006/main" noChangeAspect="1"/>
+            </wp:cNvGraphicFramePr>
+            <a:graphic xmlns:a="http://schemas.openxmlformats.org/drawingml/2006/main">
+              <a:graphicData uri="http://schemas.openxmlformats.org/drawingml/2006/picture">
+                <pic:pic xmlns:pic="http://schemas.openxmlformats.org/drawingml/2006/picture">
+                  <pic:nvPicPr>
+                    <pic:cNvPr id="603817176" name="Grafik 1" descr="Ein Bild, das Text, Diagramm, Plan, parallel enthält.&#10;&#10;KI-generierte Inhalte können fehlerhaft sein."/>
+                    <pic:cNvPicPr/>
+                  </pic:nvPicPr>
+                  <pic:blipFill>
+                    <a:blip r:embed="rId11"/>
+                    <a:stretch>
+                      <a:fillRect/>
+                    </a:stretch>
+                  </pic:blipFill>
+                  <pic:spPr>
+                    <a:xfrm>
+                      <a:off x="0" y="0"/>
+                      <a:ext cx="5760720" cy="3199765"/>
+                    </a:xfrm>
+                    <a:prstGeom prst="rect">
+                      <a:avLst/>
+                    </a:prstGeom>
+                  </pic:spPr>
+                </pic:pic>
+              </a:graphicData>
+            </a:graphic>
+          </wp:inline>
+        </w:drawing>
+      </w:r>
+      <w:r>
+        <w:t xml:space="preserve"> </w:t>
+      </w:r>
+      <w:r>
+        <w:t xml:space="preserve"> </w:t>
+      </w:r>
+      <w:r>
+        <w:br/>
+      </w:r>
+      <w:r>
+        <w:rPr>
+          <w:sz w:val="32"/>
+          <w:szCs w:val="32"/>
+          <w:u w:val="single"/>
+        </w:rPr>
+        <w:t>Microcontroller</w:t>
+      </w:r>
+      <w:r>
+        <w:br/>
+      </w:r>
+      <w:r>
+        <w:rPr>
+          <w:sz w:val="28"/>
+          <w:szCs w:val="28"/>
+        </w:rPr>
+        <w:t xml:space="preserve">Zuallererst soll hierbei der Microcontroller als Zentrales Element der Schaltung betrachtet werden. Dabei kommt ein ESP32-Microcontroller zum Einsatz. Dieser übernimmt sämtliche Rechenoperationen </w:t>
+      </w:r>
+      <w:r>
+        <w:rPr>
+          <w:sz w:val="28"/>
+          <w:szCs w:val="28"/>
+        </w:rPr>
+        <w:t xml:space="preserve">und Kommunikationsaufgaben für das System. Der Mikrocontroller wird dabei mit 3.3V versorgt. </w:t>
+      </w:r>
+      <w:r>
+        <w:rPr>
+          <w:sz w:val="28"/>
+          <w:szCs w:val="28"/>
+        </w:rPr>
+        <w:t xml:space="preserve">Dadurch, dass </w:t>
+      </w:r>
+      <w:r>
+        <w:rPr>
+          <w:sz w:val="28"/>
+          <w:szCs w:val="28"/>
+        </w:rPr>
+        <w:t>der</w:t>
+      </w:r>
+      <w:r>
+        <w:rPr>
+          <w:sz w:val="28"/>
+          <w:szCs w:val="28"/>
+        </w:rPr>
+        <w:t xml:space="preserve"> 3.3V auch Signalpegel für viele Signale ist, ist es sehr wichtig, ein stabiles und rauschfreies Signal am Microcontroller zu erhalten. Dafür sind die Kondensatoren C801 und C802 </w:t>
+      </w:r>
+      <w:r>
+        <w:rPr>
+          <w:sz w:val="28"/>
+          <w:szCs w:val="28"/>
+        </w:rPr>
+        <w:t xml:space="preserve">zwischen VCC und Ground </w:t>
+      </w:r>
+      <w:r>
+        <w:rPr>
+          <w:sz w:val="28"/>
+          <w:szCs w:val="28"/>
+        </w:rPr>
+        <w:t xml:space="preserve">vorgesehen. Bei ihnen handelt es sich um Abblockkondensatoren, welche Hochfrequente Störungen </w:t>
+      </w:r>
+      <w:r>
+        <w:rPr>
+          <w:sz w:val="28"/>
+          <w:szCs w:val="28"/>
+        </w:rPr>
+        <w:t>gegen Ground ableiten</w:t>
+      </w:r>
+      <w:r>
+        <w:rPr>
+          <w:sz w:val="28"/>
+          <w:szCs w:val="28"/>
+        </w:rPr>
+        <w:t xml:space="preserve"> und kurzfristige, minimale Spannungseinbrüche abpuffern sollen. </w:t>
+      </w:r>
+      <w:r>
+        <w:rPr>
+          <w:sz w:val="28"/>
+          <w:szCs w:val="28"/>
+        </w:rPr>
+        <w:t>Außerdem ist es wichtig sicherzustellen, dass die Stromversorgung beim Einschalten des ESP32 stabil ist</w:t>
+      </w:r>
+      <w:r>
+        <w:rPr>
+          <w:sz w:val="28"/>
+          <w:szCs w:val="28"/>
+        </w:rPr>
+        <w:t xml:space="preserve">, um einen sicheren Boot-Vorgang zu </w:t>
+      </w:r>
+      <w:r>
+        <w:rPr>
+          <w:sz w:val="28"/>
+          <w:szCs w:val="28"/>
+        </w:rPr>
+        <w:lastRenderedPageBreak/>
+        <w:t>gewährleisten ohne Fehler zu erhalten</w:t>
+      </w:r>
+      <w:r>
+        <w:rPr>
+          <w:sz w:val="28"/>
+          <w:szCs w:val="28"/>
+        </w:rPr>
+        <w:t xml:space="preserve">. Das Einschalten passiert dabei über den EN-Pin des Mikrocontrollers. Hierfür wird ein RC-Glied vor den </w:t>
+      </w:r>
+      <w:proofErr w:type="spellStart"/>
+      <w:r>
+        <w:rPr>
+          <w:sz w:val="28"/>
+          <w:szCs w:val="28"/>
+        </w:rPr>
+        <w:t>Enable</w:t>
+      </w:r>
+      <w:proofErr w:type="spellEnd"/>
+      <w:r>
+        <w:rPr>
+          <w:sz w:val="28"/>
+          <w:szCs w:val="28"/>
+        </w:rPr>
+        <w:t>-Pin geschalten. Das Datenblatt empfiehlt dabei</w:t>
+      </w:r>
+      <w:r>
+        <w:rPr>
+          <w:sz w:val="28"/>
+          <w:szCs w:val="28"/>
+        </w:rPr>
+        <w:t xml:space="preserve"> mindestens</w:t>
+      </w:r>
+      <w:r>
+        <w:rPr>
+          <w:sz w:val="28"/>
+          <w:szCs w:val="28"/>
+        </w:rPr>
+        <w:t xml:space="preserve"> </w:t>
+      </w:r>
+      <m:oMath>
+        <m:sSub>
+          <m:sSubPr>
+            <m:ctrlPr>
+              <w:rPr>
+                <w:rFonts w:ascii="Cambria Math" w:hAnsi="Cambria Math"/>
+                <w:i/>
+                <w:sz w:val="28"/>
+                <w:szCs w:val="28"/>
+              </w:rPr>
+            </m:ctrlPr>
+          </m:sSubPr>
+          <m:e>
+            <m:r>
+              <w:rPr>
+                <w:rFonts w:ascii="Cambria Math" w:hAnsi="Cambria Math"/>
+                <w:sz w:val="28"/>
+                <w:szCs w:val="28"/>
+              </w:rPr>
+              <m:t>t</m:t>
+            </m:r>
+          </m:e>
+          <m:sub>
+            <m:r>
+              <w:rPr>
+                <w:rFonts w:ascii="Cambria Math" w:hAnsi="Cambria Math"/>
+                <w:sz w:val="28"/>
+                <w:szCs w:val="28"/>
+              </w:rPr>
+              <m:t>STBL</m:t>
+            </m:r>
+          </m:sub>
+        </m:sSub>
+        <m:r>
+          <w:rPr>
+            <w:rFonts w:ascii="Cambria Math" w:hAnsi="Cambria Math"/>
+            <w:sz w:val="28"/>
+            <w:szCs w:val="28"/>
+          </w:rPr>
+          <m:t xml:space="preserve">= 50μs </m:t>
+        </m:r>
+      </m:oMath>
+      <w:r>
+        <w:rPr>
+          <w:rFonts w:eastAsiaTheme="minorEastAsia"/>
+          <w:sz w:val="28"/>
+          <w:szCs w:val="28"/>
+        </w:rPr>
+        <w:t xml:space="preserve">als </w:t>
+      </w:r>
+      <w:r>
+        <w:rPr>
+          <w:rFonts w:eastAsiaTheme="minorEastAsia"/>
+          <w:sz w:val="28"/>
+          <w:szCs w:val="28"/>
+        </w:rPr>
+        <w:t>Wartezeit, bis die Spannungsversorgung am ESP stabil anliegt, bevor der Chip über EN-Pin aktiviert wird. Die Verzögerung des RC-Glied lässt sich dabei folgendermaßen berechnen</w:t>
+      </w:r>
+      <w:r>
+        <w:rPr>
+          <w:rFonts w:eastAsiaTheme="minorEastAsia"/>
+          <w:sz w:val="28"/>
+          <w:szCs w:val="28"/>
+        </w:rPr>
+        <w:br/>
+      </w:r>
+      <m:oMathPara>
+        <m:oMath>
+          <m:r>
+            <w:rPr>
+              <w:rFonts w:ascii="Cambria Math" w:hAnsi="Cambria Math"/>
+              <w:sz w:val="28"/>
+              <w:szCs w:val="28"/>
+            </w:rPr>
+            <m:t>τ=RC</m:t>
+          </m:r>
+        </m:oMath>
+      </m:oMathPara>
+    </w:p>
+    <w:p>
+      <w:pPr>
+        <w:rPr>
+          <w:rFonts w:eastAsiaTheme="minorEastAsia"/>
+          <w:sz w:val="28"/>
+          <w:szCs w:val="28"/>
+        </w:rPr>
+      </w:pPr>
+      <m:oMathPara>
+        <m:oMathParaPr>
+          <m:jc m:val="left"/>
+        </m:oMathParaPr>
+        <m:oMath>
+          <m:r>
+            <w:rPr>
+              <w:rFonts w:ascii="Cambria Math" w:eastAsiaTheme="minorEastAsia" w:hAnsi="Cambria Math"/>
+              <w:sz w:val="28"/>
+              <w:szCs w:val="28"/>
+            </w:rPr>
+            <m:t>für R=10 k</m:t>
+          </m:r>
+          <m:r>
+            <w:rPr>
+              <w:rFonts w:ascii="Cambria Math" w:eastAsiaTheme="minorEastAsia" w:hAnsi="Cambria Math"/>
+              <w:sz w:val="28"/>
+              <w:szCs w:val="28"/>
+            </w:rPr>
+            <m:t>Ω</m:t>
+          </m:r>
+          <m:r>
+            <w:rPr>
+              <w:rFonts w:ascii="Cambria Math" w:eastAsiaTheme="minorEastAsia" w:hAnsi="Cambria Math"/>
+              <w:sz w:val="28"/>
+              <w:szCs w:val="28"/>
+            </w:rPr>
+            <m:t>:                         C&gt;50μs/10</m:t>
+          </m:r>
+          <m:r>
+            <w:rPr>
+              <w:rFonts w:ascii="Cambria Math" w:eastAsiaTheme="minorEastAsia" w:hAnsi="Cambria Math"/>
+              <w:sz w:val="28"/>
+              <w:szCs w:val="28"/>
+            </w:rPr>
+            <m:t>k</m:t>
+          </m:r>
+          <m:r>
+            <w:rPr>
+              <w:rFonts w:ascii="Cambria Math" w:eastAsiaTheme="minorEastAsia" w:hAnsi="Cambria Math"/>
+              <w:sz w:val="28"/>
+              <w:szCs w:val="28"/>
+            </w:rPr>
+            <m:t>Ω</m:t>
+          </m:r>
+        </m:oMath>
+      </m:oMathPara>
+    </w:p>
+    <w:p>
+      <w:pPr>
+        <w:rPr>
+          <w:rFonts w:eastAsiaTheme="minorEastAsia"/>
+          <w:sz w:val="28"/>
+          <w:szCs w:val="28"/>
+        </w:rPr>
+      </w:pPr>
+      <m:oMathPara>
+        <m:oMathParaPr>
+          <m:jc m:val="center"/>
+        </m:oMathParaPr>
+        <m:oMath>
+          <m:r>
+            <w:rPr>
+              <w:rFonts w:ascii="Cambria Math" w:eastAsiaTheme="minorEastAsia" w:hAnsi="Cambria Math"/>
+              <w:sz w:val="28"/>
+              <w:szCs w:val="28"/>
+            </w:rPr>
+            <m:t>C&gt;</m:t>
+          </m:r>
+          <m:r>
+            <w:rPr>
+              <w:rFonts w:ascii="Cambria Math" w:eastAsiaTheme="minorEastAsia" w:hAnsi="Cambria Math"/>
+              <w:sz w:val="28"/>
+              <w:szCs w:val="28"/>
+            </w:rPr>
+            <m:t>5nF</m:t>
+          </m:r>
+        </m:oMath>
+      </m:oMathPara>
+    </w:p>
+    <w:p>
+      <w:pPr>
+        <w:rPr>
+          <w:rFonts w:eastAsiaTheme="minorEastAsia"/>
+          <w:sz w:val="28"/>
+          <w:szCs w:val="28"/>
+        </w:rPr>
+      </w:pPr>
+      <w:r>
+        <w:rPr>
+          <w:rFonts w:eastAsiaTheme="minorEastAsia"/>
+          <w:sz w:val="28"/>
+          <w:szCs w:val="28"/>
+        </w:rPr>
+        <w:t xml:space="preserve">Das Datenblatt empfiehlt für </w:t>
+      </w:r>
+      <m:oMath>
+        <m:r>
+          <w:rPr>
+            <w:rFonts w:ascii="Cambria Math" w:eastAsiaTheme="minorEastAsia" w:hAnsi="Cambria Math"/>
+            <w:sz w:val="28"/>
+            <w:szCs w:val="28"/>
+          </w:rPr>
+          <m:t>C=1μF</m:t>
+        </m:r>
+      </m:oMath>
+      <w:r>
+        <w:rPr>
+          <w:rFonts w:eastAsiaTheme="minorEastAsia"/>
+          <w:sz w:val="28"/>
+          <w:szCs w:val="28"/>
+        </w:rPr>
+        <w:t xml:space="preserve">, das entspricht einer Verzögerung von </w:t>
+      </w:r>
+      <m:oMath>
+        <m:r>
+          <w:rPr>
+            <w:rFonts w:ascii="Cambria Math" w:eastAsiaTheme="minorEastAsia" w:hAnsi="Cambria Math"/>
+            <w:sz w:val="28"/>
+            <w:szCs w:val="28"/>
+          </w:rPr>
+          <m:t>τ=</m:t>
+        </m:r>
+        <m:r>
+          <w:rPr>
+            <w:rFonts w:ascii="Cambria Math" w:eastAsiaTheme="minorEastAsia" w:hAnsi="Cambria Math"/>
+            <w:sz w:val="28"/>
+            <w:szCs w:val="28"/>
+          </w:rPr>
+          <m:t>10 k</m:t>
+        </m:r>
+        <m:r>
+          <w:rPr>
+            <w:rFonts w:ascii="Cambria Math" w:eastAsiaTheme="minorEastAsia" w:hAnsi="Cambria Math"/>
+            <w:sz w:val="28"/>
+            <w:szCs w:val="28"/>
+          </w:rPr>
+          <m:t>Ω</m:t>
+        </m:r>
+        <m:r>
+          <w:rPr>
+            <w:rFonts w:ascii="Cambria Math" w:eastAsiaTheme="minorEastAsia" w:hAnsi="Cambria Math"/>
+            <w:sz w:val="28"/>
+            <w:szCs w:val="28"/>
+          </w:rPr>
+          <m:t>*</m:t>
+        </m:r>
+        <m:r>
+          <w:rPr>
+            <w:rFonts w:ascii="Cambria Math" w:eastAsiaTheme="minorEastAsia" w:hAnsi="Cambria Math"/>
+            <w:sz w:val="28"/>
+            <w:szCs w:val="28"/>
+          </w:rPr>
+          <m:t>1μF</m:t>
+        </m:r>
+        <m:r>
+          <w:rPr>
+            <w:rFonts w:ascii="Cambria Math" w:eastAsiaTheme="minorEastAsia" w:hAnsi="Cambria Math"/>
+            <w:sz w:val="28"/>
+            <w:szCs w:val="28"/>
+          </w:rPr>
+          <m:t>=10ms</m:t>
+        </m:r>
+      </m:oMath>
+      <w:r>
+        <w:rPr>
+          <w:rFonts w:eastAsiaTheme="minorEastAsia"/>
+          <w:sz w:val="28"/>
+          <w:szCs w:val="28"/>
+        </w:rPr>
+        <w:t xml:space="preserve">. </w:t>
+      </w:r>
+      <w:r>
+        <w:rPr>
+          <w:sz w:val="28"/>
+          <w:szCs w:val="28"/>
+        </w:rPr>
+        <w:br/>
+      </w:r>
+      <w:r>
+        <w:rPr>
+          <w:sz w:val="28"/>
+          <w:szCs w:val="28"/>
+        </w:rPr>
+        <w:drawing>
+          <wp:inline distT="0" distB="0" distL="0" distR="0" wp14:anchorId="44910FA4" wp14:editId="1929D150">
+            <wp:extent cx="5760720" cy="2712720"/>
+            <wp:effectExtent l="0" t="0" r="0" b="0"/>
+            <wp:docPr id="1529539659" name="Grafik 1" descr="Ein Bild, das Text, Diagramm, Plan, Reihe enthält.&#10;&#10;KI-generierte Inhalte können fehlerhaft sein."/>
+            <wp:cNvGraphicFramePr>
+              <a:graphicFrameLocks xmlns:a="http://schemas.openxmlformats.org/drawingml/2006/main" noChangeAspect="1"/>
+            </wp:cNvGraphicFramePr>
+            <a:graphic xmlns:a="http://schemas.openxmlformats.org/drawingml/2006/main">
+              <a:graphicData uri="http://schemas.openxmlformats.org/drawingml/2006/picture">
+                <pic:pic xmlns:pic="http://schemas.openxmlformats.org/drawingml/2006/picture">
+                  <pic:nvPicPr>
+                    <pic:cNvPr id="1529539659" name="Grafik 1" descr="Ein Bild, das Text, Diagramm, Plan, Reihe enthält.&#10;&#10;KI-generierte Inhalte können fehlerhaft sein."/>
+                    <pic:cNvPicPr/>
+                  </pic:nvPicPr>
+                  <pic:blipFill>
+                    <a:blip r:embed="rId12"/>
+                    <a:stretch>
+                      <a:fillRect/>
+                    </a:stretch>
+                  </pic:blipFill>
+                  <pic:spPr>
+                    <a:xfrm>
+                      <a:off x="0" y="0"/>
+                      <a:ext cx="5760720" cy="2712720"/>
+                    </a:xfrm>
+                    <a:prstGeom prst="rect">
+                      <a:avLst/>
+                    </a:prstGeom>
+                  </pic:spPr>
+                </pic:pic>
+              </a:graphicData>
+            </a:graphic>
+          </wp:inline>
+        </w:drawing>
+      </w:r>
+      <w:r>
+        <w:rPr>
+          <w:sz w:val="28"/>
+          <w:szCs w:val="28"/>
+        </w:rPr>
+        <w:br/>
+      </w:r>
+      <w:r>
+        <w:rPr>
+          <w:sz w:val="28"/>
+          <w:szCs w:val="28"/>
+        </w:rPr>
+        <w:t xml:space="preserve">Zusätzlich beim Bootvorgang zu beachten sind die Strapping Pins des Mikrocontrollers. Bei Strapping-Pins handelt es sich um die Pins, welche den Ablauf des Bootvorgangs definieren. So lässt sich beispielsweise der Boot Mode definieren, ob die Software, welche bereits auf dem Gerät gespeichert ist für den Bootvorgang verwendet wird oder ob extern neue Software aufgespielt werden soll. Die Strapping Pins des ESP32 sind dabei GPIO 0, GPIO 2, GPIO 5, GPIO 12 (MTD1), und GPIO 15 (MTD 0). Für diese Pins ist im Datenblatt eine Standartbelegung definiert, bei welcher der normale Bootvorgang abläuft, wobei der Chip aus seinem eigenen Speicher bootet. Die Pegel werden dabei über Pull-Up und Pull-Down Widerstände erzielt, das sind die Widerstände R801 bis R805. Um diesen Bootvorgang nicht zu beeinflussen, wurde daher bewusst darauf verzichtet, die Strapping Pins für weitere Funktionalitäten zu nutzen. Lediglich die Pins </w:t>
+      </w:r>
+      <w:r>
+        <w:rPr>
+          <w:sz w:val="28"/>
+          <w:szCs w:val="28"/>
+        </w:rPr>
+        <w:lastRenderedPageBreak/>
+        <w:t xml:space="preserve">GPIO 0 und 2, welche den Bootmodus definieren, werden noch zusätzlich vom </w:t>
+      </w:r>
+      <w:r>
+        <w:rPr>
+          <w:sz w:val="28"/>
+          <w:szCs w:val="28"/>
+        </w:rPr>
+        <w:t>USB-Controller</w:t>
+      </w:r>
+      <w:r>
+        <w:rPr>
+          <w:sz w:val="28"/>
+          <w:szCs w:val="28"/>
+        </w:rPr>
+        <w:t xml:space="preserve"> gesteuert, um ein Flashen per USB zu ermöglichen.</w:t>
+      </w:r>
+      <w:r>
+        <w:rPr>
+          <w:sz w:val="28"/>
+          <w:szCs w:val="28"/>
+        </w:rPr>
+        <w:br/>
+      </w:r>
+      <w:r>
+        <w:rPr>
+          <w:sz w:val="28"/>
+          <w:szCs w:val="28"/>
+        </w:rPr>
+        <w:drawing>
+          <wp:anchor distT="0" distB="0" distL="114300" distR="114300" simplePos="0" relativeHeight="251662336" behindDoc="0" locked="0" layoutInCell="1" allowOverlap="1" wp14:anchorId="5D7575A9" wp14:editId="6A055AEF">
+            <wp:simplePos x="0" y="0"/>
+            <wp:positionH relativeFrom="margin">
+              <wp:align>left</wp:align>
+            </wp:positionH>
+            <wp:positionV relativeFrom="paragraph">
+              <wp:posOffset>459353</wp:posOffset>
+            </wp:positionV>
+            <wp:extent cx="2496185" cy="3109595"/>
+            <wp:effectExtent l="0" t="0" r="0" b="0"/>
+            <wp:wrapSquare wrapText="bothSides"/>
+            <wp:docPr id="807987839" name="Grafik 1" descr="Ein Bild, das Text, Screenshot, Schrift, Zahl enthält.&#10;&#10;KI-generierte Inhalte können fehlerhaft sein."/>
+            <wp:cNvGraphicFramePr>
+              <a:graphicFrameLocks xmlns:a="http://schemas.openxmlformats.org/drawingml/2006/main" noChangeAspect="1"/>
+            </wp:cNvGraphicFramePr>
+            <a:graphic xmlns:a="http://schemas.openxmlformats.org/drawingml/2006/main">
+              <a:graphicData uri="http://schemas.openxmlformats.org/drawingml/2006/picture">
+                <pic:pic xmlns:pic="http://schemas.openxmlformats.org/drawingml/2006/picture">
+                  <pic:nvPicPr>
+                    <pic:cNvPr id="807987839" name="Grafik 1" descr="Ein Bild, das Text, Screenshot, Schrift, Zahl enthält.&#10;&#10;KI-generierte Inhalte können fehlerhaft sein."/>
+                    <pic:cNvPicPr/>
+                  </pic:nvPicPr>
+                  <pic:blipFill>
+                    <a:blip r:embed="rId13" cstate="print">
+                      <a:extLst>
+                        <a:ext uri="{28A0092B-C50C-407E-A947-70E740481C1C}">
+                          <a14:useLocalDpi xmlns:a14="http://schemas.microsoft.com/office/drawing/2010/main" val="0"/>
+                        </a:ext>
+                      </a:extLst>
+                    </a:blip>
+                    <a:stretch>
+                      <a:fillRect/>
+                    </a:stretch>
+                  </pic:blipFill>
+                  <pic:spPr>
+                    <a:xfrm>
+                      <a:off x="0" y="0"/>
+                      <a:ext cx="2496185" cy="3109595"/>
+                    </a:xfrm>
+                    <a:prstGeom prst="rect">
+                      <a:avLst/>
+                    </a:prstGeom>
+                  </pic:spPr>
+                </pic:pic>
+              </a:graphicData>
+            </a:graphic>
+          </wp:anchor>
+        </w:drawing>
+      </w:r>
+      <w:r>
+        <w:rPr>
+          <w:sz w:val="28"/>
+          <w:szCs w:val="28"/>
+        </w:rPr>
+        <w:br/>
+      </w:r>
+      <w:r>
+        <w:rPr>
+          <w:sz w:val="28"/>
+          <w:szCs w:val="28"/>
+        </w:rPr>
+        <w:t xml:space="preserve">Ein großer Vorteil des ESP32 ist, dass beinahe alle Pins für alle Funktionen verwendet werden können. Lediglich die Pins GPIO </w:t>
+      </w:r>
+      <w:r>
+        <w:rPr>
+          <w:sz w:val="28"/>
+          <w:szCs w:val="28"/>
+        </w:rPr>
+        <w:t xml:space="preserve">34, 35, </w:t>
+      </w:r>
+      <w:r>
+        <w:rPr>
+          <w:sz w:val="28"/>
+          <w:szCs w:val="28"/>
+        </w:rPr>
+        <w:t xml:space="preserve">36 und 39 sind nur als Input verwendbar und die Pins GPIO 6 bis 11 werden intern verwendet und dürfen nicht verwendet werden. Somit bietet der Chip sehr viele Möglichkeiten für Signale oder Kommunikation. Ein verwendetes Kommunikationsprotokoll ist I²C. Es wird sowohl zur Ansteuerung des Displays als auch für die Datenübertragung an eine </w:t>
+      </w:r>
+      <w:r>
+        <w:rPr>
+          <w:sz w:val="28"/>
+          <w:szCs w:val="28"/>
+        </w:rPr>
+        <w:drawing>
+          <wp:anchor distT="0" distB="0" distL="114300" distR="114300" simplePos="0" relativeHeight="251661312" behindDoc="0" locked="0" layoutInCell="1" allowOverlap="1" wp14:anchorId="42C81FDE" wp14:editId="780656B5">
+            <wp:simplePos x="0" y="0"/>
+            <wp:positionH relativeFrom="margin">
+              <wp:posOffset>-635</wp:posOffset>
+            </wp:positionH>
+            <wp:positionV relativeFrom="paragraph">
+              <wp:posOffset>3570342</wp:posOffset>
+            </wp:positionV>
+            <wp:extent cx="2487930" cy="3240405"/>
+            <wp:effectExtent l="0" t="0" r="7620" b="0"/>
+            <wp:wrapSquare wrapText="bothSides"/>
+            <wp:docPr id="210827312" name="Grafik 1"/>
+            <wp:cNvGraphicFramePr>
+              <a:graphicFrameLocks xmlns:a="http://schemas.openxmlformats.org/drawingml/2006/main" noChangeAspect="1"/>
+            </wp:cNvGraphicFramePr>
+            <a:graphic xmlns:a="http://schemas.openxmlformats.org/drawingml/2006/main">
+              <a:graphicData uri="http://schemas.openxmlformats.org/drawingml/2006/picture">
+                <pic:pic xmlns:pic="http://schemas.openxmlformats.org/drawingml/2006/picture">
+                  <pic:nvPicPr>
+                    <pic:cNvPr id="210827312" name=""/>
+                    <pic:cNvPicPr/>
+                  </pic:nvPicPr>
+                  <pic:blipFill>
+                    <a:blip r:embed="rId14" cstate="print">
+                      <a:extLst>
+                        <a:ext uri="{28A0092B-C50C-407E-A947-70E740481C1C}">
+                          <a14:useLocalDpi xmlns:a14="http://schemas.microsoft.com/office/drawing/2010/main" val="0"/>
+                        </a:ext>
+                      </a:extLst>
+                    </a:blip>
+                    <a:stretch>
+                      <a:fillRect/>
+                    </a:stretch>
+                  </pic:blipFill>
+                  <pic:spPr>
+                    <a:xfrm>
+                      <a:off x="0" y="0"/>
+                      <a:ext cx="2487930" cy="3240405"/>
+                    </a:xfrm>
+                    <a:prstGeom prst="rect">
+                      <a:avLst/>
+                    </a:prstGeom>
+                  </pic:spPr>
+                </pic:pic>
+              </a:graphicData>
+            </a:graphic>
+            <wp14:sizeRelH relativeFrom="margin">
+              <wp14:pctWidth>0</wp14:pctWidth>
+            </wp14:sizeRelH>
+            <wp14:sizeRelV relativeFrom="margin">
+              <wp14:pctHeight>0</wp14:pctHeight>
+            </wp14:sizeRelV>
+          </wp:anchor>
+        </w:drawing>
+      </w:r>
+      <w:r>
+        <w:rPr>
+          <w:sz w:val="28"/>
+          <w:szCs w:val="28"/>
+        </w:rPr>
+        <w:t xml:space="preserve">GPIO Port Erweiterung verwendet. </w:t>
+      </w:r>
+      <w:r>
+        <w:rPr>
+          <w:sz w:val="28"/>
+          <w:szCs w:val="28"/>
+        </w:rPr>
+        <w:t xml:space="preserve">I²C ist ein Protokoll, welches mit zwei Signalleitungen auskommt. Für Datenübertragung (SDA) ist hierbei Port GPIO 25 vorgesehen, für das Clock-Signal wird Pin GPIO 33 verwendet. Die Auswahl der Pins beruht dabei auf praktischen Gesichtspunkten, so sollen die Ports physisch möglichst nebeneinander liegen, um das spätere Layout zu vereinfachen. Für I²C müssen zudem Pull-Up Widerstände vorgesehen werden, da es sich bei I²C um </w:t>
+      </w:r>
+      <w:r>
+        <w:drawing>
+          <wp:anchor distT="0" distB="0" distL="114300" distR="114300" simplePos="0" relativeHeight="251663360" behindDoc="0" locked="0" layoutInCell="1" allowOverlap="1" wp14:anchorId="25FD3D2B" wp14:editId="75B48454">
+            <wp:simplePos x="0" y="0"/>
+            <wp:positionH relativeFrom="margin">
+              <wp:align>left</wp:align>
+            </wp:positionH>
+            <wp:positionV relativeFrom="paragraph">
+              <wp:posOffset>6812743</wp:posOffset>
+            </wp:positionV>
+            <wp:extent cx="2487930" cy="273685"/>
+            <wp:effectExtent l="0" t="0" r="7620" b="0"/>
+            <wp:wrapSquare wrapText="bothSides"/>
+            <wp:docPr id="721947347" name="Grafik 1" descr="Ein Bild, das Text, Schrift, Screenshot, Reihe enthält.&#10;&#10;KI-generierte Inhalte können fehlerhaft sein."/>
+            <wp:cNvGraphicFramePr>
+              <a:graphicFrameLocks xmlns:a="http://schemas.openxmlformats.org/drawingml/2006/main" noChangeAspect="1"/>
+            </wp:cNvGraphicFramePr>
+            <a:graphic xmlns:a="http://schemas.openxmlformats.org/drawingml/2006/main">
+              <a:graphicData uri="http://schemas.openxmlformats.org/drawingml/2006/picture">
+                <pic:pic xmlns:pic="http://schemas.openxmlformats.org/drawingml/2006/picture">
+                  <pic:nvPicPr>
+                    <pic:cNvPr id="721947347" name="Grafik 1" descr="Ein Bild, das Text, Schrift, Screenshot, Reihe enthält.&#10;&#10;KI-generierte Inhalte können fehlerhaft sein."/>
+                    <pic:cNvPicPr/>
+                  </pic:nvPicPr>
+                  <pic:blipFill>
+                    <a:blip r:embed="rId15" cstate="print">
+                      <a:extLst>
+                        <a:ext uri="{28A0092B-C50C-407E-A947-70E740481C1C}">
+                          <a14:useLocalDpi xmlns:a14="http://schemas.microsoft.com/office/drawing/2010/main" val="0"/>
+                        </a:ext>
+                      </a:extLst>
+                    </a:blip>
+                    <a:stretch>
+                      <a:fillRect/>
+                    </a:stretch>
+                  </pic:blipFill>
+                  <pic:spPr>
+                    <a:xfrm>
+                      <a:off x="0" y="0"/>
+                      <a:ext cx="2487930" cy="273685"/>
+                    </a:xfrm>
+                    <a:prstGeom prst="rect">
+                      <a:avLst/>
+                    </a:prstGeom>
+                  </pic:spPr>
+                </pic:pic>
+              </a:graphicData>
+            </a:graphic>
+            <wp14:sizeRelH relativeFrom="margin">
+              <wp14:pctWidth>0</wp14:pctWidth>
+            </wp14:sizeRelH>
+            <wp14:sizeRelV relativeFrom="margin">
+              <wp14:pctHeight>0</wp14:pctHeight>
+            </wp14:sizeRelV>
+          </wp:anchor>
+        </w:drawing>
+      </w:r>
+      <w:r>
+        <w:rPr>
+          <w:sz w:val="28"/>
+          <w:szCs w:val="28"/>
+        </w:rPr>
+        <w:t>OpenDrain-System handelt, weswegen die Signale auf einen Stabilen Pegel gezogen werden müssen. Bei Übertragung eines Signals wird die Leitung dann auf Ground Potential gezogen. Bei I²C haben sich 4.7 k</w:t>
+      </w:r>
+      <w:r>
+        <w:rPr>
+          <w:sz w:val="28"/>
+          <w:szCs w:val="28"/>
+        </w:rPr>
+        <w:t>Ω</w:t>
+      </w:r>
+      <w:r>
+        <w:rPr>
+          <w:sz w:val="28"/>
+          <w:szCs w:val="28"/>
+        </w:rPr>
+        <w:t xml:space="preserve"> als Standartwert für die I²C Kommunikation etabliert. </w:t>
+      </w:r>
+      <w:r>
+        <w:rPr>
+          <w:sz w:val="28"/>
+          <w:szCs w:val="28"/>
+        </w:rPr>
+        <w:br/>
+        <w:t xml:space="preserve">Ein weiterer sehr verbreiteter </w:t>
+      </w:r>
+      <w:r>
+        <w:rPr>
+          <w:sz w:val="28"/>
+          <w:szCs w:val="28"/>
+        </w:rPr>
+        <w:t>Standard</w:t>
+      </w:r>
+      <w:r>
+        <w:rPr>
+          <w:sz w:val="28"/>
+          <w:szCs w:val="28"/>
+        </w:rPr>
+        <w:t xml:space="preserve"> zur Kommunikation mit Peripheriegeräten ist SPI. Bei dem aktuellen System werden damit das Display, ein Flashspeicher, sowie der Controller zur Kommunikation auf </w:t>
+      </w:r>
+      <w:r>
+        <w:rPr>
+          <w:sz w:val="28"/>
+          <w:szCs w:val="28"/>
+        </w:rPr>
+        <w:lastRenderedPageBreak/>
+        <w:t>CAN-Bus 2 gesteuert. Anders als I²C benötigt SPI mindestens 4 Leitungen</w:t>
+      </w:r>
+      <w:r>
+        <w:rPr>
+          <w:sz w:val="28"/>
+          <w:szCs w:val="28"/>
+        </w:rPr>
+        <w:t xml:space="preserve">. Dazu gehört auch wieder ein Clock-Signal, welches jeden Teilnehmer synchronisiert. Dazu kommen anders als bei I²C aber zwei Datenleitungen. Hier wird unterschieden zwischen gesendeten und empfangenen Nachrichten. Jeder Teilnehmer besitzt ein Master In, Slave Out-Signal (MISO) und ein Master Out, Slave In-Signal (MOSI) über welches die Teilnehmer miteinander kommunizieren können. Hinzu kommt ein ChipSelect Signal für jeden Teilnehmer, der auf dem Bus Kommunizieren möchte. Über dieses Signal muss immer genau ein Teilnehmer vom Master freigegeben werden, welcher dann kommunizieren kann. Auch hier werden die Pins so ausgewählt, dass das Layout möglichst vereinfacht werden kann. </w:t>
+      </w:r>
+      <w:r>
+        <w:rPr>
+          <w:sz w:val="28"/>
+          <w:szCs w:val="28"/>
+        </w:rPr>
+        <w:t>Eine weitere verbreitete Kommunikationsart, vor allem zur Kommunikation unter Steuergeräten, ist der CAN-Bus. Der Chip besitzt intern einen Controller für Two-Wire Automotive Interface</w:t>
+      </w:r>
+      <w:r>
+        <w:rPr>
+          <w:sz w:val="28"/>
+          <w:szCs w:val="28"/>
+        </w:rPr>
+        <w:t xml:space="preserve"> (TWAI)</w:t>
+      </w:r>
+      <w:r>
+        <w:rPr>
+          <w:sz w:val="28"/>
+          <w:szCs w:val="28"/>
+        </w:rPr>
+        <w:t xml:space="preserve">, welcher in der Lage ist eine CAN-Kommunikation aufzubauen. Dabei werden 2 physische Leitungen für CAN-High und CAN-Low benötigt. </w:t>
+      </w:r>
+      <w:r>
+        <w:rPr>
+          <w:sz w:val="28"/>
+          <w:szCs w:val="28"/>
+        </w:rPr>
+        <w:t xml:space="preserve">Diese werden nicht am Mikrocontroller angeschlossen, weil zur Kommunikation noch ein CAN-Transceiver benötigt wird. Dieser erhält über UART seine Daten und Befehle vom TWAI-Controller, dabei kommunizieren </w:t>
+      </w:r>
+      <w:r>
+        <w:rPr>
+          <w:sz w:val="28"/>
+          <w:szCs w:val="28"/>
+        </w:rPr>
+        <w:t>die</w:t>
+      </w:r>
+      <w:r>
+        <w:rPr>
+          <w:sz w:val="28"/>
+          <w:szCs w:val="28"/>
+        </w:rPr>
+        <w:t xml:space="preserve"> Teilnehmer über </w:t>
+      </w:r>
+      <w:r>
+        <w:rPr>
+          <w:sz w:val="28"/>
+          <w:szCs w:val="28"/>
+        </w:rPr>
+        <w:t xml:space="preserve">zwei Leitungen für erhaltene und gesendet Nachrichten. Daher werden auch zwei Pins am Chip dafür verwendet. Da es sich hierbei um ein asynchrones Protokoll handelt, ist hier kein Clocksignal wie bei SPI oder I²C nötig. </w:t>
+      </w:r>
+      <w:r>
+        <w:rPr>
+          <w:sz w:val="28"/>
+          <w:szCs w:val="28"/>
+        </w:rPr>
+        <w:t xml:space="preserve"> Im vorliegenden System kommuniziert darüber sowohl der RFID-Reader als auch die Datenübertragung mit dem Steuergerät findet über CAN-Kommunikation statt. Da der Mikrocontroller selbst leider keine zwei CAN-Busse unterstützt muss für den zweiten Bus ein externer CAN-Controller vorgesehen werden, dieser überträgt seine Daten via SPI. Der Controller für Bus 2 bietet allerdings eine Interrupt-Funktionalität. Bei Empfang einer Nachricht wird über diesen Pin ein Signal ausgegeben, welches am ESP32 als Interrupt detektiert werden kann. </w:t>
+      </w:r>
+      <w:r>
+        <w:rPr>
+          <w:sz w:val="28"/>
+          <w:szCs w:val="28"/>
+        </w:rPr>
+        <w:br/>
+        <w:t xml:space="preserve">Die Signale U0TXD und U0RXD gehören </w:t>
+      </w:r>
+      <w:r>
+        <w:rPr>
+          <w:sz w:val="28"/>
+          <w:szCs w:val="28"/>
+        </w:rPr>
+        <w:t xml:space="preserve">ebenfalls </w:t>
+      </w:r>
+      <w:r>
+        <w:rPr>
+          <w:sz w:val="28"/>
+          <w:szCs w:val="28"/>
+        </w:rPr>
+        <w:t xml:space="preserve">zu einer UART-Schnittstelle. Diese wird im vorliegenden Beispiel lediglich </w:t>
+      </w:r>
+      <w:r>
+        <w:rPr>
+          <w:sz w:val="28"/>
+          <w:szCs w:val="28"/>
+        </w:rPr>
+        <w:t xml:space="preserve">zur Kommunikation mit einem extern angeschlossenen USB-Gerät verwendet und soll als Schnittstelle zum flashen eines neuen Programms dienen. </w:t>
+      </w:r>
+      <w:r>
+        <w:rPr>
+          <w:sz w:val="28"/>
+          <w:szCs w:val="28"/>
+        </w:rPr>
+        <w:t xml:space="preserve">Auch hier wird mit zwei Leitungen kommuniziert, wobei jeweils zwischen Receive und Transmit unterschieden wird, also eine Signalleitung, zum </w:t>
+      </w:r>
+      <w:r>
+        <w:rPr>
+          <w:sz w:val="28"/>
+          <w:szCs w:val="28"/>
+        </w:rPr>
+        <w:lastRenderedPageBreak/>
+        <w:t xml:space="preserve">Empfangen von Nachrichten und eine zum Senden. Auch hier werden die nebeneinanderliegenden Pins GPIO 22 und 23 genutzt. Die Restlichen Pins werden für die Steuerung des Displays genutzt. Zum einen gibt es einen Pin für die Hintergrundbeleuchtung des Displays. Dafür wird der Pin als Ausgang eines PWM-Generators definiert. Über die Frequenz des Pulsweiten Modulierten Signals wird somit die Helligkeit der Hintergrundbeleuchtung bestimmt. Ein weiterer Pin ist der DC-Pin des Displays. Dieser ist ein standartmäßiger Ausgang für ein Digitalsignal. Dieses Signal wird dafür genutzt, um dem Display mitzuteilen, ob ein Befehl übertragen wird oder ob es gerade Daten zum Darstellen erhält. Die Pins GPIO 26 und 27 werden als Digitaler Ausgang genutzt. Hier werden Signale ausgegeben, welche genutzt werden können, um das Display und den Touch Controller zu resetten. GPIO 34 wird ähnlich wie bei CAN genutzt, um einen Interrupt durch den Touch Controller des Displays auszulösen. Der Pin wird auf High gezogen, wenn </w:t>
+      </w:r>
+      <w:r>
+        <w:rPr>
+          <w:sz w:val="28"/>
+          <w:szCs w:val="28"/>
+        </w:rPr>
+        <w:t xml:space="preserve">der Touch Controller eine Berührung erkennt, und der Pin kann im Chip als Interrupt definiert werden, sodass jede Berührung direkt verarbeitet werden kann. Hierfür wird einer der Pins genutzt, welche nur als Eingang fungieren, da es sich nur um einen Einseitigen Interrupt handelt. Lediglich der Touch Controller darf diesen Pin setzen, niemals der Mikrocontroller, dieser wertet das Signal lediglich aus. Dasselbe gilt auch für den Pin GPIO 35. Über diesen ist der Interrupt-Pin des GPIO-Expanders an den Chip angeschlossen. Dieser erzeugt ein Signal an dem Pin, welcher dann als Interrupt im ESP32 definiert werden kann, sobald sich der Wert an einem der als Input definierten Pins ändert. Somit können auch dort ausgelesene Daten zeitnah vom ESP ausgelesen und verarbeitet werden. </w:t>
+      </w:r>
+      <w:r>
+        <w:rPr>
+          <w:sz w:val="28"/>
+          <w:szCs w:val="28"/>
+        </w:rPr>
+        <w:br/>
+        <w:t xml:space="preserve">Die bereits angesprochene GPIO Port Erweiterung hat dabei die Funktion alle übrigen Funktionalitäten und Pins zur Verfügung zu stellen, welche am Mikrocontroller keinen Platz mehr gefunden haben. Die Port Erweiterung stellt allerdings lediglich GPIO-Funktionalität zur Verfügung und kann keine Sonderfunktionalitäten wie SPI oder I²C bereitstellen. Daher sind die Pins am Chip für die Kommunikation verwendet und die meisten GPIO-Funktionalitäten werden über die Erweiterung erzielt. </w:t>
+      </w:r>
+      <w:r>
+        <w:rPr>
+          <w:sz w:val="28"/>
+          <w:szCs w:val="28"/>
+        </w:rPr>
+        <w:t xml:space="preserve">Zudem wurde darauf geachtet keine Zeitkritischen Signale über die Erweiterung zu realisieren, da hier </w:t>
+      </w:r>
+      <w:proofErr w:type="spellStart"/>
+      <w:r>
+        <w:rPr>
+          <w:sz w:val="28"/>
+          <w:szCs w:val="28"/>
+        </w:rPr>
+        <w:t xml:space="preserve">jedes </w:t>
+      </w:r>
+      <w:proofErr w:type="gramStart"/>
+      <w:r>
+        <w:rPr>
+          <w:sz w:val="28"/>
+          <w:szCs w:val="28"/>
+        </w:rPr>
+        <w:t>mal</w:t>
+      </w:r>
+      <w:proofErr w:type="spellEnd"/>
+      <w:proofErr w:type="gramEnd"/>
+      <w:r>
+        <w:rPr>
+          <w:sz w:val="28"/>
+          <w:szCs w:val="28"/>
+        </w:rPr>
+        <w:t xml:space="preserve"> per I²C erst Daten abgefragt werden müssen, bevor diese am ESP32 verarbeitet werden können, wodurch die Daten deutlich später zur </w:t>
+      </w:r>
+      <w:r>
+        <w:rPr>
+          <w:sz w:val="28"/>
+          <w:szCs w:val="28"/>
+        </w:rPr>
+        <w:lastRenderedPageBreak/>
+        <w:t xml:space="preserve">Verfügung stehen, als wären sie direkt am Chip angeschlossen. </w:t>
+      </w:r>
+      <w:r>
+        <w:rPr>
+          <w:sz w:val="28"/>
+          <w:szCs w:val="28"/>
+        </w:rPr>
+        <w:t xml:space="preserve">Der GPIO-Expander besitzt dabei 2 Register mit jeweils acht Eingängen. Um es übersichtlich zu </w:t>
+      </w:r>
+      <w:r>
+        <w:rPr>
+          <w:sz w:val="28"/>
+          <w:szCs w:val="28"/>
+        </w:rPr>
+        <w:t>halten,</w:t>
+      </w:r>
+      <w:r>
+        <w:rPr>
+          <w:sz w:val="28"/>
+          <w:szCs w:val="28"/>
+        </w:rPr>
+        <w:t xml:space="preserve"> </w:t>
+      </w:r>
+      <w:r>
+        <w:rPr>
+          <w:sz w:val="28"/>
+          <w:szCs w:val="28"/>
+        </w:rPr>
+        <w:t xml:space="preserve">wurde Register A nur für Eingangssignal und Register B nur für Ausgangssignale verwendet. Das hat außerdem den Vorteil, dass das Signal für Interrupts von Port B ignoriert werden kann, da dort keine Eingehenden Signale erwartet werden, wodurch ein Port mehr für andere Funktionalität direkt am Chip erhalten bleibt. So übernimmt der GPIO-Expander zum Beispiel das Auslesen der vom Funkempfänger gesendeten Signale. </w:t>
+      </w:r>
+      <w:r>
+        <w:rPr>
+          <w:sz w:val="28"/>
+          <w:szCs w:val="28"/>
+        </w:rPr>
+        <w:br/>
+      </w:r>
+      <w:r>
+        <w:rPr>
+          <w:sz w:val="28"/>
+          <w:szCs w:val="28"/>
+        </w:rPr>
+        <w:drawing>
+          <wp:inline distT="0" distB="0" distL="0" distR="0" wp14:anchorId="2B46726F" wp14:editId="55256D6E">
+            <wp:extent cx="5760720" cy="3288030"/>
+            <wp:effectExtent l="0" t="0" r="0" b="7620"/>
+            <wp:docPr id="951584357" name="Grafik 1" descr="Ein Bild, das Text, Diagramm, Zahl, Schrift enthält.&#10;&#10;KI-generierte Inhalte können fehlerhaft sein."/>
+            <wp:cNvGraphicFramePr>
+              <a:graphicFrameLocks xmlns:a="http://schemas.openxmlformats.org/drawingml/2006/main" noChangeAspect="1"/>
+            </wp:cNvGraphicFramePr>
+            <a:graphic xmlns:a="http://schemas.openxmlformats.org/drawingml/2006/main">
+              <a:graphicData uri="http://schemas.openxmlformats.org/drawingml/2006/picture">
+                <pic:pic xmlns:pic="http://schemas.openxmlformats.org/drawingml/2006/picture">
+                  <pic:nvPicPr>
+                    <pic:cNvPr id="951584357" name="Grafik 1" descr="Ein Bild, das Text, Diagramm, Zahl, Schrift enthält.&#10;&#10;KI-generierte Inhalte können fehlerhaft sein."/>
+                    <pic:cNvPicPr/>
+                  </pic:nvPicPr>
+                  <pic:blipFill>
+                    <a:blip r:embed="rId16"/>
+                    <a:stretch>
+                      <a:fillRect/>
+                    </a:stretch>
+                  </pic:blipFill>
+                  <pic:spPr>
+                    <a:xfrm>
+                      <a:off x="0" y="0"/>
+                      <a:ext cx="5760720" cy="3288030"/>
+                    </a:xfrm>
+                    <a:prstGeom prst="rect">
+                      <a:avLst/>
+                    </a:prstGeom>
+                  </pic:spPr>
+                </pic:pic>
+              </a:graphicData>
+            </a:graphic>
+          </wp:inline>
+        </w:drawing>
+      </w:r>
+      <w:r>
+        <w:rPr>
+          <w:sz w:val="28"/>
+          <w:szCs w:val="28"/>
+        </w:rPr>
+        <w:br/>
+      </w:r>
+      <w:r>
+        <w:rPr>
+          <w:sz w:val="28"/>
+          <w:szCs w:val="28"/>
+        </w:rPr>
+        <w:t>Dazu gehören neben dem Fehlersignal und der Rückgabe des Lernmodus auch die Empfangenen Signale auf Kanal 2, 3 und 4. Durch die Interrupt Funktionalität des Bauteils</w:t>
+      </w:r>
+      <w:r>
+        <w:rPr>
+          <w:sz w:val="28"/>
+          <w:szCs w:val="28"/>
+        </w:rPr>
+        <w:t xml:space="preserve"> wird der Mikrocontroller benachrichtigt, sobald sich an diesen Werten etwas ändert. Neben den Signalen liest die Porterweiterung auch das LED-Signal aus, welches von der VCU gesendet wird. Da dieses nur noch in seltenen Fällen verwendet werden wird, nämlich wenn ein altes Kart mit einer neuen Platine aufgerüstet werden soll, hat dieses Signal keine hohe Priorität, weshalb die höhere Bearbeitungszeit, bis es am Mikrocontroller ankommt, vernachlässigbar ist.</w:t>
+      </w:r>
+      <w:r>
+        <w:rPr>
+          <w:sz w:val="28"/>
+          <w:szCs w:val="28"/>
+        </w:rPr>
+        <w:t xml:space="preserve"> Gleichzeitig wird über die Erweiterung auch die LED gesteuert. LED_ON ist dabei das Signal, welches den Transistor für die LED-Schaltet. Auch hier fallen minimal längere Verarbeitungszeiten nicht ins Gewicht. Dasselbe gilt für das Signal Activate_Lernmodus. Hierrüber wird der Lernmodus des </w:t>
+      </w:r>
+      <w:r>
+        <w:rPr>
+          <w:sz w:val="28"/>
+          <w:szCs w:val="28"/>
+        </w:rPr>
+        <w:lastRenderedPageBreak/>
+        <w:t>Funkempfängers aktiviert, mit welchem man neue Fernbedienungen einem Funkmodul zuweisen kann. Dieses Signal besteht aus mehreren Impulsen, welche mit Verzögerung gesendet werden, sodass hier genügend Zeit zwischen den Signalen besteht, um ein</w:t>
+      </w:r>
+      <w:r>
+        <w:rPr>
+          <w:sz w:val="28"/>
+          <w:szCs w:val="28"/>
+        </w:rPr>
+        <w:t>en</w:t>
+      </w:r>
+      <w:r>
+        <w:rPr>
+          <w:sz w:val="28"/>
+          <w:szCs w:val="28"/>
+        </w:rPr>
+        <w:t xml:space="preserve"> neuen Impuls über I²C an die Erweiterung zu übermitteln. </w:t>
+      </w:r>
+      <w:r>
+        <w:rPr>
+          <w:sz w:val="28"/>
+          <w:szCs w:val="28"/>
+        </w:rPr>
+        <w:t xml:space="preserve">Zwei weitere Signale, welche über die Port Erweiterung realisiert, werden sind CAN1_S-Mode und CAN2_S-Mode. Über diese Signale wird der Silent Mode für die CAN-Transceiver für CAN1 und CAN2 aktiviert. Dieses Signal eignet sich sehr gut, um über die langsamere Expansion realisiert zu werden, da dieses Signal nur sehr selten verändert wird. Bei den Signale TX_2 und TX_3 handelt es sich wieder um Signale, welche nur zur Kompatibilität mit alten Systemen vorgesehen sind. TX_2 realisiert dabei die Aktivierung des Fahrmodus, wenn ein Signal per Funk </w:t>
+      </w:r>
+      <w:r>
+        <w:rPr>
+          <w:sz w:val="28"/>
+          <w:szCs w:val="28"/>
+        </w:rPr>
+        <w:t>empfangen</w:t>
+      </w:r>
+      <w:r>
+        <w:rPr>
+          <w:sz w:val="28"/>
+          <w:szCs w:val="28"/>
+        </w:rPr>
+        <w:t xml:space="preserve"> wurde, TX_3 sendet eine SOC-Anfrage zur VCU. Diese Signale kommen aber nur bei Karts alter </w:t>
+      </w:r>
+      <w:r>
+        <w:rPr>
+          <w:sz w:val="28"/>
+          <w:szCs w:val="28"/>
+        </w:rPr>
+        <w:t>Generationen</w:t>
+      </w:r>
+      <w:r>
+        <w:rPr>
+          <w:sz w:val="28"/>
+          <w:szCs w:val="28"/>
+        </w:rPr>
+        <w:t xml:space="preserve"> zum </w:t>
+      </w:r>
+      <w:r>
+        <w:rPr>
+          <w:sz w:val="28"/>
+          <w:szCs w:val="28"/>
+        </w:rPr>
+        <w:t>Einsatz</w:t>
+      </w:r>
+      <w:r>
+        <w:rPr>
+          <w:sz w:val="28"/>
+          <w:szCs w:val="28"/>
+        </w:rPr>
+        <w:t>, die keinen CAN-Bus zur Kommunikation zur Option 1 führen</w:t>
+      </w:r>
+      <w:r>
+        <w:rPr>
+          <w:sz w:val="28"/>
+          <w:szCs w:val="28"/>
+        </w:rPr>
+        <w:t xml:space="preserve">, sondern bei denen das Signal noch über eine eigene Signalleitung an die VCU übermittelt wird. Die restlichen beiden Signale sind Steuersignale für einen über SPI gesteuerten RFID-Reader. Diese sind lediglich für testzwecke vorgesehen, um den sehr teuren RFID-Reader, welcher aktuell direkt per CAN angeschlossen ist, zukünftig ersetzen zu können durch ein deutlich günstigeres Bauteil. Deshalb wird hier auch ein Signal wie ein SPI ChipSelect und der Reset für den Controller über den langsamen GPIO-Expander realisiert, obwohl es sich bei Signalen für die SPI-Kommunikation um zeitkritischere Signale handelt. Allerdings werden diese Signale im normalen Betrieb keinerlei Rolle spielen. </w:t>
+      </w:r>
+      <w:proofErr w:type="gramStart"/>
+      <w:r>
+        <w:rPr>
+          <w:sz w:val="28"/>
+          <w:szCs w:val="28"/>
+        </w:rPr>
+        <w:t>Um überhaupt</w:t>
+      </w:r>
+      <w:proofErr w:type="gramEnd"/>
+      <w:r>
+        <w:rPr>
+          <w:sz w:val="28"/>
+          <w:szCs w:val="28"/>
+        </w:rPr>
+        <w:t xml:space="preserve"> Daten übermitteln zu können muss die Adresse des Geräts definiert werden. Das passiert über eine 7 Bit lange Adresse, wobei die letzten Drei Bit über die Eingänge A0 bis A2 definiert werden. Das ist vor allem dann relevant, wenn</w:t>
+      </w:r>
+      <w:r>
+        <w:rPr>
+          <w:sz w:val="28"/>
+          <w:szCs w:val="28"/>
+        </w:rPr>
+        <w:t xml:space="preserve"> in einer Schaltung mehrere GPIO-Port Erweiterungen verbaut werden. Im vorliegenden System gibt es keine Überschneidungsgefahr bei den Adressen, weshalb die letzten Adressbits auf 0 0 0 festgelegt werden, definiert durch das Ground-Potenzial. Die Spannungsversorgung erfolgt auch hier mit 3.3V. Auch hier ist ein Abblockkondensator vorgesehen, um eine stabilere Spannungs-versorgung zu gewährleisten. Der Widerstand vor dem Reset Pin sorgt dafür, dass das lowaktive Signal auf einem definierten Pegel liegt und die Port Erweiterung dauerhaft aktiv ist</w:t>
+      </w:r>
+      <w:r>
+        <w:rPr>
+          <w:sz w:val="28"/>
+          <w:szCs w:val="28"/>
+        </w:rPr>
+        <w:t>,</w:t>
+      </w:r>
+      <w:r>
+        <w:rPr>
+          <w:sz w:val="28"/>
+          <w:szCs w:val="28"/>
+        </w:rPr>
+        <w:t xml:space="preserve"> ohne ungewollt zurückgesetzt zu werden.</w:t>
+      </w:r>
+      <w:r>
+        <w:rPr>
+          <w:sz w:val="28"/>
+          <w:szCs w:val="28"/>
+        </w:rPr>
+        <w:br/>
+      </w:r>
+      <w:r>
+        <w:rPr>
+          <w:sz w:val="32"/>
+          <w:szCs w:val="32"/>
+          <w:u w:val="single"/>
+        </w:rPr>
+        <w:lastRenderedPageBreak/>
+        <w:t>Funkempfänger</w:t>
+      </w:r>
+      <w:r>
+        <w:rPr>
+          <w:sz w:val="28"/>
+          <w:szCs w:val="28"/>
+        </w:rPr>
+        <w:br/>
+      </w:r>
+      <w:r>
+        <w:rPr>
+          <w:sz w:val="28"/>
+          <w:szCs w:val="28"/>
+        </w:rPr>
+        <w:br/>
+      </w:r>
+    </w:p>
+    <w:p/>
+    <w:p>
+      <w:pPr>
         <w:pStyle w:val="berschrift2"/>
         <w:numPr>
           <w:ilvl w:val="1"/>
@@ -5552,6 +6862,9 @@
           <w:szCs w:val="40"/>
         </w:rPr>
       </w:pPr>
+      <w:r>
+        <w:t xml:space="preserve"> </w:t>
+      </w:r>
       <w:r>
         <w:br w:type="page"/>
       </w:r>
@@ -6803,7 +8116,6 @@
   <w:style w:type="character" w:default="1" w:styleId="Absatz-Standardschriftart">
     <w:name w:val="Default Paragraph Font"/>
     <w:uiPriority w:val="1"/>
-    <w:semiHidden/>
     <w:unhideWhenUsed/>
   </w:style>
   <w:style w:type="table" w:default="1" w:styleId="NormaleTabelle">

</xml_diff>

<commit_message>
Platine korrigeiert, 5V DCDC getauscht, 3.3V Display Versorgung entfernt. Bauteile neu angeordnet, USB 5V auf 5V Supply geführt
</commit_message>
<xml_diff>
--- a/Bachelorarbeit Dokument.docx
+++ b/Bachelorarbeit Dokument.docx
@@ -1522,19 +1522,7 @@
               <w:rPr>
                 <w:rStyle w:val="Hyperlink"/>
               </w:rPr>
-              <w:t>PCB</w:t>
-            </w:r>
-            <w:r>
-              <w:rPr>
-                <w:rStyle w:val="Hyperlink"/>
-              </w:rPr>
-              <w:t>-</w:t>
-            </w:r>
-            <w:r>
-              <w:rPr>
-                <w:rStyle w:val="Hyperlink"/>
-              </w:rPr>
-              <w:t>Layout</w:t>
+              <w:t>PCB-Layout</w:t>
             </w:r>
             <w:r>
               <w:rPr>
@@ -2662,6 +2650,9 @@
         </w:rPr>
       </w:pPr>
       <w:r>
+        <w:rPr>
+          <w:noProof/>
+        </w:rPr>
         <w:lastRenderedPageBreak/>
         <mc:AlternateContent>
           <mc:Choice Requires="wps">
@@ -2776,6 +2767,7 @@
       </w:r>
       <w:r>
         <w:rPr>
+          <w:noProof/>
           <w:sz w:val="28"/>
           <w:szCs w:val="28"/>
         </w:rPr>
@@ -4937,6 +4929,7 @@
       </w:r>
       <w:r>
         <w:rPr>
+          <w:noProof/>
           <w:sz w:val="28"/>
           <w:szCs w:val="28"/>
         </w:rPr>
@@ -5036,6 +5029,7 @@
       </w:pPr>
       <w:r>
         <w:rPr>
+          <w:noProof/>
           <w:sz w:val="28"/>
           <w:szCs w:val="28"/>
         </w:rPr>
@@ -5389,6 +5383,7 @@
       </w:pPr>
       <w:r>
         <w:rPr>
+          <w:noProof/>
           <w:sz w:val="28"/>
           <w:szCs w:val="28"/>
         </w:rPr>
@@ -5529,6 +5524,9 @@
     </w:p>
     <w:p>
       <w:r>
+        <w:rPr>
+          <w:noProof/>
+        </w:rPr>
         <w:drawing>
           <wp:inline distT="0" distB="0" distL="0" distR="0" wp14:anchorId="25383A4A" wp14:editId="02416715">
             <wp:extent cx="5696243" cy="2902099"/>
@@ -5642,6 +5640,9 @@
         <w:t xml:space="preserve">Der Schaltungsaufbau ist dabei so organisiert, dass jede Einzelschaltung in einem eigenen Schaltplan realisiert ist und ein Masterblatt diese Systeme alle miteinander verbindet. Dabei wird jede Schaltung einzeln betrachtet und erläutert.  </w:t>
       </w:r>
       <w:r>
+        <w:rPr>
+          <w:noProof/>
+        </w:rPr>
         <w:drawing>
           <wp:inline distT="0" distB="0" distL="0" distR="0" wp14:anchorId="45E7595E" wp14:editId="7BEDF1E3">
             <wp:extent cx="5760720" cy="3199765"/>
@@ -6008,6 +6009,7 @@
       </w:r>
       <w:r>
         <w:rPr>
+          <w:noProof/>
           <w:sz w:val="28"/>
           <w:szCs w:val="28"/>
         </w:rPr>
@@ -6092,11 +6094,12 @@
       </w:r>
       <w:r>
         <w:rPr>
+          <w:noProof/>
           <w:sz w:val="28"/>
           <w:szCs w:val="28"/>
         </w:rPr>
         <w:drawing>
-          <wp:anchor distT="0" distB="0" distL="114300" distR="114300" simplePos="0" relativeHeight="251662336" behindDoc="0" locked="0" layoutInCell="1" allowOverlap="1" wp14:anchorId="5D7575A9" wp14:editId="65CFF2B8">
+          <wp:anchor distT="0" distB="0" distL="114300" distR="114300" simplePos="0" relativeHeight="251662336" behindDoc="0" locked="0" layoutInCell="1" allowOverlap="1" wp14:anchorId="5D7575A9" wp14:editId="2B940128">
             <wp:simplePos x="0" y="0"/>
             <wp:positionH relativeFrom="margin">
               <wp:align>left</wp:align>
@@ -6175,11 +6178,12 @@
       </w:r>
       <w:r>
         <w:rPr>
+          <w:noProof/>
           <w:sz w:val="28"/>
           <w:szCs w:val="28"/>
         </w:rPr>
         <w:drawing>
-          <wp:anchor distT="0" distB="0" distL="114300" distR="114300" simplePos="0" relativeHeight="251661312" behindDoc="0" locked="0" layoutInCell="1" allowOverlap="1" wp14:anchorId="42C81FDE" wp14:editId="659A26D0">
+          <wp:anchor distT="0" distB="0" distL="114300" distR="114300" simplePos="0" relativeHeight="251661312" behindDoc="0" locked="0" layoutInCell="1" allowOverlap="1" wp14:anchorId="42C81FDE" wp14:editId="76E43361">
             <wp:simplePos x="0" y="0"/>
             <wp:positionH relativeFrom="margin">
               <wp:posOffset>-635</wp:posOffset>
@@ -6249,8 +6253,11 @@
         <w:t xml:space="preserve">I²C ist ein Protokoll, welches mit zwei Signalleitungen auskommt. Für Datenübertragung (SDA) ist hierbei Port GPIO 25 vorgesehen, für das Clock-Signal wird Pin GPIO 33 verwendet. Die Auswahl der Pins beruht dabei auf praktischen Gesichtspunkten, so sollen die Ports physisch möglichst nebeneinander liegen, um das spätere Layout zu vereinfachen. Für I²C müssen zudem Pull-Up Widerstände vorgesehen werden, da es sich bei I²C um </w:t>
       </w:r>
       <w:r>
+        <w:rPr>
+          <w:noProof/>
+        </w:rPr>
         <w:drawing>
-          <wp:anchor distT="0" distB="0" distL="114300" distR="114300" simplePos="0" relativeHeight="251663360" behindDoc="0" locked="0" layoutInCell="1" allowOverlap="1" wp14:anchorId="25FD3D2B" wp14:editId="19DD9B43">
+          <wp:anchor distT="0" distB="0" distL="114300" distR="114300" simplePos="0" relativeHeight="251663360" behindDoc="0" locked="0" layoutInCell="1" allowOverlap="1" wp14:anchorId="25FD3D2B" wp14:editId="05004859">
             <wp:simplePos x="0" y="0"/>
             <wp:positionH relativeFrom="margin">
               <wp:align>left</wp:align>
@@ -6573,6 +6580,7 @@
       </w:r>
       <w:r>
         <w:rPr>
+          <w:noProof/>
           <w:sz w:val="28"/>
           <w:szCs w:val="28"/>
         </w:rPr>
@@ -6817,6 +6825,7 @@
       </w:r>
       <w:r>
         <w:rPr>
+          <w:noProof/>
           <w:sz w:val="28"/>
           <w:szCs w:val="28"/>
         </w:rPr>
@@ -7784,6 +7793,7 @@
       </w:r>
       <w:r>
         <w:rPr>
+          <w:noProof/>
           <w:sz w:val="28"/>
           <w:szCs w:val="28"/>
         </w:rPr>
@@ -10120,6 +10130,9 @@
         </w:rPr>
       </w:pPr>
       <w:r>
+        <w:rPr>
+          <w:noProof/>
+        </w:rPr>
         <w:drawing>
           <wp:anchor distT="0" distB="0" distL="114300" distR="114300" simplePos="0" relativeHeight="251667456" behindDoc="0" locked="0" layoutInCell="1" allowOverlap="1" wp14:anchorId="5E88D5FA" wp14:editId="10D65158">
             <wp:simplePos x="0" y="0"/>
@@ -11290,6 +11303,7 @@
       <w:r>
         <w:rPr>
           <w:rFonts w:eastAsiaTheme="minorEastAsia"/>
+          <w:noProof/>
           <w:sz w:val="28"/>
           <w:szCs w:val="28"/>
         </w:rPr>
@@ -11624,6 +11638,7 @@
       <w:r>
         <w:rPr>
           <w:rFonts w:eastAsiaTheme="minorEastAsia"/>
+          <w:noProof/>
           <w:sz w:val="28"/>
           <w:szCs w:val="28"/>
         </w:rPr>
@@ -11901,6 +11916,7 @@
       <w:r>
         <w:rPr>
           <w:rFonts w:eastAsiaTheme="minorEastAsia"/>
+          <w:noProof/>
           <w:sz w:val="28"/>
           <w:szCs w:val="28"/>
         </w:rPr>
@@ -12070,6 +12086,7 @@
       <w:r>
         <w:rPr>
           <w:rFonts w:eastAsiaTheme="minorEastAsia"/>
+          <w:noProof/>
           <w:sz w:val="28"/>
           <w:szCs w:val="28"/>
         </w:rPr>
@@ -12245,6 +12262,7 @@
       <w:r>
         <w:rPr>
           <w:rFonts w:eastAsiaTheme="minorEastAsia"/>
+          <w:noProof/>
           <w:sz w:val="28"/>
           <w:szCs w:val="28"/>
         </w:rPr>
@@ -13428,6 +13446,7 @@
       <w:r>
         <w:rPr>
           <w:rFonts w:eastAsiaTheme="minorEastAsia"/>
+          <w:noProof/>
           <w:sz w:val="28"/>
           <w:szCs w:val="28"/>
         </w:rPr>
@@ -13499,31 +13518,7 @@
           <w:szCs w:val="28"/>
         </w:rPr>
         <w:lastRenderedPageBreak/>
-        <w:t xml:space="preserve">werden soll. Zusätzlich zu den Pins für die SPI-Kommunikation besitzt der Chip noch zwei weitere externe Steuersignale. Eines davon ist Pin 7 für die HOLD-Funktionalität. </w:t>
-      </w:r>
-      <w:r>
-        <w:rPr>
-          <w:rFonts w:eastAsiaTheme="minorEastAsia"/>
-          <w:sz w:val="28"/>
-          <w:szCs w:val="28"/>
-        </w:rPr>
-        <w:t>Der HOLD-Pin ermöglicht es, das Gerät anzuhalten, während es aktiv ausgewählt ist. Wenn HOLD auf Low gesetzt wird,</w:t>
-      </w:r>
-      <w:r>
-        <w:rPr>
-          <w:rFonts w:eastAsiaTheme="minorEastAsia"/>
-          <w:sz w:val="28"/>
-          <w:szCs w:val="28"/>
-        </w:rPr>
-        <w:t xml:space="preserve"> </w:t>
-      </w:r>
-      <w:r>
-        <w:rPr>
-          <w:rFonts w:eastAsiaTheme="minorEastAsia"/>
-          <w:sz w:val="28"/>
-          <w:szCs w:val="28"/>
-        </w:rPr>
-        <w:t xml:space="preserve">während </w:t>
+        <w:t xml:space="preserve">werden soll. Zusätzlich zu den Pins für die SPI-Kommunikation besitzt der Chip noch zwei weitere externe Steuersignale. Eines davon ist Pin 7 für die HOLD-Funktionalität. Der HOLD-Pin ermöglicht es, das Gerät anzuhalten, während es aktiv ausgewählt ist. Wenn HOLD auf Low gesetzt wird, während </w:t>
       </w:r>
       <w:r>
         <w:rPr>
@@ -14449,27 +14444,7 @@
           <w:sz w:val="28"/>
           <w:szCs w:val="28"/>
         </w:rPr>
-        <w:t xml:space="preserve">Bauteil </w:t>
-      </w:r>
-      <w:r>
-        <w:rPr>
-          <w:rFonts w:eastAsiaTheme="minorEastAsia"/>
-          <w:b/>
-          <w:bCs/>
-          <w:sz w:val="28"/>
-          <w:szCs w:val="28"/>
-        </w:rPr>
-        <w:t>P7803-500</w:t>
-      </w:r>
-      <w:r>
-        <w:rPr>
-          <w:rFonts w:eastAsiaTheme="minorEastAsia"/>
-          <w:b/>
-          <w:bCs/>
-          <w:sz w:val="28"/>
-          <w:szCs w:val="28"/>
-        </w:rPr>
-        <w:t>:</w:t>
+        <w:t>Bauteil P7803-500:</w:t>
       </w:r>
     </w:p>
     <w:p>
@@ -15209,6 +15184,9 @@
             <m:t>= 3.3V*0.515A=1.7W</m:t>
           </m:r>
           <m:r>
+            <m:rPr>
+              <m:sty m:val="p"/>
+            </m:rPr>
             <w:rPr>
               <w:rFonts w:ascii="Cambria Math" w:eastAsiaTheme="minorEastAsia" w:hAnsi="Cambria Math"/>
               <w:sz w:val="28"/>
@@ -15363,6 +15341,9 @@
             <m:t>=1.83W</m:t>
           </m:r>
           <m:r>
+            <m:rPr>
+              <m:sty m:val="p"/>
+            </m:rPr>
             <w:rPr>
               <w:rFonts w:ascii="Cambria Math" w:eastAsiaTheme="minorEastAsia" w:hAnsi="Cambria Math"/>
               <w:sz w:val="28"/>
@@ -15541,6 +15522,9 @@
             <m:t>=365mA</m:t>
           </m:r>
           <m:r>
+            <m:rPr>
+              <m:sty m:val="p"/>
+            </m:rPr>
             <w:rPr>
               <w:rFonts w:eastAsiaTheme="minorEastAsia"/>
               <w:sz w:val="28"/>
@@ -16168,23 +16152,13 @@
         </w:rPr>
         <w:t xml:space="preserve"> </w:t>
       </w:r>
-      <w:proofErr w:type="gramStart"/>
-      <w:r>
-        <w:rPr>
-          <w:rFonts w:eastAsiaTheme="minorEastAsia"/>
-          <w:sz w:val="28"/>
-          <w:szCs w:val="28"/>
-        </w:rPr>
-        <w:t>Hier</w:t>
-      </w:r>
-      <w:proofErr w:type="gramEnd"/>
-      <w:r>
-        <w:rPr>
-          <w:rFonts w:eastAsiaTheme="minorEastAsia"/>
-          <w:sz w:val="28"/>
-          <w:szCs w:val="28"/>
-        </w:rPr>
-        <w:t xml:space="preserve"> kann man Zusätzlich noch erkennen, warum die Wahl für den 5</w:t>
+      <w:r>
+        <w:rPr>
+          <w:rFonts w:eastAsiaTheme="minorEastAsia"/>
+          <w:sz w:val="28"/>
+          <w:szCs w:val="28"/>
+        </w:rPr>
+        <w:t>Hier kann man Zusätzlich noch erkennen, warum die Wahl für den 5</w:t>
       </w:r>
       <w:r>
         <w:rPr>
@@ -16685,6 +16659,9 @@
             <m:t>=63.5mA</m:t>
           </m:r>
           <m:r>
+            <m:rPr>
+              <m:sty m:val="p"/>
+            </m:rPr>
             <w:rPr>
               <w:rFonts w:ascii="Cambria Math" w:eastAsiaTheme="minorEastAsia" w:hAnsi="Cambria Math"/>
               <w:sz w:val="28"/>
@@ -16964,15 +16941,7 @@
                       <w:sz w:val="28"/>
                       <w:szCs w:val="28"/>
                     </w:rPr>
-                    <m:t>6</m:t>
-                  </m:r>
-                  <m:r>
-                    <w:rPr>
-                      <w:rFonts w:ascii="Cambria Math" w:eastAsiaTheme="minorEastAsia" w:hAnsi="Cambria Math"/>
-                      <w:sz w:val="28"/>
-                      <w:szCs w:val="28"/>
-                    </w:rPr>
-                    <m:t>W</m:t>
+                    <m:t>6W</m:t>
                   </m:r>
                 </m:num>
                 <m:den>
@@ -16982,23 +16951,7 @@
                       <w:sz w:val="28"/>
                       <w:szCs w:val="28"/>
                     </w:rPr>
-                    <m:t>8</m:t>
-                  </m:r>
-                  <m:r>
-                    <w:rPr>
-                      <w:rFonts w:ascii="Cambria Math" w:eastAsiaTheme="minorEastAsia" w:hAnsi="Cambria Math"/>
-                      <w:sz w:val="28"/>
-                      <w:szCs w:val="28"/>
-                    </w:rPr>
-                    <m:t>7</m:t>
-                  </m:r>
-                  <m:r>
-                    <w:rPr>
-                      <w:rFonts w:ascii="Cambria Math" w:eastAsiaTheme="minorEastAsia" w:hAnsi="Cambria Math"/>
-                      <w:sz w:val="28"/>
-                      <w:szCs w:val="28"/>
-                    </w:rPr>
-                    <m:t>%</m:t>
+                    <m:t>87%</m:t>
                   </m:r>
                 </m:den>
               </m:f>
@@ -17020,25 +16973,12 @@
               <w:sz w:val="28"/>
               <w:szCs w:val="28"/>
             </w:rPr>
-            <m:t>=</m:t>
+            <m:t>=143.6mA</m:t>
           </m:r>
           <m:r>
-            <w:rPr>
-              <w:rFonts w:ascii="Cambria Math" w:eastAsiaTheme="minorEastAsia" w:hAnsi="Cambria Math"/>
-              <w:sz w:val="28"/>
-              <w:szCs w:val="28"/>
-            </w:rPr>
-            <m:t>143.6</m:t>
-          </m:r>
-          <m:r>
-            <w:rPr>
-              <w:rFonts w:ascii="Cambria Math" w:eastAsiaTheme="minorEastAsia" w:hAnsi="Cambria Math"/>
-              <w:sz w:val="28"/>
-              <w:szCs w:val="28"/>
-            </w:rPr>
-            <m:t>mA</m:t>
-          </m:r>
-          <m:r>
+            <m:rPr>
+              <m:sty m:val="p"/>
+            </m:rPr>
             <w:rPr>
               <w:rFonts w:ascii="Cambria Math" w:eastAsiaTheme="minorEastAsia" w:hAnsi="Cambria Math"/>
               <w:sz w:val="28"/>
@@ -17199,6 +17139,7 @@
       <w:r>
         <w:rPr>
           <w:rFonts w:eastAsiaTheme="minorEastAsia"/>
+          <w:noProof/>
           <w:sz w:val="28"/>
           <w:szCs w:val="28"/>
         </w:rPr>
@@ -17504,23 +17445,7 @@
               <w:sz w:val="28"/>
               <w:szCs w:val="28"/>
             </w:rPr>
-            <m:t>=</m:t>
-          </m:r>
-          <m:r>
-            <w:rPr>
-              <w:rFonts w:ascii="Cambria Math" w:eastAsiaTheme="minorEastAsia" w:hAnsi="Cambria Math"/>
-              <w:sz w:val="28"/>
-              <w:szCs w:val="28"/>
-            </w:rPr>
-            <m:t>1.96k</m:t>
-          </m:r>
-          <m:r>
-            <w:rPr>
-              <w:rFonts w:ascii="Cambria Math" w:eastAsiaTheme="minorEastAsia" w:hAnsi="Cambria Math"/>
-              <w:sz w:val="28"/>
-              <w:szCs w:val="28"/>
-            </w:rPr>
-            <m:t>Ω</m:t>
+            <m:t>=1.96kΩ</m:t>
           </m:r>
         </m:oMath>
       </m:oMathPara>
@@ -17704,15 +17629,7 @@
                   <w:sz w:val="28"/>
                   <w:szCs w:val="28"/>
                 </w:rPr>
-                <m:t>U</m:t>
-              </m:r>
-              <m:r>
-                <w:rPr>
-                  <w:rFonts w:ascii="Cambria Math" w:eastAsiaTheme="minorEastAsia" w:hAnsi="Cambria Math"/>
-                  <w:sz w:val="28"/>
-                  <w:szCs w:val="28"/>
-                </w:rPr>
-                <m:t>-</m:t>
+                <m:t>U-</m:t>
               </m:r>
               <m:sSub>
                 <m:sSubPr>
@@ -17808,31 +17725,7 @@
                   <w:sz w:val="28"/>
                   <w:szCs w:val="28"/>
                 </w:rPr>
-                <m:t>5</m:t>
-              </m:r>
-              <m:r>
-                <w:rPr>
-                  <w:rFonts w:ascii="Cambria Math" w:eastAsiaTheme="minorEastAsia" w:hAnsi="Cambria Math"/>
-                  <w:sz w:val="28"/>
-                  <w:szCs w:val="28"/>
-                </w:rPr>
-                <m:t>V</m:t>
-              </m:r>
-              <m:r>
-                <w:rPr>
-                  <w:rFonts w:ascii="Cambria Math" w:eastAsiaTheme="minorEastAsia" w:hAnsi="Cambria Math"/>
-                  <w:sz w:val="28"/>
-                  <w:szCs w:val="28"/>
-                </w:rPr>
-                <m:t>-2.2</m:t>
-              </m:r>
-              <m:r>
-                <w:rPr>
-                  <w:rFonts w:ascii="Cambria Math" w:eastAsiaTheme="minorEastAsia" w:hAnsi="Cambria Math"/>
-                  <w:sz w:val="28"/>
-                  <w:szCs w:val="28"/>
-                </w:rPr>
-                <m:t>V</m:t>
+                <m:t>5V-2.2V</m:t>
               </m:r>
             </m:num>
             <m:den>
@@ -17842,15 +17735,7 @@
                   <w:sz w:val="28"/>
                   <w:szCs w:val="28"/>
                 </w:rPr>
-                <m:t>5</m:t>
-              </m:r>
-              <m:r>
-                <w:rPr>
-                  <w:rFonts w:ascii="Cambria Math" w:eastAsiaTheme="minorEastAsia" w:hAnsi="Cambria Math"/>
-                  <w:sz w:val="28"/>
-                  <w:szCs w:val="28"/>
-                </w:rPr>
-                <m:t>mA</m:t>
+                <m:t>5mA</m:t>
               </m:r>
             </m:den>
           </m:f>
@@ -17880,15 +17765,7 @@
                   <w:sz w:val="28"/>
                   <w:szCs w:val="28"/>
                 </w:rPr>
-                <m:t>2.8</m:t>
-              </m:r>
-              <m:r>
-                <w:rPr>
-                  <w:rFonts w:ascii="Cambria Math" w:eastAsiaTheme="minorEastAsia" w:hAnsi="Cambria Math"/>
-                  <w:sz w:val="28"/>
-                  <w:szCs w:val="28"/>
-                </w:rPr>
-                <m:t>V</m:t>
+                <m:t>2.8V</m:t>
               </m:r>
             </m:num>
             <m:den>
@@ -17898,15 +17775,7 @@
                   <w:sz w:val="28"/>
                   <w:szCs w:val="28"/>
                 </w:rPr>
-                <m:t>5</m:t>
-              </m:r>
-              <m:r>
-                <w:rPr>
-                  <w:rFonts w:ascii="Cambria Math" w:eastAsiaTheme="minorEastAsia" w:hAnsi="Cambria Math"/>
-                  <w:sz w:val="28"/>
-                  <w:szCs w:val="28"/>
-                </w:rPr>
-                <m:t>mA</m:t>
+                <m:t>5mA</m:t>
               </m:r>
             </m:den>
           </m:f>
@@ -17916,25 +17785,12 @@
               <w:sz w:val="28"/>
               <w:szCs w:val="28"/>
             </w:rPr>
-            <m:t>=</m:t>
+            <m:t>=560Ω</m:t>
           </m:r>
           <m:r>
-            <w:rPr>
-              <w:rFonts w:ascii="Cambria Math" w:eastAsiaTheme="minorEastAsia" w:hAnsi="Cambria Math"/>
-              <w:sz w:val="28"/>
-              <w:szCs w:val="28"/>
-            </w:rPr>
-            <m:t>560</m:t>
-          </m:r>
-          <m:r>
-            <w:rPr>
-              <w:rFonts w:ascii="Cambria Math" w:eastAsiaTheme="minorEastAsia" w:hAnsi="Cambria Math"/>
-              <w:sz w:val="28"/>
-              <w:szCs w:val="28"/>
-            </w:rPr>
-            <m:t>Ω</m:t>
-          </m:r>
-          <m:r>
+            <m:rPr>
+              <m:sty m:val="p"/>
+            </m:rPr>
             <w:rPr>
               <w:rFonts w:eastAsiaTheme="minorEastAsia"/>
               <w:sz w:val="28"/>
@@ -18019,6 +17875,7 @@
       <w:r>
         <w:rPr>
           <w:rFonts w:eastAsiaTheme="minorEastAsia"/>
+          <w:noProof/>
           <w:sz w:val="28"/>
           <w:szCs w:val="28"/>
         </w:rPr>
@@ -18207,6 +18064,9 @@
             <m:t>)</m:t>
           </m:r>
           <m:r>
+            <m:rPr>
+              <m:sty m:val="p"/>
+            </m:rPr>
             <w:rPr>
               <w:rFonts w:eastAsiaTheme="minorEastAsia"/>
               <w:sz w:val="28"/>
@@ -18439,6 +18299,9 @@
             </m:sub>
           </m:sSub>
           <m:r>
+            <m:rPr>
+              <m:sty m:val="p"/>
+            </m:rPr>
             <w:rPr>
               <w:rFonts w:ascii="Cambria Math" w:eastAsiaTheme="minorEastAsia" w:hAnsi="Cambria Math"/>
               <w:sz w:val="28"/>
@@ -18518,15 +18381,7 @@
                       <w:sz w:val="28"/>
                       <w:szCs w:val="28"/>
                     </w:rPr>
-                    <m:t>3.3</m:t>
-                  </m:r>
-                  <m:r>
-                    <w:rPr>
-                      <w:rFonts w:ascii="Cambria Math" w:eastAsiaTheme="minorEastAsia" w:hAnsi="Cambria Math"/>
-                      <w:sz w:val="28"/>
-                      <w:szCs w:val="28"/>
-                    </w:rPr>
-                    <m:t>V</m:t>
+                    <m:t>3.3V</m:t>
                   </m:r>
                 </m:num>
                 <m:den>
@@ -18631,6 +18486,9 @@
             </m:sub>
           </m:sSub>
           <m:r>
+            <m:rPr>
+              <m:sty m:val="p"/>
+            </m:rPr>
             <w:rPr>
               <w:rFonts w:eastAsiaTheme="minorEastAsia"/>
               <w:sz w:val="28"/>
@@ -18687,23 +18545,7 @@
             <w:sz w:val="28"/>
             <w:szCs w:val="28"/>
           </w:rPr>
-          <m:t>=680k</m:t>
-        </m:r>
-        <m:r>
-          <w:rPr>
-            <w:rFonts w:ascii="Cambria Math" w:eastAsiaTheme="minorEastAsia" w:hAnsi="Cambria Math"/>
-            <w:sz w:val="28"/>
-            <w:szCs w:val="28"/>
-          </w:rPr>
-          <m:t>Ω</m:t>
-        </m:r>
-        <m:r>
-          <w:rPr>
-            <w:rFonts w:ascii="Cambria Math" w:eastAsiaTheme="minorEastAsia" w:hAnsi="Cambria Math"/>
-            <w:sz w:val="28"/>
-            <w:szCs w:val="28"/>
-          </w:rPr>
-          <m:t xml:space="preserve"> </m:t>
+          <m:t xml:space="preserve">=680kΩ </m:t>
         </m:r>
       </m:oMath>
       <w:r>
@@ -18753,15 +18595,7 @@
             <w:sz w:val="28"/>
             <w:szCs w:val="28"/>
           </w:rPr>
-          <m:t>=150k</m:t>
-        </m:r>
-        <m:r>
-          <w:rPr>
-            <w:rFonts w:ascii="Cambria Math" w:eastAsiaTheme="minorEastAsia" w:hAnsi="Cambria Math"/>
-            <w:sz w:val="28"/>
-            <w:szCs w:val="28"/>
-          </w:rPr>
-          <m:t>Ω</m:t>
+          <m:t>=150kΩ</m:t>
         </m:r>
       </m:oMath>
       <w:r>
@@ -18850,15 +18684,7 @@
                   <w:sz w:val="28"/>
                   <w:szCs w:val="28"/>
                 </w:rPr>
-                <m:t>U</m:t>
-              </m:r>
-              <m:r>
-                <w:rPr>
-                  <w:rFonts w:ascii="Cambria Math" w:eastAsiaTheme="minorEastAsia" w:hAnsi="Cambria Math"/>
-                  <w:sz w:val="28"/>
-                  <w:szCs w:val="28"/>
-                </w:rPr>
-                <m:t>-</m:t>
+                <m:t>U-</m:t>
               </m:r>
               <m:sSub>
                 <m:sSubPr>
@@ -18954,31 +18780,7 @@
                   <w:sz w:val="28"/>
                   <w:szCs w:val="28"/>
                 </w:rPr>
-                <m:t>3.3</m:t>
-              </m:r>
-              <m:r>
-                <w:rPr>
-                  <w:rFonts w:ascii="Cambria Math" w:eastAsiaTheme="minorEastAsia" w:hAnsi="Cambria Math"/>
-                  <w:sz w:val="28"/>
-                  <w:szCs w:val="28"/>
-                </w:rPr>
-                <m:t>V</m:t>
-              </m:r>
-              <m:r>
-                <w:rPr>
-                  <w:rFonts w:ascii="Cambria Math" w:eastAsiaTheme="minorEastAsia" w:hAnsi="Cambria Math"/>
-                  <w:sz w:val="28"/>
-                  <w:szCs w:val="28"/>
-                </w:rPr>
-                <m:t>-2.2</m:t>
-              </m:r>
-              <m:r>
-                <w:rPr>
-                  <w:rFonts w:ascii="Cambria Math" w:eastAsiaTheme="minorEastAsia" w:hAnsi="Cambria Math"/>
-                  <w:sz w:val="28"/>
-                  <w:szCs w:val="28"/>
-                </w:rPr>
-                <m:t>V</m:t>
+                <m:t>3.3V-2.2V</m:t>
               </m:r>
             </m:num>
             <m:den>
@@ -18988,15 +18790,7 @@
                   <w:sz w:val="28"/>
                   <w:szCs w:val="28"/>
                 </w:rPr>
-                <m:t>5</m:t>
-              </m:r>
-              <m:r>
-                <w:rPr>
-                  <w:rFonts w:ascii="Cambria Math" w:eastAsiaTheme="minorEastAsia" w:hAnsi="Cambria Math"/>
-                  <w:sz w:val="28"/>
-                  <w:szCs w:val="28"/>
-                </w:rPr>
-                <m:t>mA</m:t>
+                <m:t>5mA</m:t>
               </m:r>
             </m:den>
           </m:f>
@@ -19026,15 +18820,7 @@
                   <w:sz w:val="28"/>
                   <w:szCs w:val="28"/>
                 </w:rPr>
-                <m:t>1.1</m:t>
-              </m:r>
-              <m:r>
-                <w:rPr>
-                  <w:rFonts w:ascii="Cambria Math" w:eastAsiaTheme="minorEastAsia" w:hAnsi="Cambria Math"/>
-                  <w:sz w:val="28"/>
-                  <w:szCs w:val="28"/>
-                </w:rPr>
-                <m:t>V</m:t>
+                <m:t>1.1V</m:t>
               </m:r>
             </m:num>
             <m:den>
@@ -19044,15 +18830,7 @@
                   <w:sz w:val="28"/>
                   <w:szCs w:val="28"/>
                 </w:rPr>
-                <m:t>5</m:t>
-              </m:r>
-              <m:r>
-                <w:rPr>
-                  <w:rFonts w:ascii="Cambria Math" w:eastAsiaTheme="minorEastAsia" w:hAnsi="Cambria Math"/>
-                  <w:sz w:val="28"/>
-                  <w:szCs w:val="28"/>
-                </w:rPr>
-                <m:t>mA</m:t>
+                <m:t>5mA</m:t>
               </m:r>
             </m:den>
           </m:f>
@@ -19062,31 +18840,7 @@
               <w:sz w:val="28"/>
               <w:szCs w:val="28"/>
             </w:rPr>
-            <m:t>=</m:t>
-          </m:r>
-          <m:r>
-            <w:rPr>
-              <w:rFonts w:ascii="Cambria Math" w:eastAsiaTheme="minorEastAsia" w:hAnsi="Cambria Math"/>
-              <w:sz w:val="28"/>
-              <w:szCs w:val="28"/>
-            </w:rPr>
-            <m:t>22</m:t>
-          </m:r>
-          <m:r>
-            <w:rPr>
-              <w:rFonts w:ascii="Cambria Math" w:eastAsiaTheme="minorEastAsia" w:hAnsi="Cambria Math"/>
-              <w:sz w:val="28"/>
-              <w:szCs w:val="28"/>
-            </w:rPr>
-            <m:t>0</m:t>
-          </m:r>
-          <m:r>
-            <w:rPr>
-              <w:rFonts w:ascii="Cambria Math" w:eastAsiaTheme="minorEastAsia" w:hAnsi="Cambria Math"/>
-              <w:sz w:val="28"/>
-              <w:szCs w:val="28"/>
-            </w:rPr>
-            <m:t>Ω</m:t>
+            <m:t>=220Ω</m:t>
           </m:r>
         </m:oMath>
       </m:oMathPara>
@@ -19155,6 +18909,7 @@
       <w:r>
         <w:rPr>
           <w:rFonts w:eastAsiaTheme="minorEastAsia"/>
+          <w:noProof/>
           <w:sz w:val="28"/>
           <w:szCs w:val="28"/>
         </w:rPr>
@@ -19401,24 +19156,15 @@
         </w:rPr>
         <w:t xml:space="preserve">auftreten können. </w:t>
       </w:r>
-    </w:p>
-    <w:p>
-      <w:pPr>
-        <w:rPr>
-          <w:rFonts w:eastAsiaTheme="minorEastAsia"/>
-          <w:sz w:val="28"/>
-          <w:szCs w:val="28"/>
-        </w:rPr>
-      </w:pPr>
-      <w:r>
-        <w:rPr>
-          <w:rFonts w:eastAsiaTheme="minorEastAsia"/>
-          <w:sz w:val="28"/>
-          <w:szCs w:val="28"/>
-        </w:rPr>
-        <w:lastRenderedPageBreak/>
+      <w:r>
+        <w:rPr>
+          <w:rFonts w:eastAsiaTheme="minorEastAsia"/>
+          <w:noProof/>
+          <w:sz w:val="28"/>
+          <w:szCs w:val="28"/>
+        </w:rPr>
         <w:drawing>
-          <wp:inline distT="0" distB="0" distL="0" distR="0" wp14:anchorId="445386D6" wp14:editId="498AB9CC">
+          <wp:inline distT="0" distB="0" distL="0" distR="0" wp14:anchorId="445386D6" wp14:editId="6465C0AA">
             <wp:extent cx="5760720" cy="2780030"/>
             <wp:effectExtent l="0" t="0" r="0" b="1270"/>
             <wp:docPr id="895543228" name="Grafik 1"/>
@@ -19433,7 +19179,13 @@
                     <pic:cNvPicPr/>
                   </pic:nvPicPr>
                   <pic:blipFill>
-                    <a:blip r:embed="rId30"/>
+                    <a:blip r:embed="rId30">
+                      <a:extLst>
+                        <a:ext uri="{28A0092B-C50C-407E-A947-70E740481C1C}">
+                          <a14:useLocalDpi xmlns:a14="http://schemas.microsoft.com/office/drawing/2010/main" val="0"/>
+                        </a:ext>
+                      </a:extLst>
+                    </a:blip>
                     <a:stretch>
                       <a:fillRect/>
                     </a:stretch>
@@ -19453,21 +19205,13 @@
           </wp:inline>
         </w:drawing>
       </w:r>
-    </w:p>
-    <w:p>
-      <w:pPr>
-        <w:rPr>
-          <w:rFonts w:eastAsiaTheme="minorEastAsia"/>
-          <w:sz w:val="28"/>
-          <w:szCs w:val="28"/>
-        </w:rPr>
-      </w:pPr>
-      <w:r>
-        <w:rPr>
-          <w:rFonts w:eastAsiaTheme="minorEastAsia"/>
-          <w:sz w:val="28"/>
-          <w:szCs w:val="28"/>
-        </w:rPr>
+      <w:r>
+        <w:rPr>
+          <w:rFonts w:eastAsiaTheme="minorEastAsia"/>
+          <w:sz w:val="28"/>
+          <w:szCs w:val="28"/>
+        </w:rPr>
+        <w:lastRenderedPageBreak/>
         <w:t>Damit die Software, welche über die USB-Schnittstelle übermittelt wird, auch als neue Software für den Mikrocontroller genutzt wird, muss dieser in den Entsprechenden Bootmodus gebracht werden. Dafür müssen GPIO 0 und 2 auf den korrekten Pegel gezogen werden. Die dafür vorgegebenen Pegel sind Beide Pins gegen Ground zu ziehen. Das wird über die Pins RTS und DTR erreicht. Standartmäßig erfüllt der Pin 6 jedoch nicht die Funktionalität von DTR</w:t>
       </w:r>
       <w:r>
@@ -19476,23 +19220,7 @@
           <w:sz w:val="28"/>
           <w:szCs w:val="28"/>
         </w:rPr>
-        <w:t>, sondern TNOW. Dieses Signal ist ein Indikator für eine aktuell ausgeführte Übertragung von Daten über die USB-Schnittstelle. Über einen externen Widerstand lässt sich die Funktion des Pins ändern, sodass er nun die Funktion eines DTR-Pins erfüllt. Dieser Pin zeigt den Zustand „Data Terminal Ready“ an und ist lowaktiv. Dafür muss der TNOW-Pin mittels eines 4.7k</w:t>
-      </w:r>
-      <w:r>
-        <w:rPr>
-          <w:rFonts w:eastAsiaTheme="minorEastAsia"/>
-          <w:sz w:val="28"/>
-          <w:szCs w:val="28"/>
-        </w:rPr>
-        <w:t>Ω</w:t>
-      </w:r>
-      <w:r>
-        <w:rPr>
-          <w:rFonts w:eastAsiaTheme="minorEastAsia"/>
-          <w:sz w:val="28"/>
-          <w:szCs w:val="28"/>
-        </w:rPr>
-        <w:t xml:space="preserve"> zu CTS verbunden werden. CTS ist dabei das Signal für “Clear To Send”</w:t>
+        <w:t>, sondern TNOW. Dieses Signal ist ein Indikator für eine aktuell ausgeführte Übertragung von Daten über die USB-Schnittstelle. Über einen externen Widerstand lässt sich die Funktion des Pins ändern, sodass er nun die Funktion eines DTR-Pins erfüllt. Dieser Pin zeigt den Zustand „Data Terminal Ready“ an und ist lowaktiv. Dafür muss der TNOW-Pin mittels eines 4.7kΩ zu CTS verbunden werden. CTS ist dabei das Signal für “Clear To Send”</w:t>
       </w:r>
       <w:r>
         <w:rPr>
@@ -19524,16 +19252,7 @@
           <w:sz w:val="28"/>
           <w:szCs w:val="28"/>
         </w:rPr>
-        <w:t xml:space="preserve">Die </w:t>
-      </w:r>
-      <w:r>
-        <w:rPr>
-          <w:rFonts w:eastAsiaTheme="minorEastAsia"/>
-          <w:sz w:val="28"/>
-          <w:szCs w:val="28"/>
-        </w:rPr>
-        <w:lastRenderedPageBreak/>
-        <w:t xml:space="preserve">Transistorschaltung ist dabei dem ESP Devkit V4 entnommen, welches mit demselben Chip arbeitet. </w:t>
+        <w:t xml:space="preserve">Die Transistorschaltung ist dabei dem ESP Devkit V4 entnommen, welches mit demselben Chip arbeitet. </w:t>
       </w:r>
       <w:r>
         <w:rPr>
@@ -20145,7 +19864,16 @@
           <w:sz w:val="28"/>
           <w:szCs w:val="28"/>
         </w:rPr>
-        <w:t xml:space="preserve"> ist. Das ist der Fall, wenn DTR und RTS unterschiedliche Signalpegel aufweisen. Sind die beiden Pegel an DTR und RTS identisch, dann schalten die Transistoren nicht. In diesem Fall haben die Pins GPIO 0 / 2 und EN die Pegel, welche über die Widerstände am Mikrocontroller definiert sind. Das ist für GPIO 0 High wie für Enable, GPIO 2 wird über einen Pull-Down Widerstand standartmäßig auf Ground gezogen. Wenn DTR auf High liegt und RTS auf Low schaltet der Transistor Q1401. Er zieht damit den Enable-Pin am Mikrocontroller auf den Pegel von RTS, also gegen Ground und löst damit den Reset des Microcontrollers aus. GPIO 0 liegt weiterhin auf High durch den Pull-Up Widerstand am Mikrocontroller. Sind die Pegel vertauscht, liegt also </w:t>
+        <w:t xml:space="preserve"> ist. Das ist der Fall, wenn DTR und RTS unterschiedliche Signalpegel aufweisen. Sind die beiden Pegel an DTR und </w:t>
+      </w:r>
+      <w:r>
+        <w:rPr>
+          <w:rFonts w:eastAsiaTheme="minorEastAsia"/>
+          <w:sz w:val="28"/>
+          <w:szCs w:val="28"/>
+        </w:rPr>
+        <w:lastRenderedPageBreak/>
+        <w:t xml:space="preserve">RTS identisch, dann schalten die Transistoren nicht. In diesem Fall haben die Pins GPIO 0 / 2 und EN die Pegel, welche über die Widerstände am Mikrocontroller definiert sind. Das ist für GPIO 0 High wie für Enable, GPIO 2 wird über einen Pull-Down Widerstand standartmäßig auf Ground gezogen. Wenn DTR auf High liegt und RTS auf Low schaltet der Transistor Q1401. Er zieht damit den Enable-Pin am Mikrocontroller auf den Pegel von RTS, also gegen Ground und löst damit den Reset des Microcontrollers aus. GPIO 0 liegt weiterhin auf High durch den Pull-Up Widerstand am Mikrocontroller. Sind die Pegel vertauscht, liegt also </w:t>
       </w:r>
       <w:r>
         <w:rPr>
@@ -20177,16 +19905,7 @@
           <w:sz w:val="28"/>
           <w:szCs w:val="28"/>
         </w:rPr>
-        <w:t xml:space="preserve"> im Falle einer defekten oder Fehlerhaften Schaltung trotzdem </w:t>
-      </w:r>
-      <w:r>
-        <w:rPr>
-          <w:rFonts w:eastAsiaTheme="minorEastAsia"/>
-          <w:sz w:val="28"/>
-          <w:szCs w:val="28"/>
-        </w:rPr>
-        <w:lastRenderedPageBreak/>
-        <w:t xml:space="preserve">noch ein Flashen über die Verwendung eines Devkits oder </w:t>
+        <w:t xml:space="preserve"> im Falle einer defekten oder Fehlerhaften Schaltung trotzdem noch ein Flashen über die Verwendung eines Devkits oder </w:t>
       </w:r>
       <w:r>
         <w:rPr>
@@ -20216,51 +19935,399 @@
     </w:p>
     <w:p>
       <w:pPr>
+        <w:rPr>
+          <w:noProof/>
+        </w:rPr>
+      </w:pPr>
+      <w:r>
+        <w:rPr>
+          <w:rFonts w:eastAsiaTheme="minorEastAsia"/>
+          <w:sz w:val="28"/>
+          <w:szCs w:val="28"/>
+        </w:rPr>
+        <w:drawing>
+          <wp:anchor distT="0" distB="0" distL="114300" distR="114300" simplePos="0" relativeHeight="251674624" behindDoc="0" locked="0" layoutInCell="1" allowOverlap="1" wp14:anchorId="54E859F3" wp14:editId="7D68F04E">
+            <wp:simplePos x="0" y="0"/>
+            <wp:positionH relativeFrom="margin">
+              <wp:align>right</wp:align>
+            </wp:positionH>
+            <wp:positionV relativeFrom="paragraph">
+              <wp:posOffset>55880</wp:posOffset>
+            </wp:positionV>
+            <wp:extent cx="2192655" cy="2273300"/>
+            <wp:effectExtent l="0" t="0" r="0" b="0"/>
+            <wp:wrapSquare wrapText="bothSides"/>
+            <wp:docPr id="1628640595" name="Grafik 1" descr="Ein Bild, das Text, Diagramm, Zahl, Schrift enthält.&#10;&#10;KI-generierte Inhalte können fehlerhaft sein."/>
+            <wp:cNvGraphicFramePr>
+              <a:graphicFrameLocks xmlns:a="http://schemas.openxmlformats.org/drawingml/2006/main" noChangeAspect="1"/>
+            </wp:cNvGraphicFramePr>
+            <a:graphic xmlns:a="http://schemas.openxmlformats.org/drawingml/2006/main">
+              <a:graphicData uri="http://schemas.openxmlformats.org/drawingml/2006/picture">
+                <pic:pic xmlns:pic="http://schemas.openxmlformats.org/drawingml/2006/picture">
+                  <pic:nvPicPr>
+                    <pic:cNvPr id="1628640595" name="Grafik 1" descr="Ein Bild, das Text, Diagramm, Zahl, Schrift enthält.&#10;&#10;KI-generierte Inhalte können fehlerhaft sein."/>
+                    <pic:cNvPicPr/>
+                  </pic:nvPicPr>
+                  <pic:blipFill>
+                    <a:blip r:embed="rId31">
+                      <a:extLst>
+                        <a:ext uri="{28A0092B-C50C-407E-A947-70E740481C1C}">
+                          <a14:useLocalDpi xmlns:a14="http://schemas.microsoft.com/office/drawing/2010/main" val="0"/>
+                        </a:ext>
+                      </a:extLst>
+                    </a:blip>
+                    <a:stretch>
+                      <a:fillRect/>
+                    </a:stretch>
+                  </pic:blipFill>
+                  <pic:spPr>
+                    <a:xfrm>
+                      <a:off x="0" y="0"/>
+                      <a:ext cx="2192655" cy="2273300"/>
+                    </a:xfrm>
+                    <a:prstGeom prst="rect">
+                      <a:avLst/>
+                    </a:prstGeom>
+                  </pic:spPr>
+                </pic:pic>
+              </a:graphicData>
+            </a:graphic>
+            <wp14:sizeRelH relativeFrom="margin">
+              <wp14:pctWidth>0</wp14:pctWidth>
+            </wp14:sizeRelH>
+            <wp14:sizeRelV relativeFrom="margin">
+              <wp14:pctHeight>0</wp14:pctHeight>
+            </wp14:sizeRelV>
+          </wp:anchor>
+        </w:drawing>
+      </w:r>
+      <w:r>
         <w:rPr>
           <w:rFonts w:eastAsiaTheme="minorEastAsia"/>
           <w:sz w:val="32"/>
           <w:szCs w:val="32"/>
           <w:u w:val="single"/>
         </w:rPr>
-      </w:pPr>
-      <w:r>
+        <w:t>Stecker</w:t>
+      </w:r>
+      <w:r>
+        <w:rPr>
+          <w:rFonts w:eastAsiaTheme="minorEastAsia"/>
+          <w:sz w:val="28"/>
+          <w:szCs w:val="28"/>
+          <w:u w:val="single"/>
+        </w:rPr>
+        <w:br/>
+      </w:r>
+      <w:r>
+        <w:rPr>
+          <w:rFonts w:eastAsiaTheme="minorEastAsia"/>
+          <w:sz w:val="28"/>
+          <w:szCs w:val="28"/>
+        </w:rPr>
+        <w:t xml:space="preserve">Um alle Funktionalitäten des Systems und alle Peripheriegeräte </w:t>
+      </w:r>
+      <w:r>
+        <w:rPr>
+          <w:rFonts w:eastAsiaTheme="minorEastAsia"/>
+          <w:sz w:val="28"/>
+          <w:szCs w:val="28"/>
+        </w:rPr>
+        <w:t xml:space="preserve">nutzen zu können, benötigt die Platine einige Stecker. Über einen Stecker wird das Display an die Erweiterungsplatine angeschlossen. Das Display benötigt dabei 13 verschiedene Signale. Ein </w:t>
+      </w:r>
+      <w:r>
+        <w:rPr>
+          <w:rFonts w:eastAsiaTheme="minorEastAsia"/>
+          <w:sz w:val="28"/>
+          <w:szCs w:val="28"/>
+        </w:rPr>
+        <w:t>Großteil</w:t>
+      </w:r>
+      <w:r>
+        <w:rPr>
+          <w:rFonts w:eastAsiaTheme="minorEastAsia"/>
+          <w:sz w:val="28"/>
+          <w:szCs w:val="28"/>
+        </w:rPr>
+        <w:t xml:space="preserve"> dieser Signale fallen auf Signalpins für die I²C und die </w:t>
+      </w:r>
+      <w:r>
+        <w:rPr>
+          <w:rFonts w:eastAsiaTheme="minorEastAsia"/>
+          <w:sz w:val="28"/>
+          <w:szCs w:val="28"/>
+        </w:rPr>
+        <w:t>SPI-</w:t>
+      </w:r>
+      <w:r>
+        <w:rPr>
+          <w:rFonts w:eastAsiaTheme="minorEastAsia"/>
+          <w:sz w:val="28"/>
+          <w:szCs w:val="28"/>
+        </w:rPr>
+        <w:lastRenderedPageBreak/>
+        <w:t>Kommunikation</w:t>
+      </w:r>
+      <w:r>
+        <w:rPr>
+          <w:rFonts w:eastAsiaTheme="minorEastAsia"/>
+          <w:sz w:val="28"/>
+          <w:szCs w:val="28"/>
+        </w:rPr>
+        <w:t xml:space="preserve">. </w:t>
+      </w:r>
+      <w:r>
+        <w:rPr>
+          <w:rFonts w:eastAsiaTheme="minorEastAsia"/>
+          <w:sz w:val="28"/>
+          <w:szCs w:val="28"/>
+        </w:rPr>
+        <w:t>Zusätzlich müssen noch Spannungsversorgung und Ground, sowie das PWM-Signal für die Hintergrundbeleuchtung des Displays vorgesehen werden. Sowohl der Stecker als Bauteil als auch die Pinbelegung werden dabei vom Display selbst vorgegeben. Für die Verbindung zwischen Display und Platine soll ein fertiges Flachbandkabel verwendet werden, sodass die Reihenfolge der Pinbelegung am Platinenstecker der des Steckers am Display entsprechen muss.</w:t>
+      </w:r>
+      <w:r>
+        <w:rPr>
+          <w:noProof/>
+        </w:rPr>
+        <w:t xml:space="preserve"> </w:t>
+      </w:r>
+    </w:p>
+    <w:p>
+      <w:pPr>
+        <w:rPr>
+          <w:noProof/>
+        </w:rPr>
+      </w:pPr>
+      <w:r>
+        <w:rPr>
+          <w:noProof/>
+        </w:rPr>
+        <w:drawing>
+          <wp:anchor distT="0" distB="0" distL="114300" distR="114300" simplePos="0" relativeHeight="251675648" behindDoc="0" locked="0" layoutInCell="1" allowOverlap="1" wp14:anchorId="273E2B86" wp14:editId="45A77B3C">
+            <wp:simplePos x="0" y="0"/>
+            <wp:positionH relativeFrom="margin">
+              <wp:align>left</wp:align>
+            </wp:positionH>
+            <wp:positionV relativeFrom="paragraph">
+              <wp:posOffset>1070997</wp:posOffset>
+            </wp:positionV>
+            <wp:extent cx="2289810" cy="1504950"/>
+            <wp:effectExtent l="0" t="0" r="0" b="0"/>
+            <wp:wrapSquare wrapText="bothSides"/>
+            <wp:docPr id="827519913" name="Grafik 1" descr="Ein Bild, das Text, Schrift, Screenshot, Zahl enthält.&#10;&#10;KI-generierte Inhalte können fehlerhaft sein."/>
+            <wp:cNvGraphicFramePr>
+              <a:graphicFrameLocks xmlns:a="http://schemas.openxmlformats.org/drawingml/2006/main" noChangeAspect="1"/>
+            </wp:cNvGraphicFramePr>
+            <a:graphic xmlns:a="http://schemas.openxmlformats.org/drawingml/2006/main">
+              <a:graphicData uri="http://schemas.openxmlformats.org/drawingml/2006/picture">
+                <pic:pic xmlns:pic="http://schemas.openxmlformats.org/drawingml/2006/picture">
+                  <pic:nvPicPr>
+                    <pic:cNvPr id="827519913" name="Grafik 1" descr="Ein Bild, das Text, Schrift, Screenshot, Zahl enthält.&#10;&#10;KI-generierte Inhalte können fehlerhaft sein."/>
+                    <pic:cNvPicPr/>
+                  </pic:nvPicPr>
+                  <pic:blipFill>
+                    <a:blip r:embed="rId32">
+                      <a:extLst>
+                        <a:ext uri="{28A0092B-C50C-407E-A947-70E740481C1C}">
+                          <a14:useLocalDpi xmlns:a14="http://schemas.microsoft.com/office/drawing/2010/main" val="0"/>
+                        </a:ext>
+                      </a:extLst>
+                    </a:blip>
+                    <a:stretch>
+                      <a:fillRect/>
+                    </a:stretch>
+                  </pic:blipFill>
+                  <pic:spPr>
+                    <a:xfrm>
+                      <a:off x="0" y="0"/>
+                      <a:ext cx="2289810" cy="1504950"/>
+                    </a:xfrm>
+                    <a:prstGeom prst="rect">
+                      <a:avLst/>
+                    </a:prstGeom>
+                  </pic:spPr>
+                </pic:pic>
+              </a:graphicData>
+            </a:graphic>
+            <wp14:sizeRelH relativeFrom="margin">
+              <wp14:pctWidth>0</wp14:pctWidth>
+            </wp14:sizeRelH>
+            <wp14:sizeRelV relativeFrom="margin">
+              <wp14:pctHeight>0</wp14:pctHeight>
+            </wp14:sizeRelV>
+          </wp:anchor>
+        </w:drawing>
+      </w:r>
+      <w:r>
+        <w:rPr>
+          <w:noProof/>
+          <w:sz w:val="28"/>
+          <w:szCs w:val="28"/>
+        </w:rPr>
+        <w:t xml:space="preserve">Für Ein-und Ausgangssignale </w:t>
+      </w:r>
+      <w:r>
+        <w:rPr>
+          <w:noProof/>
+          <w:sz w:val="28"/>
+          <w:szCs w:val="28"/>
+        </w:rPr>
+        <w:t>werden Zwei Stecker vorgesehen. Ein Stecker verbindet den Kabelbaum mit der Platine, am anderen Stecker werden die beiden Zukaufteile RFID-Reader und Status-LED angeschlossen. Diese trennung bringt den Vorteil, dass der gesmate Kabelbaum mit dem passenden Stecker vorbereitet werden kann, ohne nachträglich beim einbau noch weitere Pins hinzufügen zu müssen. Bei dem Stecker für die beiden letzten Bauteile handelt es sich nicht um eine zweiteilige Steckverbindung mit Buchse und Stecker, sondern die Litzen der Kabel werden über eine Quetschverbindung direkt im Stecker befestigt, welcher fest auf der Platine sitzt. So können einzelne externe Bauteile ohne großen Aufwand entfernt und weggelassen werden, sollte der Kunde diese Erweiterung nicht haben wollen. Der RFID-Reader benötigt dabei 4Pins. Bei diesen handelt es sich um die 12V Spannungsversorgung und Ground, sowie die beiden CAN-Leitungen. Für die Status-LED werden die beiden Signal des LED-Treibers nach außen geführt</w:t>
+      </w:r>
+      <w:r>
+        <w:rPr>
+          <w:noProof/>
+          <w:sz w:val="28"/>
+          <w:szCs w:val="28"/>
+        </w:rPr>
+        <w:t xml:space="preserve">. Für Testzwecke wird zusätzlich noch ein Pinheader vorgesehen, über welchen ein RFID-Reader angeschlossen werden kann, welcher per SPI kommuniziert. Ziel ist es zukünftig den teueren RFID-Reader, welcher aktuell im Einsatz ist, durch eine kleinere und günstigere Variante zu ersetzen. Hierfür wird jedoch kein eigener Stecker vorgesehn, sondern lediglich ein Pinheader, da diese Schnittstelle für den Einsatz im Kart keine Rolle spielt und auf den Platinen weggelassen werden wird. </w:t>
+      </w:r>
+    </w:p>
+    <w:p>
+      <w:pPr>
+        <w:rPr>
+          <w:rFonts w:eastAsiaTheme="minorEastAsia"/>
+          <w:sz w:val="28"/>
+          <w:szCs w:val="28"/>
+        </w:rPr>
+      </w:pPr>
+      <w:r>
+        <w:rPr>
+          <w:noProof/>
+          <w:sz w:val="28"/>
+          <w:szCs w:val="28"/>
+        </w:rPr>
+        <w:lastRenderedPageBreak/>
+        <w:drawing>
+          <wp:anchor distT="0" distB="0" distL="114300" distR="114300" simplePos="0" relativeHeight="251676672" behindDoc="0" locked="0" layoutInCell="1" allowOverlap="1" wp14:anchorId="55FB8EB7" wp14:editId="3BC64735">
+            <wp:simplePos x="0" y="0"/>
+            <wp:positionH relativeFrom="margin">
+              <wp:align>left</wp:align>
+            </wp:positionH>
+            <wp:positionV relativeFrom="paragraph">
+              <wp:posOffset>793115</wp:posOffset>
+            </wp:positionV>
+            <wp:extent cx="3442335" cy="1465580"/>
+            <wp:effectExtent l="0" t="0" r="5715" b="1270"/>
+            <wp:wrapSquare wrapText="bothSides"/>
+            <wp:docPr id="330138237" name="Grafik 1" descr="Ein Bild, das Text, Schrift, Screenshot, Zahl enthält.&#10;&#10;KI-generierte Inhalte können fehlerhaft sein."/>
+            <wp:cNvGraphicFramePr>
+              <a:graphicFrameLocks xmlns:a="http://schemas.openxmlformats.org/drawingml/2006/main" noChangeAspect="1"/>
+            </wp:cNvGraphicFramePr>
+            <a:graphic xmlns:a="http://schemas.openxmlformats.org/drawingml/2006/main">
+              <a:graphicData uri="http://schemas.openxmlformats.org/drawingml/2006/picture">
+                <pic:pic xmlns:pic="http://schemas.openxmlformats.org/drawingml/2006/picture">
+                  <pic:nvPicPr>
+                    <pic:cNvPr id="330138237" name="Grafik 1" descr="Ein Bild, das Text, Schrift, Screenshot, Zahl enthält.&#10;&#10;KI-generierte Inhalte können fehlerhaft sein."/>
+                    <pic:cNvPicPr/>
+                  </pic:nvPicPr>
+                  <pic:blipFill>
+                    <a:blip r:embed="rId33" cstate="print">
+                      <a:extLst>
+                        <a:ext uri="{28A0092B-C50C-407E-A947-70E740481C1C}">
+                          <a14:useLocalDpi xmlns:a14="http://schemas.microsoft.com/office/drawing/2010/main" val="0"/>
+                        </a:ext>
+                      </a:extLst>
+                    </a:blip>
+                    <a:stretch>
+                      <a:fillRect/>
+                    </a:stretch>
+                  </pic:blipFill>
+                  <pic:spPr>
+                    <a:xfrm>
+                      <a:off x="0" y="0"/>
+                      <a:ext cx="3450066" cy="1469227"/>
+                    </a:xfrm>
+                    <a:prstGeom prst="rect">
+                      <a:avLst/>
+                    </a:prstGeom>
+                  </pic:spPr>
+                </pic:pic>
+              </a:graphicData>
+            </a:graphic>
+            <wp14:sizeRelH relativeFrom="margin">
+              <wp14:pctWidth>0</wp14:pctWidth>
+            </wp14:sizeRelH>
+            <wp14:sizeRelV relativeFrom="margin">
+              <wp14:pctHeight>0</wp14:pctHeight>
+            </wp14:sizeRelV>
+          </wp:anchor>
+        </w:drawing>
+      </w:r>
+      <w:r>
+        <w:rPr>
+          <w:noProof/>
+          <w:sz w:val="28"/>
+          <w:szCs w:val="28"/>
+        </w:rPr>
+        <w:t xml:space="preserve">Der letzte Stecker </w:t>
+      </w:r>
+      <w:r>
+        <w:rPr>
+          <w:rFonts w:eastAsiaTheme="minorEastAsia"/>
+          <w:sz w:val="28"/>
+          <w:szCs w:val="28"/>
+        </w:rPr>
+        <w:t xml:space="preserve">bietet die Schnittstelle zum </w:t>
+      </w:r>
+      <w:r>
+        <w:rPr>
+          <w:rFonts w:eastAsiaTheme="minorEastAsia"/>
+          <w:sz w:val="28"/>
+          <w:szCs w:val="28"/>
+        </w:rPr>
+        <w:t xml:space="preserve">Kabelbaum und damit zu allen anderen Komponenten des Karts. Über diesen Stecker findet sowohl die Spannungsversorgung von der Batterie für die Erweiterungsplatine </w:t>
+      </w:r>
+      <w:r>
+        <w:rPr>
+          <w:rFonts w:eastAsiaTheme="minorEastAsia"/>
+          <w:sz w:val="28"/>
+          <w:szCs w:val="28"/>
+        </w:rPr>
+        <w:t>statt</w:t>
+      </w:r>
+      <w:r>
+        <w:rPr>
+          <w:rFonts w:eastAsiaTheme="minorEastAsia"/>
+          <w:sz w:val="28"/>
+          <w:szCs w:val="28"/>
+        </w:rPr>
+        <w:t xml:space="preserve"> als auch die Kommunikation mit dem Steuergerät, sowohl über die beiden CAN-Busse als auch über die Signalleitungen. Die Pinbelegung ist dabei </w:t>
+      </w:r>
+      <w:r>
+        <w:rPr>
+          <w:rFonts w:eastAsiaTheme="minorEastAsia"/>
+          <w:sz w:val="28"/>
+          <w:szCs w:val="28"/>
+        </w:rPr>
+        <w:t>hauptsächlich</w:t>
+      </w:r>
+      <w:r>
+        <w:rPr>
+          <w:rFonts w:eastAsiaTheme="minorEastAsia"/>
+          <w:sz w:val="28"/>
+          <w:szCs w:val="28"/>
+        </w:rPr>
+        <w:t xml:space="preserve"> auf möglichst einfaches Layout ausgelegt. Vor allem die Leiterbahnen </w:t>
+      </w:r>
+      <w:r>
+        <w:rPr>
+          <w:rFonts w:eastAsiaTheme="minorEastAsia"/>
+          <w:sz w:val="28"/>
+          <w:szCs w:val="28"/>
+        </w:rPr>
+        <w:t>für die CAN-Busse sollen so kurz wie möglich sein, weswegen die Pins dafür entsprechend belegt wurden.</w:t>
+      </w:r>
+    </w:p>
+    <w:p>
+      <w:pPr>
         <w:rPr>
           <w:rFonts w:eastAsiaTheme="minorEastAsia"/>
           <w:sz w:val="32"/>
           <w:szCs w:val="32"/>
           <w:u w:val="single"/>
         </w:rPr>
-        <w:t>Stecker</w:t>
-      </w:r>
-      <w:r>
-        <w:rPr>
-          <w:rFonts w:eastAsiaTheme="minorEastAsia"/>
-          <w:sz w:val="28"/>
-          <w:szCs w:val="28"/>
-          <w:u w:val="single"/>
-        </w:rPr>
-        <w:br/>
-      </w:r>
-      <w:r>
-        <w:rPr>
-          <w:rFonts w:eastAsiaTheme="minorEastAsia"/>
-          <w:sz w:val="28"/>
-          <w:szCs w:val="28"/>
-          <w:u w:val="single"/>
-        </w:rPr>
-        <w:br/>
-      </w:r>
-      <w:r>
-        <w:rPr>
-          <w:rFonts w:eastAsiaTheme="minorEastAsia"/>
-          <w:sz w:val="28"/>
-          <w:szCs w:val="28"/>
-          <w:u w:val="single"/>
-        </w:rPr>
-        <w:br/>
-      </w:r>
+      </w:pPr>
     </w:p>
-    <w:p/>
     <w:p>
       <w:pPr>
         <w:pStyle w:val="berschrift2"/>
@@ -20276,6 +20343,65 @@
       <w:bookmarkEnd w:id="20"/>
     </w:p>
     <w:p>
+      <w:r>
+        <w:t xml:space="preserve"> </w:t>
+      </w:r>
+      <w:bookmarkStart w:id="21" w:name="_Toc208402960"/>
+      <w:r>
+        <w:t>Für ein fertiges System muss nun aus dem Schaltplan eine Platine erstellt werden</w:t>
+      </w:r>
+      <w:r>
+        <w:t xml:space="preserve">. </w:t>
+      </w:r>
+      <w:r>
+        <w:br/>
+      </w:r>
+    </w:p>
+    <w:p>
+      <w:r>
+        <w:t>Massefläche</w:t>
+      </w:r>
+    </w:p>
+    <w:p>
+      <w:r>
+        <w:t>Vias</w:t>
+      </w:r>
+    </w:p>
+    <w:p/>
+    <w:p>
+      <w:r>
+        <w:t>Abblockkondensatoren nah an Pins,</w:t>
+      </w:r>
+    </w:p>
+    <w:p>
+      <w:r>
+        <w:t>Platzierung der Bauteile</w:t>
+      </w:r>
+    </w:p>
+    <w:p>
+      <w:r>
+        <w:t>CAN</w:t>
+      </w:r>
+    </w:p>
+    <w:p>
+      <w:r>
+        <w:t>Hochfrequente Signale</w:t>
+      </w:r>
+      <w:r>
+        <w:br/>
+        <w:t xml:space="preserve">Dicke der </w:t>
+      </w:r>
+      <w:proofErr w:type="spellStart"/>
+      <w:r>
+        <w:t>leiterbhnen</w:t>
+      </w:r>
+      <w:proofErr w:type="spellEnd"/>
+      <w:r>
+        <w:br/>
+        <w:t>Beschriftungen</w:t>
+      </w:r>
+    </w:p>
+    <w:p>
       <w:pPr>
         <w:rPr>
           <w:rFonts w:asciiTheme="majorHAnsi" w:eastAsiaTheme="majorEastAsia" w:hAnsiTheme="majorHAnsi" w:cstheme="majorBidi"/>
@@ -20284,9 +20410,6 @@
           <w:szCs w:val="40"/>
         </w:rPr>
       </w:pPr>
-      <w:r>
-        <w:t xml:space="preserve"> </w:t>
-      </w:r>
       <w:r>
         <w:br w:type="page"/>
       </w:r>
@@ -20299,7 +20422,6 @@
           <w:numId w:val="1"/>
         </w:numPr>
       </w:pPr>
-      <w:bookmarkStart w:id="21" w:name="_Toc208402960"/>
       <w:r>
         <w:lastRenderedPageBreak/>
         <w:t>Software</w:t>
@@ -21719,6 +21841,7 @@
   <w:style w:type="character" w:default="1" w:styleId="Absatz-Standardschriftart">
     <w:name w:val="Default Paragraph Font"/>
     <w:uiPriority w:val="1"/>
+    <w:semiHidden/>
     <w:unhideWhenUsed/>
   </w:style>
   <w:style w:type="table" w:default="1" w:styleId="NormaleTabelle">

</xml_diff>

<commit_message>
Notizen für PCB Design
</commit_message>
<xml_diff>
--- a/Bachelorarbeit Dokument.docx
+++ b/Bachelorarbeit Dokument.docx
@@ -55,6 +55,7 @@
             </w:tabs>
             <w:rPr>
               <w:rFonts w:eastAsiaTheme="minorEastAsia"/>
+              <w:noProof/>
               <w:lang w:eastAsia="de-DE"/>
             </w:rPr>
           </w:pPr>
@@ -83,12 +84,14 @@
             <w:r>
               <w:rPr>
                 <w:rStyle w:val="Hyperlink"/>
+                <w:noProof/>
               </w:rPr>
               <w:t>1.</w:t>
             </w:r>
             <w:r>
               <w:rPr>
                 <w:rFonts w:eastAsiaTheme="minorEastAsia"/>
+                <w:noProof/>
                 <w:lang w:eastAsia="de-DE"/>
               </w:rPr>
               <w:tab/>
@@ -96,46 +99,54 @@
             <w:r>
               <w:rPr>
                 <w:rStyle w:val="Hyperlink"/>
+                <w:noProof/>
               </w:rPr>
               <w:t>Einleitung</w:t>
             </w:r>
             <w:r>
               <w:rPr>
+                <w:noProof/>
                 <w:webHidden/>
               </w:rPr>
               <w:tab/>
             </w:r>
             <w:r>
               <w:rPr>
+                <w:noProof/>
                 <w:webHidden/>
               </w:rPr>
               <w:fldChar w:fldCharType="begin"/>
             </w:r>
             <w:r>
               <w:rPr>
+                <w:noProof/>
                 <w:webHidden/>
               </w:rPr>
               <w:instrText xml:space="preserve"> PAGEREF _Toc208402940 \h </w:instrText>
             </w:r>
             <w:r>
               <w:rPr>
+                <w:noProof/>
                 <w:webHidden/>
               </w:rPr>
             </w:r>
             <w:r>
               <w:rPr>
+                <w:noProof/>
                 <w:webHidden/>
               </w:rPr>
               <w:fldChar w:fldCharType="separate"/>
             </w:r>
             <w:r>
               <w:rPr>
+                <w:noProof/>
                 <w:webHidden/>
               </w:rPr>
               <w:t>2</w:t>
             </w:r>
             <w:r>
               <w:rPr>
+                <w:noProof/>
                 <w:webHidden/>
               </w:rPr>
               <w:fldChar w:fldCharType="end"/>
@@ -151,6 +162,7 @@
             </w:tabs>
             <w:rPr>
               <w:rFonts w:eastAsiaTheme="minorEastAsia"/>
+              <w:noProof/>
               <w:lang w:eastAsia="de-DE"/>
             </w:rPr>
           </w:pPr>
@@ -158,12 +170,14 @@
             <w:r>
               <w:rPr>
                 <w:rStyle w:val="Hyperlink"/>
+                <w:noProof/>
               </w:rPr>
               <w:t>1.1.</w:t>
             </w:r>
             <w:r>
               <w:rPr>
                 <w:rFonts w:eastAsiaTheme="minorEastAsia"/>
+                <w:noProof/>
                 <w:lang w:eastAsia="de-DE"/>
               </w:rPr>
               <w:tab/>
@@ -171,46 +185,54 @@
             <w:r>
               <w:rPr>
                 <w:rStyle w:val="Hyperlink"/>
+                <w:noProof/>
               </w:rPr>
               <w:t>Inhalt und Aufbau</w:t>
             </w:r>
             <w:r>
               <w:rPr>
+                <w:noProof/>
                 <w:webHidden/>
               </w:rPr>
               <w:tab/>
             </w:r>
             <w:r>
               <w:rPr>
+                <w:noProof/>
                 <w:webHidden/>
               </w:rPr>
               <w:fldChar w:fldCharType="begin"/>
             </w:r>
             <w:r>
               <w:rPr>
+                <w:noProof/>
                 <w:webHidden/>
               </w:rPr>
               <w:instrText xml:space="preserve"> PAGEREF _Toc208402941 \h </w:instrText>
             </w:r>
             <w:r>
               <w:rPr>
+                <w:noProof/>
                 <w:webHidden/>
               </w:rPr>
             </w:r>
             <w:r>
               <w:rPr>
+                <w:noProof/>
                 <w:webHidden/>
               </w:rPr>
               <w:fldChar w:fldCharType="separate"/>
             </w:r>
             <w:r>
               <w:rPr>
+                <w:noProof/>
                 <w:webHidden/>
               </w:rPr>
               <w:t>2</w:t>
             </w:r>
             <w:r>
               <w:rPr>
+                <w:noProof/>
                 <w:webHidden/>
               </w:rPr>
               <w:fldChar w:fldCharType="end"/>
@@ -226,6 +248,7 @@
             </w:tabs>
             <w:rPr>
               <w:rFonts w:eastAsiaTheme="minorEastAsia"/>
+              <w:noProof/>
               <w:lang w:eastAsia="de-DE"/>
             </w:rPr>
           </w:pPr>
@@ -233,12 +256,14 @@
             <w:r>
               <w:rPr>
                 <w:rStyle w:val="Hyperlink"/>
+                <w:noProof/>
               </w:rPr>
               <w:t>1.2.</w:t>
             </w:r>
             <w:r>
               <w:rPr>
                 <w:rFonts w:eastAsiaTheme="minorEastAsia"/>
+                <w:noProof/>
                 <w:lang w:eastAsia="de-DE"/>
               </w:rPr>
               <w:tab/>
@@ -246,46 +271,54 @@
             <w:r>
               <w:rPr>
                 <w:rStyle w:val="Hyperlink"/>
+                <w:noProof/>
               </w:rPr>
               <w:t>Ziel der Arbeit</w:t>
             </w:r>
             <w:r>
               <w:rPr>
+                <w:noProof/>
                 <w:webHidden/>
               </w:rPr>
               <w:tab/>
             </w:r>
             <w:r>
               <w:rPr>
+                <w:noProof/>
                 <w:webHidden/>
               </w:rPr>
               <w:fldChar w:fldCharType="begin"/>
             </w:r>
             <w:r>
               <w:rPr>
+                <w:noProof/>
                 <w:webHidden/>
               </w:rPr>
               <w:instrText xml:space="preserve"> PAGEREF _Toc208402942 \h </w:instrText>
             </w:r>
             <w:r>
               <w:rPr>
+                <w:noProof/>
                 <w:webHidden/>
               </w:rPr>
             </w:r>
             <w:r>
               <w:rPr>
+                <w:noProof/>
                 <w:webHidden/>
               </w:rPr>
               <w:fldChar w:fldCharType="separate"/>
             </w:r>
             <w:r>
               <w:rPr>
+                <w:noProof/>
                 <w:webHidden/>
               </w:rPr>
               <w:t>2</w:t>
             </w:r>
             <w:r>
               <w:rPr>
+                <w:noProof/>
                 <w:webHidden/>
               </w:rPr>
               <w:fldChar w:fldCharType="end"/>
@@ -301,6 +334,7 @@
             </w:tabs>
             <w:rPr>
               <w:rFonts w:eastAsiaTheme="minorEastAsia"/>
+              <w:noProof/>
               <w:lang w:eastAsia="de-DE"/>
             </w:rPr>
           </w:pPr>
@@ -308,12 +342,14 @@
             <w:r>
               <w:rPr>
                 <w:rStyle w:val="Hyperlink"/>
+                <w:noProof/>
               </w:rPr>
               <w:t>2.</w:t>
             </w:r>
             <w:r>
               <w:rPr>
                 <w:rFonts w:eastAsiaTheme="minorEastAsia"/>
+                <w:noProof/>
                 <w:lang w:eastAsia="de-DE"/>
               </w:rPr>
               <w:tab/>
@@ -321,46 +357,54 @@
             <w:r>
               <w:rPr>
                 <w:rStyle w:val="Hyperlink"/>
+                <w:noProof/>
               </w:rPr>
               <w:t>Technische Grundlagen</w:t>
             </w:r>
             <w:r>
               <w:rPr>
+                <w:noProof/>
                 <w:webHidden/>
               </w:rPr>
               <w:tab/>
             </w:r>
             <w:r>
               <w:rPr>
+                <w:noProof/>
                 <w:webHidden/>
               </w:rPr>
               <w:fldChar w:fldCharType="begin"/>
             </w:r>
             <w:r>
               <w:rPr>
+                <w:noProof/>
                 <w:webHidden/>
               </w:rPr>
               <w:instrText xml:space="preserve"> PAGEREF _Toc208402943 \h </w:instrText>
             </w:r>
             <w:r>
               <w:rPr>
+                <w:noProof/>
                 <w:webHidden/>
               </w:rPr>
             </w:r>
             <w:r>
               <w:rPr>
+                <w:noProof/>
                 <w:webHidden/>
               </w:rPr>
               <w:fldChar w:fldCharType="separate"/>
             </w:r>
             <w:r>
               <w:rPr>
+                <w:noProof/>
                 <w:webHidden/>
               </w:rPr>
               <w:t>3</w:t>
             </w:r>
             <w:r>
               <w:rPr>
+                <w:noProof/>
                 <w:webHidden/>
               </w:rPr>
               <w:fldChar w:fldCharType="end"/>
@@ -376,6 +420,7 @@
             </w:tabs>
             <w:rPr>
               <w:rFonts w:eastAsiaTheme="minorEastAsia"/>
+              <w:noProof/>
               <w:lang w:eastAsia="de-DE"/>
             </w:rPr>
           </w:pPr>
@@ -383,12 +428,14 @@
             <w:r>
               <w:rPr>
                 <w:rStyle w:val="Hyperlink"/>
+                <w:noProof/>
               </w:rPr>
               <w:t>2.1.</w:t>
             </w:r>
             <w:r>
               <w:rPr>
                 <w:rFonts w:eastAsiaTheme="minorEastAsia"/>
+                <w:noProof/>
                 <w:lang w:eastAsia="de-DE"/>
               </w:rPr>
               <w:tab/>
@@ -396,46 +443,54 @@
             <w:r>
               <w:rPr>
                 <w:rStyle w:val="Hyperlink"/>
+                <w:noProof/>
               </w:rPr>
               <w:t>SPI</w:t>
             </w:r>
             <w:r>
               <w:rPr>
+                <w:noProof/>
                 <w:webHidden/>
               </w:rPr>
               <w:tab/>
             </w:r>
             <w:r>
               <w:rPr>
+                <w:noProof/>
                 <w:webHidden/>
               </w:rPr>
               <w:fldChar w:fldCharType="begin"/>
             </w:r>
             <w:r>
               <w:rPr>
+                <w:noProof/>
                 <w:webHidden/>
               </w:rPr>
               <w:instrText xml:space="preserve"> PAGEREF _Toc208402944 \h </w:instrText>
             </w:r>
             <w:r>
               <w:rPr>
+                <w:noProof/>
                 <w:webHidden/>
               </w:rPr>
             </w:r>
             <w:r>
               <w:rPr>
+                <w:noProof/>
                 <w:webHidden/>
               </w:rPr>
               <w:fldChar w:fldCharType="separate"/>
             </w:r>
             <w:r>
               <w:rPr>
+                <w:noProof/>
                 <w:webHidden/>
               </w:rPr>
               <w:t>3</w:t>
             </w:r>
             <w:r>
               <w:rPr>
+                <w:noProof/>
                 <w:webHidden/>
               </w:rPr>
               <w:fldChar w:fldCharType="end"/>
@@ -451,6 +506,7 @@
             </w:tabs>
             <w:rPr>
               <w:rFonts w:eastAsiaTheme="minorEastAsia"/>
+              <w:noProof/>
               <w:lang w:eastAsia="de-DE"/>
             </w:rPr>
           </w:pPr>
@@ -458,12 +514,14 @@
             <w:r>
               <w:rPr>
                 <w:rStyle w:val="Hyperlink"/>
+                <w:noProof/>
               </w:rPr>
               <w:t>2.2.</w:t>
             </w:r>
             <w:r>
               <w:rPr>
                 <w:rFonts w:eastAsiaTheme="minorEastAsia"/>
+                <w:noProof/>
                 <w:lang w:eastAsia="de-DE"/>
               </w:rPr>
               <w:tab/>
@@ -471,46 +529,54 @@
             <w:r>
               <w:rPr>
                 <w:rStyle w:val="Hyperlink"/>
+                <w:noProof/>
               </w:rPr>
               <w:t>I²C</w:t>
             </w:r>
             <w:r>
               <w:rPr>
+                <w:noProof/>
                 <w:webHidden/>
               </w:rPr>
               <w:tab/>
             </w:r>
             <w:r>
               <w:rPr>
+                <w:noProof/>
                 <w:webHidden/>
               </w:rPr>
               <w:fldChar w:fldCharType="begin"/>
             </w:r>
             <w:r>
               <w:rPr>
+                <w:noProof/>
                 <w:webHidden/>
               </w:rPr>
               <w:instrText xml:space="preserve"> PAGEREF _Toc208402945 \h </w:instrText>
             </w:r>
             <w:r>
               <w:rPr>
+                <w:noProof/>
                 <w:webHidden/>
               </w:rPr>
             </w:r>
             <w:r>
               <w:rPr>
+                <w:noProof/>
                 <w:webHidden/>
               </w:rPr>
               <w:fldChar w:fldCharType="separate"/>
             </w:r>
             <w:r>
               <w:rPr>
+                <w:noProof/>
                 <w:webHidden/>
               </w:rPr>
               <w:t>3</w:t>
             </w:r>
             <w:r>
               <w:rPr>
+                <w:noProof/>
                 <w:webHidden/>
               </w:rPr>
               <w:fldChar w:fldCharType="end"/>
@@ -526,6 +592,7 @@
             </w:tabs>
             <w:rPr>
               <w:rFonts w:eastAsiaTheme="minorEastAsia"/>
+              <w:noProof/>
               <w:lang w:eastAsia="de-DE"/>
             </w:rPr>
           </w:pPr>
@@ -533,12 +600,14 @@
             <w:r>
               <w:rPr>
                 <w:rStyle w:val="Hyperlink"/>
+                <w:noProof/>
               </w:rPr>
               <w:t>2.3.</w:t>
             </w:r>
             <w:r>
               <w:rPr>
                 <w:rFonts w:eastAsiaTheme="minorEastAsia"/>
+                <w:noProof/>
                 <w:lang w:eastAsia="de-DE"/>
               </w:rPr>
               <w:tab/>
@@ -546,46 +615,54 @@
             <w:r>
               <w:rPr>
                 <w:rStyle w:val="Hyperlink"/>
+                <w:noProof/>
               </w:rPr>
               <w:t>CAN</w:t>
             </w:r>
             <w:r>
               <w:rPr>
+                <w:noProof/>
                 <w:webHidden/>
               </w:rPr>
               <w:tab/>
             </w:r>
             <w:r>
               <w:rPr>
+                <w:noProof/>
                 <w:webHidden/>
               </w:rPr>
               <w:fldChar w:fldCharType="begin"/>
             </w:r>
             <w:r>
               <w:rPr>
+                <w:noProof/>
                 <w:webHidden/>
               </w:rPr>
               <w:instrText xml:space="preserve"> PAGEREF _Toc208402946 \h </w:instrText>
             </w:r>
             <w:r>
               <w:rPr>
+                <w:noProof/>
                 <w:webHidden/>
               </w:rPr>
             </w:r>
             <w:r>
               <w:rPr>
+                <w:noProof/>
                 <w:webHidden/>
               </w:rPr>
               <w:fldChar w:fldCharType="separate"/>
             </w:r>
             <w:r>
               <w:rPr>
+                <w:noProof/>
                 <w:webHidden/>
               </w:rPr>
               <w:t>3</w:t>
             </w:r>
             <w:r>
               <w:rPr>
+                <w:noProof/>
                 <w:webHidden/>
               </w:rPr>
               <w:fldChar w:fldCharType="end"/>
@@ -601,6 +678,7 @@
             </w:tabs>
             <w:rPr>
               <w:rFonts w:eastAsiaTheme="minorEastAsia"/>
+              <w:noProof/>
               <w:lang w:eastAsia="de-DE"/>
             </w:rPr>
           </w:pPr>
@@ -608,12 +686,14 @@
             <w:r>
               <w:rPr>
                 <w:rStyle w:val="Hyperlink"/>
+                <w:noProof/>
               </w:rPr>
               <w:t>2.4.</w:t>
             </w:r>
             <w:r>
               <w:rPr>
                 <w:rFonts w:eastAsiaTheme="minorEastAsia"/>
+                <w:noProof/>
                 <w:lang w:eastAsia="de-DE"/>
               </w:rPr>
               <w:tab/>
@@ -621,46 +701,54 @@
             <w:r>
               <w:rPr>
                 <w:rStyle w:val="Hyperlink"/>
+                <w:noProof/>
               </w:rPr>
               <w:t>UART</w:t>
             </w:r>
             <w:r>
               <w:rPr>
+                <w:noProof/>
                 <w:webHidden/>
               </w:rPr>
               <w:tab/>
             </w:r>
             <w:r>
               <w:rPr>
+                <w:noProof/>
                 <w:webHidden/>
               </w:rPr>
               <w:fldChar w:fldCharType="begin"/>
             </w:r>
             <w:r>
               <w:rPr>
+                <w:noProof/>
                 <w:webHidden/>
               </w:rPr>
               <w:instrText xml:space="preserve"> PAGEREF _Toc208402947 \h </w:instrText>
             </w:r>
             <w:r>
               <w:rPr>
+                <w:noProof/>
                 <w:webHidden/>
               </w:rPr>
             </w:r>
             <w:r>
               <w:rPr>
+                <w:noProof/>
                 <w:webHidden/>
               </w:rPr>
               <w:fldChar w:fldCharType="separate"/>
             </w:r>
             <w:r>
               <w:rPr>
+                <w:noProof/>
                 <w:webHidden/>
               </w:rPr>
               <w:t>3</w:t>
             </w:r>
             <w:r>
               <w:rPr>
+                <w:noProof/>
                 <w:webHidden/>
               </w:rPr>
               <w:fldChar w:fldCharType="end"/>
@@ -676,6 +764,7 @@
             </w:tabs>
             <w:rPr>
               <w:rFonts w:eastAsiaTheme="minorEastAsia"/>
+              <w:noProof/>
               <w:lang w:eastAsia="de-DE"/>
             </w:rPr>
           </w:pPr>
@@ -683,12 +772,14 @@
             <w:r>
               <w:rPr>
                 <w:rStyle w:val="Hyperlink"/>
+                <w:noProof/>
               </w:rPr>
               <w:t>2.5.</w:t>
             </w:r>
             <w:r>
               <w:rPr>
                 <w:rFonts w:eastAsiaTheme="minorEastAsia"/>
+                <w:noProof/>
                 <w:lang w:eastAsia="de-DE"/>
               </w:rPr>
               <w:tab/>
@@ -696,46 +787,54 @@
             <w:r>
               <w:rPr>
                 <w:rStyle w:val="Hyperlink"/>
+                <w:noProof/>
               </w:rPr>
               <w:t>Wifi</w:t>
             </w:r>
             <w:r>
               <w:rPr>
+                <w:noProof/>
                 <w:webHidden/>
               </w:rPr>
               <w:tab/>
             </w:r>
             <w:r>
               <w:rPr>
+                <w:noProof/>
                 <w:webHidden/>
               </w:rPr>
               <w:fldChar w:fldCharType="begin"/>
             </w:r>
             <w:r>
               <w:rPr>
+                <w:noProof/>
                 <w:webHidden/>
               </w:rPr>
               <w:instrText xml:space="preserve"> PAGEREF _Toc208402948 \h </w:instrText>
             </w:r>
             <w:r>
               <w:rPr>
+                <w:noProof/>
                 <w:webHidden/>
               </w:rPr>
             </w:r>
             <w:r>
               <w:rPr>
+                <w:noProof/>
                 <w:webHidden/>
               </w:rPr>
               <w:fldChar w:fldCharType="separate"/>
             </w:r>
             <w:r>
               <w:rPr>
+                <w:noProof/>
                 <w:webHidden/>
               </w:rPr>
               <w:t>3</w:t>
             </w:r>
             <w:r>
               <w:rPr>
+                <w:noProof/>
                 <w:webHidden/>
               </w:rPr>
               <w:fldChar w:fldCharType="end"/>
@@ -751,6 +850,7 @@
             </w:tabs>
             <w:rPr>
               <w:rFonts w:eastAsiaTheme="minorEastAsia"/>
+              <w:noProof/>
               <w:lang w:eastAsia="de-DE"/>
             </w:rPr>
           </w:pPr>
@@ -758,12 +858,14 @@
             <w:r>
               <w:rPr>
                 <w:rStyle w:val="Hyperlink"/>
+                <w:noProof/>
               </w:rPr>
               <w:t>2.6.</w:t>
             </w:r>
             <w:r>
               <w:rPr>
                 <w:rFonts w:eastAsiaTheme="minorEastAsia"/>
+                <w:noProof/>
                 <w:lang w:eastAsia="de-DE"/>
               </w:rPr>
               <w:tab/>
@@ -771,46 +873,54 @@
             <w:r>
               <w:rPr>
                 <w:rStyle w:val="Hyperlink"/>
+                <w:noProof/>
               </w:rPr>
               <w:t>Bluetooth</w:t>
             </w:r>
             <w:r>
               <w:rPr>
+                <w:noProof/>
                 <w:webHidden/>
               </w:rPr>
               <w:tab/>
             </w:r>
             <w:r>
               <w:rPr>
+                <w:noProof/>
                 <w:webHidden/>
               </w:rPr>
               <w:fldChar w:fldCharType="begin"/>
             </w:r>
             <w:r>
               <w:rPr>
+                <w:noProof/>
                 <w:webHidden/>
               </w:rPr>
               <w:instrText xml:space="preserve"> PAGEREF _Toc208402949 \h </w:instrText>
             </w:r>
             <w:r>
               <w:rPr>
+                <w:noProof/>
                 <w:webHidden/>
               </w:rPr>
             </w:r>
             <w:r>
               <w:rPr>
+                <w:noProof/>
                 <w:webHidden/>
               </w:rPr>
               <w:fldChar w:fldCharType="separate"/>
             </w:r>
             <w:r>
               <w:rPr>
+                <w:noProof/>
                 <w:webHidden/>
               </w:rPr>
               <w:t>3</w:t>
             </w:r>
             <w:r>
               <w:rPr>
+                <w:noProof/>
                 <w:webHidden/>
               </w:rPr>
               <w:fldChar w:fldCharType="end"/>
@@ -826,6 +936,7 @@
             </w:tabs>
             <w:rPr>
               <w:rFonts w:eastAsiaTheme="minorEastAsia"/>
+              <w:noProof/>
               <w:lang w:eastAsia="de-DE"/>
             </w:rPr>
           </w:pPr>
@@ -833,12 +944,14 @@
             <w:r>
               <w:rPr>
                 <w:rStyle w:val="Hyperlink"/>
+                <w:noProof/>
               </w:rPr>
               <w:t>3.</w:t>
             </w:r>
             <w:r>
               <w:rPr>
                 <w:rFonts w:eastAsiaTheme="minorEastAsia"/>
+                <w:noProof/>
                 <w:lang w:eastAsia="de-DE"/>
               </w:rPr>
               <w:tab/>
@@ -846,46 +959,54 @@
             <w:r>
               <w:rPr>
                 <w:rStyle w:val="Hyperlink"/>
+                <w:noProof/>
               </w:rPr>
               <w:t>Systemanalyse und Integration</w:t>
             </w:r>
             <w:r>
               <w:rPr>
+                <w:noProof/>
                 <w:webHidden/>
               </w:rPr>
               <w:tab/>
             </w:r>
             <w:r>
               <w:rPr>
+                <w:noProof/>
                 <w:webHidden/>
               </w:rPr>
               <w:fldChar w:fldCharType="begin"/>
             </w:r>
             <w:r>
               <w:rPr>
+                <w:noProof/>
                 <w:webHidden/>
               </w:rPr>
               <w:instrText xml:space="preserve"> PAGEREF _Toc208402950 \h </w:instrText>
             </w:r>
             <w:r>
               <w:rPr>
+                <w:noProof/>
                 <w:webHidden/>
               </w:rPr>
             </w:r>
             <w:r>
               <w:rPr>
+                <w:noProof/>
                 <w:webHidden/>
               </w:rPr>
               <w:fldChar w:fldCharType="separate"/>
             </w:r>
             <w:r>
               <w:rPr>
+                <w:noProof/>
                 <w:webHidden/>
               </w:rPr>
               <w:t>4</w:t>
             </w:r>
             <w:r>
               <w:rPr>
+                <w:noProof/>
                 <w:webHidden/>
               </w:rPr>
               <w:fldChar w:fldCharType="end"/>
@@ -901,6 +1022,7 @@
             </w:tabs>
             <w:rPr>
               <w:rFonts w:eastAsiaTheme="minorEastAsia"/>
+              <w:noProof/>
               <w:lang w:eastAsia="de-DE"/>
             </w:rPr>
           </w:pPr>
@@ -908,12 +1030,14 @@
             <w:r>
               <w:rPr>
                 <w:rStyle w:val="Hyperlink"/>
+                <w:noProof/>
               </w:rPr>
               <w:t>3.1.</w:t>
             </w:r>
             <w:r>
               <w:rPr>
                 <w:rFonts w:eastAsiaTheme="minorEastAsia"/>
+                <w:noProof/>
                 <w:lang w:eastAsia="de-DE"/>
               </w:rPr>
               <w:tab/>
@@ -921,46 +1045,54 @@
             <w:r>
               <w:rPr>
                 <w:rStyle w:val="Hyperlink"/>
+                <w:noProof/>
               </w:rPr>
               <w:t>Bestehendes System</w:t>
             </w:r>
             <w:r>
               <w:rPr>
+                <w:noProof/>
                 <w:webHidden/>
               </w:rPr>
               <w:tab/>
             </w:r>
             <w:r>
               <w:rPr>
+                <w:noProof/>
                 <w:webHidden/>
               </w:rPr>
               <w:fldChar w:fldCharType="begin"/>
             </w:r>
             <w:r>
               <w:rPr>
+                <w:noProof/>
                 <w:webHidden/>
               </w:rPr>
               <w:instrText xml:space="preserve"> PAGEREF _Toc208402951 \h </w:instrText>
             </w:r>
             <w:r>
               <w:rPr>
+                <w:noProof/>
                 <w:webHidden/>
               </w:rPr>
             </w:r>
             <w:r>
               <w:rPr>
+                <w:noProof/>
                 <w:webHidden/>
               </w:rPr>
               <w:fldChar w:fldCharType="separate"/>
             </w:r>
             <w:r>
               <w:rPr>
+                <w:noProof/>
                 <w:webHidden/>
               </w:rPr>
               <w:t>4</w:t>
             </w:r>
             <w:r>
               <w:rPr>
+                <w:noProof/>
                 <w:webHidden/>
               </w:rPr>
               <w:fldChar w:fldCharType="end"/>
@@ -976,6 +1108,7 @@
             </w:tabs>
             <w:rPr>
               <w:rFonts w:eastAsiaTheme="minorEastAsia"/>
+              <w:noProof/>
               <w:lang w:eastAsia="de-DE"/>
             </w:rPr>
           </w:pPr>
@@ -983,12 +1116,14 @@
             <w:r>
               <w:rPr>
                 <w:rStyle w:val="Hyperlink"/>
+                <w:noProof/>
               </w:rPr>
               <w:t>3.2.</w:t>
             </w:r>
             <w:r>
               <w:rPr>
                 <w:rFonts w:eastAsiaTheme="minorEastAsia"/>
+                <w:noProof/>
                 <w:lang w:eastAsia="de-DE"/>
               </w:rPr>
               <w:tab/>
@@ -996,46 +1131,54 @@
             <w:r>
               <w:rPr>
                 <w:rStyle w:val="Hyperlink"/>
+                <w:noProof/>
               </w:rPr>
               <w:t>Anforderungen</w:t>
             </w:r>
             <w:r>
               <w:rPr>
+                <w:noProof/>
                 <w:webHidden/>
               </w:rPr>
               <w:tab/>
             </w:r>
             <w:r>
               <w:rPr>
+                <w:noProof/>
                 <w:webHidden/>
               </w:rPr>
               <w:fldChar w:fldCharType="begin"/>
             </w:r>
             <w:r>
               <w:rPr>
+                <w:noProof/>
                 <w:webHidden/>
               </w:rPr>
               <w:instrText xml:space="preserve"> PAGEREF _Toc208402952 \h </w:instrText>
             </w:r>
             <w:r>
               <w:rPr>
+                <w:noProof/>
                 <w:webHidden/>
               </w:rPr>
             </w:r>
             <w:r>
               <w:rPr>
+                <w:noProof/>
                 <w:webHidden/>
               </w:rPr>
               <w:fldChar w:fldCharType="separate"/>
             </w:r>
             <w:r>
               <w:rPr>
+                <w:noProof/>
                 <w:webHidden/>
               </w:rPr>
               <w:t>8</w:t>
             </w:r>
             <w:r>
               <w:rPr>
+                <w:noProof/>
                 <w:webHidden/>
               </w:rPr>
               <w:fldChar w:fldCharType="end"/>
@@ -1051,6 +1194,7 @@
             </w:tabs>
             <w:rPr>
               <w:rFonts w:eastAsiaTheme="minorEastAsia"/>
+              <w:noProof/>
               <w:lang w:eastAsia="de-DE"/>
             </w:rPr>
           </w:pPr>
@@ -1058,12 +1202,14 @@
             <w:r>
               <w:rPr>
                 <w:rStyle w:val="Hyperlink"/>
+                <w:noProof/>
               </w:rPr>
               <w:t>3.3.</w:t>
             </w:r>
             <w:r>
               <w:rPr>
                 <w:rFonts w:eastAsiaTheme="minorEastAsia"/>
+                <w:noProof/>
                 <w:lang w:eastAsia="de-DE"/>
               </w:rPr>
               <w:tab/>
@@ -1071,46 +1217,54 @@
             <w:r>
               <w:rPr>
                 <w:rStyle w:val="Hyperlink"/>
+                <w:noProof/>
               </w:rPr>
               <w:t>Integration ins bestehende System</w:t>
             </w:r>
             <w:r>
               <w:rPr>
+                <w:noProof/>
                 <w:webHidden/>
               </w:rPr>
               <w:tab/>
             </w:r>
             <w:r>
               <w:rPr>
+                <w:noProof/>
                 <w:webHidden/>
               </w:rPr>
               <w:fldChar w:fldCharType="begin"/>
             </w:r>
             <w:r>
               <w:rPr>
+                <w:noProof/>
                 <w:webHidden/>
               </w:rPr>
               <w:instrText xml:space="preserve"> PAGEREF _Toc208402953 \h </w:instrText>
             </w:r>
             <w:r>
               <w:rPr>
+                <w:noProof/>
                 <w:webHidden/>
               </w:rPr>
             </w:r>
             <w:r>
               <w:rPr>
+                <w:noProof/>
                 <w:webHidden/>
               </w:rPr>
               <w:fldChar w:fldCharType="separate"/>
             </w:r>
             <w:r>
               <w:rPr>
+                <w:noProof/>
                 <w:webHidden/>
               </w:rPr>
               <w:t>14</w:t>
             </w:r>
             <w:r>
               <w:rPr>
+                <w:noProof/>
                 <w:webHidden/>
               </w:rPr>
               <w:fldChar w:fldCharType="end"/>
@@ -1126,6 +1280,7 @@
             </w:tabs>
             <w:rPr>
               <w:rFonts w:eastAsiaTheme="minorEastAsia"/>
+              <w:noProof/>
               <w:lang w:eastAsia="de-DE"/>
             </w:rPr>
           </w:pPr>
@@ -1133,12 +1288,14 @@
             <w:r>
               <w:rPr>
                 <w:rStyle w:val="Hyperlink"/>
+                <w:noProof/>
               </w:rPr>
               <w:t>4.</w:t>
             </w:r>
             <w:r>
               <w:rPr>
                 <w:rFonts w:eastAsiaTheme="minorEastAsia"/>
+                <w:noProof/>
                 <w:lang w:eastAsia="de-DE"/>
               </w:rPr>
               <w:tab/>
@@ -1146,46 +1303,54 @@
             <w:r>
               <w:rPr>
                 <w:rStyle w:val="Hyperlink"/>
+                <w:noProof/>
               </w:rPr>
               <w:t>Konzepte</w:t>
             </w:r>
             <w:r>
               <w:rPr>
+                <w:noProof/>
                 <w:webHidden/>
               </w:rPr>
               <w:tab/>
             </w:r>
             <w:r>
               <w:rPr>
+                <w:noProof/>
                 <w:webHidden/>
               </w:rPr>
               <w:fldChar w:fldCharType="begin"/>
             </w:r>
             <w:r>
               <w:rPr>
+                <w:noProof/>
                 <w:webHidden/>
               </w:rPr>
               <w:instrText xml:space="preserve"> PAGEREF _Toc208402954 \h </w:instrText>
             </w:r>
             <w:r>
               <w:rPr>
+                <w:noProof/>
                 <w:webHidden/>
               </w:rPr>
             </w:r>
             <w:r>
               <w:rPr>
+                <w:noProof/>
                 <w:webHidden/>
               </w:rPr>
               <w:fldChar w:fldCharType="separate"/>
             </w:r>
             <w:r>
               <w:rPr>
+                <w:noProof/>
                 <w:webHidden/>
               </w:rPr>
               <w:t>16</w:t>
             </w:r>
             <w:r>
               <w:rPr>
+                <w:noProof/>
                 <w:webHidden/>
               </w:rPr>
               <w:fldChar w:fldCharType="end"/>
@@ -1201,6 +1366,7 @@
             </w:tabs>
             <w:rPr>
               <w:rFonts w:eastAsiaTheme="minorEastAsia"/>
+              <w:noProof/>
               <w:lang w:eastAsia="de-DE"/>
             </w:rPr>
           </w:pPr>
@@ -1208,12 +1374,14 @@
             <w:r>
               <w:rPr>
                 <w:rStyle w:val="Hyperlink"/>
+                <w:noProof/>
               </w:rPr>
               <w:t>4.1.</w:t>
             </w:r>
             <w:r>
               <w:rPr>
                 <w:rFonts w:eastAsiaTheme="minorEastAsia"/>
+                <w:noProof/>
                 <w:lang w:eastAsia="de-DE"/>
               </w:rPr>
               <w:tab/>
@@ -1221,46 +1389,54 @@
             <w:r>
               <w:rPr>
                 <w:rStyle w:val="Hyperlink"/>
+                <w:noProof/>
               </w:rPr>
               <w:t>Paarvergleiche</w:t>
             </w:r>
             <w:r>
               <w:rPr>
+                <w:noProof/>
                 <w:webHidden/>
               </w:rPr>
               <w:tab/>
             </w:r>
             <w:r>
               <w:rPr>
+                <w:noProof/>
                 <w:webHidden/>
               </w:rPr>
               <w:fldChar w:fldCharType="begin"/>
             </w:r>
             <w:r>
               <w:rPr>
+                <w:noProof/>
                 <w:webHidden/>
               </w:rPr>
               <w:instrText xml:space="preserve"> PAGEREF _Toc208402955 \h </w:instrText>
             </w:r>
             <w:r>
               <w:rPr>
+                <w:noProof/>
                 <w:webHidden/>
               </w:rPr>
             </w:r>
             <w:r>
               <w:rPr>
+                <w:noProof/>
                 <w:webHidden/>
               </w:rPr>
               <w:fldChar w:fldCharType="separate"/>
             </w:r>
             <w:r>
               <w:rPr>
+                <w:noProof/>
                 <w:webHidden/>
               </w:rPr>
               <w:t>16</w:t>
             </w:r>
             <w:r>
               <w:rPr>
+                <w:noProof/>
                 <w:webHidden/>
               </w:rPr>
               <w:fldChar w:fldCharType="end"/>
@@ -1276,6 +1452,7 @@
             </w:tabs>
             <w:rPr>
               <w:rFonts w:eastAsiaTheme="minorEastAsia"/>
+              <w:noProof/>
               <w:lang w:eastAsia="de-DE"/>
             </w:rPr>
           </w:pPr>
@@ -1283,12 +1460,14 @@
             <w:r>
               <w:rPr>
                 <w:rStyle w:val="Hyperlink"/>
+                <w:noProof/>
               </w:rPr>
               <w:t>4.2.</w:t>
             </w:r>
             <w:r>
               <w:rPr>
                 <w:rFonts w:eastAsiaTheme="minorEastAsia"/>
+                <w:noProof/>
                 <w:lang w:eastAsia="de-DE"/>
               </w:rPr>
               <w:tab/>
@@ -1296,46 +1475,54 @@
             <w:r>
               <w:rPr>
                 <w:rStyle w:val="Hyperlink"/>
+                <w:noProof/>
               </w:rPr>
               <w:t>Nutzwertanalysen</w:t>
             </w:r>
             <w:r>
               <w:rPr>
+                <w:noProof/>
                 <w:webHidden/>
               </w:rPr>
               <w:tab/>
             </w:r>
             <w:r>
               <w:rPr>
+                <w:noProof/>
                 <w:webHidden/>
               </w:rPr>
               <w:fldChar w:fldCharType="begin"/>
             </w:r>
             <w:r>
               <w:rPr>
+                <w:noProof/>
                 <w:webHidden/>
               </w:rPr>
               <w:instrText xml:space="preserve"> PAGEREF _Toc208402956 \h </w:instrText>
             </w:r>
             <w:r>
               <w:rPr>
+                <w:noProof/>
                 <w:webHidden/>
               </w:rPr>
             </w:r>
             <w:r>
               <w:rPr>
+                <w:noProof/>
                 <w:webHidden/>
               </w:rPr>
               <w:fldChar w:fldCharType="separate"/>
             </w:r>
             <w:r>
               <w:rPr>
+                <w:noProof/>
                 <w:webHidden/>
               </w:rPr>
               <w:t>19</w:t>
             </w:r>
             <w:r>
               <w:rPr>
+                <w:noProof/>
                 <w:webHidden/>
               </w:rPr>
               <w:fldChar w:fldCharType="end"/>
@@ -1351,6 +1538,7 @@
             </w:tabs>
             <w:rPr>
               <w:rFonts w:eastAsiaTheme="minorEastAsia"/>
+              <w:noProof/>
               <w:lang w:eastAsia="de-DE"/>
             </w:rPr>
           </w:pPr>
@@ -1358,12 +1546,14 @@
             <w:r>
               <w:rPr>
                 <w:rStyle w:val="Hyperlink"/>
+                <w:noProof/>
               </w:rPr>
               <w:t>5.</w:t>
             </w:r>
             <w:r>
               <w:rPr>
                 <w:rFonts w:eastAsiaTheme="minorEastAsia"/>
+                <w:noProof/>
                 <w:lang w:eastAsia="de-DE"/>
               </w:rPr>
               <w:tab/>
@@ -1371,46 +1561,54 @@
             <w:r>
               <w:rPr>
                 <w:rStyle w:val="Hyperlink"/>
+                <w:noProof/>
               </w:rPr>
               <w:t>Hardwareentwicklung</w:t>
             </w:r>
             <w:r>
               <w:rPr>
+                <w:noProof/>
                 <w:webHidden/>
               </w:rPr>
               <w:tab/>
             </w:r>
             <w:r>
               <w:rPr>
+                <w:noProof/>
                 <w:webHidden/>
               </w:rPr>
               <w:fldChar w:fldCharType="begin"/>
             </w:r>
             <w:r>
               <w:rPr>
+                <w:noProof/>
                 <w:webHidden/>
               </w:rPr>
               <w:instrText xml:space="preserve"> PAGEREF _Toc208402957 \h </w:instrText>
             </w:r>
             <w:r>
               <w:rPr>
+                <w:noProof/>
                 <w:webHidden/>
               </w:rPr>
             </w:r>
             <w:r>
               <w:rPr>
+                <w:noProof/>
                 <w:webHidden/>
               </w:rPr>
               <w:fldChar w:fldCharType="separate"/>
             </w:r>
             <w:r>
               <w:rPr>
+                <w:noProof/>
                 <w:webHidden/>
               </w:rPr>
               <w:t>20</w:t>
             </w:r>
             <w:r>
               <w:rPr>
+                <w:noProof/>
                 <w:webHidden/>
               </w:rPr>
               <w:fldChar w:fldCharType="end"/>
@@ -1426,6 +1624,7 @@
             </w:tabs>
             <w:rPr>
               <w:rFonts w:eastAsiaTheme="minorEastAsia"/>
+              <w:noProof/>
               <w:lang w:eastAsia="de-DE"/>
             </w:rPr>
           </w:pPr>
@@ -1433,12 +1632,14 @@
             <w:r>
               <w:rPr>
                 <w:rStyle w:val="Hyperlink"/>
+                <w:noProof/>
               </w:rPr>
               <w:t>5.1.</w:t>
             </w:r>
             <w:r>
               <w:rPr>
                 <w:rFonts w:eastAsiaTheme="minorEastAsia"/>
+                <w:noProof/>
                 <w:lang w:eastAsia="de-DE"/>
               </w:rPr>
               <w:tab/>
@@ -1446,46 +1647,54 @@
             <w:r>
               <w:rPr>
                 <w:rStyle w:val="Hyperlink"/>
+                <w:noProof/>
               </w:rPr>
               <w:t>Schaltungsaufbau</w:t>
             </w:r>
             <w:r>
               <w:rPr>
+                <w:noProof/>
                 <w:webHidden/>
               </w:rPr>
               <w:tab/>
             </w:r>
             <w:r>
               <w:rPr>
+                <w:noProof/>
                 <w:webHidden/>
               </w:rPr>
               <w:fldChar w:fldCharType="begin"/>
             </w:r>
             <w:r>
               <w:rPr>
+                <w:noProof/>
                 <w:webHidden/>
               </w:rPr>
               <w:instrText xml:space="preserve"> PAGEREF _Toc208402958 \h </w:instrText>
             </w:r>
             <w:r>
               <w:rPr>
+                <w:noProof/>
                 <w:webHidden/>
               </w:rPr>
             </w:r>
             <w:r>
               <w:rPr>
+                <w:noProof/>
                 <w:webHidden/>
               </w:rPr>
               <w:fldChar w:fldCharType="separate"/>
             </w:r>
             <w:r>
               <w:rPr>
+                <w:noProof/>
                 <w:webHidden/>
               </w:rPr>
               <w:t>20</w:t>
             </w:r>
             <w:r>
               <w:rPr>
+                <w:noProof/>
                 <w:webHidden/>
               </w:rPr>
               <w:fldChar w:fldCharType="end"/>
@@ -1501,6 +1710,7 @@
             </w:tabs>
             <w:rPr>
               <w:rFonts w:eastAsiaTheme="minorEastAsia"/>
+              <w:noProof/>
               <w:lang w:eastAsia="de-DE"/>
             </w:rPr>
           </w:pPr>
@@ -1508,12 +1718,14 @@
             <w:r>
               <w:rPr>
                 <w:rStyle w:val="Hyperlink"/>
+                <w:noProof/>
               </w:rPr>
               <w:t>5.2.</w:t>
             </w:r>
             <w:r>
               <w:rPr>
                 <w:rFonts w:eastAsiaTheme="minorEastAsia"/>
+                <w:noProof/>
                 <w:lang w:eastAsia="de-DE"/>
               </w:rPr>
               <w:tab/>
@@ -1521,46 +1733,68 @@
             <w:r>
               <w:rPr>
                 <w:rStyle w:val="Hyperlink"/>
-              </w:rPr>
-              <w:t>PCB-Layout</w:t>
-            </w:r>
-            <w:r>
-              <w:rPr>
+                <w:noProof/>
+              </w:rPr>
+              <w:t>PCB-L</w:t>
+            </w:r>
+            <w:r>
+              <w:rPr>
+                <w:rStyle w:val="Hyperlink"/>
+                <w:noProof/>
+              </w:rPr>
+              <w:t>a</w:t>
+            </w:r>
+            <w:r>
+              <w:rPr>
+                <w:rStyle w:val="Hyperlink"/>
+                <w:noProof/>
+              </w:rPr>
+              <w:t>yout</w:t>
+            </w:r>
+            <w:r>
+              <w:rPr>
+                <w:noProof/>
                 <w:webHidden/>
               </w:rPr>
               <w:tab/>
             </w:r>
             <w:r>
               <w:rPr>
+                <w:noProof/>
                 <w:webHidden/>
               </w:rPr>
               <w:fldChar w:fldCharType="begin"/>
             </w:r>
             <w:r>
               <w:rPr>
+                <w:noProof/>
                 <w:webHidden/>
               </w:rPr>
               <w:instrText xml:space="preserve"> PAGEREF _Toc208402959 \h </w:instrText>
             </w:r>
             <w:r>
               <w:rPr>
+                <w:noProof/>
                 <w:webHidden/>
               </w:rPr>
             </w:r>
             <w:r>
               <w:rPr>
+                <w:noProof/>
                 <w:webHidden/>
               </w:rPr>
               <w:fldChar w:fldCharType="separate"/>
             </w:r>
             <w:r>
               <w:rPr>
+                <w:noProof/>
                 <w:webHidden/>
               </w:rPr>
-              <w:t>42</w:t>
-            </w:r>
-            <w:r>
-              <w:rPr>
+              <w:t>55</w:t>
+            </w:r>
+            <w:r>
+              <w:rPr>
+                <w:noProof/>
                 <w:webHidden/>
               </w:rPr>
               <w:fldChar w:fldCharType="end"/>
@@ -1576,6 +1810,7 @@
             </w:tabs>
             <w:rPr>
               <w:rFonts w:eastAsiaTheme="minorEastAsia"/>
+              <w:noProof/>
               <w:lang w:eastAsia="de-DE"/>
             </w:rPr>
           </w:pPr>
@@ -1583,12 +1818,14 @@
             <w:r>
               <w:rPr>
                 <w:rStyle w:val="Hyperlink"/>
+                <w:noProof/>
               </w:rPr>
               <w:t>6.</w:t>
             </w:r>
             <w:r>
               <w:rPr>
                 <w:rFonts w:eastAsiaTheme="minorEastAsia"/>
+                <w:noProof/>
                 <w:lang w:eastAsia="de-DE"/>
               </w:rPr>
               <w:tab/>
@@ -1596,46 +1833,54 @@
             <w:r>
               <w:rPr>
                 <w:rStyle w:val="Hyperlink"/>
+                <w:noProof/>
               </w:rPr>
               <w:t>Software</w:t>
             </w:r>
             <w:r>
               <w:rPr>
+                <w:noProof/>
                 <w:webHidden/>
               </w:rPr>
               <w:tab/>
             </w:r>
             <w:r>
               <w:rPr>
+                <w:noProof/>
                 <w:webHidden/>
               </w:rPr>
               <w:fldChar w:fldCharType="begin"/>
             </w:r>
             <w:r>
               <w:rPr>
+                <w:noProof/>
                 <w:webHidden/>
               </w:rPr>
               <w:instrText xml:space="preserve"> PAGEREF _Toc208402960 \h </w:instrText>
             </w:r>
             <w:r>
               <w:rPr>
+                <w:noProof/>
                 <w:webHidden/>
               </w:rPr>
             </w:r>
             <w:r>
               <w:rPr>
+                <w:noProof/>
                 <w:webHidden/>
               </w:rPr>
               <w:fldChar w:fldCharType="separate"/>
             </w:r>
             <w:r>
               <w:rPr>
+                <w:noProof/>
                 <w:webHidden/>
               </w:rPr>
-              <w:t>43</w:t>
-            </w:r>
-            <w:r>
-              <w:rPr>
+              <w:t>55</w:t>
+            </w:r>
+            <w:r>
+              <w:rPr>
+                <w:noProof/>
                 <w:webHidden/>
               </w:rPr>
               <w:fldChar w:fldCharType="end"/>
@@ -1651,6 +1896,7 @@
             </w:tabs>
             <w:rPr>
               <w:rFonts w:eastAsiaTheme="minorEastAsia"/>
+              <w:noProof/>
               <w:lang w:eastAsia="de-DE"/>
             </w:rPr>
           </w:pPr>
@@ -1658,12 +1904,14 @@
             <w:r>
               <w:rPr>
                 <w:rStyle w:val="Hyperlink"/>
+                <w:noProof/>
               </w:rPr>
               <w:t>6.1.</w:t>
             </w:r>
             <w:r>
               <w:rPr>
                 <w:rFonts w:eastAsiaTheme="minorEastAsia"/>
+                <w:noProof/>
                 <w:lang w:eastAsia="de-DE"/>
               </w:rPr>
               <w:tab/>
@@ -1671,46 +1919,54 @@
             <w:r>
               <w:rPr>
                 <w:rStyle w:val="Hyperlink"/>
+                <w:noProof/>
               </w:rPr>
               <w:t>Konzept</w:t>
             </w:r>
             <w:r>
               <w:rPr>
+                <w:noProof/>
                 <w:webHidden/>
               </w:rPr>
               <w:tab/>
             </w:r>
             <w:r>
               <w:rPr>
+                <w:noProof/>
                 <w:webHidden/>
               </w:rPr>
               <w:fldChar w:fldCharType="begin"/>
             </w:r>
             <w:r>
               <w:rPr>
+                <w:noProof/>
                 <w:webHidden/>
               </w:rPr>
               <w:instrText xml:space="preserve"> PAGEREF _Toc208402961 \h </w:instrText>
             </w:r>
             <w:r>
               <w:rPr>
+                <w:noProof/>
                 <w:webHidden/>
               </w:rPr>
             </w:r>
             <w:r>
               <w:rPr>
+                <w:noProof/>
                 <w:webHidden/>
               </w:rPr>
               <w:fldChar w:fldCharType="separate"/>
             </w:r>
             <w:r>
               <w:rPr>
+                <w:noProof/>
                 <w:webHidden/>
               </w:rPr>
-              <w:t>43</w:t>
-            </w:r>
-            <w:r>
-              <w:rPr>
+              <w:t>56</w:t>
+            </w:r>
+            <w:r>
+              <w:rPr>
+                <w:noProof/>
                 <w:webHidden/>
               </w:rPr>
               <w:fldChar w:fldCharType="end"/>
@@ -1726,6 +1982,7 @@
             </w:tabs>
             <w:rPr>
               <w:rFonts w:eastAsiaTheme="minorEastAsia"/>
+              <w:noProof/>
               <w:lang w:eastAsia="de-DE"/>
             </w:rPr>
           </w:pPr>
@@ -1733,12 +1990,14 @@
             <w:r>
               <w:rPr>
                 <w:rStyle w:val="Hyperlink"/>
+                <w:noProof/>
               </w:rPr>
               <w:t>6.2.</w:t>
             </w:r>
             <w:r>
               <w:rPr>
                 <w:rFonts w:eastAsiaTheme="minorEastAsia"/>
+                <w:noProof/>
                 <w:lang w:eastAsia="de-DE"/>
               </w:rPr>
               <w:tab/>
@@ -1746,46 +2005,54 @@
             <w:r>
               <w:rPr>
                 <w:rStyle w:val="Hyperlink"/>
+                <w:noProof/>
               </w:rPr>
               <w:t>Aufbau</w:t>
             </w:r>
             <w:r>
               <w:rPr>
+                <w:noProof/>
                 <w:webHidden/>
               </w:rPr>
               <w:tab/>
             </w:r>
             <w:r>
               <w:rPr>
+                <w:noProof/>
                 <w:webHidden/>
               </w:rPr>
               <w:fldChar w:fldCharType="begin"/>
             </w:r>
             <w:r>
               <w:rPr>
+                <w:noProof/>
                 <w:webHidden/>
               </w:rPr>
               <w:instrText xml:space="preserve"> PAGEREF _Toc208402962 \h </w:instrText>
             </w:r>
             <w:r>
               <w:rPr>
+                <w:noProof/>
                 <w:webHidden/>
               </w:rPr>
             </w:r>
             <w:r>
               <w:rPr>
+                <w:noProof/>
                 <w:webHidden/>
               </w:rPr>
               <w:fldChar w:fldCharType="separate"/>
             </w:r>
             <w:r>
               <w:rPr>
+                <w:noProof/>
                 <w:webHidden/>
               </w:rPr>
-              <w:t>43</w:t>
-            </w:r>
-            <w:r>
-              <w:rPr>
+              <w:t>56</w:t>
+            </w:r>
+            <w:r>
+              <w:rPr>
+                <w:noProof/>
                 <w:webHidden/>
               </w:rPr>
               <w:fldChar w:fldCharType="end"/>
@@ -1801,6 +2068,7 @@
             </w:tabs>
             <w:rPr>
               <w:rFonts w:eastAsiaTheme="minorEastAsia"/>
+              <w:noProof/>
               <w:lang w:eastAsia="de-DE"/>
             </w:rPr>
           </w:pPr>
@@ -1808,12 +2076,14 @@
             <w:r>
               <w:rPr>
                 <w:rStyle w:val="Hyperlink"/>
+                <w:noProof/>
               </w:rPr>
               <w:t>6.3.</w:t>
             </w:r>
             <w:r>
               <w:rPr>
                 <w:rFonts w:eastAsiaTheme="minorEastAsia"/>
+                <w:noProof/>
                 <w:lang w:eastAsia="de-DE"/>
               </w:rPr>
               <w:tab/>
@@ -1821,46 +2091,54 @@
             <w:r>
               <w:rPr>
                 <w:rStyle w:val="Hyperlink"/>
+                <w:noProof/>
               </w:rPr>
               <w:t>Umsetzung</w:t>
             </w:r>
             <w:r>
               <w:rPr>
+                <w:noProof/>
                 <w:webHidden/>
               </w:rPr>
               <w:tab/>
             </w:r>
             <w:r>
               <w:rPr>
+                <w:noProof/>
                 <w:webHidden/>
               </w:rPr>
               <w:fldChar w:fldCharType="begin"/>
             </w:r>
             <w:r>
               <w:rPr>
+                <w:noProof/>
                 <w:webHidden/>
               </w:rPr>
               <w:instrText xml:space="preserve"> PAGEREF _Toc208402963 \h </w:instrText>
             </w:r>
             <w:r>
               <w:rPr>
+                <w:noProof/>
                 <w:webHidden/>
               </w:rPr>
             </w:r>
             <w:r>
               <w:rPr>
+                <w:noProof/>
                 <w:webHidden/>
               </w:rPr>
               <w:fldChar w:fldCharType="separate"/>
             </w:r>
             <w:r>
               <w:rPr>
+                <w:noProof/>
                 <w:webHidden/>
               </w:rPr>
-              <w:t>43</w:t>
-            </w:r>
-            <w:r>
-              <w:rPr>
+              <w:t>56</w:t>
+            </w:r>
+            <w:r>
+              <w:rPr>
+                <w:noProof/>
                 <w:webHidden/>
               </w:rPr>
               <w:fldChar w:fldCharType="end"/>
@@ -1876,6 +2154,7 @@
             </w:tabs>
             <w:rPr>
               <w:rFonts w:eastAsiaTheme="minorEastAsia"/>
+              <w:noProof/>
               <w:lang w:eastAsia="de-DE"/>
             </w:rPr>
           </w:pPr>
@@ -1883,12 +2162,14 @@
             <w:r>
               <w:rPr>
                 <w:rStyle w:val="Hyperlink"/>
+                <w:noProof/>
               </w:rPr>
               <w:t>7.</w:t>
             </w:r>
             <w:r>
               <w:rPr>
                 <w:rFonts w:eastAsiaTheme="minorEastAsia"/>
+                <w:noProof/>
                 <w:lang w:eastAsia="de-DE"/>
               </w:rPr>
               <w:tab/>
@@ -1896,46 +2177,54 @@
             <w:r>
               <w:rPr>
                 <w:rStyle w:val="Hyperlink"/>
+                <w:noProof/>
               </w:rPr>
               <w:t>Test und Inbetriebnahme</w:t>
             </w:r>
             <w:r>
               <w:rPr>
+                <w:noProof/>
                 <w:webHidden/>
               </w:rPr>
               <w:tab/>
             </w:r>
             <w:r>
               <w:rPr>
+                <w:noProof/>
                 <w:webHidden/>
               </w:rPr>
               <w:fldChar w:fldCharType="begin"/>
             </w:r>
             <w:r>
               <w:rPr>
+                <w:noProof/>
                 <w:webHidden/>
               </w:rPr>
               <w:instrText xml:space="preserve"> PAGEREF _Toc208402964 \h </w:instrText>
             </w:r>
             <w:r>
               <w:rPr>
+                <w:noProof/>
                 <w:webHidden/>
               </w:rPr>
             </w:r>
             <w:r>
               <w:rPr>
+                <w:noProof/>
                 <w:webHidden/>
               </w:rPr>
               <w:fldChar w:fldCharType="separate"/>
             </w:r>
             <w:r>
               <w:rPr>
+                <w:noProof/>
                 <w:webHidden/>
               </w:rPr>
-              <w:t>44</w:t>
-            </w:r>
-            <w:r>
-              <w:rPr>
+              <w:t>57</w:t>
+            </w:r>
+            <w:r>
+              <w:rPr>
+                <w:noProof/>
                 <w:webHidden/>
               </w:rPr>
               <w:fldChar w:fldCharType="end"/>
@@ -1951,6 +2240,7 @@
             </w:tabs>
             <w:rPr>
               <w:rFonts w:eastAsiaTheme="minorEastAsia"/>
+              <w:noProof/>
               <w:lang w:eastAsia="de-DE"/>
             </w:rPr>
           </w:pPr>
@@ -1958,12 +2248,14 @@
             <w:r>
               <w:rPr>
                 <w:rStyle w:val="Hyperlink"/>
+                <w:noProof/>
               </w:rPr>
               <w:t>8.</w:t>
             </w:r>
             <w:r>
               <w:rPr>
                 <w:rFonts w:eastAsiaTheme="minorEastAsia"/>
+                <w:noProof/>
                 <w:lang w:eastAsia="de-DE"/>
               </w:rPr>
               <w:tab/>
@@ -1971,46 +2263,54 @@
             <w:r>
               <w:rPr>
                 <w:rStyle w:val="Hyperlink"/>
+                <w:noProof/>
               </w:rPr>
               <w:t>Fazit und Ausblick</w:t>
             </w:r>
             <w:r>
               <w:rPr>
+                <w:noProof/>
                 <w:webHidden/>
               </w:rPr>
               <w:tab/>
             </w:r>
             <w:r>
               <w:rPr>
+                <w:noProof/>
                 <w:webHidden/>
               </w:rPr>
               <w:fldChar w:fldCharType="begin"/>
             </w:r>
             <w:r>
               <w:rPr>
+                <w:noProof/>
                 <w:webHidden/>
               </w:rPr>
               <w:instrText xml:space="preserve"> PAGEREF _Toc208402965 \h </w:instrText>
             </w:r>
             <w:r>
               <w:rPr>
+                <w:noProof/>
                 <w:webHidden/>
               </w:rPr>
             </w:r>
             <w:r>
               <w:rPr>
+                <w:noProof/>
                 <w:webHidden/>
               </w:rPr>
               <w:fldChar w:fldCharType="separate"/>
             </w:r>
             <w:r>
               <w:rPr>
+                <w:noProof/>
                 <w:webHidden/>
               </w:rPr>
-              <w:t>45</w:t>
-            </w:r>
-            <w:r>
-              <w:rPr>
+              <w:t>58</w:t>
+            </w:r>
+            <w:r>
+              <w:rPr>
+                <w:noProof/>
                 <w:webHidden/>
               </w:rPr>
               <w:fldChar w:fldCharType="end"/>
@@ -2026,6 +2326,7 @@
             </w:tabs>
             <w:rPr>
               <w:rFonts w:eastAsiaTheme="minorEastAsia"/>
+              <w:noProof/>
               <w:lang w:eastAsia="de-DE"/>
             </w:rPr>
           </w:pPr>
@@ -2033,12 +2334,14 @@
             <w:r>
               <w:rPr>
                 <w:rStyle w:val="Hyperlink"/>
+                <w:noProof/>
               </w:rPr>
               <w:t>8.1.</w:t>
             </w:r>
             <w:r>
               <w:rPr>
                 <w:rFonts w:eastAsiaTheme="minorEastAsia"/>
+                <w:noProof/>
                 <w:lang w:eastAsia="de-DE"/>
               </w:rPr>
               <w:tab/>
@@ -2046,46 +2349,54 @@
             <w:r>
               <w:rPr>
                 <w:rStyle w:val="Hyperlink"/>
+                <w:noProof/>
               </w:rPr>
               <w:t>Zusammenfassung der Arbeit</w:t>
             </w:r>
             <w:r>
               <w:rPr>
+                <w:noProof/>
                 <w:webHidden/>
               </w:rPr>
               <w:tab/>
             </w:r>
             <w:r>
               <w:rPr>
+                <w:noProof/>
                 <w:webHidden/>
               </w:rPr>
               <w:fldChar w:fldCharType="begin"/>
             </w:r>
             <w:r>
               <w:rPr>
+                <w:noProof/>
                 <w:webHidden/>
               </w:rPr>
               <w:instrText xml:space="preserve"> PAGEREF _Toc208402966 \h </w:instrText>
             </w:r>
             <w:r>
               <w:rPr>
+                <w:noProof/>
                 <w:webHidden/>
               </w:rPr>
             </w:r>
             <w:r>
               <w:rPr>
+                <w:noProof/>
                 <w:webHidden/>
               </w:rPr>
               <w:fldChar w:fldCharType="separate"/>
             </w:r>
             <w:r>
               <w:rPr>
+                <w:noProof/>
                 <w:webHidden/>
               </w:rPr>
-              <w:t>45</w:t>
-            </w:r>
-            <w:r>
-              <w:rPr>
+              <w:t>58</w:t>
+            </w:r>
+            <w:r>
+              <w:rPr>
+                <w:noProof/>
                 <w:webHidden/>
               </w:rPr>
               <w:fldChar w:fldCharType="end"/>
@@ -2101,6 +2412,7 @@
             </w:tabs>
             <w:rPr>
               <w:rFonts w:eastAsiaTheme="minorEastAsia"/>
+              <w:noProof/>
               <w:lang w:eastAsia="de-DE"/>
             </w:rPr>
           </w:pPr>
@@ -2108,12 +2420,14 @@
             <w:r>
               <w:rPr>
                 <w:rStyle w:val="Hyperlink"/>
+                <w:noProof/>
               </w:rPr>
               <w:t>8.2.</w:t>
             </w:r>
             <w:r>
               <w:rPr>
                 <w:rFonts w:eastAsiaTheme="minorEastAsia"/>
+                <w:noProof/>
                 <w:lang w:eastAsia="de-DE"/>
               </w:rPr>
               <w:tab/>
@@ -2121,46 +2435,54 @@
             <w:r>
               <w:rPr>
                 <w:rStyle w:val="Hyperlink"/>
+                <w:noProof/>
               </w:rPr>
               <w:t>Mögliche Weiterentwicklungen</w:t>
             </w:r>
             <w:r>
               <w:rPr>
+                <w:noProof/>
                 <w:webHidden/>
               </w:rPr>
               <w:tab/>
             </w:r>
             <w:r>
               <w:rPr>
+                <w:noProof/>
                 <w:webHidden/>
               </w:rPr>
               <w:fldChar w:fldCharType="begin"/>
             </w:r>
             <w:r>
               <w:rPr>
+                <w:noProof/>
                 <w:webHidden/>
               </w:rPr>
               <w:instrText xml:space="preserve"> PAGEREF _Toc208402967 \h </w:instrText>
             </w:r>
             <w:r>
               <w:rPr>
+                <w:noProof/>
                 <w:webHidden/>
               </w:rPr>
             </w:r>
             <w:r>
               <w:rPr>
+                <w:noProof/>
                 <w:webHidden/>
               </w:rPr>
               <w:fldChar w:fldCharType="separate"/>
             </w:r>
             <w:r>
               <w:rPr>
+                <w:noProof/>
                 <w:webHidden/>
               </w:rPr>
-              <w:t>45</w:t>
-            </w:r>
-            <w:r>
-              <w:rPr>
+              <w:t>58</w:t>
+            </w:r>
+            <w:r>
+              <w:rPr>
+                <w:noProof/>
                 <w:webHidden/>
               </w:rPr>
               <w:fldChar w:fldCharType="end"/>
@@ -2176,6 +2498,7 @@
             </w:tabs>
             <w:rPr>
               <w:rFonts w:eastAsiaTheme="minorEastAsia"/>
+              <w:noProof/>
               <w:lang w:eastAsia="de-DE"/>
             </w:rPr>
           </w:pPr>
@@ -2183,12 +2506,14 @@
             <w:r>
               <w:rPr>
                 <w:rStyle w:val="Hyperlink"/>
+                <w:noProof/>
               </w:rPr>
               <w:t>9.</w:t>
             </w:r>
             <w:r>
               <w:rPr>
                 <w:rFonts w:eastAsiaTheme="minorEastAsia"/>
+                <w:noProof/>
                 <w:lang w:eastAsia="de-DE"/>
               </w:rPr>
               <w:tab/>
@@ -2196,46 +2521,54 @@
             <w:r>
               <w:rPr>
                 <w:rStyle w:val="Hyperlink"/>
+                <w:noProof/>
               </w:rPr>
               <w:t>Literaturverzeichnis</w:t>
             </w:r>
             <w:r>
               <w:rPr>
+                <w:noProof/>
                 <w:webHidden/>
               </w:rPr>
               <w:tab/>
             </w:r>
             <w:r>
               <w:rPr>
+                <w:noProof/>
                 <w:webHidden/>
               </w:rPr>
               <w:fldChar w:fldCharType="begin"/>
             </w:r>
             <w:r>
               <w:rPr>
+                <w:noProof/>
                 <w:webHidden/>
               </w:rPr>
               <w:instrText xml:space="preserve"> PAGEREF _Toc208402968 \h </w:instrText>
             </w:r>
             <w:r>
               <w:rPr>
+                <w:noProof/>
                 <w:webHidden/>
               </w:rPr>
             </w:r>
             <w:r>
               <w:rPr>
+                <w:noProof/>
                 <w:webHidden/>
               </w:rPr>
               <w:fldChar w:fldCharType="separate"/>
             </w:r>
             <w:r>
               <w:rPr>
+                <w:noProof/>
                 <w:webHidden/>
               </w:rPr>
-              <w:t>46</w:t>
-            </w:r>
-            <w:r>
-              <w:rPr>
+              <w:t>59</w:t>
+            </w:r>
+            <w:r>
+              <w:rPr>
+                <w:noProof/>
                 <w:webHidden/>
               </w:rPr>
               <w:fldChar w:fldCharType="end"/>
@@ -2251,6 +2584,7 @@
             </w:tabs>
             <w:rPr>
               <w:rFonts w:eastAsiaTheme="minorEastAsia"/>
+              <w:noProof/>
               <w:lang w:eastAsia="de-DE"/>
             </w:rPr>
           </w:pPr>
@@ -2258,12 +2592,14 @@
             <w:r>
               <w:rPr>
                 <w:rStyle w:val="Hyperlink"/>
+                <w:noProof/>
               </w:rPr>
               <w:t>10.</w:t>
             </w:r>
             <w:r>
               <w:rPr>
                 <w:rFonts w:eastAsiaTheme="minorEastAsia"/>
+                <w:noProof/>
                 <w:lang w:eastAsia="de-DE"/>
               </w:rPr>
               <w:tab/>
@@ -2271,46 +2607,54 @@
             <w:r>
               <w:rPr>
                 <w:rStyle w:val="Hyperlink"/>
+                <w:noProof/>
               </w:rPr>
               <w:t>Bildverzeichnis</w:t>
             </w:r>
             <w:r>
               <w:rPr>
+                <w:noProof/>
                 <w:webHidden/>
               </w:rPr>
               <w:tab/>
             </w:r>
             <w:r>
               <w:rPr>
+                <w:noProof/>
                 <w:webHidden/>
               </w:rPr>
               <w:fldChar w:fldCharType="begin"/>
             </w:r>
             <w:r>
               <w:rPr>
+                <w:noProof/>
                 <w:webHidden/>
               </w:rPr>
               <w:instrText xml:space="preserve"> PAGEREF _Toc208402969 \h </w:instrText>
             </w:r>
             <w:r>
               <w:rPr>
+                <w:noProof/>
                 <w:webHidden/>
               </w:rPr>
             </w:r>
             <w:r>
               <w:rPr>
+                <w:noProof/>
                 <w:webHidden/>
               </w:rPr>
               <w:fldChar w:fldCharType="separate"/>
             </w:r>
             <w:r>
               <w:rPr>
+                <w:noProof/>
                 <w:webHidden/>
               </w:rPr>
-              <w:t>47</w:t>
-            </w:r>
-            <w:r>
-              <w:rPr>
+              <w:t>60</w:t>
+            </w:r>
+            <w:r>
+              <w:rPr>
+                <w:noProof/>
                 <w:webHidden/>
               </w:rPr>
               <w:fldChar w:fldCharType="end"/>
@@ -6099,7 +6443,7 @@
           <w:szCs w:val="28"/>
         </w:rPr>
         <w:drawing>
-          <wp:anchor distT="0" distB="0" distL="114300" distR="114300" simplePos="0" relativeHeight="251662336" behindDoc="0" locked="0" layoutInCell="1" allowOverlap="1" wp14:anchorId="5D7575A9" wp14:editId="2B940128">
+          <wp:anchor distT="0" distB="0" distL="114300" distR="114300" simplePos="0" relativeHeight="251662336" behindDoc="0" locked="0" layoutInCell="1" allowOverlap="1" wp14:anchorId="5D7575A9" wp14:editId="6C6219A2">
             <wp:simplePos x="0" y="0"/>
             <wp:positionH relativeFrom="margin">
               <wp:align>left</wp:align>
@@ -6183,7 +6527,7 @@
           <w:szCs w:val="28"/>
         </w:rPr>
         <w:drawing>
-          <wp:anchor distT="0" distB="0" distL="114300" distR="114300" simplePos="0" relativeHeight="251661312" behindDoc="0" locked="0" layoutInCell="1" allowOverlap="1" wp14:anchorId="42C81FDE" wp14:editId="76E43361">
+          <wp:anchor distT="0" distB="0" distL="114300" distR="114300" simplePos="0" relativeHeight="251661312" behindDoc="0" locked="0" layoutInCell="1" allowOverlap="1" wp14:anchorId="42C81FDE" wp14:editId="49A8D0E1">
             <wp:simplePos x="0" y="0"/>
             <wp:positionH relativeFrom="margin">
               <wp:posOffset>-635</wp:posOffset>
@@ -6257,7 +6601,7 @@
           <w:noProof/>
         </w:rPr>
         <w:drawing>
-          <wp:anchor distT="0" distB="0" distL="114300" distR="114300" simplePos="0" relativeHeight="251663360" behindDoc="0" locked="0" layoutInCell="1" allowOverlap="1" wp14:anchorId="25FD3D2B" wp14:editId="05004859">
+          <wp:anchor distT="0" distB="0" distL="114300" distR="114300" simplePos="0" relativeHeight="251663360" behindDoc="0" locked="0" layoutInCell="1" allowOverlap="1" wp14:anchorId="25FD3D2B" wp14:editId="06CEE160">
             <wp:simplePos x="0" y="0"/>
             <wp:positionH relativeFrom="margin">
               <wp:align>left</wp:align>
@@ -19942,6 +20286,7 @@
       <w:r>
         <w:rPr>
           <w:rFonts w:eastAsiaTheme="minorEastAsia"/>
+          <w:noProof/>
           <w:sz w:val="28"/>
           <w:szCs w:val="28"/>
         </w:rPr>
@@ -20198,7 +20543,7 @@
         </w:rPr>
         <w:lastRenderedPageBreak/>
         <w:drawing>
-          <wp:anchor distT="0" distB="0" distL="114300" distR="114300" simplePos="0" relativeHeight="251676672" behindDoc="0" locked="0" layoutInCell="1" allowOverlap="1" wp14:anchorId="55FB8EB7" wp14:editId="3BC64735">
+          <wp:anchor distT="0" distB="0" distL="114300" distR="114300" simplePos="0" relativeHeight="251676672" behindDoc="0" locked="0" layoutInCell="1" allowOverlap="1" wp14:anchorId="55FB8EB7" wp14:editId="482D241A">
             <wp:simplePos x="0" y="0"/>
             <wp:positionH relativeFrom="margin">
               <wp:align>left</wp:align>
@@ -20353,49 +20698,80 @@
       <w:r>
         <w:t xml:space="preserve">. </w:t>
       </w:r>
-      <w:r>
-        <w:br/>
-      </w:r>
     </w:p>
     <w:p>
       <w:r>
+        <w:t>Mechanische Anforderungen</w:t>
+      </w:r>
+      <w:r>
+        <w:t xml:space="preserve"> (Größe, Form, Löcher Sperrflächen</w:t>
+      </w:r>
+      <w:r>
+        <w:br/>
+      </w:r>
+      <w:proofErr w:type="spellStart"/>
+      <w:r>
+        <w:t>Layeraufbau</w:t>
+      </w:r>
+      <w:proofErr w:type="spellEnd"/>
+      <w:r>
+        <w:t xml:space="preserve"> (</w:t>
+      </w:r>
+      <w:r>
         <w:t>Massefläche</w:t>
+      </w:r>
+      <w:r>
+        <w:t xml:space="preserve">, </w:t>
+      </w:r>
+      <w:r>
+        <w:t>Vias</w:t>
+      </w:r>
+      <w:r>
+        <w:t>)</w:t>
       </w:r>
     </w:p>
     <w:p>
       <w:r>
-        <w:t>Vias</w:t>
-      </w:r>
-    </w:p>
-    <w:p/>
-    <w:p>
-      <w:r>
-        <w:t>Abblockkondensatoren nah an Pins,</w:t>
+        <w:t xml:space="preserve">Platzierung der Bauteile (Stecker, ESP, </w:t>
+      </w:r>
+      <w:proofErr w:type="spellStart"/>
+      <w:r>
+        <w:t>Etc</w:t>
+      </w:r>
+      <w:proofErr w:type="spellEnd"/>
+      <w:r>
+        <w:t>)</w:t>
       </w:r>
     </w:p>
     <w:p>
       <w:r>
-        <w:t>Platzierung der Bauteile</w:t>
+        <w:t>CAN</w:t>
       </w:r>
     </w:p>
     <w:p>
       <w:r>
-        <w:t>CAN</w:t>
+        <w:t>Platzierung von Schutzbauteilen</w:t>
       </w:r>
     </w:p>
     <w:p>
       <w:r>
+        <w:t>Abblockkondensatoren nah an Pins,</w:t>
+      </w:r>
+    </w:p>
+    <w:p>
+      <w:r>
         <w:t>Hochfrequente Signale</w:t>
       </w:r>
       <w:r>
         <w:br/>
-        <w:t xml:space="preserve">Dicke der </w:t>
-      </w:r>
-      <w:proofErr w:type="spellStart"/>
-      <w:r>
-        <w:t>leiterbhnen</w:t>
-      </w:r>
-      <w:proofErr w:type="spellEnd"/>
+        <w:t>Dicke der leiterb</w:t>
+      </w:r>
+      <w:r>
+        <w:t>a</w:t>
+      </w:r>
+      <w:r>
+        <w:t>hnen</w:t>
+      </w:r>
       <w:r>
         <w:br/>
         <w:t>Beschriftungen</w:t>
@@ -21841,7 +22217,6 @@
   <w:style w:type="character" w:default="1" w:styleId="Absatz-Standardschriftart">
     <w:name w:val="Default Paragraph Font"/>
     <w:uiPriority w:val="1"/>
-    <w:semiHidden/>
     <w:unhideWhenUsed/>
   </w:style>
   <w:style w:type="table" w:default="1" w:styleId="NormaleTabelle">

</xml_diff>

<commit_message>
CAN  abgeschlossen , Wifi begonnen
</commit_message>
<xml_diff>
--- a/Bachelorarbeit Dokument.docx
+++ b/Bachelorarbeit Dokument.docx
@@ -3243,23 +3243,7 @@
           <w:sz w:val="28"/>
           <w:szCs w:val="28"/>
         </w:rPr>
-        <w:t xml:space="preserve">, eine entladene Batterie oder den ausgelösten Notausknopf. Dieser Notausknopf ist das Hauptsicherheitsfeature des Karts. Dabei handelt es sich um einen </w:t>
-      </w:r>
-      <w:proofErr w:type="spellStart"/>
-      <w:r>
-        <w:rPr>
-          <w:sz w:val="28"/>
-          <w:szCs w:val="28"/>
-        </w:rPr>
-        <w:t>Normally</w:t>
-      </w:r>
-      <w:proofErr w:type="spellEnd"/>
-      <w:r>
-        <w:rPr>
-          <w:sz w:val="28"/>
-          <w:szCs w:val="28"/>
-        </w:rPr>
-        <w:t xml:space="preserve"> Closed Druckknopf mit Verriegelung, mit welchem der Fahrer Im Falle eines Notfalls das Kart jederzeit ausschalten kann. Dabei wird nicht nur softwareseitig der Fahrmodus beendet, sondern tatsächlich der Ausgang der Batterie passiv geschalten, sodass das Fahrzeug auch elektrisch in einen sicheren Zustand übergeht, zum Beispiel nach einem Crash, bei dem unter Umständen Kabel gerissen sind oder Kontakte offen liegen. Aus diesem Grund ist der Notaus auch Kabelbruchsicher realisiert, das Bedeutet das sowohl das Drücken des Knopfes als auch eine zerstörte Signalleitung die Aktivierung des Notaus zur Folge hat. Zusätzlich ist diese Steuereinheit mit einem Buzzer ausgestattet, welcher dem Kunden und Fahrer akustische Rückmeldung bei jeder Zustandsänderung des Karts liefert, zum Beispiel bei Aktivierung des Fahrmodus oder einem ausgelösten Notaus.</w:t>
+        <w:t>, eine entladene Batterie oder den ausgelösten Notausknopf. Dieser Notausknopf ist das Hauptsicherheitsfeature des Karts. Dabei handelt es sich um einen Normally Closed Druckknopf mit Verriegelung, mit welchem der Fahrer Im Falle eines Notfalls das Kart jederzeit ausschalten kann. Dabei wird nicht nur softwareseitig der Fahrmodus beendet, sondern tatsächlich der Ausgang der Batterie passiv geschalten, sodass das Fahrzeug auch elektrisch in einen sicheren Zustand übergeht, zum Beispiel nach einem Crash, bei dem unter Umständen Kabel gerissen sind oder Kontakte offen liegen. Aus diesem Grund ist der Notaus auch Kabelbruchsicher realisiert, das Bedeutet das sowohl das Drücken des Knopfes als auch eine zerstörte Signalleitung die Aktivierung des Notaus zur Folge hat. Zusätzlich ist diese Steuereinheit mit einem Buzzer ausgestattet, welcher dem Kunden und Fahrer akustische Rückmeldung bei jeder Zustandsänderung des Karts liefert, zum Beispiel bei Aktivierung des Fahrmodus oder einem ausgelösten Notaus.</w:t>
       </w:r>
     </w:p>
     <w:p>
@@ -5775,7 +5759,6 @@
           <w:szCs w:val="28"/>
         </w:rPr>
       </w:pPr>
-      <w:proofErr w:type="spellStart"/>
       <w:r>
         <w:rPr>
           <w:sz w:val="28"/>
@@ -5783,7 +5766,6 @@
         </w:rPr>
         <w:t>blablabla</w:t>
       </w:r>
-      <w:proofErr w:type="spellEnd"/>
     </w:p>
     <w:p>
       <w:r>
@@ -6362,7 +6344,7 @@
           <w:szCs w:val="28"/>
         </w:rPr>
         <w:drawing>
-          <wp:anchor distT="0" distB="0" distL="114300" distR="114300" simplePos="0" relativeHeight="251662336" behindDoc="0" locked="0" layoutInCell="1" allowOverlap="1" wp14:anchorId="5D7575A9" wp14:editId="770839A1">
+          <wp:anchor distT="0" distB="0" distL="114300" distR="114300" simplePos="0" relativeHeight="251662336" behindDoc="0" locked="0" layoutInCell="1" allowOverlap="1" wp14:anchorId="5D7575A9" wp14:editId="35434FBE">
             <wp:simplePos x="0" y="0"/>
             <wp:positionH relativeFrom="margin">
               <wp:align>left</wp:align>
@@ -6446,7 +6428,7 @@
           <w:szCs w:val="28"/>
         </w:rPr>
         <w:drawing>
-          <wp:anchor distT="0" distB="0" distL="114300" distR="114300" simplePos="0" relativeHeight="251661312" behindDoc="0" locked="0" layoutInCell="1" allowOverlap="1" wp14:anchorId="42C81FDE" wp14:editId="442FC0E7">
+          <wp:anchor distT="0" distB="0" distL="114300" distR="114300" simplePos="0" relativeHeight="251661312" behindDoc="0" locked="0" layoutInCell="1" allowOverlap="1" wp14:anchorId="42C81FDE" wp14:editId="1ADD4240">
             <wp:simplePos x="0" y="0"/>
             <wp:positionH relativeFrom="margin">
               <wp:posOffset>-635</wp:posOffset>
@@ -6520,7 +6502,7 @@
           <w:noProof/>
         </w:rPr>
         <w:drawing>
-          <wp:anchor distT="0" distB="0" distL="114300" distR="114300" simplePos="0" relativeHeight="251663360" behindDoc="0" locked="0" layoutInCell="1" allowOverlap="1" wp14:anchorId="25FD3D2B" wp14:editId="2CE40F68">
+          <wp:anchor distT="0" distB="0" distL="114300" distR="114300" simplePos="0" relativeHeight="251663360" behindDoc="0" locked="0" layoutInCell="1" allowOverlap="1" wp14:anchorId="25FD3D2B" wp14:editId="61EEA282">
             <wp:simplePos x="0" y="0"/>
             <wp:positionH relativeFrom="margin">
               <wp:align>left</wp:align>
@@ -6866,23 +6848,7 @@
           <w:sz w:val="28"/>
           <w:szCs w:val="28"/>
         </w:rPr>
-        <w:t xml:space="preserve"> Gleichzeitig wird über die Erweiterung auch die LED gesteuert. LED_ON ist dabei das Signal, welches den Transistor für die LED-Schaltet. Auch hier fallen minimal längere Verarbeitungszeiten nicht ins Gewicht. Dasselbe gilt für das Signal </w:t>
-      </w:r>
-      <w:proofErr w:type="spellStart"/>
-      <w:r>
-        <w:rPr>
-          <w:sz w:val="28"/>
-          <w:szCs w:val="28"/>
-        </w:rPr>
-        <w:t>Activate_Lernmodus</w:t>
-      </w:r>
-      <w:proofErr w:type="spellEnd"/>
-      <w:r>
-        <w:rPr>
-          <w:sz w:val="28"/>
-          <w:szCs w:val="28"/>
-        </w:rPr>
-        <w:t xml:space="preserve">. Hierrüber wird der Lernmodus des </w:t>
+        <w:t xml:space="preserve"> Gleichzeitig wird über die Erweiterung auch die LED gesteuert. LED_ON ist dabei das Signal, welches den Transistor für die LED-Schaltet. Auch hier fallen minimal längere Verarbeitungszeiten nicht ins Gewicht. Dasselbe gilt für das Signal Activate_Lernmodus. Hierrüber wird der Lernmodus des </w:t>
       </w:r>
       <w:r>
         <w:rPr>
@@ -7129,25 +7095,7 @@
           <w:sz w:val="28"/>
           <w:szCs w:val="28"/>
         </w:rPr>
-        <w:t xml:space="preserve">Um den Stromverbrauch zu senken, wird nach einiger </w:t>
-      </w:r>
-      <w:proofErr w:type="spellStart"/>
-      <w:r>
-        <w:rPr>
-          <w:rFonts w:eastAsiaTheme="minorEastAsia"/>
-          <w:sz w:val="28"/>
-          <w:szCs w:val="28"/>
-        </w:rPr>
-        <w:t>zeit</w:t>
-      </w:r>
-      <w:proofErr w:type="spellEnd"/>
-      <w:r>
-        <w:rPr>
-          <w:rFonts w:eastAsiaTheme="minorEastAsia"/>
-          <w:sz w:val="28"/>
-          <w:szCs w:val="28"/>
-        </w:rPr>
-        <w:t xml:space="preserve"> eine Taktung aktiv. Diese Taktung tritt 10 Minuten nach Einschalten des Moduls oder dem letzten Datenempfang in Kraft. Ist diese Taktung aktiv, treten allerdings Verzögerungen beim Empfang und dem Verarbeiten der Funksignale auf. Diese Latenz kann bis zu einer Sekunde betragen. Über den Pin lassen sich dafür verschiedene Modi aktivieren. Dabei wird unterschieden, ob die Lötbrücken A und B auf der Platine gesetzt sind:</w:t>
+        <w:t>Um den Stromverbrauch zu senken, wird nach einiger zeit eine Taktung aktiv. Diese Taktung tritt 10 Minuten nach Einschalten des Moduls oder dem letzten Datenempfang in Kraft. Ist diese Taktung aktiv, treten allerdings Verzögerungen beim Empfang und dem Verarbeiten der Funksignale auf. Diese Latenz kann bis zu einer Sekunde betragen. Über den Pin lassen sich dafür verschiedene Modi aktivieren. Dabei wird unterschieden, ob die Lötbrücken A und B auf der Platine gesetzt sind:</w:t>
       </w:r>
     </w:p>
     <w:tbl>
@@ -15638,25 +15586,7 @@
           <w:szCs w:val="28"/>
         </w:rPr>
         <w:lastRenderedPageBreak/>
-        <w:t xml:space="preserve">bedeuten, </w:t>
-      </w:r>
-      <w:proofErr w:type="spellStart"/>
-      <w:r>
-        <w:rPr>
-          <w:rFonts w:eastAsiaTheme="minorEastAsia"/>
-          <w:sz w:val="28"/>
-          <w:szCs w:val="28"/>
-        </w:rPr>
-        <w:t>das</w:t>
-      </w:r>
-      <w:proofErr w:type="spellEnd"/>
-      <w:r>
-        <w:rPr>
-          <w:rFonts w:eastAsiaTheme="minorEastAsia"/>
-          <w:sz w:val="28"/>
-          <w:szCs w:val="28"/>
-        </w:rPr>
-        <w:t xml:space="preserve"> zuerst aus 48V ein 12V Signal generiert werden muss, aus welchem dann wiederum ein 5V Signal erzeugt wird. Dieses würde wiederum Grundlage zur Generierung des 3.3V Signals sein. Diese Kaskadierung birgt viele Nachteile und sollte deshalb vermieden werden.</w:t>
+        <w:t>bedeuten, das zuerst aus 48V ein 12V Signal generiert werden muss, aus welchem dann wiederum ein 5V Signal erzeugt wird. Dieses würde wiederum Grundlage zur Generierung des 3.3V Signals sein. Diese Kaskadierung birgt viele Nachteile und sollte deshalb vermieden werden.</w:t>
       </w:r>
     </w:p>
     <w:p>
@@ -17487,55 +17417,7 @@
           <w:sz w:val="28"/>
           <w:szCs w:val="28"/>
         </w:rPr>
-        <w:t xml:space="preserve">Auch die Parameter der Sicherung bleiben </w:t>
-      </w:r>
-      <w:proofErr w:type="spellStart"/>
-      <w:r>
-        <w:rPr>
-          <w:sz w:val="28"/>
-          <w:szCs w:val="28"/>
-        </w:rPr>
-        <w:t>die selben</w:t>
-      </w:r>
-      <w:proofErr w:type="spellEnd"/>
-      <w:r>
-        <w:rPr>
-          <w:sz w:val="28"/>
-          <w:szCs w:val="28"/>
-        </w:rPr>
-        <w:t xml:space="preserve">, nur das dieses </w:t>
-      </w:r>
-      <w:proofErr w:type="spellStart"/>
-      <w:r>
-        <w:rPr>
-          <w:sz w:val="28"/>
-          <w:szCs w:val="28"/>
-        </w:rPr>
-        <w:t>bauteil</w:t>
-      </w:r>
-      <w:proofErr w:type="spellEnd"/>
-      <w:r>
-        <w:rPr>
-          <w:sz w:val="28"/>
-          <w:szCs w:val="28"/>
-        </w:rPr>
-        <w:t xml:space="preserve"> für den Einsatz bis 6V zugelassen ist, </w:t>
-      </w:r>
-      <w:proofErr w:type="spellStart"/>
-      <w:r>
-        <w:rPr>
-          <w:sz w:val="28"/>
-          <w:szCs w:val="28"/>
-        </w:rPr>
-        <w:t>wärend</w:t>
-      </w:r>
-      <w:proofErr w:type="spellEnd"/>
-      <w:r>
-        <w:rPr>
-          <w:sz w:val="28"/>
-          <w:szCs w:val="28"/>
-        </w:rPr>
-        <w:t xml:space="preserve"> die vorherige Sicherung im Spannungsausgang bis 13.6V eingesetzt werden durfte. Die Ströme, bei welchen die Sicherung auslöst, bleiben identisch. Zusätzlich ändert sich der Wert des Vorwiderstands der LED.</w:t>
+        <w:t>Auch die Parameter der Sicherung bleiben die selben, nur das dieses bauteil für den Einsatz bis 6V zugelassen ist, wärend die vorherige Sicherung im Spannungsausgang bis 13.6V eingesetzt werden durfte. Die Ströme, bei welchen die Sicherung auslöst, bleiben identisch. Zusätzlich ändert sich der Wert des Vorwiderstands der LED.</w:t>
       </w:r>
       <w:r>
         <w:rPr>
@@ -20111,117 +19993,21 @@
           <w:sz w:val="28"/>
           <w:szCs w:val="28"/>
         </w:rPr>
-        <w:t xml:space="preserve">Für </w:t>
-      </w:r>
-      <w:proofErr w:type="spellStart"/>
-      <w:r>
-        <w:rPr>
-          <w:sz w:val="28"/>
-          <w:szCs w:val="28"/>
-        </w:rPr>
-        <w:t>Ein-und</w:t>
-      </w:r>
-      <w:proofErr w:type="spellEnd"/>
-      <w:r>
-        <w:rPr>
-          <w:sz w:val="28"/>
-          <w:szCs w:val="28"/>
-        </w:rPr>
-        <w:t xml:space="preserve"> Ausgangssignale </w:t>
-      </w:r>
-      <w:r>
-        <w:rPr>
-          <w:sz w:val="28"/>
-          <w:szCs w:val="28"/>
-        </w:rPr>
-        <w:t xml:space="preserve">werden Zwei Stecker vorgesehen. Ein Stecker verbindet den Kabelbaum mit der Platine, am anderen Stecker werden die beiden Zukaufteile RFID-Reader und Status-LED angeschlossen. Diese </w:t>
-      </w:r>
-      <w:proofErr w:type="spellStart"/>
-      <w:r>
-        <w:rPr>
-          <w:sz w:val="28"/>
-          <w:szCs w:val="28"/>
-        </w:rPr>
-        <w:t>trennung</w:t>
-      </w:r>
-      <w:proofErr w:type="spellEnd"/>
-      <w:r>
-        <w:rPr>
-          <w:sz w:val="28"/>
-          <w:szCs w:val="28"/>
-        </w:rPr>
-        <w:t xml:space="preserve"> bringt den Vorteil, dass der </w:t>
-      </w:r>
-      <w:proofErr w:type="spellStart"/>
-      <w:r>
-        <w:rPr>
-          <w:sz w:val="28"/>
-          <w:szCs w:val="28"/>
-        </w:rPr>
-        <w:t>gesmate</w:t>
-      </w:r>
-      <w:proofErr w:type="spellEnd"/>
-      <w:r>
-        <w:rPr>
-          <w:sz w:val="28"/>
-          <w:szCs w:val="28"/>
-        </w:rPr>
-        <w:t xml:space="preserve"> Kabelbaum mit dem passenden Stecker vorbereitet werden kann, ohne nachträglich beim </w:t>
-      </w:r>
-      <w:proofErr w:type="spellStart"/>
-      <w:r>
-        <w:rPr>
-          <w:sz w:val="28"/>
-          <w:szCs w:val="28"/>
-        </w:rPr>
-        <w:t>einbau</w:t>
-      </w:r>
-      <w:proofErr w:type="spellEnd"/>
-      <w:r>
-        <w:rPr>
-          <w:sz w:val="28"/>
-          <w:szCs w:val="28"/>
-        </w:rPr>
-        <w:t xml:space="preserve"> noch weitere Pins hinzufügen zu müssen. Bei dem Stecker für die beiden letzten Bauteile handelt es sich nicht um eine zweiteilige Steckverbindung mit Buchse und Stecker, sondern die Litzen der Kabel werden über eine Quetschverbindung direkt im Stecker befestigt, welcher fest auf der Platine sitzt. So können einzelne externe Bauteile ohne großen Aufwand entfernt und weggelassen werden, sollte der Kunde diese Erweiterung nicht haben wollen. Der RFID-Reader benötigt dabei 4Pins. Bei diesen handelt es sich um die 12V Spannungsversorgung und Ground, sowie die beiden CAN-Leitungen. Für die Status-LED werden die beiden Signal des LED-Treibers nach außen geführt</w:t>
-      </w:r>
-      <w:r>
-        <w:rPr>
-          <w:sz w:val="28"/>
-          <w:szCs w:val="28"/>
-        </w:rPr>
-        <w:t xml:space="preserve">. Für Testzwecke wird zusätzlich noch ein Pinheader vorgesehen, über welchen ein RFID-Reader angeschlossen werden kann, welcher per SPI kommuniziert. Ziel ist es zukünftig den </w:t>
-      </w:r>
-      <w:proofErr w:type="spellStart"/>
-      <w:r>
-        <w:rPr>
-          <w:sz w:val="28"/>
-          <w:szCs w:val="28"/>
-        </w:rPr>
-        <w:t>teueren</w:t>
-      </w:r>
-      <w:proofErr w:type="spellEnd"/>
-      <w:r>
-        <w:rPr>
-          <w:sz w:val="28"/>
-          <w:szCs w:val="28"/>
-        </w:rPr>
-        <w:t xml:space="preserve"> RFID-Reader, welcher aktuell im Einsatz ist, durch eine kleinere und günstigere Variante zu ersetzen. Hierfür wird jedoch kein eigener Stecker </w:t>
-      </w:r>
-      <w:proofErr w:type="spellStart"/>
-      <w:r>
-        <w:rPr>
-          <w:sz w:val="28"/>
-          <w:szCs w:val="28"/>
-        </w:rPr>
-        <w:t>vorgesehn</w:t>
-      </w:r>
-      <w:proofErr w:type="spellEnd"/>
-      <w:r>
-        <w:rPr>
-          <w:sz w:val="28"/>
-          <w:szCs w:val="28"/>
-        </w:rPr>
-        <w:t xml:space="preserve">, sondern lediglich ein Pinheader, da diese Schnittstelle für den Einsatz im Kart keine Rolle spielt und auf den Platinen weggelassen werden wird. </w:t>
+        <w:t xml:space="preserve">Für Ein-und Ausgangssignale </w:t>
+      </w:r>
+      <w:r>
+        <w:rPr>
+          <w:sz w:val="28"/>
+          <w:szCs w:val="28"/>
+        </w:rPr>
+        <w:t>werden Zwei Stecker vorgesehen. Ein Stecker verbindet den Kabelbaum mit der Platine, am anderen Stecker werden die beiden Zukaufteile RFID-Reader und Status-LED angeschlossen. Diese trennung bringt den Vorteil, dass der gesmate Kabelbaum mit dem passenden Stecker vorbereitet werden kann, ohne nachträglich beim einbau noch weitere Pins hinzufügen zu müssen. Bei dem Stecker für die beiden letzten Bauteile handelt es sich nicht um eine zweiteilige Steckverbindung mit Buchse und Stecker, sondern die Litzen der Kabel werden über eine Quetschverbindung direkt im Stecker befestigt, welcher fest auf der Platine sitzt. So können einzelne externe Bauteile ohne großen Aufwand entfernt und weggelassen werden, sollte der Kunde diese Erweiterung nicht haben wollen. Der RFID-Reader benötigt dabei 4Pins. Bei diesen handelt es sich um die 12V Spannungsversorgung und Ground, sowie die beiden CAN-Leitungen. Für die Status-LED werden die beiden Signal des LED-Treibers nach außen geführt</w:t>
+      </w:r>
+      <w:r>
+        <w:rPr>
+          <w:sz w:val="28"/>
+          <w:szCs w:val="28"/>
+        </w:rPr>
+        <w:t xml:space="preserve">. Für Testzwecke wird zusätzlich noch ein Pinheader vorgesehen, über welchen ein RFID-Reader angeschlossen werden kann, welcher per SPI kommuniziert. Ziel ist es zukünftig den teueren RFID-Reader, welcher aktuell im Einsatz ist, durch eine kleinere und günstigere Variante zu ersetzen. Hierfür wird jedoch kein eigener Stecker vorgesehn, sondern lediglich ein Pinheader, da diese Schnittstelle für den Einsatz im Kart keine Rolle spielt und auf den Platinen weggelassen werden wird. </w:t>
       </w:r>
     </w:p>
     <w:p>
@@ -20240,7 +20026,7 @@
         </w:rPr>
         <w:lastRenderedPageBreak/>
         <w:drawing>
-          <wp:anchor distT="0" distB="0" distL="114300" distR="114300" simplePos="0" relativeHeight="251676672" behindDoc="0" locked="0" layoutInCell="1" allowOverlap="1" wp14:anchorId="55FB8EB7" wp14:editId="799D9182">
+          <wp:anchor distT="0" distB="0" distL="114300" distR="114300" simplePos="0" relativeHeight="251676672" behindDoc="0" locked="0" layoutInCell="1" allowOverlap="1" wp14:anchorId="55FB8EB7" wp14:editId="32682F62">
             <wp:simplePos x="0" y="0"/>
             <wp:positionH relativeFrom="margin">
               <wp:align>left</wp:align>
@@ -20491,23 +20277,7 @@
           <w:sz w:val="28"/>
           <w:szCs w:val="28"/>
         </w:rPr>
-        <w:t xml:space="preserve"> dienen dabei die </w:t>
-      </w:r>
-      <w:proofErr w:type="spellStart"/>
-      <w:r>
-        <w:rPr>
-          <w:sz w:val="28"/>
-          <w:szCs w:val="28"/>
-        </w:rPr>
-        <w:t>Rot</w:t>
-      </w:r>
-      <w:proofErr w:type="spellEnd"/>
-      <w:r>
-        <w:rPr>
-          <w:sz w:val="28"/>
-          <w:szCs w:val="28"/>
-        </w:rPr>
-        <w:t xml:space="preserve"> markierten Auflageflächen, welche zusätzlich auch die Anschraubpunkte zur Befestigung der </w:t>
+        <w:t xml:space="preserve"> dienen dabei die Rot markierten Auflageflächen, welche zusätzlich auch die Anschraubpunkte zur Befestigung der </w:t>
       </w:r>
       <w:r>
         <w:rPr>
@@ -20923,62 +20693,14 @@
           <w:sz w:val="28"/>
           <w:szCs w:val="28"/>
         </w:rPr>
-        <w:t xml:space="preserve">der linken Seite des Gehäuses, weshalb die Platzierung des Steckers möglichst weit rechts auf der Platine platziert wird. Dadurch ist genug </w:t>
-      </w:r>
-      <w:proofErr w:type="spellStart"/>
-      <w:r>
-        <w:rPr>
-          <w:sz w:val="28"/>
-          <w:szCs w:val="28"/>
-        </w:rPr>
-        <w:t>platz</w:t>
-      </w:r>
-      <w:proofErr w:type="spellEnd"/>
-      <w:r>
-        <w:rPr>
-          <w:sz w:val="28"/>
-          <w:szCs w:val="28"/>
-        </w:rPr>
-        <w:t xml:space="preserve"> vorhanden, um Entlastung für die Kabel und Biegeradien zu schaffen. </w:t>
-      </w:r>
-      <w:r>
-        <w:rPr>
-          <w:sz w:val="28"/>
-          <w:szCs w:val="28"/>
-        </w:rPr>
-        <w:t xml:space="preserve">Aus diesem Grund ist der Stecker auch auf die Platine eingerückt </w:t>
-      </w:r>
-      <w:proofErr w:type="spellStart"/>
-      <w:r>
-        <w:rPr>
-          <w:sz w:val="28"/>
-          <w:szCs w:val="28"/>
-        </w:rPr>
-        <w:t>un</w:t>
-      </w:r>
-      <w:proofErr w:type="spellEnd"/>
-      <w:r>
-        <w:rPr>
-          <w:sz w:val="28"/>
-          <w:szCs w:val="28"/>
-        </w:rPr>
-        <w:t xml:space="preserve"> nicht direkt an deren kante platziert. Zum einen ergeben sich so Flächen zur </w:t>
-      </w:r>
-      <w:proofErr w:type="spellStart"/>
-      <w:r>
-        <w:rPr>
-          <w:sz w:val="28"/>
-          <w:szCs w:val="28"/>
-        </w:rPr>
-        <w:t>darstellung</w:t>
-      </w:r>
-      <w:proofErr w:type="spellEnd"/>
-      <w:r>
-        <w:rPr>
-          <w:sz w:val="28"/>
-          <w:szCs w:val="28"/>
-        </w:rPr>
-        <w:t xml:space="preserve"> der Pinbelegung auf der Platine. Zum anderen muss zusätzlich der Platz bedacht werden, welchen der kabelbaumseitige Stecker der Steckverbindung </w:t>
+        <w:t xml:space="preserve">der linken Seite des Gehäuses, weshalb die Platzierung des Steckers möglichst weit rechts auf der Platine platziert wird. Dadurch ist genug platz vorhanden, um Entlastung für die Kabel und Biegeradien zu schaffen. </w:t>
+      </w:r>
+      <w:r>
+        <w:rPr>
+          <w:sz w:val="28"/>
+          <w:szCs w:val="28"/>
+        </w:rPr>
+        <w:t xml:space="preserve">Aus diesem Grund ist der Stecker auch auf die Platine eingerückt un nicht direkt an deren kante platziert. Zum einen ergeben sich so Flächen zur darstellung der Pinbelegung auf der Platine. Zum anderen muss zusätzlich der Platz bedacht werden, welchen der kabelbaumseitige Stecker der Steckverbindung </w:t>
       </w:r>
       <w:r>
         <w:rPr>
@@ -21509,7 +21231,7 @@
           <w:szCs w:val="28"/>
         </w:rPr>
         <w:drawing>
-          <wp:anchor distT="0" distB="0" distL="114300" distR="114300" simplePos="0" relativeHeight="251686912" behindDoc="0" locked="0" layoutInCell="1" allowOverlap="1" wp14:anchorId="28DC75D6" wp14:editId="6AE8A20C">
+          <wp:anchor distT="0" distB="0" distL="114300" distR="114300" simplePos="0" relativeHeight="251686912" behindDoc="0" locked="0" layoutInCell="1" allowOverlap="1" wp14:anchorId="28DC75D6" wp14:editId="0C8DAE66">
             <wp:simplePos x="0" y="0"/>
             <wp:positionH relativeFrom="margin">
               <wp:align>left</wp:align>
@@ -23462,25 +23184,7 @@
           <w:szCs w:val="28"/>
         </w:rPr>
         <w:br/>
-        <w:t xml:space="preserve">Die </w:t>
-      </w:r>
-      <w:proofErr w:type="spellStart"/>
-      <w:r>
-        <w:rPr>
-          <w:rFonts w:eastAsiaTheme="minorEastAsia"/>
-          <w:sz w:val="28"/>
-          <w:szCs w:val="28"/>
-        </w:rPr>
-        <w:t>Interupts</w:t>
-      </w:r>
-      <w:proofErr w:type="spellEnd"/>
-      <w:r>
-        <w:rPr>
-          <w:rFonts w:eastAsiaTheme="minorEastAsia"/>
-          <w:sz w:val="28"/>
-          <w:szCs w:val="28"/>
-        </w:rPr>
-        <w:t xml:space="preserve"> werden zur Übersichtlichkeit in einer eigenen Funktion definiert, welche ebenfalls im Setup aufgerufen wird.</w:t>
+        <w:t>Die Interupts werden zur Übersichtlichkeit in einer eigenen Funktion definiert, welche ebenfalls im Setup aufgerufen wird.</w:t>
       </w:r>
       <w:r>
         <w:rPr>
@@ -24093,23 +23797,7 @@
           <w:sz w:val="28"/>
           <w:szCs w:val="28"/>
         </w:rPr>
-        <w:t xml:space="preserve">. Der erste Unterschied lieg darin, dass statt einer 0 eine 1 an die Adresse als R/W-Bit angehängt wird, um eine Leseoperation zu kennzeichnen. Im Anschluss wird auch hier </w:t>
-      </w:r>
-      <w:proofErr w:type="spellStart"/>
-      <w:r>
-        <w:rPr>
-          <w:sz w:val="28"/>
-          <w:szCs w:val="28"/>
-        </w:rPr>
-        <w:t>hier</w:t>
-      </w:r>
-      <w:proofErr w:type="spellEnd"/>
-      <w:r>
-        <w:rPr>
-          <w:sz w:val="28"/>
-          <w:szCs w:val="28"/>
-        </w:rPr>
-        <w:t xml:space="preserve"> die Registeradresse in den Buffer geschrieben. Schlägt </w:t>
+        <w:t xml:space="preserve">. Der erste Unterschied lieg darin, dass statt einer 0 eine 1 an die Adresse als R/W-Bit angehängt wird, um eine Leseoperation zu kennzeichnen. Im Anschluss wird auch hier hier die Registeradresse in den Buffer geschrieben. Schlägt </w:t>
       </w:r>
       <w:r>
         <w:rPr>
@@ -24285,23 +23973,7 @@
           <w:sz w:val="28"/>
           <w:szCs w:val="28"/>
         </w:rPr>
-        <w:t>In dieser Funktion wird als erstes das IO-Control Register beschrieben. In diesem Register kann die Adressierung der Register definiert werden. Durch das Setzen von Bit7 des Registers werden die Adressen für Bank A und Bank B blockweise unterteilt, sodass die Adressen 00-0A für die Register von GPIOA genutzt werden. So können nun die entsprechenden Register korrekt adressiert werden. Als nächstes sollen die Ports als Ein und Ausgänge definiert werden. Dafür müssen die Register IO_Direction A (IODIRA) und IO-</w:t>
-      </w:r>
-      <w:proofErr w:type="spellStart"/>
-      <w:r>
-        <w:rPr>
-          <w:sz w:val="28"/>
-          <w:szCs w:val="28"/>
-        </w:rPr>
-        <w:t>Direction</w:t>
-      </w:r>
-      <w:proofErr w:type="spellEnd"/>
-      <w:r>
-        <w:rPr>
-          <w:sz w:val="28"/>
-          <w:szCs w:val="28"/>
-        </w:rPr>
-        <w:t xml:space="preserve"> B (IODIRB) beschrieben werden. </w:t>
+        <w:t xml:space="preserve">In dieser Funktion wird als erstes das IO-Control Register beschrieben. In diesem Register kann die Adressierung der Register definiert werden. Durch das Setzen von Bit7 des Registers werden die Adressen für Bank A und Bank B blockweise unterteilt, sodass die Adressen 00-0A für die Register von GPIOA genutzt werden. So können nun die entsprechenden Register korrekt adressiert werden. Als nächstes sollen die Ports als Ein und Ausgänge definiert werden. Dafür müssen die Register IO_Direction A (IODIRA) und IO-Direction B (IODIRB) beschrieben werden. </w:t>
       </w:r>
       <w:r>
         <w:rPr>
@@ -24412,103 +24084,7 @@
           <w:sz w:val="28"/>
           <w:szCs w:val="28"/>
         </w:rPr>
-        <w:t xml:space="preserve">Zur Auslosung von Interrupts gibt es 2 Varianten. Entweder wird ein Interrupt Ausgelöst, wenn der Wert dem Invertierten Wert entspricht, welcher im Default Value Register (DEFVALA) definiert ist oder der Chip löst einen Interrupt bei jeder Änderung der Pin-Levels aus. Das </w:t>
-      </w:r>
-      <w:proofErr w:type="spellStart"/>
-      <w:r>
-        <w:rPr>
-          <w:sz w:val="28"/>
-          <w:szCs w:val="28"/>
-        </w:rPr>
-        <w:t>Interruptverhalten</w:t>
-      </w:r>
-      <w:proofErr w:type="spellEnd"/>
-      <w:r>
-        <w:rPr>
-          <w:sz w:val="28"/>
-          <w:szCs w:val="28"/>
-        </w:rPr>
-        <w:t xml:space="preserve"> wird dabei im Interrupt </w:t>
-      </w:r>
-      <w:proofErr w:type="spellStart"/>
-      <w:r>
-        <w:rPr>
-          <w:sz w:val="28"/>
-          <w:szCs w:val="28"/>
-        </w:rPr>
-        <w:t>Controll</w:t>
-      </w:r>
-      <w:proofErr w:type="spellEnd"/>
-      <w:r>
-        <w:rPr>
-          <w:sz w:val="28"/>
-          <w:szCs w:val="28"/>
-        </w:rPr>
-        <w:t xml:space="preserve"> </w:t>
-      </w:r>
-      <w:proofErr w:type="spellStart"/>
-      <w:r>
-        <w:rPr>
-          <w:sz w:val="28"/>
-          <w:szCs w:val="28"/>
-        </w:rPr>
-        <w:t>register</w:t>
-      </w:r>
-      <w:proofErr w:type="spellEnd"/>
-      <w:r>
-        <w:rPr>
-          <w:sz w:val="28"/>
-          <w:szCs w:val="28"/>
-        </w:rPr>
-        <w:t xml:space="preserve"> (INTCONA) festgelegt. Soll der Wert gegen das DEFVAL-Register vergleicht werden, muss das </w:t>
-      </w:r>
-      <w:proofErr w:type="spellStart"/>
-      <w:r>
-        <w:rPr>
-          <w:sz w:val="28"/>
-          <w:szCs w:val="28"/>
-        </w:rPr>
-        <w:t>entsprechnde</w:t>
-      </w:r>
-      <w:proofErr w:type="spellEnd"/>
-      <w:r>
-        <w:rPr>
-          <w:sz w:val="28"/>
-          <w:szCs w:val="28"/>
-        </w:rPr>
-        <w:t xml:space="preserve"> </w:t>
-      </w:r>
-      <w:proofErr w:type="spellStart"/>
-      <w:r>
-        <w:rPr>
-          <w:sz w:val="28"/>
-          <w:szCs w:val="28"/>
-        </w:rPr>
-        <w:t>Bitim</w:t>
-      </w:r>
-      <w:proofErr w:type="spellEnd"/>
-      <w:r>
-        <w:rPr>
-          <w:sz w:val="28"/>
-          <w:szCs w:val="28"/>
-        </w:rPr>
-        <w:t xml:space="preserve"> INTCONA auf 1 gesetzt werden. Das ist der Fall für die Pins 5, 3, 2 und 0. Für diese Pins muss entsprechend auch der Wert im </w:t>
-      </w:r>
-      <w:proofErr w:type="spellStart"/>
-      <w:r>
-        <w:rPr>
-          <w:sz w:val="28"/>
-          <w:szCs w:val="28"/>
-        </w:rPr>
-        <w:t>DEFVALA_Register</w:t>
-      </w:r>
-      <w:proofErr w:type="spellEnd"/>
-      <w:r>
-        <w:rPr>
-          <w:sz w:val="28"/>
-          <w:szCs w:val="28"/>
-        </w:rPr>
-        <w:t xml:space="preserve"> gesetzt werden. Bei den Signalen an Pin </w:t>
+        <w:t xml:space="preserve">Zur Auslosung von Interrupts gibt es 2 Varianten. Entweder wird ein Interrupt Ausgelöst, wenn der Wert dem Invertierten Wert entspricht, welcher im Default Value Register (DEFVALA) definiert ist oder der Chip löst einen Interrupt bei jeder Änderung der Pin-Levels aus. Das Interruptverhalten wird dabei im Interrupt Controll register (INTCONA) festgelegt. Soll der Wert gegen das DEFVAL-Register vergleicht werden, muss das entsprechnde Bitim INTCONA auf 1 gesetzt werden. Das ist der Fall für die Pins 5, 3, 2 und 0. Für diese Pins muss entsprechend auch der Wert im DEFVALA_Register gesetzt werden. Bei den Signalen an Pin </w:t>
       </w:r>
       <w:r>
         <w:rPr>
@@ -24529,23 +24105,7 @@
           <w:sz w:val="28"/>
           <w:szCs w:val="28"/>
         </w:rPr>
-        <w:t xml:space="preserve"> handelt es sich um </w:t>
-      </w:r>
-      <w:proofErr w:type="spellStart"/>
-      <w:r>
-        <w:rPr>
-          <w:sz w:val="28"/>
-          <w:szCs w:val="28"/>
-        </w:rPr>
-        <w:t>lowactive</w:t>
-      </w:r>
-      <w:proofErr w:type="spellEnd"/>
-      <w:r>
-        <w:rPr>
-          <w:sz w:val="28"/>
-          <w:szCs w:val="28"/>
-        </w:rPr>
-        <w:t xml:space="preserve"> Signale, weshalb der Wert hierfür auf High gesetzt werden muss, da der Interrupt immer beim invertierten Signalpegel ausgelöst wird. Die Werte für Pins 3 und 5 werden auf Low gesetzt.</w:t>
+        <w:t xml:space="preserve"> handelt es sich um lowactive Signale, weshalb der Wert hierfür auf High gesetzt werden muss, da der Interrupt immer beim invertierten Signalpegel ausgelöst wird. Die Werte für Pins 3 und 5 werden auf Low gesetzt.</w:t>
       </w:r>
       <w:r>
         <w:rPr>
@@ -24860,23 +24420,7 @@
           <w:sz w:val="28"/>
           <w:szCs w:val="28"/>
         </w:rPr>
-        <w:t xml:space="preserve">Nachdem das Signal am Mikrocontroller empfangen wurde, soll als erstes gecheckt werden, welche Einstellungen aktiv sind. Standartmäßig soll das Signal als Can-Message auf CAN-Bus 1 an die VCU gesendet werden. Es gibt jedoch auch alte Systeme, welche noch nicht über CAN-Kommunikation verfügen. Für diese ist es </w:t>
-      </w:r>
-      <w:proofErr w:type="spellStart"/>
-      <w:r>
-        <w:rPr>
-          <w:sz w:val="28"/>
-          <w:szCs w:val="28"/>
-        </w:rPr>
-        <w:t>Möglich</w:t>
-      </w:r>
-      <w:proofErr w:type="spellEnd"/>
-      <w:r>
-        <w:rPr>
-          <w:sz w:val="28"/>
-          <w:szCs w:val="28"/>
-        </w:rPr>
-        <w:t xml:space="preserve"> die Signale über einzelne Signalleitungen zu übertragen. In diesem Fall muss dafür der entsprechende Transistor geschalten werden, welcher das Signal erzeugt. Dieser muss nach einer kurzen Wartezeit auch wieder deaktiviert werden. Programmiertechnisch soll die Umsetzung beispielhaft an Kanal2 gezeigt werden. In der Interrupt Serviceroutine des GPIO-Expanders wird ein Flag ISR_RX_2 gesetzt, wenn der entsprechende Pin für das Funksignal als Interruptquelle identifiziert wurde. Dieses Flag wird im Loop zyklisch abgefragt und bei Bedarf die Funktion send_RemoteDrive_Request() aufgerufen. Diese </w:t>
+        <w:t xml:space="preserve">Nachdem das Signal am Mikrocontroller empfangen wurde, soll als erstes gecheckt werden, welche Einstellungen aktiv sind. Standartmäßig soll das Signal als Can-Message auf CAN-Bus 1 an die VCU gesendet werden. Es gibt jedoch auch alte Systeme, welche noch nicht über CAN-Kommunikation verfügen. Für diese ist es Möglich die Signale über einzelne Signalleitungen zu übertragen. In diesem Fall muss dafür der entsprechende Transistor geschalten werden, welcher das Signal erzeugt. Dieser muss nach einer kurzen Wartezeit auch wieder deaktiviert werden. Programmiertechnisch soll die Umsetzung beispielhaft an Kanal2 gezeigt werden. In der Interrupt Serviceroutine des GPIO-Expanders wird ein Flag ISR_RX_2 gesetzt, wenn der entsprechende Pin für das Funksignal als Interruptquelle identifiziert wurde. Dieses Flag wird im Loop zyklisch abgefragt und bei Bedarf die Funktion send_RemoteDrive_Request() aufgerufen. Diese </w:t>
       </w:r>
       <w:r>
         <w:rPr>
@@ -24968,23 +24512,7 @@
           <w:sz w:val="28"/>
           <w:szCs w:val="28"/>
         </w:rPr>
-        <w:t xml:space="preserve">er erste </w:t>
-      </w:r>
-      <w:proofErr w:type="spellStart"/>
-      <w:r>
-        <w:rPr>
-          <w:sz w:val="28"/>
-          <w:szCs w:val="28"/>
-        </w:rPr>
-        <w:t>teil</w:t>
-      </w:r>
-      <w:proofErr w:type="spellEnd"/>
-      <w:r>
-        <w:rPr>
-          <w:sz w:val="28"/>
-          <w:szCs w:val="28"/>
-        </w:rPr>
-        <w:t xml:space="preserve"> der Funktion durch die Variable Signal_active verriegelt, welche erst bei einem Fehler oder nach Ablauf des Delays zurückgesetzt wird. Nach Ablauf dieser Wartefunktion wird der Transistor wieder zurückgesetzt, sodass an der VCU ein Signalimpuls erkannt wird. Zu diesem Zeitpunkt wird auch das Flag aus dem Loop zurückgesetzt, um die weitere Abarbeitung zu verhindern. Ist die Einstellung, die Signale via Can zu schicken aktiv, so wird die Funktion send_CAN1_Message() mit entsprechenden Parametern aufgerufen. Diese Funktion soll später genauer betrachtet werden. Alle hier getätigten Aussagen gelten auch für empfangene Signale von Kanal 2, lediglich mit Änderung der Signalnamen. </w:t>
+        <w:t xml:space="preserve">er erste teil der Funktion durch die Variable Signal_active verriegelt, welche erst bei einem Fehler oder nach Ablauf des Delays zurückgesetzt wird. Nach Ablauf dieser Wartefunktion wird der Transistor wieder zurückgesetzt, sodass an der VCU ein Signalimpuls erkannt wird. Zu diesem Zeitpunkt wird auch das Flag aus dem Loop zurückgesetzt, um die weitere Abarbeitung zu verhindern. Ist die Einstellung, die Signale via Can zu schicken aktiv, so wird die Funktion send_CAN1_Message() mit entsprechenden Parametern aufgerufen. Diese Funktion soll später genauer betrachtet werden. Alle hier getätigten Aussagen gelten auch für empfangene Signale von Kanal 2, lediglich mit Änderung der Signalnamen. </w:t>
       </w:r>
       <w:r>
         <w:rPr>
@@ -24999,23 +24527,7 @@
           <w:sz w:val="28"/>
           <w:szCs w:val="28"/>
         </w:rPr>
-        <w:t xml:space="preserve">das Signal zur Identifizierung des Karts über die Statusleuchte. Schon bei der Abfrage der Interrupt Flags unterscheidet sich dieser Kanal von den anderen. Anders als bei Kanal 2 und 3 wird jedes Mal, wenn sich der </w:t>
-      </w:r>
-      <w:proofErr w:type="spellStart"/>
-      <w:r>
-        <w:rPr>
-          <w:sz w:val="28"/>
-          <w:szCs w:val="28"/>
-        </w:rPr>
-        <w:t>zustand</w:t>
-      </w:r>
-      <w:proofErr w:type="spellEnd"/>
-      <w:r>
-        <w:rPr>
-          <w:sz w:val="28"/>
-          <w:szCs w:val="28"/>
-        </w:rPr>
-        <w:t xml:space="preserve"> des Pins ändert ein Interrupt gesendet.</w:t>
+        <w:t>das Signal zur Identifizierung des Karts über die Statusleuchte. Schon bei der Abfrage der Interrupt Flags unterscheidet sich dieser Kanal von den anderen. Anders als bei Kanal 2 und 3 wird jedes Mal, wenn sich der zustand des Pins ändert ein Interrupt gesendet.</w:t>
       </w:r>
       <w:r>
         <w:t xml:space="preserve"> </w:t>
@@ -25196,23 +24708,7 @@
           <w:sz w:val="28"/>
           <w:szCs w:val="28"/>
         </w:rPr>
-        <w:t xml:space="preserve">wird das Signal über die bestehende Signalleitung im Kabelbaum übermittelt. Das Signal wird dann über die Porterweiterung ausgelesen. Dabei löst das Signal einen Interrupt aus. Genau wie Kanal 4 des Funkempfängers, wird bei jeder Veränderung am Pins ein Interrupt generiert. Dieser setzt und deaktiviert ein Flag, welches im Loop ausgewertet wird und dort die LED schaltet. Wichtig ist dabei, dass diese Abarbeitung des Flag nur stattfindet, wenn die Funktionalität der LED auch vorhanden ist. Auch hier wird darauf geachtet, dass die LED nur geschalten wird, wenn ihr aktueller Zustand das auch erlaubt. Dafür ist die variable LED_cur_state vorgesehen, welche ebenso wie die Variable ID_cur_state einen Pseudozustand der LED speichert. Zusätzlich wird auch der Status von ID_cur_state abgefragt, also ob aktuell ein Kart über die Fernbedienung identifiziert wird, da das Funksignal Priorität gegenüber dem VCU Signal besitzt. Das hat den Hintergrund, dass die LED zu blinken beginnt, sobald das Kart in eine </w:t>
-      </w:r>
-      <w:proofErr w:type="spellStart"/>
-      <w:r>
-        <w:rPr>
-          <w:sz w:val="28"/>
-          <w:szCs w:val="28"/>
-        </w:rPr>
-        <w:t>nReady</w:t>
-      </w:r>
-      <w:proofErr w:type="spellEnd"/>
-      <w:r>
-        <w:rPr>
-          <w:sz w:val="28"/>
-          <w:szCs w:val="28"/>
-        </w:rPr>
-        <w:t xml:space="preserve">-To-Drive Zustand versetzt wird. </w:t>
+        <w:t xml:space="preserve">wird das Signal über die bestehende Signalleitung im Kabelbaum übermittelt. Das Signal wird dann über die Porterweiterung ausgelesen. Dabei löst das Signal einen Interrupt aus. Genau wie Kanal 4 des Funkempfängers, wird bei jeder Veränderung am Pins ein Interrupt generiert. Dieser setzt und deaktiviert ein Flag, welches im Loop ausgewertet wird und dort die LED schaltet. Wichtig ist dabei, dass diese Abarbeitung des Flag nur stattfindet, wenn die Funktionalität der LED auch vorhanden ist. Auch hier wird darauf geachtet, dass die LED nur geschalten wird, wenn ihr aktueller Zustand das auch erlaubt. Dafür ist die variable LED_cur_state vorgesehen, welche ebenso wie die Variable ID_cur_state einen Pseudozustand der LED speichert. Zusätzlich wird auch der Status von ID_cur_state abgefragt, also ob aktuell ein Kart über die Fernbedienung identifiziert wird, da das Funksignal Priorität gegenüber dem VCU Signal besitzt. Das hat den Hintergrund, dass die LED zu blinken beginnt, sobald das Kart in eine nReady-To-Drive Zustand versetzt wird. </w:t>
       </w:r>
       <w:r>
         <w:rPr>
@@ -25220,23 +24716,7 @@
           <w:szCs w:val="28"/>
         </w:rPr>
         <w:lastRenderedPageBreak/>
-        <w:t xml:space="preserve">Auch in diesem Modus soll es noch </w:t>
-      </w:r>
-      <w:proofErr w:type="spellStart"/>
-      <w:r>
-        <w:rPr>
-          <w:sz w:val="28"/>
-          <w:szCs w:val="28"/>
-        </w:rPr>
-        <w:t>Möglich</w:t>
-      </w:r>
-      <w:proofErr w:type="spellEnd"/>
-      <w:r>
-        <w:rPr>
-          <w:sz w:val="28"/>
-          <w:szCs w:val="28"/>
-        </w:rPr>
-        <w:t xml:space="preserve"> sein das Kart über die Fernbedienung zu identifizieren.</w:t>
+        <w:t>Auch in diesem Modus soll es noch Möglich sein das Kart über die Fernbedienung zu identifizieren.</w:t>
       </w:r>
       <w:r>
         <w:rPr>
@@ -25472,23 +24952,7 @@
           <w:sz w:val="28"/>
           <w:szCs w:val="28"/>
         </w:rPr>
-        <w:t xml:space="preserve">. Auch hier wird deshalb wieder die Funktion so lange pausiert, bis der Timout der Funktion abgelaufen ist. Sie wird zwar in dieser </w:t>
-      </w:r>
-      <w:proofErr w:type="spellStart"/>
-      <w:r>
-        <w:rPr>
-          <w:sz w:val="28"/>
-          <w:szCs w:val="28"/>
-        </w:rPr>
-        <w:t>zeit</w:t>
-      </w:r>
-      <w:proofErr w:type="spellEnd"/>
-      <w:r>
-        <w:rPr>
-          <w:sz w:val="28"/>
-          <w:szCs w:val="28"/>
-        </w:rPr>
-        <w:t xml:space="preserve"> zyklisch aufgerufen, es findet aber keine Verarbeitung statt, da sie direkt wieder verlassen wird.</w:t>
+        <w:t>. Auch hier wird deshalb wieder die Funktion so lange pausiert, bis der Timout der Funktion abgelaufen ist. Sie wird zwar in dieser zeit zyklisch aufgerufen, es findet aber keine Verarbeitung statt, da sie direkt wieder verlassen wird.</w:t>
       </w:r>
     </w:p>
     <w:p>
@@ -26324,6 +25788,7 @@
       </w:r>
       <w:r>
         <w:rPr>
+          <w:noProof/>
           <w:sz w:val="28"/>
           <w:szCs w:val="28"/>
         </w:rPr>
@@ -26382,21 +25847,7 @@
           <w:sz w:val="28"/>
           <w:szCs w:val="28"/>
         </w:rPr>
-        <w:t xml:space="preserve">Signalobjekt gespeichert ist. </w:t>
-      </w:r>
-      <w:r>
-        <w:rPr>
-          <w:sz w:val="28"/>
-          <w:szCs w:val="28"/>
-        </w:rPr>
-        <w:t>Dadurch, dass hier nur ein einzelnes Bit gesendet wird, können die Faktoren Offset und Faktor vernachlässigt werden.</w:t>
-      </w:r>
-      <w:r>
-        <w:rPr>
-          <w:sz w:val="28"/>
-          <w:szCs w:val="28"/>
-        </w:rPr>
-        <w:t xml:space="preserve"> Das </w:t>
+        <w:t xml:space="preserve">Signalobjekt gespeichert ist. Dadurch, dass hier nur ein einzelnes Bit gesendet wird, können die Faktoren Offset und Faktor vernachlässigt werden. Das </w:t>
       </w:r>
       <w:r>
         <w:rPr>
@@ -26645,6 +26096,7 @@
       </w:r>
       <w:r>
         <w:rPr>
+          <w:noProof/>
           <w:sz w:val="28"/>
           <w:szCs w:val="28"/>
         </w:rPr>
@@ -26731,21 +26183,7 @@
           <w:sz w:val="28"/>
           <w:szCs w:val="28"/>
         </w:rPr>
-        <w:t xml:space="preserve">den Wert anhand der für jedes Signal spezifizierten Einstellungen über die Funktion decodeSignal() und verarbeitet diesen Wert entsprechend. Im Falle der Nachricht Battery_Voltage ist nur das Signal Overall_Voltage interessant. Dessen Wert wird auf dem Display und auf der Livedatenseite </w:t>
-      </w:r>
-      <w:r>
-        <w:rPr>
-          <w:sz w:val="28"/>
-          <w:szCs w:val="28"/>
-        </w:rPr>
-        <w:t>dargestellt</w:t>
-      </w:r>
-      <w:r>
-        <w:rPr>
-          <w:sz w:val="28"/>
-          <w:szCs w:val="28"/>
-        </w:rPr>
-        <w:t>. Dafür wird der Wert in eine globale Variable geschrieben, welche nach einer Aktualisierung von Webseite und Display dargestellt wird. Die Funktion decodeSignal erwartet für die Auswertung neben dem erhaltenen CAN-Frame auch das Signalobjekt, welches aus der Nachricht ausgelesen werden soll. Diese Funktion erzeugt zuerst aus den Datenbytes, welche in einem Array gespeichert sind</w:t>
+        <w:t>den Wert anhand der für jedes Signal spezifizierten Einstellungen über die Funktion decodeSignal() und verarbeitet diesen Wert entsprechend. Im Falle der Nachricht Battery_Voltage ist nur das Signal Overall_Voltage interessant. Dessen Wert wird auf dem Display und auf der Livedatenseite dargestellt. Dafür wird der Wert in eine globale Variable geschrieben, welche nach einer Aktualisierung von Webseite und Display dargestellt wird. Die Funktion decodeSignal erwartet für die Auswertung neben dem erhaltenen CAN-Frame auch das Signalobjekt, welches aus der Nachricht ausgelesen werden soll. Diese Funktion erzeugt zuerst aus den Datenbytes, welche in einem Array gespeichert sind</w:t>
       </w:r>
       <w:r>
         <w:rPr>
@@ -26778,6 +26216,7 @@
       </w:r>
       <w:r>
         <w:rPr>
+          <w:noProof/>
           <w:sz w:val="28"/>
           <w:szCs w:val="28"/>
         </w:rPr>
@@ -26883,6 +26322,7 @@
       </w:r>
       <w:r>
         <w:rPr>
+          <w:noProof/>
           <w:sz w:val="28"/>
           <w:szCs w:val="28"/>
         </w:rPr>
@@ -27094,6 +26534,9 @@
             </m:den>
           </m:f>
           <m:r>
+            <m:rPr>
+              <m:sty m:val="p"/>
+            </m:rPr>
             <w:rPr>
               <w:rFonts w:ascii="Cambria Math" w:hAnsi="Cambria Math"/>
               <w:sz w:val="28"/>
@@ -27208,6 +26651,9 @@
             </m:den>
           </m:f>
           <m:r>
+            <m:rPr>
+              <m:sty m:val="p"/>
+            </m:rPr>
             <w:rPr>
               <w:rFonts w:eastAsiaTheme="minorEastAsia"/>
               <w:sz w:val="28"/>
@@ -27272,23 +26718,7 @@
                   <w:sz w:val="28"/>
                   <w:szCs w:val="28"/>
                 </w:rPr>
-                <m:t>2Hz*80</m:t>
-              </m:r>
-              <m:r>
-                <w:rPr>
-                  <w:rFonts w:ascii="Cambria Math" w:eastAsiaTheme="minorEastAsia" w:hAnsi="Cambria Math"/>
-                  <w:sz w:val="28"/>
-                  <w:szCs w:val="28"/>
-                </w:rPr>
-                <m:t>0</m:t>
-              </m:r>
-              <m:r>
-                <w:rPr>
-                  <w:rFonts w:ascii="Cambria Math" w:eastAsiaTheme="minorEastAsia" w:hAnsi="Cambria Math"/>
-                  <w:sz w:val="28"/>
-                  <w:szCs w:val="28"/>
-                </w:rPr>
-                <m:t>0</m:t>
+                <m:t>2Hz*8000</m:t>
               </m:r>
             </m:den>
           </m:f>
@@ -27298,23 +26728,7 @@
               <w:sz w:val="28"/>
               <w:szCs w:val="28"/>
             </w:rPr>
-            <m:t>=</m:t>
-          </m:r>
-          <m:r>
-            <w:rPr>
-              <w:rFonts w:ascii="Cambria Math" w:eastAsiaTheme="minorEastAsia" w:hAnsi="Cambria Math"/>
-              <w:sz w:val="28"/>
-              <w:szCs w:val="28"/>
-            </w:rPr>
-            <m:t>5000</m:t>
-          </m:r>
-          <m:r>
-            <w:rPr>
-              <w:rFonts w:ascii="Cambria Math" w:eastAsiaTheme="minorEastAsia" w:hAnsi="Cambria Math"/>
-              <w:sz w:val="28"/>
-              <w:szCs w:val="28"/>
-            </w:rPr>
-            <m:t xml:space="preserve"> </m:t>
+            <m:t xml:space="preserve">=5000 </m:t>
           </m:r>
         </m:oMath>
       </m:oMathPara>
@@ -27354,6 +26768,7 @@
       <w:r>
         <w:rPr>
           <w:rFonts w:eastAsiaTheme="minorEastAsia"/>
+          <w:noProof/>
           <w:sz w:val="28"/>
           <w:szCs w:val="28"/>
         </w:rPr>
@@ -27451,14 +26866,7 @@
           <w:sz w:val="28"/>
           <w:szCs w:val="28"/>
         </w:rPr>
-        <w:t xml:space="preserve">Neben </w:t>
-      </w:r>
-      <w:r>
-        <w:rPr>
-          <w:sz w:val="28"/>
-          <w:szCs w:val="28"/>
-        </w:rPr>
-        <w:t xml:space="preserve">CAN-Bus </w:t>
+        <w:t xml:space="preserve">Neben CAN-Bus </w:t>
       </w:r>
       <w:r>
         <w:rPr>
@@ -27512,6 +26920,7 @@
       </w:r>
       <w:r>
         <w:rPr>
+          <w:noProof/>
           <w:sz w:val="28"/>
           <w:szCs w:val="28"/>
         </w:rPr>
@@ -27601,6 +27010,7 @@
       </w:r>
       <w:r>
         <w:rPr>
+          <w:noProof/>
           <w:sz w:val="28"/>
           <w:szCs w:val="28"/>
         </w:rPr>
@@ -27700,6 +27110,9 @@
       </w:r>
       <m:oMath>
         <m:r>
+          <m:rPr>
+            <m:sty m:val="p"/>
+          </m:rPr>
           <w:rPr>
             <w:rFonts w:ascii="Cambria Math" w:eastAsiaTheme="minorEastAsia" w:hAnsi="Cambria Math"/>
             <w:sz w:val="28"/>
@@ -27846,6 +27259,9 @@
       </w:r>
       <m:oMath>
         <m:r>
+          <m:rPr>
+            <m:sty m:val="p"/>
+          </m:rPr>
           <w:rPr>
             <w:rFonts w:ascii="Cambria Math" w:eastAsiaTheme="minorEastAsia" w:hAnsi="Cambria Math"/>
             <w:sz w:val="28"/>
@@ -28511,16 +27927,7 @@
               <w:sz w:val="28"/>
               <w:szCs w:val="28"/>
             </w:rPr>
-            <m:t>=</m:t>
-          </m:r>
-          <m:r>
-            <w:rPr>
-              <w:rFonts w:ascii="Cambria Math" w:hAnsi="Cambria Math"/>
-              <w:noProof/>
-              <w:sz w:val="28"/>
-              <w:szCs w:val="28"/>
-            </w:rPr>
-            <m:t>2*(BRP+1)*</m:t>
+            <m:t>=2*(BRP+1)*</m:t>
           </m:r>
           <m:f>
             <m:fPr>
@@ -28990,6 +28397,9 @@
             </m:sub>
           </m:sSub>
           <m:r>
+            <m:rPr>
+              <m:sty m:val="p"/>
+            </m:rPr>
             <w:rPr>
               <w:rFonts w:ascii="Cambria Math" w:eastAsiaTheme="minorEastAsia" w:hAnsi="Cambria Math"/>
               <w:sz w:val="28"/>
@@ -29136,6 +28546,9 @@
             <m:t>=8</m:t>
           </m:r>
           <m:r>
+            <m:rPr>
+              <m:sty m:val="p"/>
+            </m:rPr>
             <w:rPr>
               <w:rFonts w:ascii="Cambria Math" w:eastAsiaTheme="minorEastAsia" w:hAnsi="Cambria Math"/>
               <w:sz w:val="28"/>
@@ -30401,6 +29814,9 @@
             </m:e>
           </m:d>
           <m:r>
+            <m:rPr>
+              <m:sty m:val="p"/>
+            </m:rPr>
             <w:rPr>
               <w:rFonts w:ascii="Cambria Math" w:eastAsiaTheme="minorEastAsia" w:hAnsi="Cambria Math"/>
               <w:sz w:val="28"/>
@@ -30488,15 +29904,7 @@
               <w:sz w:val="28"/>
               <w:szCs w:val="28"/>
             </w:rPr>
-            <m:t>=</m:t>
-          </m:r>
-          <m:r>
-            <w:rPr>
-              <w:rFonts w:ascii="Cambria Math" w:eastAsiaTheme="minorEastAsia" w:hAnsi="Cambria Math"/>
-              <w:sz w:val="28"/>
-              <w:szCs w:val="28"/>
-            </w:rPr>
-            <m:t xml:space="preserve">8 </m:t>
+            <m:t xml:space="preserve">=8 </m:t>
           </m:r>
           <m:sSub>
             <m:sSubPr>
@@ -31004,6 +30412,9 @@
             </m:sub>
           </m:sSub>
           <m:r>
+            <m:rPr>
+              <m:sty m:val="p"/>
+            </m:rPr>
             <w:rPr>
               <w:rFonts w:ascii="Cambria Math" w:eastAsiaTheme="minorEastAsia" w:hAnsi="Cambria Math"/>
               <w:sz w:val="28"/>
@@ -31086,6 +30497,9 @@
             </m:sub>
           </m:sSub>
           <m:r>
+            <m:rPr>
+              <m:sty m:val="p"/>
+            </m:rPr>
             <w:rPr>
               <w:rFonts w:ascii="Cambria Math" w:eastAsiaTheme="minorEastAsia" w:hAnsi="Cambria Math"/>
               <w:sz w:val="28"/>
@@ -31168,6 +30582,9 @@
             </m:sub>
           </m:sSub>
           <m:r>
+            <m:rPr>
+              <m:sty m:val="p"/>
+            </m:rPr>
             <w:rPr>
               <w:rFonts w:eastAsiaTheme="minorEastAsia"/>
               <w:sz w:val="28"/>
@@ -31681,6 +31098,9 @@
       </w:r>
       <m:oMath>
         <m:r>
+          <m:rPr>
+            <m:sty m:val="p"/>
+          </m:rPr>
           <w:rPr>
             <w:rFonts w:ascii="Cambria Math" w:hAnsi="Cambria Math"/>
             <w:sz w:val="28"/>
@@ -31881,6 +31301,7 @@
       <w:r>
         <w:rPr>
           <w:rFonts w:eastAsiaTheme="minorEastAsia"/>
+          <w:noProof/>
           <w:sz w:val="28"/>
           <w:szCs w:val="28"/>
         </w:rPr>
@@ -31922,6 +31343,9 @@
       </w:r>
       <m:oMath>
         <m:r>
+          <m:rPr>
+            <m:sty m:val="p"/>
+          </m:rPr>
           <w:rPr>
             <w:rFonts w:ascii="Cambria Math" w:hAnsi="Cambria Math"/>
             <w:sz w:val="28"/>
@@ -32067,23 +31491,857 @@
           <w:sz w:val="28"/>
           <w:szCs w:val="28"/>
         </w:rPr>
-        <w:t>Zusätzlich müssen im Rahmen der Initialisierung, wie bei CAN1, die benötigten Signale und Nachrichten definiert werden.</w:t>
+        <w:drawing>
+          <wp:anchor distT="0" distB="0" distL="114300" distR="114300" simplePos="0" relativeHeight="251720704" behindDoc="0" locked="0" layoutInCell="1" allowOverlap="1" wp14:anchorId="7228808D" wp14:editId="4148129C">
+            <wp:simplePos x="0" y="0"/>
+            <wp:positionH relativeFrom="margin">
+              <wp:posOffset>23854</wp:posOffset>
+            </wp:positionH>
+            <wp:positionV relativeFrom="paragraph">
+              <wp:posOffset>1048937</wp:posOffset>
+            </wp:positionV>
+            <wp:extent cx="3208020" cy="2520315"/>
+            <wp:effectExtent l="0" t="0" r="0" b="0"/>
+            <wp:wrapSquare wrapText="bothSides"/>
+            <wp:docPr id="445610716" name="Grafik 1" descr="Ein Bild, das Text, Screenshot, Schrift enthält.&#10;&#10;KI-generierte Inhalte können fehlerhaft sein."/>
+            <wp:cNvGraphicFramePr>
+              <a:graphicFrameLocks xmlns:a="http://schemas.openxmlformats.org/drawingml/2006/main" noChangeAspect="1"/>
+            </wp:cNvGraphicFramePr>
+            <a:graphic xmlns:a="http://schemas.openxmlformats.org/drawingml/2006/main">
+              <a:graphicData uri="http://schemas.openxmlformats.org/drawingml/2006/picture">
+                <pic:pic xmlns:pic="http://schemas.openxmlformats.org/drawingml/2006/picture">
+                  <pic:nvPicPr>
+                    <pic:cNvPr id="445610716" name="Grafik 1" descr="Ein Bild, das Text, Screenshot, Schrift enthält.&#10;&#10;KI-generierte Inhalte können fehlerhaft sein."/>
+                    <pic:cNvPicPr/>
+                  </pic:nvPicPr>
+                  <pic:blipFill>
+                    <a:blip r:embed="rId77">
+                      <a:extLst>
+                        <a:ext uri="{28A0092B-C50C-407E-A947-70E740481C1C}">
+                          <a14:useLocalDpi xmlns:a14="http://schemas.microsoft.com/office/drawing/2010/main" val="0"/>
+                        </a:ext>
+                      </a:extLst>
+                    </a:blip>
+                    <a:stretch>
+                      <a:fillRect/>
+                    </a:stretch>
+                  </pic:blipFill>
+                  <pic:spPr>
+                    <a:xfrm>
+                      <a:off x="0" y="0"/>
+                      <a:ext cx="3208020" cy="2520315"/>
+                    </a:xfrm>
+                    <a:prstGeom prst="rect">
+                      <a:avLst/>
+                    </a:prstGeom>
+                  </pic:spPr>
+                </pic:pic>
+              </a:graphicData>
+            </a:graphic>
+            <wp14:sizeRelH relativeFrom="margin">
+              <wp14:pctWidth>0</wp14:pctWidth>
+            </wp14:sizeRelH>
+            <wp14:sizeRelV relativeFrom="margin">
+              <wp14:pctHeight>0</wp14:pctHeight>
+            </wp14:sizeRelV>
+          </wp:anchor>
+        </w:drawing>
+      </w:r>
+      <w:r>
+        <w:rPr>
+          <w:rFonts w:eastAsiaTheme="minorEastAsia"/>
+          <w:sz w:val="28"/>
+          <w:szCs w:val="28"/>
+        </w:rPr>
+        <w:t xml:space="preserve"> </w:t>
+      </w:r>
+      <w:r>
+        <w:rPr>
+          <w:rFonts w:eastAsiaTheme="minorEastAsia"/>
+          <w:sz w:val="28"/>
+          <w:szCs w:val="28"/>
+        </w:rPr>
+        <w:t xml:space="preserve">Um diese Konfigurierungen der Register vornehmen zu können werden Funktionen benötigt, welche per SPI-Daten in die Register schreiben oder daraus lesen. Die dafür geschriebenen Funktionen sind write_SPI_Register() und read_SPI_Register(). Die Funktionen nutzen dabei die bereits vorhandenen Funktionen aus der SPI-Library zur Kommunikation auf dem Bus. So beginnt die </w:t>
+      </w:r>
+      <w:r>
+        <w:rPr>
+          <w:rFonts w:eastAsiaTheme="minorEastAsia"/>
+          <w:sz w:val="28"/>
+          <w:szCs w:val="28"/>
+        </w:rPr>
+        <w:t>Kommunikation</w:t>
+      </w:r>
+      <w:r>
+        <w:rPr>
+          <w:rFonts w:eastAsiaTheme="minorEastAsia"/>
+          <w:sz w:val="28"/>
+          <w:szCs w:val="28"/>
+        </w:rPr>
+        <w:t xml:space="preserve"> immer mit </w:t>
+      </w:r>
+      <w:r>
+        <w:rPr>
+          <w:rFonts w:eastAsiaTheme="minorEastAsia"/>
+          <w:sz w:val="28"/>
+          <w:szCs w:val="28"/>
+        </w:rPr>
+        <w:t>dem Aktivieren</w:t>
+      </w:r>
+      <w:r>
+        <w:rPr>
+          <w:rFonts w:eastAsiaTheme="minorEastAsia"/>
+          <w:sz w:val="28"/>
+          <w:szCs w:val="28"/>
+        </w:rPr>
+        <w:t xml:space="preserve"> des entsprechenden Chips über den Chip Select. Das übernimmt die Funktion SPI_select(), welche den übergebenen Chip</w:t>
+      </w:r>
+      <w:r>
+        <w:rPr>
+          <w:rFonts w:eastAsiaTheme="minorEastAsia"/>
+          <w:sz w:val="28"/>
+          <w:szCs w:val="28"/>
+        </w:rPr>
+        <w:t xml:space="preserve"> über die passende CS-leitung aktiviert. Als erstes wird der Befehl für Lesen oder Schreiben übermittelt. Das passiert über die Funktion transfer() aus der SPI-Library. Auf  den Befehl folgt die zu bearbeitende Registeradresse. Ab hier unterschieden sich beide Funktionen. Während in der Schreibfunktion nun der Registerwert gesendet wird, schickt die Lesefunktion ein Dummy Byte, woraufhin der Chip mit dem Inhalt des abgefragten Registers antwortet.</w:t>
+      </w:r>
+      <w:r>
+        <w:rPr>
+          <w:rFonts w:eastAsiaTheme="minorEastAsia"/>
+          <w:sz w:val="28"/>
+          <w:szCs w:val="28"/>
+        </w:rPr>
+        <w:t xml:space="preserve"> Als letztes muss der Chip Select wieder zurückgenommen werden, sodass eine korrekte Kommunikation für den nächsten Chip sichergestellt werden kann.</w:t>
       </w:r>
     </w:p>
     <w:p>
       <w:pPr>
         <w:rPr>
+          <w:rFonts w:eastAsiaTheme="minorEastAsia"/>
           <w:sz w:val="28"/>
           <w:szCs w:val="28"/>
         </w:rPr>
       </w:pPr>
       <w:r>
         <w:rPr>
-          <w:sz w:val="28"/>
-          <w:szCs w:val="28"/>
-        </w:rPr>
-        <w:t>CAN2</w:t>
-      </w:r>
+          <w:rFonts w:eastAsiaTheme="minorEastAsia"/>
+          <w:sz w:val="28"/>
+          <w:szCs w:val="28"/>
+        </w:rPr>
+        <w:t>Zusätzlich müssen im Rahmen der Initialisierung, wie bei CAN1, die benötigten Signale und Nachrichten definiert werden.</w:t>
+      </w:r>
+      <w:r>
+        <w:rPr>
+          <w:rFonts w:eastAsiaTheme="minorEastAsia"/>
+          <w:sz w:val="28"/>
+          <w:szCs w:val="28"/>
+        </w:rPr>
+        <w:t xml:space="preserve"> Da CAN2 nur zur Kommunikation mit dem RFID-Reader verwendet wird, benötigt die Option 1 lediglich eine Nachricht mit zwei Signalen. Dabei handelt es sich um die auf der Karte gespeicherte Kundennummer und den Fahrmodus, welcher mit der Karte aktiviert werden soll.</w:t>
+      </w:r>
+      <w:r>
+        <w:rPr>
+          <w:rFonts w:eastAsiaTheme="minorEastAsia"/>
+          <w:sz w:val="28"/>
+          <w:szCs w:val="28"/>
+        </w:rPr>
+        <w:t xml:space="preserve"> </w:t>
+      </w:r>
+      <w:r>
+        <w:rPr>
+          <w:rFonts w:eastAsiaTheme="minorEastAsia"/>
+          <w:sz w:val="28"/>
+          <w:szCs w:val="28"/>
+        </w:rPr>
+        <w:br/>
+        <w:t xml:space="preserve">Der Ablauf zum Auslesen von Daten ist dabei unterschiedlich zu CAN1. </w:t>
+      </w:r>
+      <w:r>
+        <w:rPr>
+          <w:rFonts w:eastAsiaTheme="minorEastAsia"/>
+          <w:sz w:val="28"/>
+          <w:szCs w:val="28"/>
+        </w:rPr>
+        <w:lastRenderedPageBreak/>
+        <w:t>Zum einen wird hier nicht jeden Durchlauf der Empfangsbuffer auf neue Nachrichten geprüft, sondern der CAN-Controller sendet ein Signal an den Mikrocontroller, welches dort einen Interrupt auslöst. In der dazugehörigen ISR wird dann ein CAN2-Flag gesetzt. Auf dieses reagiert der Loop mit dem Aufruf der Funktion process_CAN2(). Diese</w:t>
+      </w:r>
+      <w:r>
+        <w:rPr>
+          <w:rFonts w:eastAsiaTheme="minorEastAsia"/>
+          <w:sz w:val="28"/>
+          <w:szCs w:val="28"/>
+        </w:rPr>
+        <w:t xml:space="preserve"> </w:t>
+      </w:r>
+      <w:r>
+        <w:rPr>
+          <w:rFonts w:eastAsiaTheme="minorEastAsia"/>
+          <w:sz w:val="28"/>
+          <w:szCs w:val="28"/>
+        </w:rPr>
+        <w:t xml:space="preserve">übernimmt die Auslesen und die Verarbeitung der erhaltenen Daten. </w:t>
+      </w:r>
+      <w:r>
+        <w:rPr>
+          <w:rFonts w:eastAsiaTheme="minorEastAsia"/>
+          <w:sz w:val="28"/>
+          <w:szCs w:val="28"/>
+        </w:rPr>
+        <w:t>Das Auslesen von Nachrichten funktioniert dabei genau wie die Konfigurierung über SPI.</w:t>
+      </w:r>
+      <w:r>
+        <w:rPr>
+          <w:rFonts w:eastAsiaTheme="minorEastAsia"/>
+          <w:sz w:val="28"/>
+          <w:szCs w:val="28"/>
+        </w:rPr>
+        <w:t xml:space="preserve"> Als erstes wird geprüft, ob der aufgetretene Interrupt durch eine Nachricht im Receive Buffer ausgelöst wurde.</w:t>
+      </w:r>
+      <w:r>
+        <w:rPr>
+          <w:rFonts w:eastAsiaTheme="minorEastAsia"/>
+          <w:sz w:val="28"/>
+          <w:szCs w:val="28"/>
+        </w:rPr>
+        <w:t xml:space="preserve"> </w:t>
+      </w:r>
+      <w:r>
+        <w:rPr>
+          <w:rFonts w:eastAsiaTheme="minorEastAsia"/>
+          <w:sz w:val="28"/>
+          <w:szCs w:val="28"/>
+        </w:rPr>
+        <w:t>Dafür wird das CAN_Interrupt_Flag-Register (CANINTF) ausgelesen. Der Interrupt für RX0 Buffer 0 wird durch Bit 0 indiziert, weswegen der Registerwert entsprechend maskiert wird.</w:t>
+      </w:r>
+      <w:r>
+        <w:rPr>
+          <w:rFonts w:eastAsiaTheme="minorEastAsia"/>
+          <w:sz w:val="28"/>
+          <w:szCs w:val="28"/>
+        </w:rPr>
+        <w:t xml:space="preserve"> Ist ein Interrupt aufgetreten, welcher auf eine neue Nachricht im Speicher hinweist, muss der Interrupt wieder zurückgesetzt werden, um bei einem erneuten Aufruf den Inhalt nicht zu verfälschen.</w:t>
+      </w:r>
+    </w:p>
+    <w:p>
+      <w:pPr>
+        <w:rPr>
+          <w:rFonts w:eastAsiaTheme="minorEastAsia"/>
+          <w:sz w:val="28"/>
+          <w:szCs w:val="28"/>
+        </w:rPr>
+      </w:pPr>
+      <w:r>
+        <w:rPr>
+          <w:noProof/>
+        </w:rPr>
+        <w:drawing>
+          <wp:inline distT="0" distB="0" distL="0" distR="0" wp14:anchorId="602D7C4E" wp14:editId="535083B3">
+            <wp:extent cx="5760720" cy="1140460"/>
+            <wp:effectExtent l="0" t="0" r="0" b="2540"/>
+            <wp:docPr id="2072258020" name="Grafik 1" descr="Ein Bild, das Text, Screenshot, Schrift enthält.&#10;&#10;KI-generierte Inhalte können fehlerhaft sein."/>
+            <wp:cNvGraphicFramePr>
+              <a:graphicFrameLocks xmlns:a="http://schemas.openxmlformats.org/drawingml/2006/main" noChangeAspect="1"/>
+            </wp:cNvGraphicFramePr>
+            <a:graphic xmlns:a="http://schemas.openxmlformats.org/drawingml/2006/main">
+              <a:graphicData uri="http://schemas.openxmlformats.org/drawingml/2006/picture">
+                <pic:pic xmlns:pic="http://schemas.openxmlformats.org/drawingml/2006/picture">
+                  <pic:nvPicPr>
+                    <pic:cNvPr id="2072258020" name="Grafik 1" descr="Ein Bild, das Text, Screenshot, Schrift enthält.&#10;&#10;KI-generierte Inhalte können fehlerhaft sein."/>
+                    <pic:cNvPicPr/>
+                  </pic:nvPicPr>
+                  <pic:blipFill>
+                    <a:blip r:embed="rId78"/>
+                    <a:stretch>
+                      <a:fillRect/>
+                    </a:stretch>
+                  </pic:blipFill>
+                  <pic:spPr>
+                    <a:xfrm>
+                      <a:off x="0" y="0"/>
+                      <a:ext cx="5760720" cy="1140460"/>
+                    </a:xfrm>
+                    <a:prstGeom prst="rect">
+                      <a:avLst/>
+                    </a:prstGeom>
+                  </pic:spPr>
+                </pic:pic>
+              </a:graphicData>
+            </a:graphic>
+          </wp:inline>
+        </w:drawing>
+      </w:r>
+    </w:p>
+    <w:p>
+      <w:pPr>
+        <w:rPr>
+          <w:rFonts w:eastAsiaTheme="minorEastAsia"/>
+          <w:sz w:val="28"/>
+          <w:szCs w:val="28"/>
+        </w:rPr>
+      </w:pPr>
+      <w:r>
+        <w:rPr>
+          <w:rFonts w:eastAsiaTheme="minorEastAsia"/>
+          <w:sz w:val="28"/>
+          <w:szCs w:val="28"/>
+        </w:rPr>
+        <w:t xml:space="preserve">Anders als bei CAN1 gibt es hier leider kein CAN-Frame Objekt, aus welchem man ID und Daten auslesen kann, sondern diese Informationen müssen via SPI aus den Registern ausgelesen werden. Stattdessen wird die ID in den Registern Receive Buffer 0 Standard Identifier High (RXB0SIDH) und </w:t>
+      </w:r>
+      <w:r>
+        <w:rPr>
+          <w:rFonts w:eastAsiaTheme="minorEastAsia"/>
+          <w:sz w:val="28"/>
+          <w:szCs w:val="28"/>
+        </w:rPr>
+        <w:t xml:space="preserve">Receive Buffer 0 Standard Identifier </w:t>
+      </w:r>
+      <w:r>
+        <w:rPr>
+          <w:rFonts w:eastAsiaTheme="minorEastAsia"/>
+          <w:sz w:val="28"/>
+          <w:szCs w:val="28"/>
+        </w:rPr>
+        <w:t xml:space="preserve">Low (RXB0SIDL) gespeichert. RXB0SIDH speichert dabei die ersten Bits 10 - 3 des 11 Bit langen Identifiers, </w:t>
+      </w:r>
+      <w:r>
+        <w:rPr>
+          <w:rFonts w:eastAsiaTheme="minorEastAsia"/>
+          <w:sz w:val="28"/>
+          <w:szCs w:val="28"/>
+        </w:rPr>
+        <w:t>RXB0SID</w:t>
+      </w:r>
+      <w:r>
+        <w:rPr>
+          <w:rFonts w:eastAsiaTheme="minorEastAsia"/>
+          <w:sz w:val="28"/>
+          <w:szCs w:val="28"/>
+        </w:rPr>
+        <w:t xml:space="preserve">L die Bits 2 – 0. Um diese nun zu einem Wert zusammenzuführen, wird der Wert aus </w:t>
+      </w:r>
+      <w:r>
+        <w:rPr>
+          <w:rFonts w:eastAsiaTheme="minorEastAsia"/>
+          <w:sz w:val="28"/>
+          <w:szCs w:val="28"/>
+        </w:rPr>
+        <w:t>RXB0SIDH</w:t>
+      </w:r>
+      <w:r>
+        <w:rPr>
+          <w:rFonts w:eastAsiaTheme="minorEastAsia"/>
+          <w:sz w:val="28"/>
+          <w:szCs w:val="28"/>
+        </w:rPr>
+        <w:t xml:space="preserve"> um 3 Bits verschoben und mit den 3 fehlenden Bits verbunden. Diese Bits sind im Register </w:t>
+      </w:r>
+      <w:r>
+        <w:rPr>
+          <w:rFonts w:eastAsiaTheme="minorEastAsia"/>
+          <w:sz w:val="28"/>
+          <w:szCs w:val="28"/>
+        </w:rPr>
+        <w:t>RXB0SIDL</w:t>
+      </w:r>
+      <w:r>
+        <w:rPr>
+          <w:rFonts w:eastAsiaTheme="minorEastAsia"/>
+          <w:sz w:val="28"/>
+          <w:szCs w:val="28"/>
+        </w:rPr>
+        <w:t xml:space="preserve"> an den </w:t>
+      </w:r>
+      <w:r>
+        <w:rPr>
+          <w:rFonts w:eastAsiaTheme="minorEastAsia"/>
+          <w:sz w:val="28"/>
+          <w:szCs w:val="28"/>
+        </w:rPr>
+        <w:t>Positionen</w:t>
+      </w:r>
+      <w:r>
+        <w:rPr>
+          <w:rFonts w:eastAsiaTheme="minorEastAsia"/>
+          <w:sz w:val="28"/>
+          <w:szCs w:val="28"/>
+        </w:rPr>
+        <w:t xml:space="preserve"> 7 – 5 gespeichert, weswegen der Regi</w:t>
+      </w:r>
+      <w:r>
+        <w:rPr>
+          <w:rFonts w:eastAsiaTheme="minorEastAsia"/>
+          <w:sz w:val="28"/>
+          <w:szCs w:val="28"/>
+        </w:rPr>
+        <w:t>s</w:t>
+      </w:r>
+      <w:r>
+        <w:rPr>
+          <w:rFonts w:eastAsiaTheme="minorEastAsia"/>
+          <w:sz w:val="28"/>
+          <w:szCs w:val="28"/>
+        </w:rPr>
+        <w:t xml:space="preserve">terwert zuerst </w:t>
+      </w:r>
+      <w:r>
+        <w:rPr>
+          <w:rFonts w:eastAsiaTheme="minorEastAsia"/>
+          <w:sz w:val="28"/>
+          <w:szCs w:val="28"/>
+        </w:rPr>
+        <w:t xml:space="preserve">auf die Ersten 3 Bits verschoben werden muss. Diese ausgewertete ID kann nun mit der erwarteten Nachricht verglichen werden. Ist die ID korrekt, wird mit der Auswertung und Verarbeitung der Daten begonnen. Dafür wird zuerst der DLC-Wert ausgelesen, welcher angibt, wie viele Bytes in der Nachricht übertragen wurden. Diesen Wert findet man im Receive Buffer 0 Data Length Code Register (RXB0DLC). Um den korrekten DLC zu </w:t>
+      </w:r>
+      <w:r>
+        <w:rPr>
+          <w:rFonts w:eastAsiaTheme="minorEastAsia"/>
+          <w:sz w:val="28"/>
+          <w:szCs w:val="28"/>
+        </w:rPr>
+        <w:lastRenderedPageBreak/>
+        <w:t xml:space="preserve">erhalten, dürfen nur die ersten vier Bit betrachtet werden, sodass der Registerwert entsprechend maskiert wird. Mit diesem DLC-Wert können nun die Daten aus dem Speicher ausgelesen werden. Diese sind byteweise in den Registern Receive Buffer 0 Data 0 bis 7 (RXB0D0…7) gespeichert. Um </w:t>
+      </w:r>
+      <w:r>
+        <w:rPr>
+          <w:rFonts w:eastAsiaTheme="minorEastAsia"/>
+          <w:sz w:val="28"/>
+          <w:szCs w:val="28"/>
+        </w:rPr>
+        <w:t xml:space="preserve"> </w:t>
+      </w:r>
+      <w:r>
+        <w:rPr>
+          <w:rFonts w:eastAsiaTheme="minorEastAsia"/>
+          <w:sz w:val="28"/>
+          <w:szCs w:val="28"/>
+        </w:rPr>
+        <w:t xml:space="preserve">aus diesen Bytes einen großen Wert zu erhalten, welcher anschließend ausgewertet werden kann, werden nacheinander die Datenbytes </w:t>
+      </w:r>
+      <w:r>
+        <w:rPr>
+          <w:rFonts w:eastAsiaTheme="minorEastAsia"/>
+          <w:sz w:val="28"/>
+          <w:szCs w:val="28"/>
+        </w:rPr>
+        <w:drawing>
+          <wp:anchor distT="0" distB="0" distL="114300" distR="114300" simplePos="0" relativeHeight="251719680" behindDoc="0" locked="0" layoutInCell="1" allowOverlap="1" wp14:anchorId="3BB7C75C" wp14:editId="36BCD197">
+            <wp:simplePos x="0" y="0"/>
+            <wp:positionH relativeFrom="margin">
+              <wp:align>left</wp:align>
+            </wp:positionH>
+            <wp:positionV relativeFrom="paragraph">
+              <wp:posOffset>1643600</wp:posOffset>
+            </wp:positionV>
+            <wp:extent cx="3251835" cy="3002280"/>
+            <wp:effectExtent l="0" t="0" r="5715" b="7620"/>
+            <wp:wrapSquare wrapText="bothSides"/>
+            <wp:docPr id="618196961" name="Grafik 1" descr="Ein Bild, das Text, Screenshot, Software enthält.&#10;&#10;KI-generierte Inhalte können fehlerhaft sein."/>
+            <wp:cNvGraphicFramePr>
+              <a:graphicFrameLocks xmlns:a="http://schemas.openxmlformats.org/drawingml/2006/main" noChangeAspect="1"/>
+            </wp:cNvGraphicFramePr>
+            <a:graphic xmlns:a="http://schemas.openxmlformats.org/drawingml/2006/main">
+              <a:graphicData uri="http://schemas.openxmlformats.org/drawingml/2006/picture">
+                <pic:pic xmlns:pic="http://schemas.openxmlformats.org/drawingml/2006/picture">
+                  <pic:nvPicPr>
+                    <pic:cNvPr id="618196961" name="Grafik 1" descr="Ein Bild, das Text, Screenshot, Software enthält.&#10;&#10;KI-generierte Inhalte können fehlerhaft sein."/>
+                    <pic:cNvPicPr/>
+                  </pic:nvPicPr>
+                  <pic:blipFill>
+                    <a:blip r:embed="rId79">
+                      <a:extLst>
+                        <a:ext uri="{28A0092B-C50C-407E-A947-70E740481C1C}">
+                          <a14:useLocalDpi xmlns:a14="http://schemas.microsoft.com/office/drawing/2010/main" val="0"/>
+                        </a:ext>
+                      </a:extLst>
+                    </a:blip>
+                    <a:stretch>
+                      <a:fillRect/>
+                    </a:stretch>
+                  </pic:blipFill>
+                  <pic:spPr>
+                    <a:xfrm>
+                      <a:off x="0" y="0"/>
+                      <a:ext cx="3251835" cy="3002280"/>
+                    </a:xfrm>
+                    <a:prstGeom prst="rect">
+                      <a:avLst/>
+                    </a:prstGeom>
+                  </pic:spPr>
+                </pic:pic>
+              </a:graphicData>
+            </a:graphic>
+            <wp14:sizeRelH relativeFrom="margin">
+              <wp14:pctWidth>0</wp14:pctWidth>
+            </wp14:sizeRelH>
+            <wp14:sizeRelV relativeFrom="margin">
+              <wp14:pctHeight>0</wp14:pctHeight>
+            </wp14:sizeRelV>
+          </wp:anchor>
+        </w:drawing>
+      </w:r>
+      <w:r>
+        <w:rPr>
+          <w:rFonts w:eastAsiaTheme="minorEastAsia"/>
+          <w:sz w:val="28"/>
+          <w:szCs w:val="28"/>
+        </w:rPr>
+        <w:t xml:space="preserve">ausgelesen und </w:t>
+      </w:r>
+      <w:r>
+        <w:rPr>
+          <w:rFonts w:eastAsiaTheme="minorEastAsia"/>
+          <w:sz w:val="28"/>
+          <w:szCs w:val="28"/>
+        </w:rPr>
+        <w:t xml:space="preserve">höherwertige Bytes vor den bisher bereits ausgelesenen positioniert. Das wird durch Verschiebung in Bytes erreicht. Die Register bieten dabei den Vorteil, dass sie konsekutive Adressen besitzen, sodass die Startadresse inkrementiert werden kann, um die Folgebytes auszulesen. Um die einzelnen Signale aus den Daten </w:t>
+      </w:r>
+      <w:r>
+        <w:rPr>
+          <w:rFonts w:eastAsiaTheme="minorEastAsia"/>
+          <w:sz w:val="28"/>
+          <w:szCs w:val="28"/>
+        </w:rPr>
+        <w:t>auszulesen,</w:t>
+      </w:r>
+      <w:r>
+        <w:rPr>
+          <w:rFonts w:eastAsiaTheme="minorEastAsia"/>
+          <w:sz w:val="28"/>
+          <w:szCs w:val="28"/>
+        </w:rPr>
+        <w:t xml:space="preserve"> wird eine Maske generiert mit welcher die Daten anschließend maskiert werden. Der korrekte Wert wird nun durch Verschiebung um das Startbit nach hinten erreicht. Für die Option 1 ist dabei nur die Kundennummer interessant. Diese wird überprüft, ob es sich dabei um eine Herstellernummer oder einen Kunden handelt. Handelt es sich um eine Herstellernummer wird ein Master Modus aktiviert, in welchem es möglich ist, vertiefte Einstellungen und Freischaltungen vorzunehmen. Dieser ist bis zum nächsten Neustart aktiv.</w:t>
+      </w:r>
+      <w:r>
+        <w:rPr>
+          <w:rFonts w:eastAsiaTheme="minorEastAsia"/>
+          <w:sz w:val="28"/>
+          <w:szCs w:val="28"/>
+        </w:rPr>
+        <w:br/>
+        <w:t>Sendefunktionen sind für CAN2 keine vorgesehen, da stand jetzt nur der RFID-Reader auf CAN2 sendet.</w:t>
+      </w:r>
+      <w:r>
+        <w:rPr>
+          <w:rFonts w:eastAsiaTheme="minorEastAsia"/>
+          <w:sz w:val="28"/>
+          <w:szCs w:val="28"/>
+        </w:rPr>
+        <w:t xml:space="preserve"> </w:t>
+      </w:r>
+    </w:p>
+    <w:p>
+      <w:pPr>
+        <w:rPr>
+          <w:rFonts w:eastAsiaTheme="minorEastAsia"/>
+          <w:sz w:val="28"/>
+          <w:szCs w:val="28"/>
+        </w:rPr>
+      </w:pPr>
+      <w:r>
+        <w:rPr>
+          <w:rFonts w:eastAsiaTheme="minorEastAsia"/>
+          <w:sz w:val="28"/>
+          <w:szCs w:val="28"/>
+        </w:rPr>
+        <w:t xml:space="preserve">Die meisten Daten, die über CAN erhalten werden, sind dafür vorgesehen als visuelle Daten für den Kunden dargestellt zu werden. Die erste Variante zur Darstellung von Daten ist über eine Webseite. Im Folgenden soll daher aufgezeigt werden, wie ein Webserver gehostet wird und welche Funktionalitäten dieser bietet. Der ESP32 bietet zwei Unterschiedliche Wlan-Funktionen. Zum einen kann er als </w:t>
+      </w:r>
+      <w:r>
+        <w:rPr>
+          <w:rFonts w:eastAsiaTheme="minorEastAsia"/>
+          <w:sz w:val="28"/>
+          <w:szCs w:val="28"/>
+        </w:rPr>
+        <w:t xml:space="preserve">Client betrieben werden sich mit </w:t>
+      </w:r>
+      <w:r>
+        <w:rPr>
+          <w:rFonts w:eastAsiaTheme="minorEastAsia"/>
+          <w:sz w:val="28"/>
+          <w:szCs w:val="28"/>
+        </w:rPr>
+        <w:lastRenderedPageBreak/>
+        <w:t xml:space="preserve">einem Wlan-Netzwerk verbinden. Zum anderen ist er auch in der Lage selbst ein eigenes Netzwerk aufzuspannen und so als Accesspoint für andere Wlanfähige Geräte zu dienen. Dieser Modus wird für dieses System genutzt. Dafür wird im Setup die Initialisierung des Wlan-Chips durchgeführt. </w:t>
+      </w:r>
+      <w:r>
+        <w:rPr>
+          <w:rFonts w:eastAsiaTheme="minorEastAsia"/>
+          <w:sz w:val="28"/>
+          <w:szCs w:val="28"/>
+        </w:rPr>
+        <w:t xml:space="preserve">Über die Funktion softAPConfig() aus der WiFi.h-Library wird der ESP als Accesspoint gestartet. Die übergebenen Parameter legen dabei die IP-Adresse und alle damit verbundenen Informationen fest. Das dient dazu, dass der Mikrocontroller bei jedem </w:t>
+      </w:r>
+      <w:r>
+        <w:rPr>
+          <w:rFonts w:eastAsiaTheme="minorEastAsia"/>
+          <w:sz w:val="28"/>
+          <w:szCs w:val="28"/>
+        </w:rPr>
+        <w:t>Neustart</w:t>
+      </w:r>
+      <w:r>
+        <w:rPr>
+          <w:rFonts w:eastAsiaTheme="minorEastAsia"/>
+          <w:sz w:val="28"/>
+          <w:szCs w:val="28"/>
+        </w:rPr>
+        <w:t xml:space="preserve"> dieselbe IP-Adresse </w:t>
+      </w:r>
+      <w:r>
+        <w:rPr>
+          <w:rFonts w:eastAsiaTheme="minorEastAsia"/>
+          <w:sz w:val="28"/>
+          <w:szCs w:val="28"/>
+        </w:rPr>
+        <w:t>behält. Neben den IP-Informationen müssen auch die Verbindungsinformationen wie SSID und das Passwort festgelegt werden. Diese werden Initial für jedes Kart identisch im Persistenten Speicher des ESP abgelegt, sind aber später individuell änderbar.</w:t>
+      </w:r>
+    </w:p>
+    <w:p>
+      <w:pPr>
+        <w:rPr>
+          <w:rFonts w:eastAsiaTheme="minorEastAsia"/>
+          <w:sz w:val="28"/>
+          <w:szCs w:val="28"/>
+        </w:rPr>
+      </w:pPr>
+      <w:r>
+        <w:rPr>
+          <w:rFonts w:eastAsiaTheme="minorEastAsia"/>
+          <w:sz w:val="28"/>
+          <w:szCs w:val="28"/>
+        </w:rPr>
+        <w:drawing>
+          <wp:inline distT="0" distB="0" distL="0" distR="0" wp14:anchorId="1CBA3591" wp14:editId="5C49AD85">
+            <wp:extent cx="5760720" cy="1965960"/>
+            <wp:effectExtent l="0" t="0" r="0" b="0"/>
+            <wp:docPr id="1923530209" name="Grafik 1" descr="Ein Bild, das Text, Screenshot, Schrift enthält.&#10;&#10;KI-generierte Inhalte können fehlerhaft sein."/>
+            <wp:cNvGraphicFramePr>
+              <a:graphicFrameLocks xmlns:a="http://schemas.openxmlformats.org/drawingml/2006/main" noChangeAspect="1"/>
+            </wp:cNvGraphicFramePr>
+            <a:graphic xmlns:a="http://schemas.openxmlformats.org/drawingml/2006/main">
+              <a:graphicData uri="http://schemas.openxmlformats.org/drawingml/2006/picture">
+                <pic:pic xmlns:pic="http://schemas.openxmlformats.org/drawingml/2006/picture">
+                  <pic:nvPicPr>
+                    <pic:cNvPr id="1923530209" name="Grafik 1" descr="Ein Bild, das Text, Screenshot, Schrift enthält.&#10;&#10;KI-generierte Inhalte können fehlerhaft sein."/>
+                    <pic:cNvPicPr/>
+                  </pic:nvPicPr>
+                  <pic:blipFill>
+                    <a:blip r:embed="rId80"/>
+                    <a:stretch>
+                      <a:fillRect/>
+                    </a:stretch>
+                  </pic:blipFill>
+                  <pic:spPr>
+                    <a:xfrm>
+                      <a:off x="0" y="0"/>
+                      <a:ext cx="5760720" cy="1965960"/>
+                    </a:xfrm>
+                    <a:prstGeom prst="rect">
+                      <a:avLst/>
+                    </a:prstGeom>
+                  </pic:spPr>
+                </pic:pic>
+              </a:graphicData>
+            </a:graphic>
+          </wp:inline>
+        </w:drawing>
+      </w:r>
+      <w:r>
+        <w:rPr>
+          <w:rFonts w:eastAsiaTheme="minorEastAsia"/>
+          <w:sz w:val="28"/>
+          <w:szCs w:val="28"/>
+        </w:rPr>
+        <w:br/>
+        <w:t>Damit ist die Konfiguration des Wlanmoduls abgeschlossen und der Webserver kann initialisiert werden. Für diesen werden die einzelnen Seiten festgelegt, bevor er gestartet werden kann. Jede Seite benötigt dabei eine eigene URL und einen definierten handler, welcher sowohl die graphische Oberfläche als auch die Funktionalität zur Verfügung stellt. Über die Funktion begin() wird der Webserver gestartet. Zusätzlich wurde für zwei Seiten das HTTP-Protokoll definiert.</w:t>
+      </w:r>
+    </w:p>
+    <w:p>
+      <w:pPr>
+        <w:rPr>
+          <w:rFonts w:eastAsiaTheme="minorEastAsia"/>
+          <w:sz w:val="28"/>
+          <w:szCs w:val="28"/>
+        </w:rPr>
+      </w:pPr>
+      <w:r>
+        <w:rPr>
+          <w:rFonts w:eastAsiaTheme="minorEastAsia"/>
+          <w:sz w:val="28"/>
+          <w:szCs w:val="28"/>
+        </w:rPr>
+        <w:drawing>
+          <wp:inline distT="0" distB="0" distL="0" distR="0" wp14:anchorId="44D4B48E" wp14:editId="214D5205">
+            <wp:extent cx="5760720" cy="2016760"/>
+            <wp:effectExtent l="0" t="0" r="0" b="2540"/>
+            <wp:docPr id="1683909998" name="Grafik 1" descr="Ein Bild, das Text, Screenshot, Schrift enthält.&#10;&#10;KI-generierte Inhalte können fehlerhaft sein."/>
+            <wp:cNvGraphicFramePr>
+              <a:graphicFrameLocks xmlns:a="http://schemas.openxmlformats.org/drawingml/2006/main" noChangeAspect="1"/>
+            </wp:cNvGraphicFramePr>
+            <a:graphic xmlns:a="http://schemas.openxmlformats.org/drawingml/2006/main">
+              <a:graphicData uri="http://schemas.openxmlformats.org/drawingml/2006/picture">
+                <pic:pic xmlns:pic="http://schemas.openxmlformats.org/drawingml/2006/picture">
+                  <pic:nvPicPr>
+                    <pic:cNvPr id="1683909998" name="Grafik 1" descr="Ein Bild, das Text, Screenshot, Schrift enthält.&#10;&#10;KI-generierte Inhalte können fehlerhaft sein."/>
+                    <pic:cNvPicPr/>
+                  </pic:nvPicPr>
+                  <pic:blipFill>
+                    <a:blip r:embed="rId81"/>
+                    <a:stretch>
+                      <a:fillRect/>
+                    </a:stretch>
+                  </pic:blipFill>
+                  <pic:spPr>
+                    <a:xfrm>
+                      <a:off x="0" y="0"/>
+                      <a:ext cx="5760720" cy="2016760"/>
+                    </a:xfrm>
+                    <a:prstGeom prst="rect">
+                      <a:avLst/>
+                    </a:prstGeom>
+                  </pic:spPr>
+                </pic:pic>
+              </a:graphicData>
+            </a:graphic>
+          </wp:inline>
+        </w:drawing>
+      </w:r>
+    </w:p>
+    <w:p>
+      <w:pPr>
+        <w:rPr>
+          <w:rFonts w:eastAsiaTheme="minorEastAsia"/>
+          <w:sz w:val="28"/>
+          <w:szCs w:val="28"/>
+        </w:rPr>
+      </w:pPr>
+      <w:r>
+        <w:rPr>
+          <w:rFonts w:eastAsiaTheme="minorEastAsia"/>
+          <w:sz w:val="28"/>
+          <w:szCs w:val="28"/>
+        </w:rPr>
+        <w:lastRenderedPageBreak/>
+        <w:t xml:space="preserve">Als nächstes </w:t>
+      </w:r>
+      <w:r>
+        <w:rPr>
+          <w:rFonts w:eastAsiaTheme="minorEastAsia"/>
+          <w:sz w:val="28"/>
+          <w:szCs w:val="28"/>
+        </w:rPr>
+        <w:t>sollen</w:t>
+      </w:r>
+      <w:r>
+        <w:rPr>
+          <w:rFonts w:eastAsiaTheme="minorEastAsia"/>
+          <w:sz w:val="28"/>
+          <w:szCs w:val="28"/>
+        </w:rPr>
+        <w:t xml:space="preserve"> diese Seiten, deren Aufbau und Funktionen näher betrachtet werden</w:t>
+      </w:r>
+      <w:r>
+        <w:rPr>
+          <w:rFonts w:eastAsiaTheme="minorEastAsia"/>
+          <w:sz w:val="28"/>
+          <w:szCs w:val="28"/>
+        </w:rPr>
+        <w:t xml:space="preserve">. Dabei soll es weniger um den Aufbau der HTML-Seiten gehen als um die Umsetzung der Funktionen, welche über die Webseiten realisiert werden. </w:t>
+      </w:r>
+      <w:r>
+        <w:rPr>
+          <w:rFonts w:eastAsiaTheme="minorEastAsia"/>
+          <w:sz w:val="28"/>
+          <w:szCs w:val="28"/>
+        </w:rPr>
+        <w:br/>
+        <w:t xml:space="preserve">Jede Seite besitzt eine Abfrage, ob die Funktionalität des Wlanmoduls freigegeben ist. Diese erzeugt für jede URL eine Webseite ohne Funktionen. Hintergrund ist, dass der ESP immer als Access Point arbeitet und den Webserver hostet, damit es für den Hersteller möglich ist auf Einstellungen zuzugreifen, auch wenn die Funktion für den </w:t>
+      </w:r>
+      <w:r>
+        <w:rPr>
+          <w:rFonts w:eastAsiaTheme="minorEastAsia"/>
+          <w:sz w:val="28"/>
+          <w:szCs w:val="28"/>
+        </w:rPr>
+        <w:t>Kunden deaktiviert ist. Dadurch, dass tatsächlich eine Seite ohne Funktionen erstellt wird, ist es auch nicht möglich über Umwege auf Funktionalitäten, welche eigentlich gesperrt sein sollten zuzugreifen.</w:t>
+      </w:r>
+      <w:r>
+        <w:rPr>
+          <w:noProof/>
+        </w:rPr>
+        <w:t xml:space="preserve"> </w:t>
+      </w:r>
+      <w:r>
+        <w:rPr>
+          <w:rFonts w:eastAsiaTheme="minorEastAsia"/>
+          <w:sz w:val="28"/>
+          <w:szCs w:val="28"/>
+        </w:rPr>
+        <w:drawing>
+          <wp:inline distT="0" distB="0" distL="0" distR="0" wp14:anchorId="5BC3BD50" wp14:editId="6F786342">
+            <wp:extent cx="5760720" cy="1365250"/>
+            <wp:effectExtent l="0" t="0" r="0" b="6350"/>
+            <wp:docPr id="974611796" name="Grafik 1" descr="Ein Bild, das Text, Screenshot, Schrift enthält.&#10;&#10;KI-generierte Inhalte können fehlerhaft sein."/>
+            <wp:cNvGraphicFramePr>
+              <a:graphicFrameLocks xmlns:a="http://schemas.openxmlformats.org/drawingml/2006/main" noChangeAspect="1"/>
+            </wp:cNvGraphicFramePr>
+            <a:graphic xmlns:a="http://schemas.openxmlformats.org/drawingml/2006/main">
+              <a:graphicData uri="http://schemas.openxmlformats.org/drawingml/2006/picture">
+                <pic:pic xmlns:pic="http://schemas.openxmlformats.org/drawingml/2006/picture">
+                  <pic:nvPicPr>
+                    <pic:cNvPr id="974611796" name="Grafik 1" descr="Ein Bild, das Text, Screenshot, Schrift enthält.&#10;&#10;KI-generierte Inhalte können fehlerhaft sein."/>
+                    <pic:cNvPicPr/>
+                  </pic:nvPicPr>
+                  <pic:blipFill>
+                    <a:blip r:embed="rId82"/>
+                    <a:stretch>
+                      <a:fillRect/>
+                    </a:stretch>
+                  </pic:blipFill>
+                  <pic:spPr>
+                    <a:xfrm>
+                      <a:off x="0" y="0"/>
+                      <a:ext cx="5760720" cy="1365250"/>
+                    </a:xfrm>
+                    <a:prstGeom prst="rect">
+                      <a:avLst/>
+                    </a:prstGeom>
+                  </pic:spPr>
+                </pic:pic>
+              </a:graphicData>
+            </a:graphic>
+          </wp:inline>
+        </w:drawing>
+      </w:r>
+    </w:p>
+    <w:p>
+      <w:pPr>
+        <w:rPr>
+          <w:rFonts w:eastAsiaTheme="minorEastAsia"/>
+          <w:sz w:val="28"/>
+          <w:szCs w:val="28"/>
+        </w:rPr>
+      </w:pPr>
+      <w:r>
+        <w:rPr>
+          <w:rFonts w:eastAsiaTheme="minorEastAsia"/>
+          <w:sz w:val="28"/>
+          <w:szCs w:val="28"/>
+        </w:rPr>
+        <w:t xml:space="preserve">Ist die Funktionalität freigegeben, ist die erste Seite, welche der Kunde betritt, die Root Seite. Diese stellt noch keine Funktion zur Verfügung, welche in den Anforderungen definiert wurde, sondern liefert lediglich eine Übersicht und ein Menü, um die beiden anderen Seiten mit Funktionen zu erreichen. </w:t>
+      </w:r>
+      <w:r>
+        <w:rPr>
+          <w:rFonts w:eastAsiaTheme="minorEastAsia"/>
+          <w:sz w:val="28"/>
+          <w:szCs w:val="28"/>
+        </w:rPr>
+        <w:br/>
+        <w:t>Eine dieser beiden Seiten stellt die Livedaten zur Verfügung. Diese ist unter /livedaten zu erreichen.</w:t>
+      </w:r>
+    </w:p>
+    <w:p>
+      <w:pPr>
+        <w:rPr>
+          <w:sz w:val="28"/>
+          <w:szCs w:val="28"/>
+        </w:rPr>
+      </w:pPr>
       <w:r>
         <w:rPr>
           <w:sz w:val="28"/>

</xml_diff>